<commit_message>
CIV-10378 fix new lr v lip template
</commit_message>
<xml_diff>
--- a/docker/docmosis/templates/CV-SPC-CLM-ENG-01065-LIP.docx
+++ b/docker/docmosis/templates/CV-SPC-CLM-ENG-01065-LIP.docx
@@ -408,20 +408,9 @@
                 <w:sz w:val="20"/>
                 <w:szCs w:val="20"/>
               </w:rPr>
-              <w:t>Received: &lt;</w:t>
-            </w:r>
-            <w:proofErr w:type="gramStart"/>
-            <w:r>
-              <w:rPr>
-                <w:rFonts w:ascii="GDSTransportWebsite" w:eastAsia="Times New Roman" w:hAnsi="GDSTransportWebsite" w:cs="Times New Roman"/>
-                <w:color w:val="60686D"/>
-                <w:sz w:val="20"/>
-                <w:szCs w:val="20"/>
-              </w:rPr>
-              <w:t>&lt;{</w:t>
-            </w:r>
-            <w:proofErr w:type="spellStart"/>
-            <w:proofErr w:type="gramEnd"/>
+              <w:t>Received: &lt;&lt;{</w:t>
+            </w:r>
+            <w:proofErr w:type="spellStart"/>
             <w:r>
               <w:rPr>
                 <w:rFonts w:ascii="GDSTransportWebsite" w:eastAsia="Times New Roman" w:hAnsi="GDSTransportWebsite" w:cs="Times New Roman"/>
@@ -568,21 +557,7 @@
               <w:rPr>
                 <w:rFonts w:cstheme="minorHAnsi"/>
               </w:rPr>
-              <w:t>&lt;&lt;cs</w:t>
-            </w:r>
-            <w:proofErr w:type="gramStart"/>
-            <w:r>
-              <w:rPr>
-                <w:rFonts w:cstheme="minorHAnsi"/>
-              </w:rPr>
-              <w:t>_{</w:t>
-            </w:r>
-            <w:proofErr w:type="gramEnd"/>
-            <w:r>
-              <w:rPr>
-                <w:rFonts w:cstheme="minorHAnsi"/>
-              </w:rPr>
-              <w:t>defendant1.isIndividual }&gt;&gt;</w:t>
+              <w:t>&lt;&lt;cs_{defendant1.isIndividual }&gt;&gt;</w:t>
             </w:r>
           </w:p>
           <w:p>
@@ -716,25 +691,12 @@
           </w:tcPr>
           <w:p>
             <w:r>
-              <w:t>&lt;&lt;cs</w:t>
-            </w:r>
-            <w:proofErr w:type="gramStart"/>
-            <w:r>
-              <w:t>_{</w:t>
-            </w:r>
-            <w:proofErr w:type="gramEnd"/>
-            <w:r>
-              <w:t>defendant1.primaryAddress.AddressLine1 != null}&gt;&gt;</w:t>
-            </w:r>
-          </w:p>
-          <w:p>
-            <w:proofErr w:type="gramStart"/>
-            <w:r>
-              <w:t>&lt;&lt;defendant1.primaryAddress.AddressLine</w:t>
-            </w:r>
-            <w:proofErr w:type="gramEnd"/>
-            <w:r>
-              <w:t>1&gt;&gt;</w:t>
+              <w:t>&lt;&lt;cs_{defendant1.primaryAddress.AddressLine1 != null}&gt;&gt;</w:t>
+            </w:r>
+          </w:p>
+          <w:p>
+            <w:r>
+              <w:t>&lt;&lt;defendant1.primaryAddress.AddressLine1&gt;&gt;</w:t>
             </w:r>
           </w:p>
           <w:p>
@@ -744,25 +706,12 @@
           </w:p>
           <w:p>
             <w:r>
-              <w:t>&lt;&lt;cs</w:t>
-            </w:r>
-            <w:proofErr w:type="gramStart"/>
-            <w:r>
-              <w:t>_{</w:t>
-            </w:r>
-            <w:proofErr w:type="gramEnd"/>
-            <w:r>
-              <w:t>defendant1.primaryAddress.AddressLine2 != null}&gt;&gt;</w:t>
-            </w:r>
-          </w:p>
-          <w:p>
-            <w:proofErr w:type="gramStart"/>
-            <w:r>
-              <w:t>&lt;&lt;defendant1.primaryAddress.AddressLine</w:t>
-            </w:r>
-            <w:proofErr w:type="gramEnd"/>
-            <w:r>
-              <w:t>2&gt;&gt;</w:t>
+              <w:t>&lt;&lt;cs_{defendant1.primaryAddress.AddressLine2 != null}&gt;&gt;</w:t>
+            </w:r>
+          </w:p>
+          <w:p>
+            <w:r>
+              <w:t>&lt;&lt;defendant1.primaryAddress.AddressLine2&gt;&gt;</w:t>
             </w:r>
           </w:p>
           <w:p>
@@ -772,25 +721,12 @@
           </w:p>
           <w:p>
             <w:r>
-              <w:t>&lt;&lt;cs</w:t>
-            </w:r>
-            <w:proofErr w:type="gramStart"/>
-            <w:r>
-              <w:t>_{</w:t>
-            </w:r>
-            <w:proofErr w:type="gramEnd"/>
-            <w:r>
-              <w:t>defendant1.primaryAddress.AddressLine3 != null}&gt;&gt;</w:t>
-            </w:r>
-          </w:p>
-          <w:p>
-            <w:proofErr w:type="gramStart"/>
-            <w:r>
-              <w:t>&lt;&lt;defendant1.primaryAddress.AddressLine</w:t>
-            </w:r>
-            <w:proofErr w:type="gramEnd"/>
-            <w:r>
-              <w:t>3&gt;&gt;</w:t>
+              <w:t>&lt;&lt;cs_{defendant1.primaryAddress.AddressLine3 != null}&gt;&gt;</w:t>
+            </w:r>
+          </w:p>
+          <w:p>
+            <w:r>
+              <w:t>&lt;&lt;defendant1.primaryAddress.AddressLine3&gt;&gt;</w:t>
             </w:r>
           </w:p>
           <w:p>
@@ -800,25 +736,12 @@
           </w:p>
           <w:p>
             <w:r>
-              <w:t>&lt;&lt;cs</w:t>
-            </w:r>
-            <w:proofErr w:type="gramStart"/>
-            <w:r>
-              <w:t>_{</w:t>
-            </w:r>
-            <w:proofErr w:type="gramEnd"/>
-            <w:r>
-              <w:t>defendant1.primaryAddress.PostTown!= null}&gt;&gt;</w:t>
-            </w:r>
-          </w:p>
-          <w:p>
-            <w:proofErr w:type="gramStart"/>
-            <w:r>
-              <w:t>&lt;&lt;defendant1.primaryAddress.PostTown</w:t>
-            </w:r>
-            <w:proofErr w:type="gramEnd"/>
-            <w:r>
-              <w:t xml:space="preserve"> &gt;&gt;</w:t>
+              <w:t>&lt;&lt;cs_{defendant1.primaryAddress.PostTown!= null}&gt;&gt;</w:t>
+            </w:r>
+          </w:p>
+          <w:p>
+            <w:r>
+              <w:t>&lt;&lt;defendant1.primaryAddress.PostTown &gt;&gt;</w:t>
             </w:r>
           </w:p>
           <w:p>
@@ -828,25 +751,12 @@
           </w:p>
           <w:p>
             <w:r>
-              <w:t>&lt;&lt;cs</w:t>
-            </w:r>
-            <w:proofErr w:type="gramStart"/>
-            <w:r>
-              <w:t>_{</w:t>
-            </w:r>
-            <w:proofErr w:type="gramEnd"/>
-            <w:r>
-              <w:t>defendant1.primaryAddress.County!= null}&gt;&gt;</w:t>
-            </w:r>
-          </w:p>
-          <w:p>
-            <w:proofErr w:type="gramStart"/>
-            <w:r>
-              <w:t>&lt;&lt;defendant1.primaryAddress.County</w:t>
-            </w:r>
-            <w:proofErr w:type="gramEnd"/>
-            <w:r>
-              <w:t>&gt;&gt;</w:t>
+              <w:t>&lt;&lt;cs_{defendant1.primaryAddress.County!= null}&gt;&gt;</w:t>
+            </w:r>
+          </w:p>
+          <w:p>
+            <w:r>
+              <w:t>&lt;&lt;defendant1.primaryAddress.County&gt;&gt;</w:t>
             </w:r>
           </w:p>
           <w:p>
@@ -856,25 +766,12 @@
           </w:p>
           <w:p>
             <w:r>
-              <w:t>&lt;&lt;cs</w:t>
-            </w:r>
-            <w:proofErr w:type="gramStart"/>
-            <w:r>
-              <w:t>_{</w:t>
-            </w:r>
-            <w:proofErr w:type="gramEnd"/>
-            <w:r>
-              <w:t>defendant1.primaryAddress.Country!= null}&gt;&gt;</w:t>
-            </w:r>
-          </w:p>
-          <w:p>
-            <w:proofErr w:type="gramStart"/>
-            <w:r>
-              <w:t>&lt;&lt;defendant1.primaryAddress.Country</w:t>
-            </w:r>
-            <w:proofErr w:type="gramEnd"/>
-            <w:r>
-              <w:t>&gt;&gt;</w:t>
+              <w:t>&lt;&lt;cs_{defendant1.primaryAddress.Country!= null}&gt;&gt;</w:t>
+            </w:r>
+          </w:p>
+          <w:p>
+            <w:r>
+              <w:t>&lt;&lt;defendant1.primaryAddress.Country&gt;&gt;</w:t>
             </w:r>
           </w:p>
           <w:p>
@@ -884,25 +781,12 @@
           </w:p>
           <w:p>
             <w:r>
-              <w:t>&lt;&lt;cs</w:t>
-            </w:r>
-            <w:proofErr w:type="gramStart"/>
-            <w:r>
-              <w:t>_{</w:t>
-            </w:r>
-            <w:proofErr w:type="gramEnd"/>
-            <w:r>
-              <w:t>defendant1.primaryAddress.PostCode!= null}&gt;&gt;</w:t>
-            </w:r>
-          </w:p>
-          <w:p>
-            <w:proofErr w:type="gramStart"/>
-            <w:r>
-              <w:t>&lt;&lt;defendant1.primaryAddress.PostCode</w:t>
-            </w:r>
-            <w:proofErr w:type="gramEnd"/>
-            <w:r>
-              <w:t>&gt;&gt;</w:t>
+              <w:t>&lt;&lt;cs_{defendant1.primaryAddress.PostCode!= null}&gt;&gt;</w:t>
+            </w:r>
+          </w:p>
+          <w:p>
+            <w:r>
+              <w:t>&lt;&lt;defendant1.primaryAddress.PostCode&gt;&gt;</w:t>
             </w:r>
           </w:p>
           <w:p>
@@ -949,19 +833,11 @@
               <w:t>cr</w:t>
             </w:r>
             <w:proofErr w:type="spellEnd"/>
-            <w:proofErr w:type="gramStart"/>
-            <w:r>
-              <w:rPr>
-                <w:rFonts w:cstheme="minorHAnsi"/>
-              </w:rPr>
-              <w:t>_{</w:t>
-            </w:r>
-            <w:proofErr w:type="gramEnd"/>
-            <w:r>
-              <w:rPr>
-                <w:rFonts w:cstheme="minorHAnsi"/>
-              </w:rPr>
-              <w:t>defendant1.correspondenceAddress.AddressLine1 != null}&gt;&gt;</w:t>
+            <w:r>
+              <w:rPr>
+                <w:rFonts w:cstheme="minorHAnsi"/>
+              </w:rPr>
+              <w:t>_{defendant1.correspondenceAddress.AddressLine1 != null}&gt;&gt;</w:t>
             </w:r>
           </w:p>
         </w:tc>
@@ -1032,15 +908,7 @@
           </w:tcPr>
           <w:p>
             <w:r>
-              <w:t>&lt;&lt;cs</w:t>
-            </w:r>
-            <w:proofErr w:type="gramStart"/>
-            <w:r>
-              <w:t>_{</w:t>
-            </w:r>
-            <w:proofErr w:type="gramEnd"/>
-            <w:r>
-              <w:t>defendant1</w:t>
+              <w:t>&lt;&lt;cs_{defendant1</w:t>
             </w:r>
             <w:r>
               <w:rPr>
@@ -1053,7 +921,6 @@
             </w:r>
           </w:p>
           <w:p>
-            <w:proofErr w:type="gramStart"/>
             <w:r>
               <w:t>&lt;&lt;defendant1.</w:t>
             </w:r>
@@ -1064,11 +931,7 @@
               <w:t>correspondenceAddress</w:t>
             </w:r>
             <w:r>
-              <w:t>.AddressLine</w:t>
-            </w:r>
-            <w:proofErr w:type="gramEnd"/>
-            <w:r>
-              <w:t>1&gt;&gt;</w:t>
+              <w:t>.AddressLine1&gt;&gt;</w:t>
             </w:r>
           </w:p>
           <w:p>
@@ -1078,15 +941,7 @@
           </w:p>
           <w:p>
             <w:r>
-              <w:t>&lt;&lt;cs</w:t>
-            </w:r>
-            <w:proofErr w:type="gramStart"/>
-            <w:r>
-              <w:t>_{</w:t>
-            </w:r>
-            <w:proofErr w:type="gramEnd"/>
-            <w:r>
-              <w:t>defendant1.</w:t>
+              <w:t>&lt;&lt;cs_{defendant1.</w:t>
             </w:r>
             <w:r>
               <w:rPr>
@@ -1099,7 +954,6 @@
             </w:r>
           </w:p>
           <w:p>
-            <w:proofErr w:type="gramStart"/>
             <w:r>
               <w:t>&lt;&lt;defendant1.</w:t>
             </w:r>
@@ -1110,11 +964,7 @@
               <w:t>correspondenceAddress</w:t>
             </w:r>
             <w:r>
-              <w:t>.AddressLine</w:t>
-            </w:r>
-            <w:proofErr w:type="gramEnd"/>
-            <w:r>
-              <w:t>2&gt;&gt;</w:t>
+              <w:t>.AddressLine2&gt;&gt;</w:t>
             </w:r>
           </w:p>
           <w:p>
@@ -1124,15 +974,7 @@
           </w:p>
           <w:p>
             <w:r>
-              <w:t>&lt;&lt;cs</w:t>
-            </w:r>
-            <w:proofErr w:type="gramStart"/>
-            <w:r>
-              <w:t>_{</w:t>
-            </w:r>
-            <w:proofErr w:type="gramEnd"/>
-            <w:r>
-              <w:t>defendant1.</w:t>
+              <w:t>&lt;&lt;cs_{defendant1.</w:t>
             </w:r>
             <w:r>
               <w:rPr>
@@ -1145,7 +987,6 @@
             </w:r>
           </w:p>
           <w:p>
-            <w:proofErr w:type="gramStart"/>
             <w:r>
               <w:t>&lt;&lt;defendant1.</w:t>
             </w:r>
@@ -1156,11 +997,7 @@
               <w:t>correspondenceAddress</w:t>
             </w:r>
             <w:r>
-              <w:t>.AddressLine</w:t>
-            </w:r>
-            <w:proofErr w:type="gramEnd"/>
-            <w:r>
-              <w:t>3&gt;&gt;</w:t>
+              <w:t>.AddressLine3&gt;&gt;</w:t>
             </w:r>
           </w:p>
           <w:p>
@@ -1170,15 +1007,7 @@
           </w:p>
           <w:p>
             <w:r>
-              <w:t>&lt;&lt;cs</w:t>
-            </w:r>
-            <w:proofErr w:type="gramStart"/>
-            <w:r>
-              <w:t>_{</w:t>
-            </w:r>
-            <w:proofErr w:type="gramEnd"/>
-            <w:r>
-              <w:t>defendant1.</w:t>
+              <w:t>&lt;&lt;cs_{defendant1.</w:t>
             </w:r>
             <w:r>
               <w:rPr>
@@ -1191,7 +1020,6 @@
             </w:r>
           </w:p>
           <w:p>
-            <w:proofErr w:type="gramStart"/>
             <w:r>
               <w:t>&lt;&lt;defendant1.</w:t>
             </w:r>
@@ -1202,11 +1030,7 @@
               <w:t>correspondenceAddress</w:t>
             </w:r>
             <w:r>
-              <w:t>.PostTown</w:t>
-            </w:r>
-            <w:proofErr w:type="gramEnd"/>
-            <w:r>
-              <w:t xml:space="preserve"> &gt;&gt;</w:t>
+              <w:t>.PostTown &gt;&gt;</w:t>
             </w:r>
           </w:p>
           <w:p>
@@ -1216,15 +1040,7 @@
           </w:p>
           <w:p>
             <w:r>
-              <w:t>&lt;&lt;cs</w:t>
-            </w:r>
-            <w:proofErr w:type="gramStart"/>
-            <w:r>
-              <w:t>_{</w:t>
-            </w:r>
-            <w:proofErr w:type="gramEnd"/>
-            <w:r>
-              <w:t>defendant1.</w:t>
+              <w:t>&lt;&lt;cs_{defendant1.</w:t>
             </w:r>
             <w:r>
               <w:rPr>
@@ -1237,7 +1053,6 @@
             </w:r>
           </w:p>
           <w:p>
-            <w:proofErr w:type="gramStart"/>
             <w:r>
               <w:lastRenderedPageBreak/>
               <w:t>&lt;&lt;defendant1.</w:t>
@@ -1249,11 +1064,7 @@
               <w:t>correspondenceAddress</w:t>
             </w:r>
             <w:r>
-              <w:t>.County</w:t>
-            </w:r>
-            <w:proofErr w:type="gramEnd"/>
-            <w:r>
-              <w:t>&gt;&gt;</w:t>
+              <w:t>.County&gt;&gt;</w:t>
             </w:r>
           </w:p>
           <w:p>
@@ -1263,15 +1074,7 @@
           </w:p>
           <w:p>
             <w:r>
-              <w:t>&lt;&lt;cs</w:t>
-            </w:r>
-            <w:proofErr w:type="gramStart"/>
-            <w:r>
-              <w:t>_{</w:t>
-            </w:r>
-            <w:proofErr w:type="gramEnd"/>
-            <w:r>
-              <w:t>defendant1.</w:t>
+              <w:t>&lt;&lt;cs_{defendant1.</w:t>
             </w:r>
             <w:r>
               <w:rPr>
@@ -1284,7 +1087,6 @@
             </w:r>
           </w:p>
           <w:p>
-            <w:proofErr w:type="gramStart"/>
             <w:r>
               <w:t>&lt;&lt;defendant1.</w:t>
             </w:r>
@@ -1295,11 +1097,7 @@
               <w:t>correspondenceAddress</w:t>
             </w:r>
             <w:r>
-              <w:t>.Country</w:t>
-            </w:r>
-            <w:proofErr w:type="gramEnd"/>
-            <w:r>
-              <w:t>&gt;&gt;</w:t>
+              <w:t>.Country&gt;&gt;</w:t>
             </w:r>
           </w:p>
           <w:p>
@@ -1309,15 +1107,7 @@
           </w:p>
           <w:p>
             <w:r>
-              <w:t>&lt;&lt;cs</w:t>
-            </w:r>
-            <w:proofErr w:type="gramStart"/>
-            <w:r>
-              <w:t>_{</w:t>
-            </w:r>
-            <w:proofErr w:type="gramEnd"/>
-            <w:r>
-              <w:t>defendant1.</w:t>
+              <w:t>&lt;&lt;cs_{defendant1.</w:t>
             </w:r>
             <w:r>
               <w:rPr>
@@ -1330,7 +1120,6 @@
             </w:r>
           </w:p>
           <w:p>
-            <w:proofErr w:type="gramStart"/>
             <w:r>
               <w:t>&lt;&lt;defendant1.</w:t>
             </w:r>
@@ -1341,11 +1130,7 @@
               <w:t>correspondenceAddress</w:t>
             </w:r>
             <w:r>
-              <w:t>.PostCode</w:t>
-            </w:r>
-            <w:proofErr w:type="gramEnd"/>
-            <w:r>
-              <w:t>&gt;&gt;</w:t>
+              <w:t>.PostCode&gt;&gt;</w:t>
             </w:r>
           </w:p>
           <w:p>
@@ -1456,19 +1241,11 @@
               <w:t>cr</w:t>
             </w:r>
             <w:proofErr w:type="spellEnd"/>
-            <w:proofErr w:type="gramStart"/>
-            <w:r>
-              <w:rPr>
-                <w:rFonts w:cstheme="minorHAnsi"/>
-              </w:rPr>
-              <w:t>_{</w:t>
-            </w:r>
-            <w:proofErr w:type="gramEnd"/>
-            <w:r>
-              <w:rPr>
-                <w:rFonts w:cstheme="minorHAnsi"/>
-              </w:rPr>
-              <w:t>defendant1.individual}&gt;&gt;</w:t>
+            <w:r>
+              <w:rPr>
+                <w:rFonts w:cstheme="minorHAnsi"/>
+              </w:rPr>
+              <w:t>_{defendant1.individual}&gt;&gt;</w:t>
             </w:r>
           </w:p>
         </w:tc>
@@ -1547,24 +1324,12 @@
                 <w:sz w:val="21"/>
                 <w:szCs w:val="21"/>
               </w:rPr>
-              <w:t>&lt;</w:t>
-            </w:r>
-            <w:proofErr w:type="gramStart"/>
-            <w:r>
-              <w:rPr>
-                <w:rStyle w:val="normaltextrun"/>
-                <w:rFonts w:ascii="Segoe UI" w:hAnsi="Segoe UI" w:cs="Segoe UI"/>
-                <w:color w:val="000000"/>
-                <w:sz w:val="21"/>
-                <w:szCs w:val="21"/>
-              </w:rPr>
-              <w:t>&lt;</w:t>
+              <w:t>&lt;&lt;</w:t>
             </w:r>
             <w:r>
               <w:t>{</w:t>
             </w:r>
             <w:proofErr w:type="spellStart"/>
-            <w:proofErr w:type="gramEnd"/>
             <w:r>
               <w:rPr>
                 <w:rStyle w:val="normaltextrun"/>
@@ -1886,19 +1651,11 @@
               <w:t>cr</w:t>
             </w:r>
             <w:proofErr w:type="spellEnd"/>
-            <w:proofErr w:type="gramStart"/>
-            <w:r>
-              <w:rPr>
-                <w:rFonts w:cstheme="minorHAnsi"/>
-              </w:rPr>
-              <w:t>_{</w:t>
-            </w:r>
-            <w:proofErr w:type="gramEnd"/>
-            <w:r>
-              <w:rPr>
-                <w:rFonts w:cstheme="minorHAnsi"/>
-              </w:rPr>
-              <w:t>defendant2.name != null}&gt;&gt;</w:t>
+            <w:r>
+              <w:rPr>
+                <w:rFonts w:cstheme="minorHAnsi"/>
+              </w:rPr>
+              <w:t>_{defendant2.name != null}&gt;&gt;</w:t>
             </w:r>
           </w:p>
         </w:tc>
@@ -1947,21 +1704,7 @@
               <w:rPr>
                 <w:rFonts w:cstheme="minorHAnsi"/>
               </w:rPr>
-              <w:t>&lt;&lt;cs</w:t>
-            </w:r>
-            <w:proofErr w:type="gramStart"/>
-            <w:r>
-              <w:rPr>
-                <w:rFonts w:cstheme="minorHAnsi"/>
-              </w:rPr>
-              <w:t>_{</w:t>
-            </w:r>
-            <w:proofErr w:type="gramEnd"/>
-            <w:r>
-              <w:rPr>
-                <w:rFonts w:cstheme="minorHAnsi"/>
-              </w:rPr>
-              <w:t>defendant2.individual}&gt;&gt;</w:t>
+              <w:t>&lt;&lt;cs_{defendant2.individual}&gt;&gt;</w:t>
             </w:r>
           </w:p>
           <w:p>
@@ -2095,25 +1838,12 @@
           </w:tcPr>
           <w:p>
             <w:r>
-              <w:t>&lt;&lt;cs</w:t>
-            </w:r>
-            <w:proofErr w:type="gramStart"/>
-            <w:r>
-              <w:t>_{</w:t>
-            </w:r>
-            <w:proofErr w:type="gramEnd"/>
-            <w:r>
-              <w:t>defendant2.primaryAddress.AddressLine1 != null}&gt;&gt;</w:t>
-            </w:r>
-          </w:p>
-          <w:p>
-            <w:proofErr w:type="gramStart"/>
-            <w:r>
-              <w:t>&lt;&lt;defendant2.primaryAddress.AddressLine</w:t>
-            </w:r>
-            <w:proofErr w:type="gramEnd"/>
-            <w:r>
-              <w:t>1&gt;&gt;</w:t>
+              <w:t>&lt;&lt;cs_{defendant2.primaryAddress.AddressLine1 != null}&gt;&gt;</w:t>
+            </w:r>
+          </w:p>
+          <w:p>
+            <w:r>
+              <w:t>&lt;&lt;defendant2.primaryAddress.AddressLine1&gt;&gt;</w:t>
             </w:r>
           </w:p>
           <w:p>
@@ -2123,25 +1853,12 @@
           </w:p>
           <w:p>
             <w:r>
-              <w:t>&lt;&lt;cs</w:t>
-            </w:r>
-            <w:proofErr w:type="gramStart"/>
-            <w:r>
-              <w:t>_{</w:t>
-            </w:r>
-            <w:proofErr w:type="gramEnd"/>
-            <w:r>
-              <w:t>defendant2.primaryAddress.AddressLine2 != null}&gt;&gt;</w:t>
-            </w:r>
-          </w:p>
-          <w:p>
-            <w:proofErr w:type="gramStart"/>
-            <w:r>
-              <w:t>&lt;&lt;defendant2.primaryAddress.AddressLine</w:t>
-            </w:r>
-            <w:proofErr w:type="gramEnd"/>
-            <w:r>
-              <w:t>2&gt;&gt;</w:t>
+              <w:t>&lt;&lt;cs_{defendant2.primaryAddress.AddressLine2 != null}&gt;&gt;</w:t>
+            </w:r>
+          </w:p>
+          <w:p>
+            <w:r>
+              <w:t>&lt;&lt;defendant2.primaryAddress.AddressLine2&gt;&gt;</w:t>
             </w:r>
           </w:p>
           <w:p>
@@ -2151,25 +1868,12 @@
           </w:p>
           <w:p>
             <w:r>
-              <w:t>&lt;&lt;cs</w:t>
-            </w:r>
-            <w:proofErr w:type="gramStart"/>
-            <w:r>
-              <w:t>_{</w:t>
-            </w:r>
-            <w:proofErr w:type="gramEnd"/>
-            <w:r>
-              <w:t>defendant2.primaryAddress.AddressLine3 != null}&gt;&gt;</w:t>
-            </w:r>
-          </w:p>
-          <w:p>
-            <w:proofErr w:type="gramStart"/>
-            <w:r>
-              <w:t>&lt;&lt;defendant2.primaryAddress.AddressLine</w:t>
-            </w:r>
-            <w:proofErr w:type="gramEnd"/>
-            <w:r>
-              <w:t>3&gt;&gt;</w:t>
+              <w:t>&lt;&lt;cs_{defendant2.primaryAddress.AddressLine3 != null}&gt;&gt;</w:t>
+            </w:r>
+          </w:p>
+          <w:p>
+            <w:r>
+              <w:t>&lt;&lt;defendant2.primaryAddress.AddressLine3&gt;&gt;</w:t>
             </w:r>
           </w:p>
           <w:p>
@@ -2179,25 +1883,12 @@
           </w:p>
           <w:p>
             <w:r>
-              <w:t>&lt;&lt;cs</w:t>
-            </w:r>
-            <w:proofErr w:type="gramStart"/>
-            <w:r>
-              <w:t>_{</w:t>
-            </w:r>
-            <w:proofErr w:type="gramEnd"/>
-            <w:r>
-              <w:t>defendant2.primaryAddress.PostTown!= null}&gt;&gt;</w:t>
-            </w:r>
-          </w:p>
-          <w:p>
-            <w:proofErr w:type="gramStart"/>
-            <w:r>
-              <w:t>&lt;&lt;defendant2.primaryAddress.PostTown</w:t>
-            </w:r>
-            <w:proofErr w:type="gramEnd"/>
-            <w:r>
-              <w:t xml:space="preserve"> &gt;&gt;</w:t>
+              <w:t>&lt;&lt;cs_{defendant2.primaryAddress.PostTown!= null}&gt;&gt;</w:t>
+            </w:r>
+          </w:p>
+          <w:p>
+            <w:r>
+              <w:t>&lt;&lt;defendant2.primaryAddress.PostTown &gt;&gt;</w:t>
             </w:r>
           </w:p>
           <w:p>
@@ -2207,25 +1898,12 @@
           </w:p>
           <w:p>
             <w:r>
-              <w:t>&lt;&lt;cs</w:t>
-            </w:r>
-            <w:proofErr w:type="gramStart"/>
-            <w:r>
-              <w:t>_{</w:t>
-            </w:r>
-            <w:proofErr w:type="gramEnd"/>
-            <w:r>
-              <w:t>defendant2.primaryAddress.County!= null}&gt;&gt;</w:t>
-            </w:r>
-          </w:p>
-          <w:p>
-            <w:proofErr w:type="gramStart"/>
-            <w:r>
-              <w:t>&lt;&lt;defendant2.primaryAddress.County</w:t>
-            </w:r>
-            <w:proofErr w:type="gramEnd"/>
-            <w:r>
-              <w:t>&gt;&gt;</w:t>
+              <w:t>&lt;&lt;cs_{defendant2.primaryAddress.County!= null}&gt;&gt;</w:t>
+            </w:r>
+          </w:p>
+          <w:p>
+            <w:r>
+              <w:t>&lt;&lt;defendant2.primaryAddress.County&gt;&gt;</w:t>
             </w:r>
           </w:p>
           <w:p>
@@ -2235,25 +1913,12 @@
           </w:p>
           <w:p>
             <w:r>
-              <w:t>&lt;&lt;cs</w:t>
-            </w:r>
-            <w:proofErr w:type="gramStart"/>
-            <w:r>
-              <w:t>_{</w:t>
-            </w:r>
-            <w:proofErr w:type="gramEnd"/>
-            <w:r>
-              <w:t>defendant2.primaryAddress.Country!= null}&gt;&gt;</w:t>
-            </w:r>
-          </w:p>
-          <w:p>
-            <w:proofErr w:type="gramStart"/>
-            <w:r>
-              <w:t>&lt;&lt;defendant2.primaryAddress.Country</w:t>
-            </w:r>
-            <w:proofErr w:type="gramEnd"/>
-            <w:r>
-              <w:t>&gt;&gt;</w:t>
+              <w:t>&lt;&lt;cs_{defendant2.primaryAddress.Country!= null}&gt;&gt;</w:t>
+            </w:r>
+          </w:p>
+          <w:p>
+            <w:r>
+              <w:t>&lt;&lt;defendant2.primaryAddress.Country&gt;&gt;</w:t>
             </w:r>
           </w:p>
           <w:p>
@@ -2263,25 +1928,12 @@
           </w:p>
           <w:p>
             <w:r>
-              <w:t>&lt;&lt;cs</w:t>
-            </w:r>
-            <w:proofErr w:type="gramStart"/>
-            <w:r>
-              <w:t>_{</w:t>
-            </w:r>
-            <w:proofErr w:type="gramEnd"/>
-            <w:r>
-              <w:t>defendant2.primaryAddress.PostCode!= null}&gt;&gt;</w:t>
-            </w:r>
-          </w:p>
-          <w:p>
-            <w:proofErr w:type="gramStart"/>
-            <w:r>
-              <w:t>&lt;&lt;defendant2.primaryAddress.PostCode</w:t>
-            </w:r>
-            <w:proofErr w:type="gramEnd"/>
-            <w:r>
-              <w:t>&gt;&gt;</w:t>
+              <w:t>&lt;&lt;cs_{defendant2.primaryAddress.PostCode!= null}&gt;&gt;</w:t>
+            </w:r>
+          </w:p>
+          <w:p>
+            <w:r>
+              <w:t>&lt;&lt;defendant2.primaryAddress.PostCode&gt;&gt;</w:t>
             </w:r>
           </w:p>
           <w:p>
@@ -2332,21 +1984,7 @@
               <w:rPr>
                 <w:rFonts w:cstheme="minorHAnsi"/>
               </w:rPr>
-              <w:t>_{</w:t>
-            </w:r>
-            <w:proofErr w:type="gramStart"/>
-            <w:r>
-              <w:rPr>
-                <w:rFonts w:cstheme="minorHAnsi"/>
-              </w:rPr>
-              <w:t>defendant2.correspondenceAddress!=</w:t>
-            </w:r>
-            <w:proofErr w:type="gramEnd"/>
-            <w:r>
-              <w:rPr>
-                <w:rFonts w:cstheme="minorHAnsi"/>
-              </w:rPr>
-              <w:t>null}&gt;&gt;</w:t>
+              <w:t>_{defendant2.correspondenceAddress!=null}&gt;&gt;</w:t>
             </w:r>
           </w:p>
         </w:tc>
@@ -2402,15 +2040,7 @@
           </w:tcPr>
           <w:p>
             <w:r>
-              <w:t>&lt;&lt;cs</w:t>
-            </w:r>
-            <w:proofErr w:type="gramStart"/>
-            <w:r>
-              <w:t>_{</w:t>
-            </w:r>
-            <w:proofErr w:type="gramEnd"/>
-            <w:r>
-              <w:t>defendant2.</w:t>
+              <w:t>&lt;&lt;cs_{defendant2.</w:t>
             </w:r>
             <w:r>
               <w:rPr>
@@ -2423,7 +2053,6 @@
             </w:r>
           </w:p>
           <w:p>
-            <w:proofErr w:type="gramStart"/>
             <w:r>
               <w:t>&lt;&lt;defendant2.</w:t>
             </w:r>
@@ -2434,11 +2063,7 @@
               <w:t>correspondenceAddress</w:t>
             </w:r>
             <w:r>
-              <w:t>.AddressLine</w:t>
-            </w:r>
-            <w:proofErr w:type="gramEnd"/>
-            <w:r>
-              <w:t>1&gt;&gt;</w:t>
+              <w:t>.AddressLine1&gt;&gt;</w:t>
             </w:r>
           </w:p>
           <w:p>
@@ -2448,15 +2073,7 @@
           </w:p>
           <w:p>
             <w:r>
-              <w:t>&lt;&lt;cs</w:t>
-            </w:r>
-            <w:proofErr w:type="gramStart"/>
-            <w:r>
-              <w:t>_{</w:t>
-            </w:r>
-            <w:proofErr w:type="gramEnd"/>
-            <w:r>
-              <w:t>defendant2.</w:t>
+              <w:t>&lt;&lt;cs_{defendant2.</w:t>
             </w:r>
             <w:r>
               <w:rPr>
@@ -2469,7 +2086,6 @@
             </w:r>
           </w:p>
           <w:p>
-            <w:proofErr w:type="gramStart"/>
             <w:r>
               <w:t>&lt;&lt;defendant2.</w:t>
             </w:r>
@@ -2480,11 +2096,7 @@
               <w:t>correspondenceAddress</w:t>
             </w:r>
             <w:r>
-              <w:t>.AddressLine</w:t>
-            </w:r>
-            <w:proofErr w:type="gramEnd"/>
-            <w:r>
-              <w:t>2&gt;&gt;</w:t>
+              <w:t>.AddressLine2&gt;&gt;</w:t>
             </w:r>
           </w:p>
           <w:p>
@@ -2494,15 +2106,7 @@
           </w:p>
           <w:p>
             <w:r>
-              <w:t>&lt;&lt;cs</w:t>
-            </w:r>
-            <w:proofErr w:type="gramStart"/>
-            <w:r>
-              <w:t>_{</w:t>
-            </w:r>
-            <w:proofErr w:type="gramEnd"/>
-            <w:r>
-              <w:t>defendant2.</w:t>
+              <w:t>&lt;&lt;cs_{defendant2.</w:t>
             </w:r>
             <w:r>
               <w:rPr>
@@ -2515,7 +2119,6 @@
             </w:r>
           </w:p>
           <w:p>
-            <w:proofErr w:type="gramStart"/>
             <w:r>
               <w:t>&lt;&lt;defendant2.</w:t>
             </w:r>
@@ -2526,11 +2129,7 @@
               <w:t>correspondenceAddress</w:t>
             </w:r>
             <w:r>
-              <w:t>.AddressLine</w:t>
-            </w:r>
-            <w:proofErr w:type="gramEnd"/>
-            <w:r>
-              <w:t>3&gt;&gt;</w:t>
+              <w:t>.AddressLine3&gt;&gt;</w:t>
             </w:r>
           </w:p>
           <w:p>
@@ -2540,15 +2139,7 @@
           </w:p>
           <w:p>
             <w:r>
-              <w:t>&lt;&lt;cs</w:t>
-            </w:r>
-            <w:proofErr w:type="gramStart"/>
-            <w:r>
-              <w:t>_{</w:t>
-            </w:r>
-            <w:proofErr w:type="gramEnd"/>
-            <w:r>
-              <w:t>defendant2.</w:t>
+              <w:t>&lt;&lt;cs_{defendant2.</w:t>
             </w:r>
             <w:r>
               <w:rPr>
@@ -2561,7 +2152,6 @@
             </w:r>
           </w:p>
           <w:p>
-            <w:proofErr w:type="gramStart"/>
             <w:r>
               <w:lastRenderedPageBreak/>
               <w:t>&lt;&lt;defendant2.</w:t>
@@ -2573,11 +2163,7 @@
               <w:t>correspondenceAddress</w:t>
             </w:r>
             <w:r>
-              <w:t>.PostTown</w:t>
-            </w:r>
-            <w:proofErr w:type="gramEnd"/>
-            <w:r>
-              <w:t xml:space="preserve"> &gt;&gt;</w:t>
+              <w:t>.PostTown &gt;&gt;</w:t>
             </w:r>
           </w:p>
           <w:p>
@@ -2587,15 +2173,7 @@
           </w:p>
           <w:p>
             <w:r>
-              <w:t>&lt;&lt;cs</w:t>
-            </w:r>
-            <w:proofErr w:type="gramStart"/>
-            <w:r>
-              <w:t>_{</w:t>
-            </w:r>
-            <w:proofErr w:type="gramEnd"/>
-            <w:r>
-              <w:t>defendant2.</w:t>
+              <w:t>&lt;&lt;cs_{defendant2.</w:t>
             </w:r>
             <w:r>
               <w:rPr>
@@ -2608,7 +2186,6 @@
             </w:r>
           </w:p>
           <w:p>
-            <w:proofErr w:type="gramStart"/>
             <w:r>
               <w:t>&lt;&lt;defendant2.</w:t>
             </w:r>
@@ -2619,11 +2196,7 @@
               <w:t>correspondenceAddress</w:t>
             </w:r>
             <w:r>
-              <w:t>.County</w:t>
-            </w:r>
-            <w:proofErr w:type="gramEnd"/>
-            <w:r>
-              <w:t>&gt;&gt;</w:t>
+              <w:t>.County&gt;&gt;</w:t>
             </w:r>
           </w:p>
           <w:p>
@@ -2633,15 +2206,7 @@
           </w:p>
           <w:p>
             <w:r>
-              <w:t>&lt;&lt;cs</w:t>
-            </w:r>
-            <w:proofErr w:type="gramStart"/>
-            <w:r>
-              <w:t>_{</w:t>
-            </w:r>
-            <w:proofErr w:type="gramEnd"/>
-            <w:r>
-              <w:t>defendant2.</w:t>
+              <w:t>&lt;&lt;cs_{defendant2.</w:t>
             </w:r>
             <w:r>
               <w:rPr>
@@ -2654,7 +2219,6 @@
             </w:r>
           </w:p>
           <w:p>
-            <w:proofErr w:type="gramStart"/>
             <w:r>
               <w:t>&lt;&lt;defendant2.</w:t>
             </w:r>
@@ -2665,11 +2229,7 @@
               <w:t>correspondenceAddress</w:t>
             </w:r>
             <w:r>
-              <w:t>.Country</w:t>
-            </w:r>
-            <w:proofErr w:type="gramEnd"/>
-            <w:r>
-              <w:t>&gt;&gt;</w:t>
+              <w:t>.Country&gt;&gt;</w:t>
             </w:r>
           </w:p>
           <w:p>
@@ -2679,15 +2239,7 @@
           </w:p>
           <w:p>
             <w:r>
-              <w:t>&lt;&lt;cs</w:t>
-            </w:r>
-            <w:proofErr w:type="gramStart"/>
-            <w:r>
-              <w:t>_{</w:t>
-            </w:r>
-            <w:proofErr w:type="gramEnd"/>
-            <w:r>
-              <w:t>defendant2.</w:t>
+              <w:t>&lt;&lt;cs_{defendant2.</w:t>
             </w:r>
             <w:r>
               <w:rPr>
@@ -2700,7 +2252,6 @@
             </w:r>
           </w:p>
           <w:p>
-            <w:proofErr w:type="gramStart"/>
             <w:r>
               <w:t>&lt;&lt;defendant2.</w:t>
             </w:r>
@@ -2711,11 +2262,7 @@
               <w:t>correspondenceAddress</w:t>
             </w:r>
             <w:r>
-              <w:t>.PostCode</w:t>
-            </w:r>
-            <w:proofErr w:type="gramEnd"/>
-            <w:r>
-              <w:t>&gt;&gt;</w:t>
+              <w:t>.PostCode&gt;&gt;</w:t>
             </w:r>
           </w:p>
           <w:p>
@@ -2811,19 +2358,11 @@
               <w:t>cr</w:t>
             </w:r>
             <w:proofErr w:type="spellEnd"/>
-            <w:proofErr w:type="gramStart"/>
-            <w:r>
-              <w:rPr>
-                <w:rFonts w:cstheme="minorHAnsi"/>
-              </w:rPr>
-              <w:t>_{</w:t>
-            </w:r>
-            <w:proofErr w:type="gramEnd"/>
-            <w:r>
-              <w:rPr>
-                <w:rFonts w:cstheme="minorHAnsi"/>
-              </w:rPr>
-              <w:t>defendant2.individual}&gt;&gt;</w:t>
+            <w:r>
+              <w:rPr>
+                <w:rFonts w:cstheme="minorHAnsi"/>
+              </w:rPr>
+              <w:t>_{defendant2.individual}&gt;&gt;</w:t>
             </w:r>
           </w:p>
         </w:tc>
@@ -2902,21 +2441,9 @@
                 <w:sz w:val="21"/>
                 <w:szCs w:val="21"/>
               </w:rPr>
-              <w:t>&lt;</w:t>
-            </w:r>
-            <w:proofErr w:type="gramStart"/>
-            <w:r>
-              <w:rPr>
-                <w:rStyle w:val="normaltextrun"/>
-                <w:rFonts w:ascii="Segoe UI" w:hAnsi="Segoe UI" w:cs="Segoe UI"/>
-                <w:color w:val="000000"/>
-                <w:sz w:val="21"/>
-                <w:szCs w:val="21"/>
-              </w:rPr>
-              <w:t>&lt;{</w:t>
-            </w:r>
-            <w:proofErr w:type="spellStart"/>
-            <w:proofErr w:type="gramEnd"/>
+              <w:t>&lt;&lt;{</w:t>
+            </w:r>
+            <w:proofErr w:type="spellStart"/>
             <w:r>
               <w:rPr>
                 <w:rStyle w:val="normaltextrun"/>
@@ -3382,7 +2909,6 @@
               <w:t>cr</w:t>
             </w:r>
             <w:proofErr w:type="spellEnd"/>
-            <w:proofErr w:type="gramStart"/>
             <w:r>
               <w:rPr>
                 <w:rFonts w:cstheme="minorHAnsi"/>
@@ -3390,7 +2916,6 @@
               <w:t>_{</w:t>
             </w:r>
             <w:proofErr w:type="spellStart"/>
-            <w:proofErr w:type="gramEnd"/>
             <w:r>
               <w:rPr>
                 <w:rFonts w:cstheme="minorHAnsi"/>
@@ -3488,7 +3013,6 @@
               <w:t>cr</w:t>
             </w:r>
             <w:proofErr w:type="spellEnd"/>
-            <w:proofErr w:type="gramStart"/>
             <w:r>
               <w:rPr>
                 <w:rFonts w:cstheme="minorHAnsi"/>
@@ -3496,7 +3020,6 @@
               <w:t>_{</w:t>
             </w:r>
             <w:proofErr w:type="spellStart"/>
-            <w:proofErr w:type="gramEnd"/>
             <w:r>
               <w:rPr>
                 <w:rFonts w:cstheme="minorHAnsi"/>
@@ -3688,9 +3211,9 @@
                 <w:szCs w:val="21"/>
                 <w:shd w:val="clear" w:color="auto" w:fill="FFFFFF"/>
               </w:rPr>
-              <w:t>&lt;</w:t>
-            </w:r>
-            <w:proofErr w:type="gramStart"/>
+              <w:t>&lt;&lt;{</w:t>
+            </w:r>
+            <w:proofErr w:type="spellStart"/>
             <w:r>
               <w:rPr>
                 <w:rStyle w:val="normaltextrun"/>
@@ -3700,10 +3223,9 @@
                 <w:szCs w:val="21"/>
                 <w:shd w:val="clear" w:color="auto" w:fill="FFFFFF"/>
               </w:rPr>
-              <w:t>&lt;{</w:t>
-            </w:r>
-            <w:proofErr w:type="spellStart"/>
-            <w:proofErr w:type="gramEnd"/>
+              <w:t>dateFormat</w:t>
+            </w:r>
+            <w:proofErr w:type="spellEnd"/>
             <w:r>
               <w:rPr>
                 <w:rStyle w:val="normaltextrun"/>
@@ -3713,9 +3235,9 @@
                 <w:szCs w:val="21"/>
                 <w:shd w:val="clear" w:color="auto" w:fill="FFFFFF"/>
               </w:rPr>
-              <w:t>dateFormat</w:t>
-            </w:r>
-            <w:proofErr w:type="spellEnd"/>
+              <w:t>(</w:t>
+            </w:r>
+            <w:proofErr w:type="spellStart"/>
             <w:r>
               <w:rPr>
                 <w:rStyle w:val="normaltextrun"/>
@@ -3725,9 +3247,8 @@
                 <w:szCs w:val="21"/>
                 <w:shd w:val="clear" w:color="auto" w:fill="FFFFFF"/>
               </w:rPr>
-              <w:t>(</w:t>
-            </w:r>
-            <w:proofErr w:type="spellStart"/>
+              <w:t>commonDetails.</w:t>
+            </w:r>
             <w:r>
               <w:rPr>
                 <w:rStyle w:val="normaltextrun"/>
@@ -3737,7 +3258,57 @@
                 <w:szCs w:val="21"/>
                 <w:shd w:val="clear" w:color="auto" w:fill="FFFFFF"/>
               </w:rPr>
-              <w:t>commonDetails.</w:t>
+              <w:t>paymentDate</w:t>
+            </w:r>
+            <w:proofErr w:type="spellEnd"/>
+            <w:r>
+              <w:rPr>
+                <w:rStyle w:val="normaltextrun"/>
+                <w:rFonts w:ascii="Arial" w:hAnsi="Arial" w:cs="Arial"/>
+                <w:color w:val="0A0A0A"/>
+                <w:shd w:val="clear" w:color="auto" w:fill="FFFFFF"/>
+              </w:rPr>
+              <w:t xml:space="preserve">, ‘dd MMMM </w:t>
+            </w:r>
+            <w:proofErr w:type="spellStart"/>
+            <w:r>
+              <w:rPr>
+                <w:rStyle w:val="normaltextrun"/>
+                <w:rFonts w:ascii="Arial" w:hAnsi="Arial" w:cs="Arial"/>
+                <w:color w:val="0A0A0A"/>
+                <w:shd w:val="clear" w:color="auto" w:fill="FFFFFF"/>
+              </w:rPr>
+              <w:t>yyyy</w:t>
+            </w:r>
+            <w:proofErr w:type="spellEnd"/>
+            <w:r>
+              <w:rPr>
+                <w:rStyle w:val="normaltextrun"/>
+                <w:rFonts w:ascii="Arial" w:hAnsi="Arial" w:cs="Arial"/>
+                <w:color w:val="0A0A0A"/>
+                <w:shd w:val="clear" w:color="auto" w:fill="FFFFFF"/>
+              </w:rPr>
+              <w:t>’, 'dd-MM-</w:t>
+            </w:r>
+            <w:proofErr w:type="spellStart"/>
+            <w:r>
+              <w:rPr>
+                <w:rStyle w:val="normaltextrun"/>
+                <w:rFonts w:ascii="Arial" w:hAnsi="Arial" w:cs="Arial"/>
+                <w:color w:val="0A0A0A"/>
+                <w:shd w:val="clear" w:color="auto" w:fill="FFFFFF"/>
+              </w:rPr>
+              <w:t>yyyy</w:t>
+            </w:r>
+            <w:proofErr w:type="spellEnd"/>
+            <w:r>
+              <w:rPr>
+                <w:rStyle w:val="normaltextrun"/>
+                <w:rFonts w:ascii="Arial" w:hAnsi="Arial" w:cs="Arial"/>
+                <w:color w:val="0A0A0A"/>
+                <w:shd w:val="clear" w:color="auto" w:fill="FFFFFF"/>
+              </w:rPr>
+              <w:t>')}</w:t>
             </w:r>
             <w:r>
               <w:rPr>
@@ -3748,59 +3319,50 @@
                 <w:szCs w:val="21"/>
                 <w:shd w:val="clear" w:color="auto" w:fill="FFFFFF"/>
               </w:rPr>
-              <w:t>paymentDate</w:t>
-            </w:r>
-            <w:proofErr w:type="spellEnd"/>
-            <w:r>
-              <w:rPr>
-                <w:rStyle w:val="normaltextrun"/>
-                <w:rFonts w:ascii="Arial" w:hAnsi="Arial" w:cs="Arial"/>
-                <w:color w:val="0A0A0A"/>
-                <w:shd w:val="clear" w:color="auto" w:fill="FFFFFF"/>
-              </w:rPr>
-              <w:t xml:space="preserve">, ‘dd MMMM </w:t>
-            </w:r>
-            <w:proofErr w:type="spellStart"/>
-            <w:r>
-              <w:rPr>
-                <w:rStyle w:val="normaltextrun"/>
-                <w:rFonts w:ascii="Arial" w:hAnsi="Arial" w:cs="Arial"/>
-                <w:color w:val="0A0A0A"/>
-                <w:shd w:val="clear" w:color="auto" w:fill="FFFFFF"/>
-              </w:rPr>
-              <w:t>yyyy</w:t>
-            </w:r>
-            <w:proofErr w:type="spellEnd"/>
-            <w:r>
-              <w:rPr>
-                <w:rStyle w:val="normaltextrun"/>
-                <w:rFonts w:ascii="Arial" w:hAnsi="Arial" w:cs="Arial"/>
-                <w:color w:val="0A0A0A"/>
-                <w:shd w:val="clear" w:color="auto" w:fill="FFFFFF"/>
-              </w:rPr>
-              <w:t>’, 'dd-MM-</w:t>
-            </w:r>
-            <w:proofErr w:type="spellStart"/>
-            <w:r>
-              <w:rPr>
-                <w:rStyle w:val="normaltextrun"/>
-                <w:rFonts w:ascii="Arial" w:hAnsi="Arial" w:cs="Arial"/>
-                <w:color w:val="0A0A0A"/>
-                <w:shd w:val="clear" w:color="auto" w:fill="FFFFFF"/>
-              </w:rPr>
-              <w:t>yyyy</w:t>
-            </w:r>
-            <w:proofErr w:type="spellEnd"/>
-            <w:r>
-              <w:rPr>
-                <w:rStyle w:val="normaltextrun"/>
-                <w:rFonts w:ascii="Arial" w:hAnsi="Arial" w:cs="Arial"/>
-                <w:color w:val="0A0A0A"/>
-                <w:shd w:val="clear" w:color="auto" w:fill="FFFFFF"/>
-              </w:rPr>
-              <w:t>')}</w:t>
-            </w:r>
-            <w:r>
+              <w:t>&gt;&gt;</w:t>
+            </w:r>
+          </w:p>
+        </w:tc>
+      </w:tr>
+      <w:tr>
+        <w:tc>
+          <w:tcPr>
+            <w:tcW w:w="2694" w:type="dxa"/>
+            <w:tcBorders>
+              <w:top w:val="single" w:sz="4" w:space="0" w:color="auto"/>
+              <w:left w:val="nil"/>
+              <w:bottom w:val="single" w:sz="4" w:space="0" w:color="auto"/>
+              <w:right w:val="nil"/>
+            </w:tcBorders>
+            <w:hideMark/>
+          </w:tcPr>
+          <w:p>
+            <w:pPr>
+              <w:rPr>
+                <w:rFonts w:cstheme="minorHAnsi"/>
+              </w:rPr>
+            </w:pPr>
+            <w:r>
+              <w:rPr>
+                <w:rFonts w:cstheme="minorHAnsi"/>
+              </w:rPr>
+              <w:t>How they paid this amount</w:t>
+            </w:r>
+          </w:p>
+        </w:tc>
+        <w:tc>
+          <w:tcPr>
+            <w:tcW w:w="6322" w:type="dxa"/>
+            <w:tcBorders>
+              <w:top w:val="single" w:sz="4" w:space="0" w:color="auto"/>
+              <w:left w:val="nil"/>
+              <w:bottom w:val="single" w:sz="4" w:space="0" w:color="auto"/>
+              <w:right w:val="nil"/>
+            </w:tcBorders>
+            <w:hideMark/>
+          </w:tcPr>
+          <w:p>
+            <w:pPr>
               <w:rPr>
                 <w:rStyle w:val="normaltextrun"/>
                 <w:rFonts w:ascii="Segoe UI" w:hAnsi="Segoe UI" w:cs="Segoe UI"/>
@@ -3809,50 +3371,8 @@
                 <w:szCs w:val="21"/>
                 <w:shd w:val="clear" w:color="auto" w:fill="FFFFFF"/>
               </w:rPr>
-              <w:t>&gt;&gt;</w:t>
-            </w:r>
-          </w:p>
-        </w:tc>
-      </w:tr>
-      <w:tr>
-        <w:tc>
-          <w:tcPr>
-            <w:tcW w:w="2694" w:type="dxa"/>
-            <w:tcBorders>
-              <w:top w:val="single" w:sz="4" w:space="0" w:color="auto"/>
-              <w:left w:val="nil"/>
-              <w:bottom w:val="single" w:sz="4" w:space="0" w:color="auto"/>
-              <w:right w:val="nil"/>
-            </w:tcBorders>
-            <w:hideMark/>
-          </w:tcPr>
-          <w:p>
-            <w:pPr>
-              <w:rPr>
-                <w:rFonts w:cstheme="minorHAnsi"/>
-              </w:rPr>
-            </w:pPr>
-            <w:r>
-              <w:rPr>
-                <w:rFonts w:cstheme="minorHAnsi"/>
-              </w:rPr>
-              <w:t>How they paid this amount</w:t>
-            </w:r>
-          </w:p>
-        </w:tc>
-        <w:tc>
-          <w:tcPr>
-            <w:tcW w:w="6322" w:type="dxa"/>
-            <w:tcBorders>
-              <w:top w:val="single" w:sz="4" w:space="0" w:color="auto"/>
-              <w:left w:val="nil"/>
-              <w:bottom w:val="single" w:sz="4" w:space="0" w:color="auto"/>
-              <w:right w:val="nil"/>
-            </w:tcBorders>
-            <w:hideMark/>
-          </w:tcPr>
-          <w:p>
-            <w:pPr>
+            </w:pPr>
+            <w:r>
               <w:rPr>
                 <w:rStyle w:val="normaltextrun"/>
                 <w:rFonts w:ascii="Segoe UI" w:hAnsi="Segoe UI" w:cs="Segoe UI"/>
@@ -3861,7 +3381,9 @@
                 <w:szCs w:val="21"/>
                 <w:shd w:val="clear" w:color="auto" w:fill="FFFFFF"/>
               </w:rPr>
-            </w:pPr>
+              <w:t>&lt;&lt;</w:t>
+            </w:r>
+            <w:proofErr w:type="spellStart"/>
             <w:r>
               <w:rPr>
                 <w:rStyle w:val="normaltextrun"/>
@@ -3871,9 +3393,8 @@
                 <w:szCs w:val="21"/>
                 <w:shd w:val="clear" w:color="auto" w:fill="FFFFFF"/>
               </w:rPr>
-              <w:t>&lt;&lt;</w:t>
-            </w:r>
-            <w:proofErr w:type="spellStart"/>
+              <w:t>commonDetails.</w:t>
+            </w:r>
             <w:r>
               <w:rPr>
                 <w:rStyle w:val="normaltextrun"/>
@@ -3883,8 +3404,9 @@
                 <w:szCs w:val="21"/>
                 <w:shd w:val="clear" w:color="auto" w:fill="FFFFFF"/>
               </w:rPr>
-              <w:t>commonDetails.</w:t>
-            </w:r>
+              <w:t>paymentHow</w:t>
+            </w:r>
+            <w:proofErr w:type="spellEnd"/>
             <w:r>
               <w:rPr>
                 <w:rStyle w:val="normaltextrun"/>
@@ -3894,10 +3416,49 @@
                 <w:szCs w:val="21"/>
                 <w:shd w:val="clear" w:color="auto" w:fill="FFFFFF"/>
               </w:rPr>
-              <w:t>paymentHow</w:t>
-            </w:r>
-            <w:proofErr w:type="spellEnd"/>
-            <w:r>
+              <w:t>&gt;&gt;</w:t>
+            </w:r>
+          </w:p>
+        </w:tc>
+      </w:tr>
+      <w:tr>
+        <w:tc>
+          <w:tcPr>
+            <w:tcW w:w="2694" w:type="dxa"/>
+            <w:tcBorders>
+              <w:top w:val="single" w:sz="4" w:space="0" w:color="auto"/>
+              <w:left w:val="nil"/>
+              <w:bottom w:val="single" w:sz="4" w:space="0" w:color="auto"/>
+              <w:right w:val="nil"/>
+            </w:tcBorders>
+            <w:hideMark/>
+          </w:tcPr>
+          <w:p>
+            <w:pPr>
+              <w:rPr>
+                <w:rFonts w:cstheme="minorHAnsi"/>
+              </w:rPr>
+            </w:pPr>
+            <w:r>
+              <w:rPr>
+                <w:rFonts w:cstheme="minorHAnsi"/>
+              </w:rPr>
+              <w:t>&lt;&lt;er_&gt;&gt;</w:t>
+            </w:r>
+          </w:p>
+        </w:tc>
+        <w:tc>
+          <w:tcPr>
+            <w:tcW w:w="6322" w:type="dxa"/>
+            <w:tcBorders>
+              <w:top w:val="single" w:sz="4" w:space="0" w:color="auto"/>
+              <w:left w:val="nil"/>
+              <w:bottom w:val="single" w:sz="4" w:space="0" w:color="auto"/>
+              <w:right w:val="nil"/>
+            </w:tcBorders>
+          </w:tcPr>
+          <w:p>
+            <w:pPr>
               <w:rPr>
                 <w:rStyle w:val="normaltextrun"/>
                 <w:rFonts w:ascii="Segoe UI" w:hAnsi="Segoe UI" w:cs="Segoe UI"/>
@@ -3906,8 +3467,7 @@
                 <w:szCs w:val="21"/>
                 <w:shd w:val="clear" w:color="auto" w:fill="FFFFFF"/>
               </w:rPr>
-              <w:t>&gt;&gt;</w:t>
-            </w:r>
+            </w:pPr>
           </w:p>
         </w:tc>
       </w:tr>
@@ -3933,7 +3493,7 @@
               <w:rPr>
                 <w:rFonts w:cstheme="minorHAnsi"/>
               </w:rPr>
-              <w:t>&lt;&lt;er_&gt;&gt;</w:t>
+              <w:t xml:space="preserve">Timeline of what happened </w:t>
             </w:r>
           </w:p>
         </w:tc>
@@ -3983,7 +3543,33 @@
               <w:rPr>
                 <w:rFonts w:cstheme="minorHAnsi"/>
               </w:rPr>
-              <w:t xml:space="preserve">Timeline of what happened </w:t>
+              <w:t>&lt;&lt;</w:t>
+            </w:r>
+            <w:proofErr w:type="spellStart"/>
+            <w:r>
+              <w:rPr>
+                <w:rFonts w:cstheme="minorHAnsi"/>
+              </w:rPr>
+              <w:t>rr_</w:t>
+            </w:r>
+            <w:r>
+              <w:rPr>
+                <w:rFonts w:cstheme="minorHAnsi"/>
+              </w:rPr>
+              <w:t>commonDetails.</w:t>
+            </w:r>
+            <w:r>
+              <w:rPr>
+                <w:rFonts w:cstheme="minorHAnsi"/>
+              </w:rPr>
+              <w:t>timelineEventList</w:t>
+            </w:r>
+            <w:proofErr w:type="spellEnd"/>
+            <w:r>
+              <w:rPr>
+                <w:rFonts w:cstheme="minorHAnsi"/>
+              </w:rPr>
+              <w:t>&gt;&gt;</w:t>
             </w:r>
           </w:p>
         </w:tc>
@@ -4033,81 +3619,9 @@
               <w:rPr>
                 <w:rFonts w:cstheme="minorHAnsi"/>
               </w:rPr>
-              <w:t>&lt;&lt;</w:t>
-            </w:r>
-            <w:proofErr w:type="spellStart"/>
-            <w:r>
-              <w:rPr>
-                <w:rFonts w:cstheme="minorHAnsi"/>
-              </w:rPr>
-              <w:t>rr_timelineEventList</w:t>
-            </w:r>
-            <w:proofErr w:type="spellEnd"/>
-            <w:r>
-              <w:rPr>
-                <w:rFonts w:cstheme="minorHAnsi"/>
-              </w:rPr>
-              <w:t>&gt;&gt;</w:t>
-            </w:r>
-          </w:p>
-        </w:tc>
-        <w:tc>
-          <w:tcPr>
-            <w:tcW w:w="6322" w:type="dxa"/>
-            <w:tcBorders>
-              <w:top w:val="single" w:sz="4" w:space="0" w:color="auto"/>
-              <w:left w:val="nil"/>
-              <w:bottom w:val="single" w:sz="4" w:space="0" w:color="auto"/>
-              <w:right w:val="nil"/>
-            </w:tcBorders>
-          </w:tcPr>
-          <w:p>
-            <w:pPr>
-              <w:rPr>
-                <w:rStyle w:val="normaltextrun"/>
-                <w:rFonts w:ascii="Segoe UI" w:hAnsi="Segoe UI" w:cs="Segoe UI"/>
-                <w:color w:val="000000"/>
-                <w:sz w:val="21"/>
-                <w:szCs w:val="21"/>
-                <w:shd w:val="clear" w:color="auto" w:fill="FFFFFF"/>
-              </w:rPr>
-            </w:pPr>
-          </w:p>
-        </w:tc>
-      </w:tr>
-      <w:tr>
-        <w:tc>
-          <w:tcPr>
-            <w:tcW w:w="2694" w:type="dxa"/>
-            <w:tcBorders>
-              <w:top w:val="single" w:sz="4" w:space="0" w:color="auto"/>
-              <w:left w:val="nil"/>
-              <w:bottom w:val="single" w:sz="4" w:space="0" w:color="auto"/>
-              <w:right w:val="nil"/>
-            </w:tcBorders>
-            <w:hideMark/>
-          </w:tcPr>
-          <w:p>
-            <w:pPr>
-              <w:rPr>
-                <w:rFonts w:cstheme="minorHAnsi"/>
-              </w:rPr>
-            </w:pPr>
-            <w:r>
-              <w:rPr>
-                <w:rFonts w:cstheme="minorHAnsi"/>
-              </w:rPr>
-              <w:t>&lt;</w:t>
-            </w:r>
-            <w:proofErr w:type="gramStart"/>
-            <w:r>
-              <w:rPr>
-                <w:rFonts w:cstheme="minorHAnsi"/>
-              </w:rPr>
-              <w:t>&lt;{</w:t>
-            </w:r>
-            <w:proofErr w:type="spellStart"/>
-            <w:proofErr w:type="gramEnd"/>
+              <w:t>&lt;&lt;{</w:t>
+            </w:r>
+            <w:proofErr w:type="spellStart"/>
             <w:r>
               <w:rPr>
                 <w:rFonts w:cstheme="minorHAnsi"/>
@@ -4848,17 +4362,9 @@
         <w:rPr>
           <w:rFonts w:cstheme="minorHAnsi"/>
         </w:rPr>
-        <w:t>&lt;&lt;cs</w:t>
-      </w:r>
-      <w:proofErr w:type="gramStart"/>
-      <w:r>
-        <w:rPr>
-          <w:rFonts w:cstheme="minorHAnsi"/>
-        </w:rPr>
-        <w:t>_{</w:t>
+        <w:t>&lt;&lt;cs_{</w:t>
       </w:r>
       <w:proofErr w:type="spellStart"/>
-      <w:proofErr w:type="gramEnd"/>
       <w:r>
         <w:rPr>
           <w:rFonts w:cstheme="minorHAnsi"/>
@@ -4992,20 +4498,9 @@
                 <w:color w:val="000000"/>
                 <w:shd w:val="clear" w:color="auto" w:fill="FFFFFF"/>
               </w:rPr>
-              <w:t>&lt;&lt;cs</w:t>
-            </w:r>
-            <w:proofErr w:type="gramStart"/>
-            <w:r>
-              <w:rPr>
-                <w:rStyle w:val="eop"/>
-                <w:rFonts w:ascii="Arial" w:hAnsi="Arial" w:cs="Arial"/>
-                <w:color w:val="000000"/>
-                <w:shd w:val="clear" w:color="auto" w:fill="FFFFFF"/>
-              </w:rPr>
-              <w:t>_{</w:t>
-            </w:r>
-            <w:proofErr w:type="spellStart"/>
-            <w:proofErr w:type="gramEnd"/>
+              <w:t>&lt;&lt;cs_{</w:t>
+            </w:r>
+            <w:proofErr w:type="spellStart"/>
             <w:r>
               <w:rPr>
                 <w:rStyle w:val="eop"/>
@@ -5173,18 +4668,10 @@
         <w:rPr>
           <w:rFonts w:cstheme="minorHAnsi"/>
         </w:rPr>
-        <w:t>&lt;&lt;cs</w:t>
-      </w:r>
-      <w:proofErr w:type="gramStart"/>
-      <w:r>
-        <w:rPr>
-          <w:rFonts w:cstheme="minorHAnsi"/>
-        </w:rPr>
-        <w:t>_{</w:t>
+        <w:t>&lt;&lt;cs_{</w:t>
       </w:r>
       <w:bookmarkStart w:id="0" w:name="_Hlk145428897"/>
       <w:proofErr w:type="spellStart"/>
-      <w:proofErr w:type="gramEnd"/>
       <w:r>
         <w:rPr>
           <w:rFonts w:cstheme="minorHAnsi"/>
@@ -5338,7 +4825,6 @@
               <w:t>cr</w:t>
             </w:r>
             <w:proofErr w:type="spellEnd"/>
-            <w:proofErr w:type="gramStart"/>
             <w:r>
               <w:rPr>
                 <w:rFonts w:cstheme="minorHAnsi"/>
@@ -5346,7 +4832,6 @@
               <w:t>_{</w:t>
             </w:r>
             <w:proofErr w:type="spellStart"/>
-            <w:proofErr w:type="gramEnd"/>
             <w:r>
               <w:rPr>
                 <w:rFonts w:cstheme="minorHAnsi"/>
@@ -5531,9 +5016,9 @@
                 <w:color w:val="000000"/>
                 <w:shd w:val="clear" w:color="auto" w:fill="FFFFFF"/>
               </w:rPr>
-              <w:t>&lt;</w:t>
-            </w:r>
-            <w:proofErr w:type="gramStart"/>
+              <w:t>&lt;&lt;{</w:t>
+            </w:r>
+            <w:proofErr w:type="spellStart"/>
             <w:r>
               <w:rPr>
                 <w:rStyle w:val="eop"/>
@@ -5541,10 +5026,9 @@
                 <w:color w:val="000000"/>
                 <w:shd w:val="clear" w:color="auto" w:fill="FFFFFF"/>
               </w:rPr>
-              <w:t>&lt;{</w:t>
-            </w:r>
-            <w:proofErr w:type="spellStart"/>
-            <w:proofErr w:type="gramEnd"/>
+              <w:t>dateFormat</w:t>
+            </w:r>
+            <w:proofErr w:type="spellEnd"/>
             <w:r>
               <w:rPr>
                 <w:rStyle w:val="eop"/>
@@ -5552,6 +5036,302 @@
                 <w:color w:val="000000"/>
                 <w:shd w:val="clear" w:color="auto" w:fill="FFFFFF"/>
               </w:rPr>
+              <w:t>(</w:t>
+            </w:r>
+            <w:proofErr w:type="spellStart"/>
+            <w:r>
+              <w:rPr>
+                <w:rStyle w:val="eop"/>
+                <w:rFonts w:ascii="Arial" w:hAnsi="Arial" w:cs="Arial"/>
+                <w:color w:val="000000"/>
+                <w:shd w:val="clear" w:color="auto" w:fill="FFFFFF"/>
+              </w:rPr>
+              <w:t>commonDetails.</w:t>
+            </w:r>
+            <w:r>
+              <w:rPr>
+                <w:rStyle w:val="eop"/>
+                <w:rFonts w:ascii="Arial" w:hAnsi="Arial" w:cs="Arial"/>
+                <w:color w:val="000000"/>
+                <w:shd w:val="clear" w:color="auto" w:fill="FFFFFF"/>
+              </w:rPr>
+              <w:t>payBy</w:t>
+            </w:r>
+            <w:proofErr w:type="spellEnd"/>
+            <w:r>
+              <w:rPr>
+                <w:rStyle w:val="eop"/>
+                <w:rFonts w:ascii="Arial" w:hAnsi="Arial" w:cs="Arial"/>
+                <w:color w:val="000000"/>
+                <w:shd w:val="clear" w:color="auto" w:fill="FFFFFF"/>
+              </w:rPr>
+              <w:t xml:space="preserve">, ‘dd MMMM </w:t>
+            </w:r>
+            <w:proofErr w:type="spellStart"/>
+            <w:r>
+              <w:rPr>
+                <w:rStyle w:val="eop"/>
+                <w:rFonts w:ascii="Arial" w:hAnsi="Arial" w:cs="Arial"/>
+                <w:color w:val="000000"/>
+                <w:shd w:val="clear" w:color="auto" w:fill="FFFFFF"/>
+              </w:rPr>
+              <w:t>yyyy</w:t>
+            </w:r>
+            <w:proofErr w:type="spellEnd"/>
+            <w:r>
+              <w:rPr>
+                <w:rStyle w:val="eop"/>
+                <w:rFonts w:ascii="Arial" w:hAnsi="Arial" w:cs="Arial"/>
+                <w:color w:val="000000"/>
+                <w:shd w:val="clear" w:color="auto" w:fill="FFFFFF"/>
+              </w:rPr>
+              <w:t>’, 'dd-MM-</w:t>
+            </w:r>
+            <w:proofErr w:type="spellStart"/>
+            <w:r>
+              <w:rPr>
+                <w:rStyle w:val="eop"/>
+                <w:rFonts w:ascii="Arial" w:hAnsi="Arial" w:cs="Arial"/>
+                <w:color w:val="000000"/>
+                <w:shd w:val="clear" w:color="auto" w:fill="FFFFFF"/>
+              </w:rPr>
+              <w:t>yyyy</w:t>
+            </w:r>
+            <w:proofErr w:type="spellEnd"/>
+            <w:r>
+              <w:rPr>
+                <w:rStyle w:val="eop"/>
+                <w:rFonts w:ascii="Arial" w:hAnsi="Arial" w:cs="Arial"/>
+                <w:color w:val="000000"/>
+                <w:shd w:val="clear" w:color="auto" w:fill="FFFFFF"/>
+              </w:rPr>
+              <w:t>')}&gt;&gt;</w:t>
+            </w:r>
+          </w:p>
+        </w:tc>
+      </w:tr>
+      <w:tr>
+        <w:tc>
+          <w:tcPr>
+            <w:tcW w:w="2552" w:type="dxa"/>
+            <w:tcBorders>
+              <w:top w:val="single" w:sz="4" w:space="0" w:color="auto"/>
+              <w:left w:val="nil"/>
+              <w:bottom w:val="single" w:sz="4" w:space="0" w:color="auto"/>
+              <w:right w:val="nil"/>
+            </w:tcBorders>
+            <w:hideMark/>
+          </w:tcPr>
+          <w:p>
+            <w:pPr>
+              <w:rPr>
+                <w:rFonts w:cstheme="minorHAnsi"/>
+              </w:rPr>
+            </w:pPr>
+            <w:r>
+              <w:rPr>
+                <w:rFonts w:cstheme="minorHAnsi"/>
+              </w:rPr>
+              <w:t>&lt;&lt;er_&gt;&gt;</w:t>
+            </w:r>
+          </w:p>
+        </w:tc>
+        <w:tc>
+          <w:tcPr>
+            <w:tcW w:w="6474" w:type="dxa"/>
+            <w:tcBorders>
+              <w:top w:val="single" w:sz="4" w:space="0" w:color="auto"/>
+              <w:left w:val="nil"/>
+              <w:bottom w:val="single" w:sz="4" w:space="0" w:color="auto"/>
+              <w:right w:val="nil"/>
+            </w:tcBorders>
+          </w:tcPr>
+          <w:p>
+            <w:pPr>
+              <w:rPr>
+                <w:rStyle w:val="eop"/>
+                <w:rFonts w:ascii="Arial" w:hAnsi="Arial" w:cs="Arial"/>
+                <w:color w:val="000000"/>
+                <w:shd w:val="clear" w:color="auto" w:fill="FFFFFF"/>
+              </w:rPr>
+            </w:pPr>
+          </w:p>
+        </w:tc>
+      </w:tr>
+      <w:tr>
+        <w:tc>
+          <w:tcPr>
+            <w:tcW w:w="2552" w:type="dxa"/>
+            <w:tcBorders>
+              <w:top w:val="single" w:sz="4" w:space="0" w:color="auto"/>
+              <w:left w:val="nil"/>
+              <w:bottom w:val="single" w:sz="4" w:space="0" w:color="auto"/>
+              <w:right w:val="nil"/>
+            </w:tcBorders>
+            <w:hideMark/>
+          </w:tcPr>
+          <w:p>
+            <w:pPr>
+              <w:rPr>
+                <w:rFonts w:cstheme="minorHAnsi"/>
+              </w:rPr>
+            </w:pPr>
+            <w:r>
+              <w:rPr>
+                <w:rFonts w:cstheme="minorHAnsi"/>
+              </w:rPr>
+              <w:t>&lt;&lt;</w:t>
+            </w:r>
+            <w:proofErr w:type="spellStart"/>
+            <w:r>
+              <w:rPr>
+                <w:rFonts w:cstheme="minorHAnsi"/>
+              </w:rPr>
+              <w:t>cr</w:t>
+            </w:r>
+            <w:proofErr w:type="spellEnd"/>
+            <w:r>
+              <w:rPr>
+                <w:rFonts w:cstheme="minorHAnsi"/>
+              </w:rPr>
+              <w:t>_{</w:t>
+            </w:r>
+            <w:proofErr w:type="spellStart"/>
+            <w:r>
+              <w:rPr>
+                <w:rFonts w:cstheme="minorHAnsi"/>
+              </w:rPr>
+              <w:t>commonDetails.</w:t>
+            </w:r>
+            <w:r>
+              <w:rPr>
+                <w:rFonts w:cstheme="minorHAnsi"/>
+              </w:rPr>
+              <w:t>howToPay</w:t>
+            </w:r>
+            <w:proofErr w:type="spellEnd"/>
+            <w:r>
+              <w:rPr>
+                <w:rFonts w:cstheme="minorHAnsi"/>
+              </w:rPr>
+              <w:t>== ‘BY_SET_DATE’}&gt;&gt;</w:t>
+            </w:r>
+          </w:p>
+        </w:tc>
+        <w:tc>
+          <w:tcPr>
+            <w:tcW w:w="6474" w:type="dxa"/>
+            <w:tcBorders>
+              <w:top w:val="single" w:sz="4" w:space="0" w:color="auto"/>
+              <w:left w:val="nil"/>
+              <w:bottom w:val="single" w:sz="4" w:space="0" w:color="auto"/>
+              <w:right w:val="nil"/>
+            </w:tcBorders>
+          </w:tcPr>
+          <w:p>
+            <w:pPr>
+              <w:rPr>
+                <w:rStyle w:val="eop"/>
+                <w:rFonts w:ascii="Arial" w:hAnsi="Arial" w:cs="Arial"/>
+                <w:color w:val="000000"/>
+                <w:shd w:val="clear" w:color="auto" w:fill="FFFFFF"/>
+              </w:rPr>
+            </w:pPr>
+          </w:p>
+        </w:tc>
+      </w:tr>
+      <w:tr>
+        <w:tc>
+          <w:tcPr>
+            <w:tcW w:w="2552" w:type="dxa"/>
+            <w:tcBorders>
+              <w:top w:val="single" w:sz="4" w:space="0" w:color="auto"/>
+              <w:left w:val="nil"/>
+              <w:bottom w:val="single" w:sz="4" w:space="0" w:color="auto"/>
+              <w:right w:val="nil"/>
+            </w:tcBorders>
+            <w:hideMark/>
+          </w:tcPr>
+          <w:p>
+            <w:pPr>
+              <w:rPr>
+                <w:rFonts w:cstheme="minorHAnsi"/>
+              </w:rPr>
+            </w:pPr>
+            <w:r>
+              <w:rPr>
+                <w:rFonts w:cstheme="minorHAnsi"/>
+              </w:rPr>
+              <w:t>Final payment of</w:t>
+            </w:r>
+          </w:p>
+        </w:tc>
+        <w:tc>
+          <w:tcPr>
+            <w:tcW w:w="6474" w:type="dxa"/>
+            <w:tcBorders>
+              <w:top w:val="single" w:sz="4" w:space="0" w:color="auto"/>
+              <w:left w:val="nil"/>
+              <w:bottom w:val="single" w:sz="4" w:space="0" w:color="auto"/>
+              <w:right w:val="nil"/>
+            </w:tcBorders>
+            <w:hideMark/>
+          </w:tcPr>
+          <w:p>
+            <w:pPr>
+              <w:rPr>
+                <w:rStyle w:val="eop"/>
+                <w:rFonts w:ascii="Arial" w:hAnsi="Arial" w:cs="Arial"/>
+                <w:color w:val="000000"/>
+                <w:shd w:val="clear" w:color="auto" w:fill="FFFFFF"/>
+              </w:rPr>
+            </w:pPr>
+            <w:r>
+              <w:rPr>
+                <w:rStyle w:val="eop"/>
+                <w:rFonts w:ascii="Arial" w:hAnsi="Arial" w:cs="Arial"/>
+                <w:color w:val="000000"/>
+                <w:shd w:val="clear" w:color="auto" w:fill="FFFFFF"/>
+              </w:rPr>
+              <w:t>£&lt;&lt;</w:t>
+            </w:r>
+            <w:proofErr w:type="spellStart"/>
+            <w:r>
+              <w:rPr>
+                <w:rStyle w:val="eop"/>
+                <w:rFonts w:ascii="Arial" w:hAnsi="Arial" w:cs="Arial"/>
+                <w:color w:val="000000"/>
+                <w:shd w:val="clear" w:color="auto" w:fill="FFFFFF"/>
+              </w:rPr>
+              <w:t>commonDetails.</w:t>
+            </w:r>
+            <w:r>
+              <w:rPr>
+                <w:rStyle w:val="eop"/>
+                <w:rFonts w:ascii="Arial" w:hAnsi="Arial" w:cs="Arial"/>
+                <w:color w:val="000000"/>
+                <w:shd w:val="clear" w:color="auto" w:fill="FFFFFF"/>
+              </w:rPr>
+              <w:t>amountToPay</w:t>
+            </w:r>
+            <w:proofErr w:type="spellEnd"/>
+            <w:r>
+              <w:rPr>
+                <w:rStyle w:val="eop"/>
+                <w:rFonts w:ascii="Arial" w:hAnsi="Arial" w:cs="Arial"/>
+                <w:color w:val="000000"/>
+                <w:shd w:val="clear" w:color="auto" w:fill="FFFFFF"/>
+              </w:rPr>
+              <w:t>&gt;&gt; no later than &lt;&lt;{</w:t>
+            </w:r>
+            <w:proofErr w:type="spellStart"/>
+            <w:r>
+              <w:rPr>
+                <w:rStyle w:val="eop"/>
+                <w:rFonts w:ascii="Arial" w:hAnsi="Arial" w:cs="Arial"/>
+                <w:color w:val="000000"/>
+                <w:shd w:val="clear" w:color="auto" w:fill="FFFFFF"/>
+              </w:rPr>
               <w:t>dateFormat</w:t>
             </w:r>
             <w:proofErr w:type="spellEnd"/>
@@ -5658,6 +5438,93 @@
               <w:rPr>
                 <w:rFonts w:cstheme="minorHAnsi"/>
               </w:rPr>
+              <w:t>Reason defendant cannot pay full amount immediately</w:t>
+            </w:r>
+          </w:p>
+        </w:tc>
+        <w:tc>
+          <w:tcPr>
+            <w:tcW w:w="6474" w:type="dxa"/>
+            <w:tcBorders>
+              <w:top w:val="single" w:sz="4" w:space="0" w:color="auto"/>
+              <w:left w:val="nil"/>
+              <w:bottom w:val="single" w:sz="4" w:space="0" w:color="auto"/>
+              <w:right w:val="nil"/>
+            </w:tcBorders>
+            <w:hideMark/>
+          </w:tcPr>
+          <w:p>
+            <w:pPr>
+              <w:rPr>
+                <w:rStyle w:val="eop"/>
+                <w:rFonts w:ascii="Arial" w:hAnsi="Arial" w:cs="Arial"/>
+                <w:color w:val="000000"/>
+                <w:shd w:val="clear" w:color="auto" w:fill="FFFFFF"/>
+              </w:rPr>
+            </w:pPr>
+            <w:r>
+              <w:rPr>
+                <w:rStyle w:val="eop"/>
+                <w:rFonts w:ascii="Arial" w:hAnsi="Arial" w:cs="Arial"/>
+                <w:color w:val="000000"/>
+                <w:shd w:val="clear" w:color="auto" w:fill="FFFFFF"/>
+              </w:rPr>
+              <w:t>&lt;&lt;</w:t>
+            </w:r>
+            <w:proofErr w:type="spellStart"/>
+            <w:r>
+              <w:rPr>
+                <w:rStyle w:val="eop"/>
+                <w:rFonts w:ascii="Arial" w:hAnsi="Arial" w:cs="Arial"/>
+                <w:color w:val="000000"/>
+                <w:shd w:val="clear" w:color="auto" w:fill="FFFFFF"/>
+              </w:rPr>
+              <w:t>commonDetails.</w:t>
+            </w:r>
+            <w:r>
+              <w:rPr>
+                <w:rStyle w:val="eop"/>
+                <w:rFonts w:ascii="Arial" w:hAnsi="Arial" w:cs="Arial"/>
+                <w:color w:val="000000"/>
+                <w:shd w:val="clear" w:color="auto" w:fill="FFFFFF"/>
+              </w:rPr>
+              <w:t>whyNotPayImmediately</w:t>
+            </w:r>
+            <w:proofErr w:type="spellEnd"/>
+            <w:r>
+              <w:rPr>
+                <w:rStyle w:val="eop"/>
+                <w:rFonts w:ascii="Arial" w:hAnsi="Arial" w:cs="Arial"/>
+                <w:color w:val="000000"/>
+                <w:shd w:val="clear" w:color="auto" w:fill="FFFFFF"/>
+              </w:rPr>
+              <w:t>&gt;&gt;</w:t>
+            </w:r>
+          </w:p>
+        </w:tc>
+      </w:tr>
+      <w:tr>
+        <w:tc>
+          <w:tcPr>
+            <w:tcW w:w="2552" w:type="dxa"/>
+            <w:tcBorders>
+              <w:top w:val="single" w:sz="4" w:space="0" w:color="auto"/>
+              <w:left w:val="nil"/>
+              <w:bottom w:val="single" w:sz="4" w:space="0" w:color="auto"/>
+              <w:right w:val="nil"/>
+            </w:tcBorders>
+            <w:hideMark/>
+          </w:tcPr>
+          <w:p>
+            <w:pPr>
+              <w:rPr>
+                <w:rFonts w:cstheme="minorHAnsi"/>
+              </w:rPr>
+            </w:pPr>
+            <w:r>
+              <w:rPr>
+                <w:rFonts w:cstheme="minorHAnsi"/>
+              </w:rPr>
               <w:t>&lt;&lt;er_&gt;&gt;</w:t>
             </w:r>
           </w:p>
@@ -5716,7 +5583,6 @@
               <w:t>cr</w:t>
             </w:r>
             <w:proofErr w:type="spellEnd"/>
-            <w:proofErr w:type="gramStart"/>
             <w:r>
               <w:rPr>
                 <w:rFonts w:cstheme="minorHAnsi"/>
@@ -5724,7 +5590,6 @@
               <w:t>_{</w:t>
             </w:r>
             <w:proofErr w:type="spellStart"/>
-            <w:proofErr w:type="gramEnd"/>
             <w:r>
               <w:rPr>
                 <w:rFonts w:cstheme="minorHAnsi"/>
@@ -5742,7 +5607,7 @@
               <w:rPr>
                 <w:rFonts w:cstheme="minorHAnsi"/>
               </w:rPr>
-              <w:t>== ‘BY_SET_DATE’}&gt;&gt;</w:t>
+              <w:t>== ‘SUGGESTION_OF_REPAYMENT_PLAN’}&gt;&gt;</w:t>
             </w:r>
           </w:p>
         </w:tc>
@@ -5790,7 +5655,7 @@
               <w:rPr>
                 <w:rFonts w:cstheme="minorHAnsi"/>
               </w:rPr>
-              <w:t>Final payment of</w:t>
+              <w:t>First payment by</w:t>
             </w:r>
           </w:p>
         </w:tc>
@@ -5821,6 +5686,171 @@
                 <w:color w:val="000000"/>
                 <w:shd w:val="clear" w:color="auto" w:fill="FFFFFF"/>
               </w:rPr>
+              <w:t>&lt;&lt;{</w:t>
+            </w:r>
+            <w:proofErr w:type="spellStart"/>
+            <w:r>
+              <w:rPr>
+                <w:rStyle w:val="eop"/>
+                <w:rFonts w:ascii="Arial" w:hAnsi="Arial" w:cs="Arial"/>
+                <w:color w:val="000000"/>
+                <w:shd w:val="clear" w:color="auto" w:fill="FFFFFF"/>
+              </w:rPr>
+              <w:t>dateFormat</w:t>
+            </w:r>
+            <w:proofErr w:type="spellEnd"/>
+            <w:r>
+              <w:rPr>
+                <w:rStyle w:val="eop"/>
+                <w:rFonts w:ascii="Arial" w:hAnsi="Arial" w:cs="Arial"/>
+                <w:color w:val="000000"/>
+                <w:shd w:val="clear" w:color="auto" w:fill="FFFFFF"/>
+              </w:rPr>
+              <w:t>(</w:t>
+            </w:r>
+            <w:proofErr w:type="spellStart"/>
+            <w:r>
+              <w:rPr>
+                <w:rStyle w:val="eop"/>
+                <w:rFonts w:ascii="Arial" w:hAnsi="Arial" w:cs="Arial"/>
+                <w:color w:val="000000"/>
+                <w:shd w:val="clear" w:color="auto" w:fill="FFFFFF"/>
+              </w:rPr>
+              <w:t>commonDetails.</w:t>
+            </w:r>
+            <w:r>
+              <w:rPr>
+                <w:rStyle w:val="eop"/>
+                <w:rFonts w:ascii="Arial" w:hAnsi="Arial" w:cs="Arial"/>
+                <w:color w:val="000000"/>
+                <w:shd w:val="clear" w:color="auto" w:fill="FFFFFF"/>
+              </w:rPr>
+              <w:t>repaymentPlan.first</w:t>
+            </w:r>
+            <w:r>
+              <w:rPr>
+                <w:rStyle w:val="eop"/>
+                <w:rFonts w:ascii="Arial" w:hAnsi="Arial" w:cs="Arial"/>
+                <w:color w:val="000000"/>
+                <w:shd w:val="clear" w:color="auto" w:fill="FFFFFF"/>
+              </w:rPr>
+              <w:t>Rep</w:t>
+            </w:r>
+            <w:r>
+              <w:rPr>
+                <w:rStyle w:val="eop"/>
+                <w:rFonts w:ascii="Arial" w:hAnsi="Arial" w:cs="Arial"/>
+                <w:color w:val="000000"/>
+                <w:shd w:val="clear" w:color="auto" w:fill="FFFFFF"/>
+              </w:rPr>
+              <w:t>aymentDate</w:t>
+            </w:r>
+            <w:proofErr w:type="spellEnd"/>
+            <w:r>
+              <w:rPr>
+                <w:rStyle w:val="eop"/>
+                <w:rFonts w:ascii="Arial" w:hAnsi="Arial" w:cs="Arial"/>
+                <w:color w:val="000000"/>
+                <w:shd w:val="clear" w:color="auto" w:fill="FFFFFF"/>
+              </w:rPr>
+              <w:t xml:space="preserve">, ‘dd MMMM </w:t>
+            </w:r>
+            <w:proofErr w:type="spellStart"/>
+            <w:r>
+              <w:rPr>
+                <w:rStyle w:val="eop"/>
+                <w:rFonts w:ascii="Arial" w:hAnsi="Arial" w:cs="Arial"/>
+                <w:color w:val="000000"/>
+                <w:shd w:val="clear" w:color="auto" w:fill="FFFFFF"/>
+              </w:rPr>
+              <w:t>yyyy</w:t>
+            </w:r>
+            <w:proofErr w:type="spellEnd"/>
+            <w:r>
+              <w:rPr>
+                <w:rStyle w:val="eop"/>
+                <w:rFonts w:ascii="Arial" w:hAnsi="Arial" w:cs="Arial"/>
+                <w:color w:val="000000"/>
+                <w:shd w:val="clear" w:color="auto" w:fill="FFFFFF"/>
+              </w:rPr>
+              <w:t>’, '</w:t>
+            </w:r>
+            <w:proofErr w:type="spellStart"/>
+            <w:r>
+              <w:rPr>
+                <w:rStyle w:val="eop"/>
+                <w:rFonts w:ascii="Arial" w:hAnsi="Arial" w:cs="Arial"/>
+                <w:color w:val="000000"/>
+                <w:shd w:val="clear" w:color="auto" w:fill="FFFFFF"/>
+              </w:rPr>
+              <w:t>yyyy</w:t>
+            </w:r>
+            <w:proofErr w:type="spellEnd"/>
+            <w:r>
+              <w:rPr>
+                <w:rStyle w:val="eop"/>
+                <w:rFonts w:ascii="Arial" w:hAnsi="Arial" w:cs="Arial"/>
+                <w:color w:val="000000"/>
+                <w:shd w:val="clear" w:color="auto" w:fill="FFFFFF"/>
+              </w:rPr>
+              <w:t>-MM-dd')}&gt;&gt;</w:t>
+            </w:r>
+          </w:p>
+        </w:tc>
+      </w:tr>
+      <w:tr>
+        <w:tc>
+          <w:tcPr>
+            <w:tcW w:w="2552" w:type="dxa"/>
+            <w:tcBorders>
+              <w:top w:val="single" w:sz="4" w:space="0" w:color="auto"/>
+              <w:left w:val="nil"/>
+              <w:bottom w:val="single" w:sz="4" w:space="0" w:color="auto"/>
+              <w:right w:val="nil"/>
+            </w:tcBorders>
+            <w:hideMark/>
+          </w:tcPr>
+          <w:p>
+            <w:pPr>
+              <w:rPr>
+                <w:rFonts w:cstheme="minorHAnsi"/>
+              </w:rPr>
+            </w:pPr>
+            <w:r>
+              <w:rPr>
+                <w:rFonts w:cstheme="minorHAnsi"/>
+              </w:rPr>
+              <w:t>Regular payments of</w:t>
+            </w:r>
+          </w:p>
+        </w:tc>
+        <w:tc>
+          <w:tcPr>
+            <w:tcW w:w="6474" w:type="dxa"/>
+            <w:tcBorders>
+              <w:top w:val="single" w:sz="4" w:space="0" w:color="auto"/>
+              <w:left w:val="nil"/>
+              <w:bottom w:val="single" w:sz="4" w:space="0" w:color="auto"/>
+              <w:right w:val="nil"/>
+            </w:tcBorders>
+            <w:hideMark/>
+          </w:tcPr>
+          <w:p>
+            <w:pPr>
+              <w:rPr>
+                <w:rStyle w:val="eop"/>
+                <w:rFonts w:ascii="Arial" w:hAnsi="Arial" w:cs="Arial"/>
+                <w:color w:val="000000"/>
+                <w:shd w:val="clear" w:color="auto" w:fill="FFFFFF"/>
+              </w:rPr>
+            </w:pPr>
+            <w:r>
+              <w:rPr>
+                <w:rStyle w:val="eop"/>
+                <w:rFonts w:ascii="Arial" w:hAnsi="Arial" w:cs="Arial"/>
+                <w:color w:val="000000"/>
+                <w:shd w:val="clear" w:color="auto" w:fill="FFFFFF"/>
+              </w:rPr>
               <w:t>£&lt;&lt;</w:t>
             </w:r>
             <w:proofErr w:type="spellStart"/>
@@ -5840,7 +5870,7 @@
                 <w:color w:val="000000"/>
                 <w:shd w:val="clear" w:color="auto" w:fill="FFFFFF"/>
               </w:rPr>
-              <w:t>amountToPay</w:t>
+              <w:t>repaymentPlan.paymentAmount</w:t>
             </w:r>
             <w:proofErr w:type="spellEnd"/>
             <w:r>
@@ -5850,20 +5880,57 @@
                 <w:color w:val="000000"/>
                 <w:shd w:val="clear" w:color="auto" w:fill="FFFFFF"/>
               </w:rPr>
-              <w:t>&gt;&gt; no later than &lt;</w:t>
-            </w:r>
-            <w:proofErr w:type="gramStart"/>
-            <w:r>
+              <w:t>&gt;&gt;</w:t>
+            </w:r>
+          </w:p>
+        </w:tc>
+      </w:tr>
+      <w:tr>
+        <w:tc>
+          <w:tcPr>
+            <w:tcW w:w="2552" w:type="dxa"/>
+            <w:tcBorders>
+              <w:top w:val="single" w:sz="4" w:space="0" w:color="auto"/>
+              <w:left w:val="nil"/>
+              <w:bottom w:val="single" w:sz="4" w:space="0" w:color="auto"/>
+              <w:right w:val="nil"/>
+            </w:tcBorders>
+            <w:hideMark/>
+          </w:tcPr>
+          <w:p>
+            <w:pPr>
+              <w:rPr>
+                <w:rFonts w:cstheme="minorHAnsi"/>
+              </w:rPr>
+            </w:pPr>
+            <w:r>
+              <w:rPr>
+                <w:rFonts w:cstheme="minorHAnsi"/>
+              </w:rPr>
+              <w:t>Frequency of payments</w:t>
+            </w:r>
+          </w:p>
+        </w:tc>
+        <w:tc>
+          <w:tcPr>
+            <w:tcW w:w="6474" w:type="dxa"/>
+            <w:tcBorders>
+              <w:top w:val="single" w:sz="4" w:space="0" w:color="auto"/>
+              <w:left w:val="nil"/>
+              <w:bottom w:val="single" w:sz="4" w:space="0" w:color="auto"/>
+              <w:right w:val="nil"/>
+            </w:tcBorders>
+            <w:hideMark/>
+          </w:tcPr>
+          <w:p>
+            <w:pPr>
               <w:rPr>
                 <w:rStyle w:val="eop"/>
                 <w:rFonts w:ascii="Arial" w:hAnsi="Arial" w:cs="Arial"/>
                 <w:color w:val="000000"/>
                 <w:shd w:val="clear" w:color="auto" w:fill="FFFFFF"/>
               </w:rPr>
-              <w:t>&lt;{</w:t>
-            </w:r>
-            <w:proofErr w:type="spellStart"/>
-            <w:proofErr w:type="gramEnd"/>
+            </w:pPr>
             <w:r>
               <w:rPr>
                 <w:rStyle w:val="eop"/>
@@ -5871,9 +5938,9 @@
                 <w:color w:val="000000"/>
                 <w:shd w:val="clear" w:color="auto" w:fill="FFFFFF"/>
               </w:rPr>
-              <w:t>dateFormat</w:t>
-            </w:r>
-            <w:proofErr w:type="spellEnd"/>
+              <w:t>&lt;&lt;</w:t>
+            </w:r>
+            <w:proofErr w:type="spellStart"/>
             <w:r>
               <w:rPr>
                 <w:rStyle w:val="eop"/>
@@ -5881,9 +5948,8 @@
                 <w:color w:val="000000"/>
                 <w:shd w:val="clear" w:color="auto" w:fill="FFFFFF"/>
               </w:rPr>
-              <w:t>(</w:t>
-            </w:r>
-            <w:proofErr w:type="spellStart"/>
+              <w:t>commonDetails.</w:t>
+            </w:r>
             <w:r>
               <w:rPr>
                 <w:rStyle w:val="eop"/>
@@ -5891,8 +5957,9 @@
                 <w:color w:val="000000"/>
                 <w:shd w:val="clear" w:color="auto" w:fill="FFFFFF"/>
               </w:rPr>
-              <w:t>commonDetails.</w:t>
-            </w:r>
+              <w:t>repaymentPlan.paymentFrequencyDisplay</w:t>
+            </w:r>
+            <w:proofErr w:type="spellEnd"/>
             <w:r>
               <w:rPr>
                 <w:rStyle w:val="eop"/>
@@ -5900,19 +5967,57 @@
                 <w:color w:val="000000"/>
                 <w:shd w:val="clear" w:color="auto" w:fill="FFFFFF"/>
               </w:rPr>
-              <w:t>payBy</w:t>
-            </w:r>
-            <w:proofErr w:type="spellEnd"/>
-            <w:r>
+              <w:t>&gt;&gt;</w:t>
+            </w:r>
+          </w:p>
+        </w:tc>
+      </w:tr>
+      <w:tr>
+        <w:tc>
+          <w:tcPr>
+            <w:tcW w:w="2552" w:type="dxa"/>
+            <w:tcBorders>
+              <w:top w:val="single" w:sz="4" w:space="0" w:color="auto"/>
+              <w:left w:val="nil"/>
+              <w:bottom w:val="single" w:sz="4" w:space="0" w:color="auto"/>
+              <w:right w:val="nil"/>
+            </w:tcBorders>
+            <w:hideMark/>
+          </w:tcPr>
+          <w:p>
+            <w:pPr>
+              <w:rPr>
+                <w:rFonts w:cstheme="minorHAnsi"/>
+              </w:rPr>
+            </w:pPr>
+            <w:r>
+              <w:rPr>
+                <w:rFonts w:cstheme="minorHAnsi"/>
+              </w:rPr>
+              <w:t>Final payment by</w:t>
+            </w:r>
+          </w:p>
+        </w:tc>
+        <w:tc>
+          <w:tcPr>
+            <w:tcW w:w="6474" w:type="dxa"/>
+            <w:tcBorders>
+              <w:top w:val="single" w:sz="4" w:space="0" w:color="auto"/>
+              <w:left w:val="nil"/>
+              <w:bottom w:val="single" w:sz="4" w:space="0" w:color="auto"/>
+              <w:right w:val="nil"/>
+            </w:tcBorders>
+            <w:hideMark/>
+          </w:tcPr>
+          <w:p>
+            <w:pPr>
               <w:rPr>
                 <w:rStyle w:val="eop"/>
                 <w:rFonts w:ascii="Arial" w:hAnsi="Arial" w:cs="Arial"/>
                 <w:color w:val="000000"/>
                 <w:shd w:val="clear" w:color="auto" w:fill="FFFFFF"/>
               </w:rPr>
-              <w:t xml:space="preserve">, ‘dd MMMM </w:t>
-            </w:r>
-            <w:proofErr w:type="spellStart"/>
+            </w:pPr>
             <w:r>
               <w:rPr>
                 <w:rStyle w:val="eop"/>
@@ -5920,681 +6025,9 @@
                 <w:color w:val="000000"/>
                 <w:shd w:val="clear" w:color="auto" w:fill="FFFFFF"/>
               </w:rPr>
-              <w:t>yyyy</w:t>
-            </w:r>
-            <w:proofErr w:type="spellEnd"/>
-            <w:r>
-              <w:rPr>
-                <w:rStyle w:val="eop"/>
-                <w:rFonts w:ascii="Arial" w:hAnsi="Arial" w:cs="Arial"/>
-                <w:color w:val="000000"/>
-                <w:shd w:val="clear" w:color="auto" w:fill="FFFFFF"/>
-              </w:rPr>
-              <w:t>’, 'dd-MM-</w:t>
-            </w:r>
-            <w:proofErr w:type="spellStart"/>
-            <w:r>
-              <w:rPr>
-                <w:rStyle w:val="eop"/>
-                <w:rFonts w:ascii="Arial" w:hAnsi="Arial" w:cs="Arial"/>
-                <w:color w:val="000000"/>
-                <w:shd w:val="clear" w:color="auto" w:fill="FFFFFF"/>
-              </w:rPr>
-              <w:t>yyyy</w:t>
-            </w:r>
-            <w:proofErr w:type="spellEnd"/>
-            <w:r>
-              <w:rPr>
-                <w:rStyle w:val="eop"/>
-                <w:rFonts w:ascii="Arial" w:hAnsi="Arial" w:cs="Arial"/>
-                <w:color w:val="000000"/>
-                <w:shd w:val="clear" w:color="auto" w:fill="FFFFFF"/>
-              </w:rPr>
-              <w:t>')}&gt;&gt;</w:t>
-            </w:r>
-          </w:p>
-        </w:tc>
-      </w:tr>
-      <w:tr>
-        <w:tc>
-          <w:tcPr>
-            <w:tcW w:w="2552" w:type="dxa"/>
-            <w:tcBorders>
-              <w:top w:val="single" w:sz="4" w:space="0" w:color="auto"/>
-              <w:left w:val="nil"/>
-              <w:bottom w:val="single" w:sz="4" w:space="0" w:color="auto"/>
-              <w:right w:val="nil"/>
-            </w:tcBorders>
-            <w:hideMark/>
-          </w:tcPr>
-          <w:p>
-            <w:pPr>
-              <w:rPr>
-                <w:rFonts w:cstheme="minorHAnsi"/>
-              </w:rPr>
-            </w:pPr>
-            <w:r>
-              <w:rPr>
-                <w:rFonts w:cstheme="minorHAnsi"/>
-              </w:rPr>
-              <w:t>Reason defendant cannot pay full amount immediately</w:t>
-            </w:r>
-          </w:p>
-        </w:tc>
-        <w:tc>
-          <w:tcPr>
-            <w:tcW w:w="6474" w:type="dxa"/>
-            <w:tcBorders>
-              <w:top w:val="single" w:sz="4" w:space="0" w:color="auto"/>
-              <w:left w:val="nil"/>
-              <w:bottom w:val="single" w:sz="4" w:space="0" w:color="auto"/>
-              <w:right w:val="nil"/>
-            </w:tcBorders>
-            <w:hideMark/>
-          </w:tcPr>
-          <w:p>
-            <w:pPr>
-              <w:rPr>
-                <w:rStyle w:val="eop"/>
-                <w:rFonts w:ascii="Arial" w:hAnsi="Arial" w:cs="Arial"/>
-                <w:color w:val="000000"/>
-                <w:shd w:val="clear" w:color="auto" w:fill="FFFFFF"/>
-              </w:rPr>
-            </w:pPr>
-            <w:r>
-              <w:rPr>
-                <w:rStyle w:val="eop"/>
-                <w:rFonts w:ascii="Arial" w:hAnsi="Arial" w:cs="Arial"/>
-                <w:color w:val="000000"/>
-                <w:shd w:val="clear" w:color="auto" w:fill="FFFFFF"/>
-              </w:rPr>
-              <w:t>&lt;&lt;</w:t>
-            </w:r>
-            <w:proofErr w:type="spellStart"/>
-            <w:r>
-              <w:rPr>
-                <w:rStyle w:val="eop"/>
-                <w:rFonts w:ascii="Arial" w:hAnsi="Arial" w:cs="Arial"/>
-                <w:color w:val="000000"/>
-                <w:shd w:val="clear" w:color="auto" w:fill="FFFFFF"/>
-              </w:rPr>
-              <w:t>commonDetails.</w:t>
-            </w:r>
-            <w:r>
-              <w:rPr>
-                <w:rStyle w:val="eop"/>
-                <w:rFonts w:ascii="Arial" w:hAnsi="Arial" w:cs="Arial"/>
-                <w:color w:val="000000"/>
-                <w:shd w:val="clear" w:color="auto" w:fill="FFFFFF"/>
-              </w:rPr>
-              <w:t>whyNotPayImmediately</w:t>
-            </w:r>
-            <w:proofErr w:type="spellEnd"/>
-            <w:r>
-              <w:rPr>
-                <w:rStyle w:val="eop"/>
-                <w:rFonts w:ascii="Arial" w:hAnsi="Arial" w:cs="Arial"/>
-                <w:color w:val="000000"/>
-                <w:shd w:val="clear" w:color="auto" w:fill="FFFFFF"/>
-              </w:rPr>
-              <w:t>&gt;&gt;</w:t>
-            </w:r>
-          </w:p>
-        </w:tc>
-      </w:tr>
-      <w:tr>
-        <w:tc>
-          <w:tcPr>
-            <w:tcW w:w="2552" w:type="dxa"/>
-            <w:tcBorders>
-              <w:top w:val="single" w:sz="4" w:space="0" w:color="auto"/>
-              <w:left w:val="nil"/>
-              <w:bottom w:val="single" w:sz="4" w:space="0" w:color="auto"/>
-              <w:right w:val="nil"/>
-            </w:tcBorders>
-            <w:hideMark/>
-          </w:tcPr>
-          <w:p>
-            <w:pPr>
-              <w:rPr>
-                <w:rFonts w:cstheme="minorHAnsi"/>
-              </w:rPr>
-            </w:pPr>
-            <w:r>
-              <w:rPr>
-                <w:rFonts w:cstheme="minorHAnsi"/>
-              </w:rPr>
-              <w:t>&lt;&lt;er_&gt;&gt;</w:t>
-            </w:r>
-          </w:p>
-        </w:tc>
-        <w:tc>
-          <w:tcPr>
-            <w:tcW w:w="6474" w:type="dxa"/>
-            <w:tcBorders>
-              <w:top w:val="single" w:sz="4" w:space="0" w:color="auto"/>
-              <w:left w:val="nil"/>
-              <w:bottom w:val="single" w:sz="4" w:space="0" w:color="auto"/>
-              <w:right w:val="nil"/>
-            </w:tcBorders>
-          </w:tcPr>
-          <w:p>
-            <w:pPr>
-              <w:rPr>
-                <w:rStyle w:val="eop"/>
-                <w:rFonts w:ascii="Arial" w:hAnsi="Arial" w:cs="Arial"/>
-                <w:color w:val="000000"/>
-                <w:shd w:val="clear" w:color="auto" w:fill="FFFFFF"/>
-              </w:rPr>
-            </w:pPr>
-          </w:p>
-        </w:tc>
-      </w:tr>
-      <w:tr>
-        <w:tc>
-          <w:tcPr>
-            <w:tcW w:w="2552" w:type="dxa"/>
-            <w:tcBorders>
-              <w:top w:val="single" w:sz="4" w:space="0" w:color="auto"/>
-              <w:left w:val="nil"/>
-              <w:bottom w:val="single" w:sz="4" w:space="0" w:color="auto"/>
-              <w:right w:val="nil"/>
-            </w:tcBorders>
-            <w:hideMark/>
-          </w:tcPr>
-          <w:p>
-            <w:pPr>
-              <w:rPr>
-                <w:rFonts w:cstheme="minorHAnsi"/>
-              </w:rPr>
-            </w:pPr>
-            <w:r>
-              <w:rPr>
-                <w:rFonts w:cstheme="minorHAnsi"/>
-              </w:rPr>
-              <w:t>&lt;&lt;</w:t>
-            </w:r>
-            <w:proofErr w:type="spellStart"/>
-            <w:r>
-              <w:rPr>
-                <w:rFonts w:cstheme="minorHAnsi"/>
-              </w:rPr>
-              <w:t>cr</w:t>
-            </w:r>
-            <w:proofErr w:type="spellEnd"/>
-            <w:proofErr w:type="gramStart"/>
-            <w:r>
-              <w:rPr>
-                <w:rFonts w:cstheme="minorHAnsi"/>
-              </w:rPr>
-              <w:t>_{</w:t>
-            </w:r>
-            <w:proofErr w:type="spellStart"/>
-            <w:proofErr w:type="gramEnd"/>
-            <w:r>
-              <w:rPr>
-                <w:rFonts w:cstheme="minorHAnsi"/>
-              </w:rPr>
-              <w:t>commonDetails.</w:t>
-            </w:r>
-            <w:r>
-              <w:rPr>
-                <w:rFonts w:cstheme="minorHAnsi"/>
-              </w:rPr>
-              <w:t>howToPay</w:t>
-            </w:r>
-            <w:proofErr w:type="spellEnd"/>
-            <w:r>
-              <w:rPr>
-                <w:rFonts w:cstheme="minorHAnsi"/>
-              </w:rPr>
-              <w:t>== ‘SUGGESTION_OF_REPAYMENT_PLAN’}&gt;&gt;</w:t>
-            </w:r>
-          </w:p>
-        </w:tc>
-        <w:tc>
-          <w:tcPr>
-            <w:tcW w:w="6474" w:type="dxa"/>
-            <w:tcBorders>
-              <w:top w:val="single" w:sz="4" w:space="0" w:color="auto"/>
-              <w:left w:val="nil"/>
-              <w:bottom w:val="single" w:sz="4" w:space="0" w:color="auto"/>
-              <w:right w:val="nil"/>
-            </w:tcBorders>
-          </w:tcPr>
-          <w:p>
-            <w:pPr>
-              <w:rPr>
-                <w:rStyle w:val="eop"/>
-                <w:rFonts w:ascii="Arial" w:hAnsi="Arial" w:cs="Arial"/>
-                <w:color w:val="000000"/>
-                <w:shd w:val="clear" w:color="auto" w:fill="FFFFFF"/>
-              </w:rPr>
-            </w:pPr>
-          </w:p>
-        </w:tc>
-      </w:tr>
-      <w:tr>
-        <w:tc>
-          <w:tcPr>
-            <w:tcW w:w="2552" w:type="dxa"/>
-            <w:tcBorders>
-              <w:top w:val="single" w:sz="4" w:space="0" w:color="auto"/>
-              <w:left w:val="nil"/>
-              <w:bottom w:val="single" w:sz="4" w:space="0" w:color="auto"/>
-              <w:right w:val="nil"/>
-            </w:tcBorders>
-            <w:hideMark/>
-          </w:tcPr>
-          <w:p>
-            <w:pPr>
-              <w:rPr>
-                <w:rFonts w:cstheme="minorHAnsi"/>
-              </w:rPr>
-            </w:pPr>
-            <w:r>
-              <w:rPr>
-                <w:rFonts w:cstheme="minorHAnsi"/>
-              </w:rPr>
-              <w:t>First payment by</w:t>
-            </w:r>
-          </w:p>
-        </w:tc>
-        <w:tc>
-          <w:tcPr>
-            <w:tcW w:w="6474" w:type="dxa"/>
-            <w:tcBorders>
-              <w:top w:val="single" w:sz="4" w:space="0" w:color="auto"/>
-              <w:left w:val="nil"/>
-              <w:bottom w:val="single" w:sz="4" w:space="0" w:color="auto"/>
-              <w:right w:val="nil"/>
-            </w:tcBorders>
-            <w:hideMark/>
-          </w:tcPr>
-          <w:p>
-            <w:pPr>
-              <w:rPr>
-                <w:rStyle w:val="eop"/>
-                <w:rFonts w:ascii="Arial" w:hAnsi="Arial" w:cs="Arial"/>
-                <w:color w:val="000000"/>
-                <w:shd w:val="clear" w:color="auto" w:fill="FFFFFF"/>
-              </w:rPr>
-            </w:pPr>
-            <w:r>
-              <w:rPr>
-                <w:rStyle w:val="eop"/>
-                <w:rFonts w:ascii="Arial" w:hAnsi="Arial" w:cs="Arial"/>
-                <w:color w:val="000000"/>
-                <w:shd w:val="clear" w:color="auto" w:fill="FFFFFF"/>
-              </w:rPr>
-              <w:t>&lt;</w:t>
-            </w:r>
-            <w:proofErr w:type="gramStart"/>
-            <w:r>
-              <w:rPr>
-                <w:rStyle w:val="eop"/>
-                <w:rFonts w:ascii="Arial" w:hAnsi="Arial" w:cs="Arial"/>
-                <w:color w:val="000000"/>
-                <w:shd w:val="clear" w:color="auto" w:fill="FFFFFF"/>
-              </w:rPr>
-              <w:t>&lt;{</w:t>
-            </w:r>
-            <w:proofErr w:type="spellStart"/>
-            <w:proofErr w:type="gramEnd"/>
-            <w:r>
-              <w:rPr>
-                <w:rStyle w:val="eop"/>
-                <w:rFonts w:ascii="Arial" w:hAnsi="Arial" w:cs="Arial"/>
-                <w:color w:val="000000"/>
-                <w:shd w:val="clear" w:color="auto" w:fill="FFFFFF"/>
-              </w:rPr>
-              <w:t>dateFormat</w:t>
-            </w:r>
-            <w:proofErr w:type="spellEnd"/>
-            <w:r>
-              <w:rPr>
-                <w:rStyle w:val="eop"/>
-                <w:rFonts w:ascii="Arial" w:hAnsi="Arial" w:cs="Arial"/>
-                <w:color w:val="000000"/>
-                <w:shd w:val="clear" w:color="auto" w:fill="FFFFFF"/>
-              </w:rPr>
-              <w:t>(</w:t>
-            </w:r>
-            <w:proofErr w:type="spellStart"/>
-            <w:r>
-              <w:rPr>
-                <w:rStyle w:val="eop"/>
-                <w:rFonts w:ascii="Arial" w:hAnsi="Arial" w:cs="Arial"/>
-                <w:color w:val="000000"/>
-                <w:shd w:val="clear" w:color="auto" w:fill="FFFFFF"/>
-              </w:rPr>
-              <w:t>commonDetails.</w:t>
-            </w:r>
-            <w:r>
-              <w:rPr>
-                <w:rStyle w:val="eop"/>
-                <w:rFonts w:ascii="Arial" w:hAnsi="Arial" w:cs="Arial"/>
-                <w:color w:val="000000"/>
-                <w:shd w:val="clear" w:color="auto" w:fill="FFFFFF"/>
-              </w:rPr>
-              <w:t>repaymentPlan.first</w:t>
-            </w:r>
-            <w:r>
-              <w:rPr>
-                <w:rStyle w:val="eop"/>
-                <w:rFonts w:ascii="Arial" w:hAnsi="Arial" w:cs="Arial"/>
-                <w:color w:val="000000"/>
-                <w:shd w:val="clear" w:color="auto" w:fill="FFFFFF"/>
-              </w:rPr>
-              <w:t>Rep</w:t>
-            </w:r>
-            <w:r>
-              <w:rPr>
-                <w:rStyle w:val="eop"/>
-                <w:rFonts w:ascii="Arial" w:hAnsi="Arial" w:cs="Arial"/>
-                <w:color w:val="000000"/>
-                <w:shd w:val="clear" w:color="auto" w:fill="FFFFFF"/>
-              </w:rPr>
-              <w:t>aymentDate</w:t>
-            </w:r>
-            <w:proofErr w:type="spellEnd"/>
-            <w:r>
-              <w:rPr>
-                <w:rStyle w:val="eop"/>
-                <w:rFonts w:ascii="Arial" w:hAnsi="Arial" w:cs="Arial"/>
-                <w:color w:val="000000"/>
-                <w:shd w:val="clear" w:color="auto" w:fill="FFFFFF"/>
-              </w:rPr>
-              <w:t xml:space="preserve">, ‘dd MMMM </w:t>
-            </w:r>
-            <w:proofErr w:type="spellStart"/>
-            <w:r>
-              <w:rPr>
-                <w:rStyle w:val="eop"/>
-                <w:rFonts w:ascii="Arial" w:hAnsi="Arial" w:cs="Arial"/>
-                <w:color w:val="000000"/>
-                <w:shd w:val="clear" w:color="auto" w:fill="FFFFFF"/>
-              </w:rPr>
-              <w:t>yyyy</w:t>
-            </w:r>
-            <w:proofErr w:type="spellEnd"/>
-            <w:r>
-              <w:rPr>
-                <w:rStyle w:val="eop"/>
-                <w:rFonts w:ascii="Arial" w:hAnsi="Arial" w:cs="Arial"/>
-                <w:color w:val="000000"/>
-                <w:shd w:val="clear" w:color="auto" w:fill="FFFFFF"/>
-              </w:rPr>
-              <w:t>’, '</w:t>
-            </w:r>
-            <w:proofErr w:type="spellStart"/>
-            <w:r>
-              <w:rPr>
-                <w:rStyle w:val="eop"/>
-                <w:rFonts w:ascii="Arial" w:hAnsi="Arial" w:cs="Arial"/>
-                <w:color w:val="000000"/>
-                <w:shd w:val="clear" w:color="auto" w:fill="FFFFFF"/>
-              </w:rPr>
-              <w:t>yyyy</w:t>
-            </w:r>
-            <w:proofErr w:type="spellEnd"/>
-            <w:r>
-              <w:rPr>
-                <w:rStyle w:val="eop"/>
-                <w:rFonts w:ascii="Arial" w:hAnsi="Arial" w:cs="Arial"/>
-                <w:color w:val="000000"/>
-                <w:shd w:val="clear" w:color="auto" w:fill="FFFFFF"/>
-              </w:rPr>
-              <w:t>-MM-dd')}&gt;&gt;</w:t>
-            </w:r>
-          </w:p>
-        </w:tc>
-      </w:tr>
-      <w:tr>
-        <w:tc>
-          <w:tcPr>
-            <w:tcW w:w="2552" w:type="dxa"/>
-            <w:tcBorders>
-              <w:top w:val="single" w:sz="4" w:space="0" w:color="auto"/>
-              <w:left w:val="nil"/>
-              <w:bottom w:val="single" w:sz="4" w:space="0" w:color="auto"/>
-              <w:right w:val="nil"/>
-            </w:tcBorders>
-            <w:hideMark/>
-          </w:tcPr>
-          <w:p>
-            <w:pPr>
-              <w:rPr>
-                <w:rFonts w:cstheme="minorHAnsi"/>
-              </w:rPr>
-            </w:pPr>
-            <w:r>
-              <w:rPr>
-                <w:rFonts w:cstheme="minorHAnsi"/>
-              </w:rPr>
-              <w:t>Regular payments of</w:t>
-            </w:r>
-          </w:p>
-        </w:tc>
-        <w:tc>
-          <w:tcPr>
-            <w:tcW w:w="6474" w:type="dxa"/>
-            <w:tcBorders>
-              <w:top w:val="single" w:sz="4" w:space="0" w:color="auto"/>
-              <w:left w:val="nil"/>
-              <w:bottom w:val="single" w:sz="4" w:space="0" w:color="auto"/>
-              <w:right w:val="nil"/>
-            </w:tcBorders>
-            <w:hideMark/>
-          </w:tcPr>
-          <w:p>
-            <w:pPr>
-              <w:rPr>
-                <w:rStyle w:val="eop"/>
-                <w:rFonts w:ascii="Arial" w:hAnsi="Arial" w:cs="Arial"/>
-                <w:color w:val="000000"/>
-                <w:shd w:val="clear" w:color="auto" w:fill="FFFFFF"/>
-              </w:rPr>
-            </w:pPr>
-            <w:proofErr w:type="gramStart"/>
-            <w:r>
-              <w:rPr>
-                <w:rStyle w:val="eop"/>
-                <w:rFonts w:ascii="Arial" w:hAnsi="Arial" w:cs="Arial"/>
-                <w:color w:val="000000"/>
-                <w:shd w:val="clear" w:color="auto" w:fill="FFFFFF"/>
-              </w:rPr>
-              <w:t>£&lt;&lt;</w:t>
-            </w:r>
-            <w:proofErr w:type="spellStart"/>
-            <w:r>
-              <w:rPr>
-                <w:rStyle w:val="eop"/>
-                <w:rFonts w:ascii="Arial" w:hAnsi="Arial" w:cs="Arial"/>
-                <w:color w:val="000000"/>
-                <w:shd w:val="clear" w:color="auto" w:fill="FFFFFF"/>
-              </w:rPr>
-              <w:t>commonDetails.</w:t>
-            </w:r>
-            <w:r>
-              <w:rPr>
-                <w:rStyle w:val="eop"/>
-                <w:rFonts w:ascii="Arial" w:hAnsi="Arial" w:cs="Arial"/>
-                <w:color w:val="000000"/>
-                <w:shd w:val="clear" w:color="auto" w:fill="FFFFFF"/>
-              </w:rPr>
-              <w:t>repaymentPlan.paymentAmount</w:t>
-            </w:r>
-            <w:proofErr w:type="spellEnd"/>
-            <w:proofErr w:type="gramEnd"/>
-            <w:r>
-              <w:rPr>
-                <w:rStyle w:val="eop"/>
-                <w:rFonts w:ascii="Arial" w:hAnsi="Arial" w:cs="Arial"/>
-                <w:color w:val="000000"/>
-                <w:shd w:val="clear" w:color="auto" w:fill="FFFFFF"/>
-              </w:rPr>
-              <w:t>&gt;&gt;</w:t>
-            </w:r>
-          </w:p>
-        </w:tc>
-      </w:tr>
-      <w:tr>
-        <w:tc>
-          <w:tcPr>
-            <w:tcW w:w="2552" w:type="dxa"/>
-            <w:tcBorders>
-              <w:top w:val="single" w:sz="4" w:space="0" w:color="auto"/>
-              <w:left w:val="nil"/>
-              <w:bottom w:val="single" w:sz="4" w:space="0" w:color="auto"/>
-              <w:right w:val="nil"/>
-            </w:tcBorders>
-            <w:hideMark/>
-          </w:tcPr>
-          <w:p>
-            <w:pPr>
-              <w:rPr>
-                <w:rFonts w:cstheme="minorHAnsi"/>
-              </w:rPr>
-            </w:pPr>
-            <w:r>
-              <w:rPr>
-                <w:rFonts w:cstheme="minorHAnsi"/>
-              </w:rPr>
-              <w:t>Frequency of payments</w:t>
-            </w:r>
-          </w:p>
-        </w:tc>
-        <w:tc>
-          <w:tcPr>
-            <w:tcW w:w="6474" w:type="dxa"/>
-            <w:tcBorders>
-              <w:top w:val="single" w:sz="4" w:space="0" w:color="auto"/>
-              <w:left w:val="nil"/>
-              <w:bottom w:val="single" w:sz="4" w:space="0" w:color="auto"/>
-              <w:right w:val="nil"/>
-            </w:tcBorders>
-            <w:hideMark/>
-          </w:tcPr>
-          <w:p>
-            <w:pPr>
-              <w:rPr>
-                <w:rStyle w:val="eop"/>
-                <w:rFonts w:ascii="Arial" w:hAnsi="Arial" w:cs="Arial"/>
-                <w:color w:val="000000"/>
-                <w:shd w:val="clear" w:color="auto" w:fill="FFFFFF"/>
-              </w:rPr>
-            </w:pPr>
-            <w:proofErr w:type="gramStart"/>
-            <w:r>
-              <w:rPr>
-                <w:rStyle w:val="eop"/>
-                <w:rFonts w:ascii="Arial" w:hAnsi="Arial" w:cs="Arial"/>
-                <w:color w:val="000000"/>
-                <w:shd w:val="clear" w:color="auto" w:fill="FFFFFF"/>
-              </w:rPr>
-              <w:t>&lt;&lt;</w:t>
-            </w:r>
-            <w:proofErr w:type="spellStart"/>
-            <w:r>
-              <w:rPr>
-                <w:rStyle w:val="eop"/>
-                <w:rFonts w:ascii="Arial" w:hAnsi="Arial" w:cs="Arial"/>
-                <w:color w:val="000000"/>
-                <w:shd w:val="clear" w:color="auto" w:fill="FFFFFF"/>
-              </w:rPr>
-              <w:t>commonDetails.</w:t>
-            </w:r>
-            <w:r>
-              <w:rPr>
-                <w:rStyle w:val="eop"/>
-                <w:rFonts w:ascii="Arial" w:hAnsi="Arial" w:cs="Arial"/>
-                <w:color w:val="000000"/>
-                <w:shd w:val="clear" w:color="auto" w:fill="FFFFFF"/>
-              </w:rPr>
-              <w:t>repaymentPlan.paymentFrequencyDisplay</w:t>
-            </w:r>
-            <w:proofErr w:type="spellEnd"/>
-            <w:proofErr w:type="gramEnd"/>
-            <w:r>
-              <w:rPr>
-                <w:rStyle w:val="eop"/>
-                <w:rFonts w:ascii="Arial" w:hAnsi="Arial" w:cs="Arial"/>
-                <w:color w:val="000000"/>
-                <w:shd w:val="clear" w:color="auto" w:fill="FFFFFF"/>
-              </w:rPr>
-              <w:t>&gt;&gt;</w:t>
-            </w:r>
-          </w:p>
-        </w:tc>
-      </w:tr>
-      <w:tr>
-        <w:tc>
-          <w:tcPr>
-            <w:tcW w:w="2552" w:type="dxa"/>
-            <w:tcBorders>
-              <w:top w:val="single" w:sz="4" w:space="0" w:color="auto"/>
-              <w:left w:val="nil"/>
-              <w:bottom w:val="single" w:sz="4" w:space="0" w:color="auto"/>
-              <w:right w:val="nil"/>
-            </w:tcBorders>
-            <w:hideMark/>
-          </w:tcPr>
-          <w:p>
-            <w:pPr>
-              <w:rPr>
-                <w:rFonts w:cstheme="minorHAnsi"/>
-              </w:rPr>
-            </w:pPr>
-            <w:r>
-              <w:rPr>
-                <w:rFonts w:cstheme="minorHAnsi"/>
-              </w:rPr>
-              <w:t>Final payment by</w:t>
-            </w:r>
-          </w:p>
-        </w:tc>
-        <w:tc>
-          <w:tcPr>
-            <w:tcW w:w="6474" w:type="dxa"/>
-            <w:tcBorders>
-              <w:top w:val="single" w:sz="4" w:space="0" w:color="auto"/>
-              <w:left w:val="nil"/>
-              <w:bottom w:val="single" w:sz="4" w:space="0" w:color="auto"/>
-              <w:right w:val="nil"/>
-            </w:tcBorders>
-            <w:hideMark/>
-          </w:tcPr>
-          <w:p>
-            <w:pPr>
-              <w:rPr>
-                <w:rStyle w:val="eop"/>
-                <w:rFonts w:ascii="Arial" w:hAnsi="Arial" w:cs="Arial"/>
-                <w:color w:val="000000"/>
-                <w:shd w:val="clear" w:color="auto" w:fill="FFFFFF"/>
-              </w:rPr>
-            </w:pPr>
-            <w:r>
-              <w:rPr>
-                <w:rStyle w:val="eop"/>
-                <w:rFonts w:ascii="Arial" w:hAnsi="Arial" w:cs="Arial"/>
-                <w:color w:val="000000"/>
-                <w:shd w:val="clear" w:color="auto" w:fill="FFFFFF"/>
-              </w:rPr>
-              <w:t>&lt;</w:t>
-            </w:r>
-            <w:proofErr w:type="gramStart"/>
-            <w:r>
-              <w:rPr>
-                <w:rStyle w:val="eop"/>
-                <w:rFonts w:ascii="Arial" w:hAnsi="Arial" w:cs="Arial"/>
-                <w:color w:val="000000"/>
-                <w:shd w:val="clear" w:color="auto" w:fill="FFFFFF"/>
-              </w:rPr>
-              <w:t>&lt;{</w:t>
-            </w:r>
-            <w:proofErr w:type="spellStart"/>
-            <w:proofErr w:type="gramEnd"/>
+              <w:t>&lt;&lt;{</w:t>
+            </w:r>
+            <w:proofErr w:type="spellStart"/>
             <w:r>
               <w:rPr>
                 <w:rStyle w:val="eop"/>
@@ -6838,21 +6271,7 @@
         <w:rPr>
           <w:rFonts w:cstheme="minorHAnsi"/>
         </w:rPr>
-        <w:t>&lt;&lt;cs</w:t>
-      </w:r>
-      <w:proofErr w:type="gramStart"/>
-      <w:r>
-        <w:rPr>
-          <w:rFonts w:cstheme="minorHAnsi"/>
-        </w:rPr>
-        <w:t>_{ defendant1.isIndividual</w:t>
-      </w:r>
-      <w:proofErr w:type="gramEnd"/>
-      <w:r>
-        <w:rPr>
-          <w:rFonts w:cstheme="minorHAnsi"/>
-        </w:rPr>
-        <w:t xml:space="preserve"> &amp;&amp; (</w:t>
+        <w:t>&lt;&lt;cs_{ defendant1.isIndividual &amp;&amp; (</w:t>
       </w:r>
       <w:proofErr w:type="spellStart"/>
       <w:r>
@@ -7172,19 +6591,11 @@
                 <w:highlight w:val="yellow"/>
               </w:rPr>
             </w:pPr>
-            <w:proofErr w:type="gramStart"/>
-            <w:r>
-              <w:rPr>
-                <w:rFonts w:cstheme="minorHAnsi"/>
-              </w:rPr>
-              <w:t>&lt;&lt;partnerAndDependent.howManyChildrenByAgeGroup.numberOfUnderEleven</w:t>
-            </w:r>
-            <w:proofErr w:type="gramEnd"/>
-            <w:r>
-              <w:rPr>
-                <w:rFonts w:cstheme="minorHAnsi"/>
-              </w:rPr>
-              <w:t>&gt;&gt;</w:t>
+            <w:r>
+              <w:rPr>
+                <w:rFonts w:cstheme="minorHAnsi"/>
+              </w:rPr>
+              <w:t>&lt;&lt;partnerAndDependent.howManyChildrenByAgeGroup.numberOfUnderEleven&gt;&gt;</w:t>
             </w:r>
           </w:p>
         </w:tc>
@@ -7233,19 +6644,11 @@
                 <w:highlight w:val="yellow"/>
               </w:rPr>
             </w:pPr>
-            <w:proofErr w:type="gramStart"/>
-            <w:r>
-              <w:rPr>
-                <w:rFonts w:cstheme="minorHAnsi"/>
-              </w:rPr>
-              <w:t>&lt;&lt;partnerAndDependent.howManyChildrenByAgeGroup.numberOfElevenToFifteen</w:t>
-            </w:r>
-            <w:proofErr w:type="gramEnd"/>
-            <w:r>
-              <w:rPr>
-                <w:rFonts w:cstheme="minorHAnsi"/>
-              </w:rPr>
-              <w:t>&gt;&gt;</w:t>
+            <w:r>
+              <w:rPr>
+                <w:rFonts w:cstheme="minorHAnsi"/>
+              </w:rPr>
+              <w:t>&lt;&lt;partnerAndDependent.howManyChildrenByAgeGroup.numberOfElevenToFifteen&gt;&gt;</w:t>
             </w:r>
           </w:p>
         </w:tc>
@@ -7295,19 +6698,11 @@
                 <w:highlight w:val="yellow"/>
               </w:rPr>
             </w:pPr>
-            <w:proofErr w:type="gramStart"/>
-            <w:r>
-              <w:rPr>
-                <w:rFonts w:cstheme="minorHAnsi"/>
-              </w:rPr>
-              <w:t>&lt;&lt;partnerAndDependent.howManyChildrenByAgeGroup.numberOfSixteenToNineteen</w:t>
-            </w:r>
-            <w:proofErr w:type="gramEnd"/>
-            <w:r>
-              <w:rPr>
-                <w:rFonts w:cstheme="minorHAnsi"/>
-              </w:rPr>
-              <w:t>&gt;&gt;</w:t>
+            <w:r>
+              <w:rPr>
+                <w:rFonts w:cstheme="minorHAnsi"/>
+              </w:rPr>
+              <w:t>&lt;&lt;partnerAndDependent.howManyChildrenByAgeGroup.numberOfSixteenToNineteen&gt;&gt;</w:t>
             </w:r>
           </w:p>
         </w:tc>
@@ -7960,7 +7355,6 @@
               <w:t>&lt;&lt;cs_{</w:t>
             </w:r>
             <w:proofErr w:type="spellStart"/>
-            <w:proofErr w:type="gramStart"/>
             <w:r>
               <w:rPr>
                 <w:rFonts w:cstheme="minorHAnsi"/>
@@ -7972,14 +7366,7 @@
               <w:rPr>
                 <w:rFonts w:cstheme="minorHAnsi"/>
               </w:rPr>
-              <w:t>[</w:t>
-            </w:r>
-            <w:proofErr w:type="gramEnd"/>
-            <w:r>
-              <w:rPr>
-                <w:rFonts w:cstheme="minorHAnsi"/>
-              </w:rPr>
-              <w:t>0].</w:t>
+              <w:t>[0].</w:t>
             </w:r>
             <w:proofErr w:type="spellStart"/>
             <w:r>
@@ -8033,14 +7420,7 @@
               <w:rPr>
                 <w:rFonts w:cstheme="minorHAnsi"/>
               </w:rPr>
-              <w:t>&lt;&lt;else</w:t>
-            </w:r>
-            <w:proofErr w:type="gramStart"/>
-            <w:r>
-              <w:rPr>
-                <w:rFonts w:cstheme="minorHAnsi"/>
-              </w:rPr>
-              <w:t xml:space="preserve">_{ </w:t>
+              <w:t xml:space="preserve">&lt;&lt;else_{ </w:t>
             </w:r>
             <w:proofErr w:type="spellStart"/>
             <w:r>
@@ -8050,7 +7430,6 @@
               <w:t>employerDetails</w:t>
             </w:r>
             <w:proofErr w:type="spellEnd"/>
-            <w:proofErr w:type="gramEnd"/>
             <w:r>
               <w:rPr>
                 <w:rFonts w:cstheme="minorHAnsi"/>
@@ -8095,17 +7474,9 @@
               <w:rPr>
                 <w:rFonts w:cstheme="minorHAnsi"/>
               </w:rPr>
-              <w:t>&lt;&lt;else</w:t>
-            </w:r>
-            <w:proofErr w:type="gramStart"/>
-            <w:r>
-              <w:rPr>
-                <w:rFonts w:cstheme="minorHAnsi"/>
-              </w:rPr>
-              <w:t>_{</w:t>
-            </w:r>
-            <w:proofErr w:type="spellStart"/>
-            <w:proofErr w:type="gramEnd"/>
+              <w:t>&lt;&lt;else_{</w:t>
+            </w:r>
+            <w:proofErr w:type="spellStart"/>
             <w:r>
               <w:rPr>
                 <w:rFonts w:cstheme="minorHAnsi"/>
@@ -8242,7 +7613,6 @@
               <w:t>_{</w:t>
             </w:r>
             <w:proofErr w:type="spellStart"/>
-            <w:proofErr w:type="gramStart"/>
             <w:r>
               <w:rPr>
                 <w:rFonts w:cstheme="minorHAnsi"/>
@@ -8256,15 +7626,7 @@
                 <w:rFonts w:cstheme="minorHAnsi"/>
                 <w:lang w:val="es-ES"/>
               </w:rPr>
-              <w:t>[</w:t>
-            </w:r>
-            <w:proofErr w:type="gramEnd"/>
-            <w:r>
-              <w:rPr>
-                <w:rFonts w:cstheme="minorHAnsi"/>
-                <w:lang w:val="es-ES"/>
-              </w:rPr>
-              <w:t>0].</w:t>
+              <w:t>[0].</w:t>
             </w:r>
             <w:proofErr w:type="spellStart"/>
             <w:r>
@@ -8705,7 +8067,6 @@
               <w:t>cr</w:t>
             </w:r>
             <w:proofErr w:type="spellEnd"/>
-            <w:proofErr w:type="gramStart"/>
             <w:r>
               <w:rPr>
                 <w:rFonts w:cstheme="minorHAnsi"/>
@@ -8713,7 +8074,6 @@
               <w:t>_{</w:t>
             </w:r>
             <w:proofErr w:type="spellStart"/>
-            <w:proofErr w:type="gramEnd"/>
             <w:r>
               <w:rPr>
                 <w:rFonts w:cstheme="minorHAnsi"/>
@@ -10164,7 +9524,6 @@
               <w:t>&lt;&lt;cs_{</w:t>
             </w:r>
             <w:proofErr w:type="spellStart"/>
-            <w:proofErr w:type="gramStart"/>
             <w:r>
               <w:rPr>
                 <w:rFonts w:cstheme="minorHAnsi"/>
@@ -10176,14 +9535,7 @@
               <w:rPr>
                 <w:rFonts w:cstheme="minorHAnsi"/>
               </w:rPr>
-              <w:t>[</w:t>
-            </w:r>
-            <w:proofErr w:type="gramEnd"/>
-            <w:r>
-              <w:rPr>
-                <w:rFonts w:cstheme="minorHAnsi"/>
-              </w:rPr>
-              <w:t>0].</w:t>
+              <w:t>[0].</w:t>
             </w:r>
             <w:proofErr w:type="spellStart"/>
             <w:r>
@@ -10418,7 +9770,6 @@
               <w:t>_{</w:t>
             </w:r>
             <w:proofErr w:type="spellStart"/>
-            <w:proofErr w:type="gramStart"/>
             <w:r>
               <w:rPr>
                 <w:rFonts w:cstheme="minorHAnsi"/>
@@ -10430,14 +9781,7 @@
               <w:rPr>
                 <w:rFonts w:cstheme="minorHAnsi"/>
               </w:rPr>
-              <w:t>!=</w:t>
-            </w:r>
-            <w:proofErr w:type="gramEnd"/>
-            <w:r>
-              <w:rPr>
-                <w:rFonts w:cstheme="minorHAnsi"/>
-              </w:rPr>
-              <w:t>null}&gt;&gt;</w:t>
+              <w:t>!=null}&gt;&gt;</w:t>
             </w:r>
           </w:p>
         </w:tc>
@@ -10722,14 +10066,7 @@
         <w:rPr>
           <w:rFonts w:cstheme="minorHAnsi"/>
         </w:rPr>
-        <w:t>[0</w:t>
-      </w:r>
-      <w:proofErr w:type="gramStart"/>
-      <w:r>
-        <w:rPr>
-          <w:rFonts w:cstheme="minorHAnsi"/>
-        </w:rPr>
-        <w:t>].</w:t>
+        <w:t>[0].</w:t>
       </w:r>
       <w:proofErr w:type="spellStart"/>
       <w:r>
@@ -10739,7 +10076,6 @@
         <w:t>claimNumberText</w:t>
       </w:r>
       <w:proofErr w:type="spellEnd"/>
-      <w:proofErr w:type="gramEnd"/>
       <w:r>
         <w:rPr>
           <w:rFonts w:cstheme="minorHAnsi"/>
@@ -11247,18 +10583,9 @@
                 <w:rStyle w:val="normaltextrun"/>
                 <w:color w:val="000000"/>
               </w:rPr>
-              <w:t>&lt;</w:t>
-            </w:r>
-            <w:proofErr w:type="gramStart"/>
-            <w:r>
-              <w:rPr>
-                <w:rStyle w:val="normaltextrun"/>
-                <w:color w:val="000000"/>
-              </w:rPr>
-              <w:t>&lt;{</w:t>
-            </w:r>
-            <w:proofErr w:type="spellStart"/>
-            <w:proofErr w:type="gramEnd"/>
+              <w:t>&lt;&lt;{</w:t>
+            </w:r>
+            <w:proofErr w:type="spellStart"/>
             <w:r>
               <w:rPr>
                 <w:rStyle w:val="normaltextrun"/>

</xml_diff>

<commit_message>
CIV-11307 Financial details are missing (#3498)
* CIV-11307: Update document

* CIV-11307: Update to 2 decimal place

* CIV-11307: Update decimal showing

---------

Co-authored-by: Raja Mani <rajakm@gmail.com>
</commit_message>
<xml_diff>
--- a/docker/docmosis/templates/CV-SPC-CLM-ENG-01065-LIP.docx
+++ b/docker/docmosis/templates/CV-SPC-CLM-ENG-01065-LIP.docx
@@ -1,6 +1,6 @@
 
 <file path=word/document.xml><?xml version="1.0" encoding="utf-8"?>
-<w:document xmlns:wpc="http://schemas.microsoft.com/office/word/2010/wordprocessingCanvas" xmlns:cx="http://schemas.microsoft.com/office/drawing/2014/chartex" xmlns:cx1="http://schemas.microsoft.com/office/drawing/2015/9/8/chartex" xmlns:cx2="http://schemas.microsoft.com/office/drawing/2015/10/21/chartex" xmlns:cx3="http://schemas.microsoft.com/office/drawing/2016/5/9/chartex" xmlns:cx4="http://schemas.microsoft.com/office/drawing/2016/5/10/chartex" xmlns:cx5="http://schemas.microsoft.com/office/drawing/2016/5/11/chartex" xmlns:cx6="http://schemas.microsoft.com/office/drawing/2016/5/12/chartex" xmlns:cx7="http://schemas.microsoft.com/office/drawing/2016/5/13/chartex" xmlns:cx8="http://schemas.microsoft.com/office/drawing/2016/5/14/chartex" xmlns:mc="http://schemas.openxmlformats.org/markup-compatibility/2006" xmlns:aink="http://schemas.microsoft.com/office/drawing/2016/ink" xmlns:am3d="http://schemas.microsoft.com/office/drawing/2017/model3d" xmlns:o="urn:schemas-microsoft-com:office:office" xmlns:oel="http://schemas.microsoft.com/office/2019/extlst" xmlns:r="http://schemas.openxmlformats.org/officeDocument/2006/relationships" xmlns:m="http://schemas.openxmlformats.org/officeDocument/2006/math" xmlns:v="urn:schemas-microsoft-com:vml" xmlns:wp14="http://schemas.microsoft.com/office/word/2010/wordprocessingDrawing" xmlns:wp="http://schemas.openxmlformats.org/drawingml/2006/wordprocessingDrawing" xmlns:w10="urn:schemas-microsoft-com:office:word" xmlns:w="http://schemas.openxmlformats.org/wordprocessingml/2006/main" xmlns:w14="http://schemas.microsoft.com/office/word/2010/wordml" xmlns:w15="http://schemas.microsoft.com/office/word/2012/wordml" xmlns:w16cex="http://schemas.microsoft.com/office/word/2018/wordml/cex" xmlns:w16cid="http://schemas.microsoft.com/office/word/2016/wordml/cid" xmlns:w16="http://schemas.microsoft.com/office/word/2018/wordml" xmlns:w16sdtdh="http://schemas.microsoft.com/office/word/2020/wordml/sdtdatahash" xmlns:w16se="http://schemas.microsoft.com/office/word/2015/wordml/symex" xmlns:wpg="http://schemas.microsoft.com/office/word/2010/wordprocessingGroup" xmlns:wpi="http://schemas.microsoft.com/office/word/2010/wordprocessingInk" xmlns:wne="http://schemas.microsoft.com/office/word/2006/wordml" xmlns:wps="http://schemas.microsoft.com/office/word/2010/wordprocessingShape" mc:Ignorable="w14 w15 w16se w16cid w16 w16cex w16sdtdh wp14">
+<w:document xmlns:wpc="http://schemas.microsoft.com/office/word/2010/wordprocessingCanvas" xmlns:cx="http://schemas.microsoft.com/office/drawing/2014/chartex" xmlns:cx1="http://schemas.microsoft.com/office/drawing/2015/9/8/chartex" xmlns:cx2="http://schemas.microsoft.com/office/drawing/2015/10/21/chartex" xmlns:cx3="http://schemas.microsoft.com/office/drawing/2016/5/9/chartex" xmlns:cx4="http://schemas.microsoft.com/office/drawing/2016/5/10/chartex" xmlns:cx5="http://schemas.microsoft.com/office/drawing/2016/5/11/chartex" xmlns:cx6="http://schemas.microsoft.com/office/drawing/2016/5/12/chartex" xmlns:cx7="http://schemas.microsoft.com/office/drawing/2016/5/13/chartex" xmlns:cx8="http://schemas.microsoft.com/office/drawing/2016/5/14/chartex" xmlns:mc="http://schemas.openxmlformats.org/markup-compatibility/2006" xmlns:aink="http://schemas.microsoft.com/office/drawing/2016/ink" xmlns:am3d="http://schemas.microsoft.com/office/drawing/2017/model3d" xmlns:o="urn:schemas-microsoft-com:office:office" xmlns:r="http://schemas.openxmlformats.org/officeDocument/2006/relationships" xmlns:m="http://schemas.openxmlformats.org/officeDocument/2006/math" xmlns:v="urn:schemas-microsoft-com:vml" xmlns:wp14="http://schemas.microsoft.com/office/word/2010/wordprocessingDrawing" xmlns:wp="http://schemas.openxmlformats.org/drawingml/2006/wordprocessingDrawing" xmlns:w10="urn:schemas-microsoft-com:office:word" xmlns:w="http://schemas.openxmlformats.org/wordprocessingml/2006/main" xmlns:w14="http://schemas.microsoft.com/office/word/2010/wordml" xmlns:w15="http://schemas.microsoft.com/office/word/2012/wordml" xmlns:w16cex="http://schemas.microsoft.com/office/word/2018/wordml/cex" xmlns:w16cid="http://schemas.microsoft.com/office/word/2016/wordml/cid" xmlns:w16="http://schemas.microsoft.com/office/word/2018/wordml" xmlns:w16se="http://schemas.microsoft.com/office/word/2015/wordml/symex" xmlns:wpg="http://schemas.microsoft.com/office/word/2010/wordprocessingGroup" xmlns:wpi="http://schemas.microsoft.com/office/word/2010/wordprocessingInk" xmlns:wne="http://schemas.microsoft.com/office/word/2006/wordml" xmlns:wps="http://schemas.microsoft.com/office/word/2010/wordprocessingShape" mc:Ignorable="w14 w15 w16se w16cid w16 w16cex wp14">
   <w:body>
     <w:tbl>
       <w:tblPr>
@@ -408,20 +408,9 @@
                 <w:sz w:val="20"/>
                 <w:szCs w:val="20"/>
               </w:rPr>
-              <w:t>Received: &lt;</w:t>
-            </w:r>
-            <w:proofErr w:type="gramStart"/>
-            <w:r>
-              <w:rPr>
-                <w:rFonts w:ascii="GDSTransportWebsite" w:eastAsia="Times New Roman" w:hAnsi="GDSTransportWebsite" w:cs="Times New Roman"/>
-                <w:color w:val="60686D"/>
-                <w:sz w:val="20"/>
-                <w:szCs w:val="20"/>
-              </w:rPr>
-              <w:t>&lt;{</w:t>
-            </w:r>
-            <w:proofErr w:type="spellStart"/>
-            <w:proofErr w:type="gramEnd"/>
+              <w:t>Received: &lt;&lt;{</w:t>
+            </w:r>
+            <w:proofErr w:type="spellStart"/>
             <w:r>
               <w:rPr>
                 <w:rFonts w:ascii="GDSTransportWebsite" w:eastAsia="Times New Roman" w:hAnsi="GDSTransportWebsite" w:cs="Times New Roman"/>
@@ -568,21 +557,7 @@
               <w:rPr>
                 <w:rFonts w:cstheme="minorHAnsi"/>
               </w:rPr>
-              <w:t>&lt;&lt;cs</w:t>
-            </w:r>
-            <w:proofErr w:type="gramStart"/>
-            <w:r>
-              <w:rPr>
-                <w:rFonts w:cstheme="minorHAnsi"/>
-              </w:rPr>
-              <w:t>_{</w:t>
-            </w:r>
-            <w:proofErr w:type="gramEnd"/>
-            <w:r>
-              <w:rPr>
-                <w:rFonts w:cstheme="minorHAnsi"/>
-              </w:rPr>
-              <w:t>defendant1.isIndividual }&gt;&gt;</w:t>
+              <w:t>&lt;&lt;cs_{defendant1.isIndividual }&gt;&gt;</w:t>
             </w:r>
           </w:p>
           <w:p>
@@ -716,25 +691,12 @@
           </w:tcPr>
           <w:p>
             <w:r>
-              <w:t>&lt;&lt;cs</w:t>
-            </w:r>
-            <w:proofErr w:type="gramStart"/>
-            <w:r>
-              <w:t>_{</w:t>
-            </w:r>
-            <w:proofErr w:type="gramEnd"/>
-            <w:r>
-              <w:t>defendant1.primaryAddress.AddressLine1 != null}&gt;&gt;</w:t>
-            </w:r>
-          </w:p>
-          <w:p>
-            <w:proofErr w:type="gramStart"/>
-            <w:r>
-              <w:t>&lt;&lt;defendant1.primaryAddress.AddressLine</w:t>
-            </w:r>
-            <w:proofErr w:type="gramEnd"/>
-            <w:r>
-              <w:t>1&gt;&gt;</w:t>
+              <w:t>&lt;&lt;cs_{defendant1.primaryAddress.AddressLine1 != null}&gt;&gt;</w:t>
+            </w:r>
+          </w:p>
+          <w:p>
+            <w:r>
+              <w:t>&lt;&lt;defendant1.primaryAddress.AddressLine1&gt;&gt;</w:t>
             </w:r>
           </w:p>
           <w:p>
@@ -744,25 +706,12 @@
           </w:p>
           <w:p>
             <w:r>
-              <w:t>&lt;&lt;cs</w:t>
-            </w:r>
-            <w:proofErr w:type="gramStart"/>
-            <w:r>
-              <w:t>_{</w:t>
-            </w:r>
-            <w:proofErr w:type="gramEnd"/>
-            <w:r>
-              <w:t>defendant1.primaryAddress.AddressLine2 != null}&gt;&gt;</w:t>
-            </w:r>
-          </w:p>
-          <w:p>
-            <w:proofErr w:type="gramStart"/>
-            <w:r>
-              <w:t>&lt;&lt;defendant1.primaryAddress.AddressLine</w:t>
-            </w:r>
-            <w:proofErr w:type="gramEnd"/>
-            <w:r>
-              <w:t>2&gt;&gt;</w:t>
+              <w:t>&lt;&lt;cs_{defendant1.primaryAddress.AddressLine2 != null}&gt;&gt;</w:t>
+            </w:r>
+          </w:p>
+          <w:p>
+            <w:r>
+              <w:t>&lt;&lt;defendant1.primaryAddress.AddressLine2&gt;&gt;</w:t>
             </w:r>
           </w:p>
           <w:p>
@@ -772,25 +721,12 @@
           </w:p>
           <w:p>
             <w:r>
-              <w:t>&lt;&lt;cs</w:t>
-            </w:r>
-            <w:proofErr w:type="gramStart"/>
-            <w:r>
-              <w:t>_{</w:t>
-            </w:r>
-            <w:proofErr w:type="gramEnd"/>
-            <w:r>
-              <w:t>defendant1.primaryAddress.AddressLine3 != null}&gt;&gt;</w:t>
-            </w:r>
-          </w:p>
-          <w:p>
-            <w:proofErr w:type="gramStart"/>
-            <w:r>
-              <w:t>&lt;&lt;defendant1.primaryAddress.AddressLine</w:t>
-            </w:r>
-            <w:proofErr w:type="gramEnd"/>
-            <w:r>
-              <w:t>3&gt;&gt;</w:t>
+              <w:t>&lt;&lt;cs_{defendant1.primaryAddress.AddressLine3 != null}&gt;&gt;</w:t>
+            </w:r>
+          </w:p>
+          <w:p>
+            <w:r>
+              <w:t>&lt;&lt;defendant1.primaryAddress.AddressLine3&gt;&gt;</w:t>
             </w:r>
           </w:p>
           <w:p>
@@ -800,25 +736,12 @@
           </w:p>
           <w:p>
             <w:r>
-              <w:t>&lt;&lt;cs</w:t>
-            </w:r>
-            <w:proofErr w:type="gramStart"/>
-            <w:r>
-              <w:t>_{</w:t>
-            </w:r>
-            <w:proofErr w:type="gramEnd"/>
-            <w:r>
-              <w:t>defendant1.primaryAddress.PostTown!= null}&gt;&gt;</w:t>
-            </w:r>
-          </w:p>
-          <w:p>
-            <w:proofErr w:type="gramStart"/>
-            <w:r>
-              <w:t>&lt;&lt;defendant1.primaryAddress.PostTown</w:t>
-            </w:r>
-            <w:proofErr w:type="gramEnd"/>
-            <w:r>
-              <w:t xml:space="preserve"> &gt;&gt;</w:t>
+              <w:t>&lt;&lt;cs_{defendant1.primaryAddress.PostTown!= null}&gt;&gt;</w:t>
+            </w:r>
+          </w:p>
+          <w:p>
+            <w:r>
+              <w:t>&lt;&lt;defendant1.primaryAddress.PostTown &gt;&gt;</w:t>
             </w:r>
           </w:p>
           <w:p>
@@ -828,25 +751,12 @@
           </w:p>
           <w:p>
             <w:r>
-              <w:t>&lt;&lt;cs</w:t>
-            </w:r>
-            <w:proofErr w:type="gramStart"/>
-            <w:r>
-              <w:t>_{</w:t>
-            </w:r>
-            <w:proofErr w:type="gramEnd"/>
-            <w:r>
-              <w:t>defendant1.primaryAddress.County!= null}&gt;&gt;</w:t>
-            </w:r>
-          </w:p>
-          <w:p>
-            <w:proofErr w:type="gramStart"/>
-            <w:r>
-              <w:t>&lt;&lt;defendant1.primaryAddress.County</w:t>
-            </w:r>
-            <w:proofErr w:type="gramEnd"/>
-            <w:r>
-              <w:t>&gt;&gt;</w:t>
+              <w:t>&lt;&lt;cs_{defendant1.primaryAddress.County!= null}&gt;&gt;</w:t>
+            </w:r>
+          </w:p>
+          <w:p>
+            <w:r>
+              <w:t>&lt;&lt;defendant1.primaryAddress.County&gt;&gt;</w:t>
             </w:r>
           </w:p>
           <w:p>
@@ -856,25 +766,12 @@
           </w:p>
           <w:p>
             <w:r>
-              <w:t>&lt;&lt;cs</w:t>
-            </w:r>
-            <w:proofErr w:type="gramStart"/>
-            <w:r>
-              <w:t>_{</w:t>
-            </w:r>
-            <w:proofErr w:type="gramEnd"/>
-            <w:r>
-              <w:t>defendant1.primaryAddress.Country!= null}&gt;&gt;</w:t>
-            </w:r>
-          </w:p>
-          <w:p>
-            <w:proofErr w:type="gramStart"/>
-            <w:r>
-              <w:t>&lt;&lt;defendant1.primaryAddress.Country</w:t>
-            </w:r>
-            <w:proofErr w:type="gramEnd"/>
-            <w:r>
-              <w:t>&gt;&gt;</w:t>
+              <w:t>&lt;&lt;cs_{defendant1.primaryAddress.Country!= null}&gt;&gt;</w:t>
+            </w:r>
+          </w:p>
+          <w:p>
+            <w:r>
+              <w:t>&lt;&lt;defendant1.primaryAddress.Country&gt;&gt;</w:t>
             </w:r>
           </w:p>
           <w:p>
@@ -884,25 +781,12 @@
           </w:p>
           <w:p>
             <w:r>
-              <w:t>&lt;&lt;cs</w:t>
-            </w:r>
-            <w:proofErr w:type="gramStart"/>
-            <w:r>
-              <w:t>_{</w:t>
-            </w:r>
-            <w:proofErr w:type="gramEnd"/>
-            <w:r>
-              <w:t>defendant1.primaryAddress.PostCode!= null}&gt;&gt;</w:t>
-            </w:r>
-          </w:p>
-          <w:p>
-            <w:proofErr w:type="gramStart"/>
-            <w:r>
-              <w:t>&lt;&lt;defendant1.primaryAddress.PostCode</w:t>
-            </w:r>
-            <w:proofErr w:type="gramEnd"/>
-            <w:r>
-              <w:t>&gt;&gt;</w:t>
+              <w:t>&lt;&lt;cs_{defendant1.primaryAddress.PostCode!= null}&gt;&gt;</w:t>
+            </w:r>
+          </w:p>
+          <w:p>
+            <w:r>
+              <w:t>&lt;&lt;defendant1.primaryAddress.PostCode&gt;&gt;</w:t>
             </w:r>
           </w:p>
           <w:p>
@@ -949,19 +833,11 @@
               <w:t>cr</w:t>
             </w:r>
             <w:proofErr w:type="spellEnd"/>
-            <w:proofErr w:type="gramStart"/>
-            <w:r>
-              <w:rPr>
-                <w:rFonts w:cstheme="minorHAnsi"/>
-              </w:rPr>
-              <w:t>_{</w:t>
-            </w:r>
-            <w:proofErr w:type="gramEnd"/>
-            <w:r>
-              <w:rPr>
-                <w:rFonts w:cstheme="minorHAnsi"/>
-              </w:rPr>
-              <w:t>defendant1.correspondenceAddress.AddressLine1 != null}&gt;&gt;</w:t>
+            <w:r>
+              <w:rPr>
+                <w:rFonts w:cstheme="minorHAnsi"/>
+              </w:rPr>
+              <w:t>_{defendant1.correspondenceAddress.AddressLine1 != null}&gt;&gt;</w:t>
             </w:r>
           </w:p>
         </w:tc>
@@ -1032,15 +908,7 @@
           </w:tcPr>
           <w:p>
             <w:r>
-              <w:t>&lt;&lt;cs</w:t>
-            </w:r>
-            <w:proofErr w:type="gramStart"/>
-            <w:r>
-              <w:t>_{</w:t>
-            </w:r>
-            <w:proofErr w:type="gramEnd"/>
-            <w:r>
-              <w:t>defendant1</w:t>
+              <w:t>&lt;&lt;cs_{defendant1</w:t>
             </w:r>
             <w:r>
               <w:rPr>
@@ -1053,7 +921,6 @@
             </w:r>
           </w:p>
           <w:p>
-            <w:proofErr w:type="gramStart"/>
             <w:r>
               <w:t>&lt;&lt;defendant1.</w:t>
             </w:r>
@@ -1064,11 +931,7 @@
               <w:t>correspondenceAddress</w:t>
             </w:r>
             <w:r>
-              <w:t>.AddressLine</w:t>
-            </w:r>
-            <w:proofErr w:type="gramEnd"/>
-            <w:r>
-              <w:t>1&gt;&gt;</w:t>
+              <w:t>.AddressLine1&gt;&gt;</w:t>
             </w:r>
           </w:p>
           <w:p>
@@ -1078,15 +941,7 @@
           </w:p>
           <w:p>
             <w:r>
-              <w:t>&lt;&lt;cs</w:t>
-            </w:r>
-            <w:proofErr w:type="gramStart"/>
-            <w:r>
-              <w:t>_{</w:t>
-            </w:r>
-            <w:proofErr w:type="gramEnd"/>
-            <w:r>
-              <w:t>defendant1.</w:t>
+              <w:t>&lt;&lt;cs_{defendant1.</w:t>
             </w:r>
             <w:r>
               <w:rPr>
@@ -1099,7 +954,6 @@
             </w:r>
           </w:p>
           <w:p>
-            <w:proofErr w:type="gramStart"/>
             <w:r>
               <w:t>&lt;&lt;defendant1.</w:t>
             </w:r>
@@ -1110,11 +964,7 @@
               <w:t>correspondenceAddress</w:t>
             </w:r>
             <w:r>
-              <w:t>.AddressLine</w:t>
-            </w:r>
-            <w:proofErr w:type="gramEnd"/>
-            <w:r>
-              <w:t>2&gt;&gt;</w:t>
+              <w:t>.AddressLine2&gt;&gt;</w:t>
             </w:r>
           </w:p>
           <w:p>
@@ -1124,15 +974,7 @@
           </w:p>
           <w:p>
             <w:r>
-              <w:t>&lt;&lt;cs</w:t>
-            </w:r>
-            <w:proofErr w:type="gramStart"/>
-            <w:r>
-              <w:t>_{</w:t>
-            </w:r>
-            <w:proofErr w:type="gramEnd"/>
-            <w:r>
-              <w:t>defendant1.</w:t>
+              <w:t>&lt;&lt;cs_{defendant1.</w:t>
             </w:r>
             <w:r>
               <w:rPr>
@@ -1145,7 +987,6 @@
             </w:r>
           </w:p>
           <w:p>
-            <w:proofErr w:type="gramStart"/>
             <w:r>
               <w:t>&lt;&lt;defendant1.</w:t>
             </w:r>
@@ -1156,11 +997,7 @@
               <w:t>correspondenceAddress</w:t>
             </w:r>
             <w:r>
-              <w:t>.AddressLine</w:t>
-            </w:r>
-            <w:proofErr w:type="gramEnd"/>
-            <w:r>
-              <w:t>3&gt;&gt;</w:t>
+              <w:t>.AddressLine3&gt;&gt;</w:t>
             </w:r>
           </w:p>
           <w:p>
@@ -1170,15 +1007,7 @@
           </w:p>
           <w:p>
             <w:r>
-              <w:t>&lt;&lt;cs</w:t>
-            </w:r>
-            <w:proofErr w:type="gramStart"/>
-            <w:r>
-              <w:t>_{</w:t>
-            </w:r>
-            <w:proofErr w:type="gramEnd"/>
-            <w:r>
-              <w:t>defendant1.</w:t>
+              <w:t>&lt;&lt;cs_{defendant1.</w:t>
             </w:r>
             <w:r>
               <w:rPr>
@@ -1191,7 +1020,6 @@
             </w:r>
           </w:p>
           <w:p>
-            <w:proofErr w:type="gramStart"/>
             <w:r>
               <w:t>&lt;&lt;defendant1.</w:t>
             </w:r>
@@ -1202,11 +1030,7 @@
               <w:t>correspondenceAddress</w:t>
             </w:r>
             <w:r>
-              <w:t>.PostTown</w:t>
-            </w:r>
-            <w:proofErr w:type="gramEnd"/>
-            <w:r>
-              <w:t xml:space="preserve"> &gt;&gt;</w:t>
+              <w:t>.PostTown &gt;&gt;</w:t>
             </w:r>
           </w:p>
           <w:p>
@@ -1216,15 +1040,7 @@
           </w:p>
           <w:p>
             <w:r>
-              <w:t>&lt;&lt;cs</w:t>
-            </w:r>
-            <w:proofErr w:type="gramStart"/>
-            <w:r>
-              <w:t>_{</w:t>
-            </w:r>
-            <w:proofErr w:type="gramEnd"/>
-            <w:r>
-              <w:t>defendant1.</w:t>
+              <w:t>&lt;&lt;cs_{defendant1.</w:t>
             </w:r>
             <w:r>
               <w:rPr>
@@ -1237,7 +1053,6 @@
             </w:r>
           </w:p>
           <w:p>
-            <w:proofErr w:type="gramStart"/>
             <w:r>
               <w:lastRenderedPageBreak/>
               <w:t>&lt;&lt;defendant1.</w:t>
@@ -1249,11 +1064,7 @@
               <w:t>correspondenceAddress</w:t>
             </w:r>
             <w:r>
-              <w:t>.County</w:t>
-            </w:r>
-            <w:proofErr w:type="gramEnd"/>
-            <w:r>
-              <w:t>&gt;&gt;</w:t>
+              <w:t>.County&gt;&gt;</w:t>
             </w:r>
           </w:p>
           <w:p>
@@ -1263,15 +1074,7 @@
           </w:p>
           <w:p>
             <w:r>
-              <w:t>&lt;&lt;cs</w:t>
-            </w:r>
-            <w:proofErr w:type="gramStart"/>
-            <w:r>
-              <w:t>_{</w:t>
-            </w:r>
-            <w:proofErr w:type="gramEnd"/>
-            <w:r>
-              <w:t>defendant1.</w:t>
+              <w:t>&lt;&lt;cs_{defendant1.</w:t>
             </w:r>
             <w:r>
               <w:rPr>
@@ -1284,7 +1087,6 @@
             </w:r>
           </w:p>
           <w:p>
-            <w:proofErr w:type="gramStart"/>
             <w:r>
               <w:t>&lt;&lt;defendant1.</w:t>
             </w:r>
@@ -1295,11 +1097,7 @@
               <w:t>correspondenceAddress</w:t>
             </w:r>
             <w:r>
-              <w:t>.Country</w:t>
-            </w:r>
-            <w:proofErr w:type="gramEnd"/>
-            <w:r>
-              <w:t>&gt;&gt;</w:t>
+              <w:t>.Country&gt;&gt;</w:t>
             </w:r>
           </w:p>
           <w:p>
@@ -1309,15 +1107,7 @@
           </w:p>
           <w:p>
             <w:r>
-              <w:t>&lt;&lt;cs</w:t>
-            </w:r>
-            <w:proofErr w:type="gramStart"/>
-            <w:r>
-              <w:t>_{</w:t>
-            </w:r>
-            <w:proofErr w:type="gramEnd"/>
-            <w:r>
-              <w:t>defendant1.</w:t>
+              <w:t>&lt;&lt;cs_{defendant1.</w:t>
             </w:r>
             <w:r>
               <w:rPr>
@@ -1330,7 +1120,6 @@
             </w:r>
           </w:p>
           <w:p>
-            <w:proofErr w:type="gramStart"/>
             <w:r>
               <w:t>&lt;&lt;defendant1.</w:t>
             </w:r>
@@ -1341,11 +1130,7 @@
               <w:t>correspondenceAddress</w:t>
             </w:r>
             <w:r>
-              <w:t>.PostCode</w:t>
-            </w:r>
-            <w:proofErr w:type="gramEnd"/>
-            <w:r>
-              <w:t>&gt;&gt;</w:t>
+              <w:t>.PostCode&gt;&gt;</w:t>
             </w:r>
           </w:p>
           <w:p>
@@ -1456,19 +1241,11 @@
               <w:t>cr</w:t>
             </w:r>
             <w:proofErr w:type="spellEnd"/>
-            <w:proofErr w:type="gramStart"/>
-            <w:r>
-              <w:rPr>
-                <w:rFonts w:cstheme="minorHAnsi"/>
-              </w:rPr>
-              <w:t>_{</w:t>
-            </w:r>
-            <w:proofErr w:type="gramEnd"/>
-            <w:r>
-              <w:rPr>
-                <w:rFonts w:cstheme="minorHAnsi"/>
-              </w:rPr>
-              <w:t>defendant1.individual}&gt;&gt;</w:t>
+            <w:r>
+              <w:rPr>
+                <w:rFonts w:cstheme="minorHAnsi"/>
+              </w:rPr>
+              <w:t>_{defendant1.individual}&gt;&gt;</w:t>
             </w:r>
           </w:p>
         </w:tc>
@@ -1547,24 +1324,12 @@
                 <w:sz w:val="21"/>
                 <w:szCs w:val="21"/>
               </w:rPr>
-              <w:t>&lt;</w:t>
-            </w:r>
-            <w:proofErr w:type="gramStart"/>
-            <w:r>
-              <w:rPr>
-                <w:rStyle w:val="normaltextrun"/>
-                <w:rFonts w:ascii="Segoe UI" w:hAnsi="Segoe UI" w:cs="Segoe UI"/>
-                <w:color w:val="000000"/>
-                <w:sz w:val="21"/>
-                <w:szCs w:val="21"/>
-              </w:rPr>
-              <w:t>&lt;</w:t>
+              <w:t>&lt;&lt;</w:t>
             </w:r>
             <w:r>
               <w:t>{</w:t>
             </w:r>
             <w:proofErr w:type="spellStart"/>
-            <w:proofErr w:type="gramEnd"/>
             <w:r>
               <w:rPr>
                 <w:rStyle w:val="normaltextrun"/>
@@ -1886,19 +1651,11 @@
               <w:t>cr</w:t>
             </w:r>
             <w:proofErr w:type="spellEnd"/>
-            <w:proofErr w:type="gramStart"/>
-            <w:r>
-              <w:rPr>
-                <w:rFonts w:cstheme="minorHAnsi"/>
-              </w:rPr>
-              <w:t>_{</w:t>
-            </w:r>
-            <w:proofErr w:type="gramEnd"/>
-            <w:r>
-              <w:rPr>
-                <w:rFonts w:cstheme="minorHAnsi"/>
-              </w:rPr>
-              <w:t>defendant2.name != null}&gt;&gt;</w:t>
+            <w:r>
+              <w:rPr>
+                <w:rFonts w:cstheme="minorHAnsi"/>
+              </w:rPr>
+              <w:t>_{defendant2.name != null}&gt;&gt;</w:t>
             </w:r>
           </w:p>
         </w:tc>
@@ -1947,21 +1704,7 @@
               <w:rPr>
                 <w:rFonts w:cstheme="minorHAnsi"/>
               </w:rPr>
-              <w:t>&lt;&lt;cs</w:t>
-            </w:r>
-            <w:proofErr w:type="gramStart"/>
-            <w:r>
-              <w:rPr>
-                <w:rFonts w:cstheme="minorHAnsi"/>
-              </w:rPr>
-              <w:t>_{</w:t>
-            </w:r>
-            <w:proofErr w:type="gramEnd"/>
-            <w:r>
-              <w:rPr>
-                <w:rFonts w:cstheme="minorHAnsi"/>
-              </w:rPr>
-              <w:t>defendant2.individual}&gt;&gt;</w:t>
+              <w:t>&lt;&lt;cs_{defendant2.individual}&gt;&gt;</w:t>
             </w:r>
           </w:p>
           <w:p>
@@ -2095,25 +1838,12 @@
           </w:tcPr>
           <w:p>
             <w:r>
-              <w:t>&lt;&lt;cs</w:t>
-            </w:r>
-            <w:proofErr w:type="gramStart"/>
-            <w:r>
-              <w:t>_{</w:t>
-            </w:r>
-            <w:proofErr w:type="gramEnd"/>
-            <w:r>
-              <w:t>defendant2.primaryAddress.AddressLine1 != null}&gt;&gt;</w:t>
-            </w:r>
-          </w:p>
-          <w:p>
-            <w:proofErr w:type="gramStart"/>
-            <w:r>
-              <w:t>&lt;&lt;defendant2.primaryAddress.AddressLine</w:t>
-            </w:r>
-            <w:proofErr w:type="gramEnd"/>
-            <w:r>
-              <w:t>1&gt;&gt;</w:t>
+              <w:t>&lt;&lt;cs_{defendant2.primaryAddress.AddressLine1 != null}&gt;&gt;</w:t>
+            </w:r>
+          </w:p>
+          <w:p>
+            <w:r>
+              <w:t>&lt;&lt;defendant2.primaryAddress.AddressLine1&gt;&gt;</w:t>
             </w:r>
           </w:p>
           <w:p>
@@ -2123,25 +1853,12 @@
           </w:p>
           <w:p>
             <w:r>
-              <w:t>&lt;&lt;cs</w:t>
-            </w:r>
-            <w:proofErr w:type="gramStart"/>
-            <w:r>
-              <w:t>_{</w:t>
-            </w:r>
-            <w:proofErr w:type="gramEnd"/>
-            <w:r>
-              <w:t>defendant2.primaryAddress.AddressLine2 != null}&gt;&gt;</w:t>
-            </w:r>
-          </w:p>
-          <w:p>
-            <w:proofErr w:type="gramStart"/>
-            <w:r>
-              <w:t>&lt;&lt;defendant2.primaryAddress.AddressLine</w:t>
-            </w:r>
-            <w:proofErr w:type="gramEnd"/>
-            <w:r>
-              <w:t>2&gt;&gt;</w:t>
+              <w:t>&lt;&lt;cs_{defendant2.primaryAddress.AddressLine2 != null}&gt;&gt;</w:t>
+            </w:r>
+          </w:p>
+          <w:p>
+            <w:r>
+              <w:t>&lt;&lt;defendant2.primaryAddress.AddressLine2&gt;&gt;</w:t>
             </w:r>
           </w:p>
           <w:p>
@@ -2151,25 +1868,12 @@
           </w:p>
           <w:p>
             <w:r>
-              <w:t>&lt;&lt;cs</w:t>
-            </w:r>
-            <w:proofErr w:type="gramStart"/>
-            <w:r>
-              <w:t>_{</w:t>
-            </w:r>
-            <w:proofErr w:type="gramEnd"/>
-            <w:r>
-              <w:t>defendant2.primaryAddress.AddressLine3 != null}&gt;&gt;</w:t>
-            </w:r>
-          </w:p>
-          <w:p>
-            <w:proofErr w:type="gramStart"/>
-            <w:r>
-              <w:t>&lt;&lt;defendant2.primaryAddress.AddressLine</w:t>
-            </w:r>
-            <w:proofErr w:type="gramEnd"/>
-            <w:r>
-              <w:t>3&gt;&gt;</w:t>
+              <w:t>&lt;&lt;cs_{defendant2.primaryAddress.AddressLine3 != null}&gt;&gt;</w:t>
+            </w:r>
+          </w:p>
+          <w:p>
+            <w:r>
+              <w:t>&lt;&lt;defendant2.primaryAddress.AddressLine3&gt;&gt;</w:t>
             </w:r>
           </w:p>
           <w:p>
@@ -2179,25 +1883,12 @@
           </w:p>
           <w:p>
             <w:r>
-              <w:t>&lt;&lt;cs</w:t>
-            </w:r>
-            <w:proofErr w:type="gramStart"/>
-            <w:r>
-              <w:t>_{</w:t>
-            </w:r>
-            <w:proofErr w:type="gramEnd"/>
-            <w:r>
-              <w:t>defendant2.primaryAddress.PostTown!= null}&gt;&gt;</w:t>
-            </w:r>
-          </w:p>
-          <w:p>
-            <w:proofErr w:type="gramStart"/>
-            <w:r>
-              <w:t>&lt;&lt;defendant2.primaryAddress.PostTown</w:t>
-            </w:r>
-            <w:proofErr w:type="gramEnd"/>
-            <w:r>
-              <w:t xml:space="preserve"> &gt;&gt;</w:t>
+              <w:t>&lt;&lt;cs_{defendant2.primaryAddress.PostTown!= null}&gt;&gt;</w:t>
+            </w:r>
+          </w:p>
+          <w:p>
+            <w:r>
+              <w:t>&lt;&lt;defendant2.primaryAddress.PostTown &gt;&gt;</w:t>
             </w:r>
           </w:p>
           <w:p>
@@ -2207,25 +1898,12 @@
           </w:p>
           <w:p>
             <w:r>
-              <w:t>&lt;&lt;cs</w:t>
-            </w:r>
-            <w:proofErr w:type="gramStart"/>
-            <w:r>
-              <w:t>_{</w:t>
-            </w:r>
-            <w:proofErr w:type="gramEnd"/>
-            <w:r>
-              <w:t>defendant2.primaryAddress.County!= null}&gt;&gt;</w:t>
-            </w:r>
-          </w:p>
-          <w:p>
-            <w:proofErr w:type="gramStart"/>
-            <w:r>
-              <w:t>&lt;&lt;defendant2.primaryAddress.County</w:t>
-            </w:r>
-            <w:proofErr w:type="gramEnd"/>
-            <w:r>
-              <w:t>&gt;&gt;</w:t>
+              <w:t>&lt;&lt;cs_{defendant2.primaryAddress.County!= null}&gt;&gt;</w:t>
+            </w:r>
+          </w:p>
+          <w:p>
+            <w:r>
+              <w:t>&lt;&lt;defendant2.primaryAddress.County&gt;&gt;</w:t>
             </w:r>
           </w:p>
           <w:p>
@@ -2235,25 +1913,12 @@
           </w:p>
           <w:p>
             <w:r>
-              <w:t>&lt;&lt;cs</w:t>
-            </w:r>
-            <w:proofErr w:type="gramStart"/>
-            <w:r>
-              <w:t>_{</w:t>
-            </w:r>
-            <w:proofErr w:type="gramEnd"/>
-            <w:r>
-              <w:t>defendant2.primaryAddress.Country!= null}&gt;&gt;</w:t>
-            </w:r>
-          </w:p>
-          <w:p>
-            <w:proofErr w:type="gramStart"/>
-            <w:r>
-              <w:t>&lt;&lt;defendant2.primaryAddress.Country</w:t>
-            </w:r>
-            <w:proofErr w:type="gramEnd"/>
-            <w:r>
-              <w:t>&gt;&gt;</w:t>
+              <w:t>&lt;&lt;cs_{defendant2.primaryAddress.Country!= null}&gt;&gt;</w:t>
+            </w:r>
+          </w:p>
+          <w:p>
+            <w:r>
+              <w:t>&lt;&lt;defendant2.primaryAddress.Country&gt;&gt;</w:t>
             </w:r>
           </w:p>
           <w:p>
@@ -2263,25 +1928,12 @@
           </w:p>
           <w:p>
             <w:r>
-              <w:t>&lt;&lt;cs</w:t>
-            </w:r>
-            <w:proofErr w:type="gramStart"/>
-            <w:r>
-              <w:t>_{</w:t>
-            </w:r>
-            <w:proofErr w:type="gramEnd"/>
-            <w:r>
-              <w:t>defendant2.primaryAddress.PostCode!= null}&gt;&gt;</w:t>
-            </w:r>
-          </w:p>
-          <w:p>
-            <w:proofErr w:type="gramStart"/>
-            <w:r>
-              <w:t>&lt;&lt;defendant2.primaryAddress.PostCode</w:t>
-            </w:r>
-            <w:proofErr w:type="gramEnd"/>
-            <w:r>
-              <w:t>&gt;&gt;</w:t>
+              <w:t>&lt;&lt;cs_{defendant2.primaryAddress.PostCode!= null}&gt;&gt;</w:t>
+            </w:r>
+          </w:p>
+          <w:p>
+            <w:r>
+              <w:t>&lt;&lt;defendant2.primaryAddress.PostCode&gt;&gt;</w:t>
             </w:r>
           </w:p>
           <w:p>
@@ -2332,21 +1984,7 @@
               <w:rPr>
                 <w:rFonts w:cstheme="minorHAnsi"/>
               </w:rPr>
-              <w:t>_{</w:t>
-            </w:r>
-            <w:proofErr w:type="gramStart"/>
-            <w:r>
-              <w:rPr>
-                <w:rFonts w:cstheme="minorHAnsi"/>
-              </w:rPr>
-              <w:t>defendant2.correspondenceAddress!=</w:t>
-            </w:r>
-            <w:proofErr w:type="gramEnd"/>
-            <w:r>
-              <w:rPr>
-                <w:rFonts w:cstheme="minorHAnsi"/>
-              </w:rPr>
-              <w:t>null}&gt;&gt;</w:t>
+              <w:t>_{defendant2.correspondenceAddress!=null}&gt;&gt;</w:t>
             </w:r>
           </w:p>
         </w:tc>
@@ -2402,15 +2040,7 @@
           </w:tcPr>
           <w:p>
             <w:r>
-              <w:t>&lt;&lt;cs</w:t>
-            </w:r>
-            <w:proofErr w:type="gramStart"/>
-            <w:r>
-              <w:t>_{</w:t>
-            </w:r>
-            <w:proofErr w:type="gramEnd"/>
-            <w:r>
-              <w:t>defendant2.</w:t>
+              <w:t>&lt;&lt;cs_{defendant2.</w:t>
             </w:r>
             <w:r>
               <w:rPr>
@@ -2423,7 +2053,6 @@
             </w:r>
           </w:p>
           <w:p>
-            <w:proofErr w:type="gramStart"/>
             <w:r>
               <w:t>&lt;&lt;defendant2.</w:t>
             </w:r>
@@ -2434,11 +2063,7 @@
               <w:t>correspondenceAddress</w:t>
             </w:r>
             <w:r>
-              <w:t>.AddressLine</w:t>
-            </w:r>
-            <w:proofErr w:type="gramEnd"/>
-            <w:r>
-              <w:t>1&gt;&gt;</w:t>
+              <w:t>.AddressLine1&gt;&gt;</w:t>
             </w:r>
           </w:p>
           <w:p>
@@ -2448,15 +2073,7 @@
           </w:p>
           <w:p>
             <w:r>
-              <w:t>&lt;&lt;cs</w:t>
-            </w:r>
-            <w:proofErr w:type="gramStart"/>
-            <w:r>
-              <w:t>_{</w:t>
-            </w:r>
-            <w:proofErr w:type="gramEnd"/>
-            <w:r>
-              <w:t>defendant2.</w:t>
+              <w:t>&lt;&lt;cs_{defendant2.</w:t>
             </w:r>
             <w:r>
               <w:rPr>
@@ -2469,7 +2086,6 @@
             </w:r>
           </w:p>
           <w:p>
-            <w:proofErr w:type="gramStart"/>
             <w:r>
               <w:t>&lt;&lt;defendant2.</w:t>
             </w:r>
@@ -2480,11 +2096,7 @@
               <w:t>correspondenceAddress</w:t>
             </w:r>
             <w:r>
-              <w:t>.AddressLine</w:t>
-            </w:r>
-            <w:proofErr w:type="gramEnd"/>
-            <w:r>
-              <w:t>2&gt;&gt;</w:t>
+              <w:t>.AddressLine2&gt;&gt;</w:t>
             </w:r>
           </w:p>
           <w:p>
@@ -2494,15 +2106,7 @@
           </w:p>
           <w:p>
             <w:r>
-              <w:t>&lt;&lt;cs</w:t>
-            </w:r>
-            <w:proofErr w:type="gramStart"/>
-            <w:r>
-              <w:t>_{</w:t>
-            </w:r>
-            <w:proofErr w:type="gramEnd"/>
-            <w:r>
-              <w:t>defendant2.</w:t>
+              <w:t>&lt;&lt;cs_{defendant2.</w:t>
             </w:r>
             <w:r>
               <w:rPr>
@@ -2515,7 +2119,6 @@
             </w:r>
           </w:p>
           <w:p>
-            <w:proofErr w:type="gramStart"/>
             <w:r>
               <w:t>&lt;&lt;defendant2.</w:t>
             </w:r>
@@ -2526,11 +2129,7 @@
               <w:t>correspondenceAddress</w:t>
             </w:r>
             <w:r>
-              <w:t>.AddressLine</w:t>
-            </w:r>
-            <w:proofErr w:type="gramEnd"/>
-            <w:r>
-              <w:t>3&gt;&gt;</w:t>
+              <w:t>.AddressLine3&gt;&gt;</w:t>
             </w:r>
           </w:p>
           <w:p>
@@ -2540,15 +2139,7 @@
           </w:p>
           <w:p>
             <w:r>
-              <w:t>&lt;&lt;cs</w:t>
-            </w:r>
-            <w:proofErr w:type="gramStart"/>
-            <w:r>
-              <w:t>_{</w:t>
-            </w:r>
-            <w:proofErr w:type="gramEnd"/>
-            <w:r>
-              <w:t>defendant2.</w:t>
+              <w:t>&lt;&lt;cs_{defendant2.</w:t>
             </w:r>
             <w:r>
               <w:rPr>
@@ -2561,7 +2152,6 @@
             </w:r>
           </w:p>
           <w:p>
-            <w:proofErr w:type="gramStart"/>
             <w:r>
               <w:lastRenderedPageBreak/>
               <w:t>&lt;&lt;defendant2.</w:t>
@@ -2573,11 +2163,7 @@
               <w:t>correspondenceAddress</w:t>
             </w:r>
             <w:r>
-              <w:t>.PostTown</w:t>
-            </w:r>
-            <w:proofErr w:type="gramEnd"/>
-            <w:r>
-              <w:t xml:space="preserve"> &gt;&gt;</w:t>
+              <w:t>.PostTown &gt;&gt;</w:t>
             </w:r>
           </w:p>
           <w:p>
@@ -2587,15 +2173,7 @@
           </w:p>
           <w:p>
             <w:r>
-              <w:t>&lt;&lt;cs</w:t>
-            </w:r>
-            <w:proofErr w:type="gramStart"/>
-            <w:r>
-              <w:t>_{</w:t>
-            </w:r>
-            <w:proofErr w:type="gramEnd"/>
-            <w:r>
-              <w:t>defendant2.</w:t>
+              <w:t>&lt;&lt;cs_{defendant2.</w:t>
             </w:r>
             <w:r>
               <w:rPr>
@@ -2608,7 +2186,6 @@
             </w:r>
           </w:p>
           <w:p>
-            <w:proofErr w:type="gramStart"/>
             <w:r>
               <w:t>&lt;&lt;defendant2.</w:t>
             </w:r>
@@ -2619,11 +2196,7 @@
               <w:t>correspondenceAddress</w:t>
             </w:r>
             <w:r>
-              <w:t>.County</w:t>
-            </w:r>
-            <w:proofErr w:type="gramEnd"/>
-            <w:r>
-              <w:t>&gt;&gt;</w:t>
+              <w:t>.County&gt;&gt;</w:t>
             </w:r>
           </w:p>
           <w:p>
@@ -2633,15 +2206,7 @@
           </w:p>
           <w:p>
             <w:r>
-              <w:t>&lt;&lt;cs</w:t>
-            </w:r>
-            <w:proofErr w:type="gramStart"/>
-            <w:r>
-              <w:t>_{</w:t>
-            </w:r>
-            <w:proofErr w:type="gramEnd"/>
-            <w:r>
-              <w:t>defendant2.</w:t>
+              <w:t>&lt;&lt;cs_{defendant2.</w:t>
             </w:r>
             <w:r>
               <w:rPr>
@@ -2654,7 +2219,6 @@
             </w:r>
           </w:p>
           <w:p>
-            <w:proofErr w:type="gramStart"/>
             <w:r>
               <w:t>&lt;&lt;defendant2.</w:t>
             </w:r>
@@ -2665,11 +2229,7 @@
               <w:t>correspondenceAddress</w:t>
             </w:r>
             <w:r>
-              <w:t>.Country</w:t>
-            </w:r>
-            <w:proofErr w:type="gramEnd"/>
-            <w:r>
-              <w:t>&gt;&gt;</w:t>
+              <w:t>.Country&gt;&gt;</w:t>
             </w:r>
           </w:p>
           <w:p>
@@ -2679,15 +2239,7 @@
           </w:p>
           <w:p>
             <w:r>
-              <w:t>&lt;&lt;cs</w:t>
-            </w:r>
-            <w:proofErr w:type="gramStart"/>
-            <w:r>
-              <w:t>_{</w:t>
-            </w:r>
-            <w:proofErr w:type="gramEnd"/>
-            <w:r>
-              <w:t>defendant2.</w:t>
+              <w:t>&lt;&lt;cs_{defendant2.</w:t>
             </w:r>
             <w:r>
               <w:rPr>
@@ -2700,7 +2252,6 @@
             </w:r>
           </w:p>
           <w:p>
-            <w:proofErr w:type="gramStart"/>
             <w:r>
               <w:t>&lt;&lt;defendant2.</w:t>
             </w:r>
@@ -2711,11 +2262,7 @@
               <w:t>correspondenceAddress</w:t>
             </w:r>
             <w:r>
-              <w:t>.PostCode</w:t>
-            </w:r>
-            <w:proofErr w:type="gramEnd"/>
-            <w:r>
-              <w:t>&gt;&gt;</w:t>
+              <w:t>.PostCode&gt;&gt;</w:t>
             </w:r>
           </w:p>
           <w:p>
@@ -2811,19 +2358,11 @@
               <w:t>cr</w:t>
             </w:r>
             <w:proofErr w:type="spellEnd"/>
-            <w:proofErr w:type="gramStart"/>
-            <w:r>
-              <w:rPr>
-                <w:rFonts w:cstheme="minorHAnsi"/>
-              </w:rPr>
-              <w:t>_{</w:t>
-            </w:r>
-            <w:proofErr w:type="gramEnd"/>
-            <w:r>
-              <w:rPr>
-                <w:rFonts w:cstheme="minorHAnsi"/>
-              </w:rPr>
-              <w:t>defendant2.individual}&gt;&gt;</w:t>
+            <w:r>
+              <w:rPr>
+                <w:rFonts w:cstheme="minorHAnsi"/>
+              </w:rPr>
+              <w:t>_{defendant2.individual}&gt;&gt;</w:t>
             </w:r>
           </w:p>
         </w:tc>
@@ -2902,21 +2441,9 @@
                 <w:sz w:val="21"/>
                 <w:szCs w:val="21"/>
               </w:rPr>
-              <w:t>&lt;</w:t>
-            </w:r>
-            <w:proofErr w:type="gramStart"/>
-            <w:r>
-              <w:rPr>
-                <w:rStyle w:val="normaltextrun"/>
-                <w:rFonts w:ascii="Segoe UI" w:hAnsi="Segoe UI" w:cs="Segoe UI"/>
-                <w:color w:val="000000"/>
-                <w:sz w:val="21"/>
-                <w:szCs w:val="21"/>
-              </w:rPr>
-              <w:t>&lt;{</w:t>
-            </w:r>
-            <w:proofErr w:type="spellStart"/>
-            <w:proofErr w:type="gramEnd"/>
+              <w:t>&lt;&lt;{</w:t>
+            </w:r>
+            <w:proofErr w:type="spellStart"/>
             <w:r>
               <w:rPr>
                 <w:rStyle w:val="normaltextrun"/>
@@ -3382,7 +2909,6 @@
               <w:t>cr</w:t>
             </w:r>
             <w:proofErr w:type="spellEnd"/>
-            <w:proofErr w:type="gramStart"/>
             <w:r>
               <w:rPr>
                 <w:rFonts w:cstheme="minorHAnsi"/>
@@ -3390,7 +2916,6 @@
               <w:t>_{</w:t>
             </w:r>
             <w:proofErr w:type="spellStart"/>
-            <w:proofErr w:type="gramEnd"/>
             <w:r>
               <w:rPr>
                 <w:rFonts w:cstheme="minorHAnsi"/>
@@ -3488,7 +3013,6 @@
               <w:t>cr</w:t>
             </w:r>
             <w:proofErr w:type="spellEnd"/>
-            <w:proofErr w:type="gramStart"/>
             <w:r>
               <w:rPr>
                 <w:rFonts w:cstheme="minorHAnsi"/>
@@ -3496,7 +3020,6 @@
               <w:t>_{</w:t>
             </w:r>
             <w:proofErr w:type="spellStart"/>
-            <w:proofErr w:type="gramEnd"/>
             <w:r>
               <w:rPr>
                 <w:rFonts w:cstheme="minorHAnsi"/>
@@ -3688,9 +3211,9 @@
                 <w:szCs w:val="21"/>
                 <w:shd w:val="clear" w:color="auto" w:fill="FFFFFF"/>
               </w:rPr>
-              <w:t>&lt;</w:t>
-            </w:r>
-            <w:proofErr w:type="gramStart"/>
+              <w:t>&lt;&lt;{</w:t>
+            </w:r>
+            <w:proofErr w:type="spellStart"/>
             <w:r>
               <w:rPr>
                 <w:rStyle w:val="normaltextrun"/>
@@ -3700,10 +3223,9 @@
                 <w:szCs w:val="21"/>
                 <w:shd w:val="clear" w:color="auto" w:fill="FFFFFF"/>
               </w:rPr>
-              <w:t>&lt;{</w:t>
-            </w:r>
-            <w:proofErr w:type="spellStart"/>
-            <w:proofErr w:type="gramEnd"/>
+              <w:t>dateFormat</w:t>
+            </w:r>
+            <w:proofErr w:type="spellEnd"/>
             <w:r>
               <w:rPr>
                 <w:rStyle w:val="normaltextrun"/>
@@ -3713,9 +3235,9 @@
                 <w:szCs w:val="21"/>
                 <w:shd w:val="clear" w:color="auto" w:fill="FFFFFF"/>
               </w:rPr>
-              <w:t>dateFormat</w:t>
-            </w:r>
-            <w:proofErr w:type="spellEnd"/>
+              <w:t>(</w:t>
+            </w:r>
+            <w:proofErr w:type="spellStart"/>
             <w:r>
               <w:rPr>
                 <w:rStyle w:val="normaltextrun"/>
@@ -3725,9 +3247,8 @@
                 <w:szCs w:val="21"/>
                 <w:shd w:val="clear" w:color="auto" w:fill="FFFFFF"/>
               </w:rPr>
-              <w:t>(</w:t>
-            </w:r>
-            <w:proofErr w:type="spellStart"/>
+              <w:t>commonDetails.</w:t>
+            </w:r>
             <w:r>
               <w:rPr>
                 <w:rStyle w:val="normaltextrun"/>
@@ -3737,7 +3258,57 @@
                 <w:szCs w:val="21"/>
                 <w:shd w:val="clear" w:color="auto" w:fill="FFFFFF"/>
               </w:rPr>
-              <w:t>commonDetails.</w:t>
+              <w:t>paymentDate</w:t>
+            </w:r>
+            <w:proofErr w:type="spellEnd"/>
+            <w:r>
+              <w:rPr>
+                <w:rStyle w:val="normaltextrun"/>
+                <w:rFonts w:ascii="Arial" w:hAnsi="Arial" w:cs="Arial"/>
+                <w:color w:val="0A0A0A"/>
+                <w:shd w:val="clear" w:color="auto" w:fill="FFFFFF"/>
+              </w:rPr>
+              <w:t xml:space="preserve">, ‘dd MMMM </w:t>
+            </w:r>
+            <w:proofErr w:type="spellStart"/>
+            <w:r>
+              <w:rPr>
+                <w:rStyle w:val="normaltextrun"/>
+                <w:rFonts w:ascii="Arial" w:hAnsi="Arial" w:cs="Arial"/>
+                <w:color w:val="0A0A0A"/>
+                <w:shd w:val="clear" w:color="auto" w:fill="FFFFFF"/>
+              </w:rPr>
+              <w:t>yyyy</w:t>
+            </w:r>
+            <w:proofErr w:type="spellEnd"/>
+            <w:r>
+              <w:rPr>
+                <w:rStyle w:val="normaltextrun"/>
+                <w:rFonts w:ascii="Arial" w:hAnsi="Arial" w:cs="Arial"/>
+                <w:color w:val="0A0A0A"/>
+                <w:shd w:val="clear" w:color="auto" w:fill="FFFFFF"/>
+              </w:rPr>
+              <w:t>’, 'dd-MM-</w:t>
+            </w:r>
+            <w:proofErr w:type="spellStart"/>
+            <w:r>
+              <w:rPr>
+                <w:rStyle w:val="normaltextrun"/>
+                <w:rFonts w:ascii="Arial" w:hAnsi="Arial" w:cs="Arial"/>
+                <w:color w:val="0A0A0A"/>
+                <w:shd w:val="clear" w:color="auto" w:fill="FFFFFF"/>
+              </w:rPr>
+              <w:t>yyyy</w:t>
+            </w:r>
+            <w:proofErr w:type="spellEnd"/>
+            <w:r>
+              <w:rPr>
+                <w:rStyle w:val="normaltextrun"/>
+                <w:rFonts w:ascii="Arial" w:hAnsi="Arial" w:cs="Arial"/>
+                <w:color w:val="0A0A0A"/>
+                <w:shd w:val="clear" w:color="auto" w:fill="FFFFFF"/>
+              </w:rPr>
+              <w:t>')}</w:t>
             </w:r>
             <w:r>
               <w:rPr>
@@ -3748,59 +3319,50 @@
                 <w:szCs w:val="21"/>
                 <w:shd w:val="clear" w:color="auto" w:fill="FFFFFF"/>
               </w:rPr>
-              <w:t>paymentDate</w:t>
-            </w:r>
-            <w:proofErr w:type="spellEnd"/>
-            <w:r>
-              <w:rPr>
-                <w:rStyle w:val="normaltextrun"/>
-                <w:rFonts w:ascii="Arial" w:hAnsi="Arial" w:cs="Arial"/>
-                <w:color w:val="0A0A0A"/>
-                <w:shd w:val="clear" w:color="auto" w:fill="FFFFFF"/>
-              </w:rPr>
-              <w:t xml:space="preserve">, ‘dd MMMM </w:t>
-            </w:r>
-            <w:proofErr w:type="spellStart"/>
-            <w:r>
-              <w:rPr>
-                <w:rStyle w:val="normaltextrun"/>
-                <w:rFonts w:ascii="Arial" w:hAnsi="Arial" w:cs="Arial"/>
-                <w:color w:val="0A0A0A"/>
-                <w:shd w:val="clear" w:color="auto" w:fill="FFFFFF"/>
-              </w:rPr>
-              <w:t>yyyy</w:t>
-            </w:r>
-            <w:proofErr w:type="spellEnd"/>
-            <w:r>
-              <w:rPr>
-                <w:rStyle w:val="normaltextrun"/>
-                <w:rFonts w:ascii="Arial" w:hAnsi="Arial" w:cs="Arial"/>
-                <w:color w:val="0A0A0A"/>
-                <w:shd w:val="clear" w:color="auto" w:fill="FFFFFF"/>
-              </w:rPr>
-              <w:t>’, 'dd-MM-</w:t>
-            </w:r>
-            <w:proofErr w:type="spellStart"/>
-            <w:r>
-              <w:rPr>
-                <w:rStyle w:val="normaltextrun"/>
-                <w:rFonts w:ascii="Arial" w:hAnsi="Arial" w:cs="Arial"/>
-                <w:color w:val="0A0A0A"/>
-                <w:shd w:val="clear" w:color="auto" w:fill="FFFFFF"/>
-              </w:rPr>
-              <w:t>yyyy</w:t>
-            </w:r>
-            <w:proofErr w:type="spellEnd"/>
-            <w:r>
-              <w:rPr>
-                <w:rStyle w:val="normaltextrun"/>
-                <w:rFonts w:ascii="Arial" w:hAnsi="Arial" w:cs="Arial"/>
-                <w:color w:val="0A0A0A"/>
-                <w:shd w:val="clear" w:color="auto" w:fill="FFFFFF"/>
-              </w:rPr>
-              <w:t>')}</w:t>
-            </w:r>
-            <w:r>
+              <w:t>&gt;&gt;</w:t>
+            </w:r>
+          </w:p>
+        </w:tc>
+      </w:tr>
+      <w:tr>
+        <w:tc>
+          <w:tcPr>
+            <w:tcW w:w="2694" w:type="dxa"/>
+            <w:tcBorders>
+              <w:top w:val="single" w:sz="4" w:space="0" w:color="auto"/>
+              <w:left w:val="nil"/>
+              <w:bottom w:val="single" w:sz="4" w:space="0" w:color="auto"/>
+              <w:right w:val="nil"/>
+            </w:tcBorders>
+            <w:hideMark/>
+          </w:tcPr>
+          <w:p>
+            <w:pPr>
+              <w:rPr>
+                <w:rFonts w:cstheme="minorHAnsi"/>
+              </w:rPr>
+            </w:pPr>
+            <w:r>
+              <w:rPr>
+                <w:rFonts w:cstheme="minorHAnsi"/>
+              </w:rPr>
+              <w:t>How they paid this amount</w:t>
+            </w:r>
+          </w:p>
+        </w:tc>
+        <w:tc>
+          <w:tcPr>
+            <w:tcW w:w="6322" w:type="dxa"/>
+            <w:tcBorders>
+              <w:top w:val="single" w:sz="4" w:space="0" w:color="auto"/>
+              <w:left w:val="nil"/>
+              <w:bottom w:val="single" w:sz="4" w:space="0" w:color="auto"/>
+              <w:right w:val="nil"/>
+            </w:tcBorders>
+            <w:hideMark/>
+          </w:tcPr>
+          <w:p>
+            <w:pPr>
               <w:rPr>
                 <w:rStyle w:val="normaltextrun"/>
                 <w:rFonts w:ascii="Segoe UI" w:hAnsi="Segoe UI" w:cs="Segoe UI"/>
@@ -3809,50 +3371,8 @@
                 <w:szCs w:val="21"/>
                 <w:shd w:val="clear" w:color="auto" w:fill="FFFFFF"/>
               </w:rPr>
-              <w:t>&gt;&gt;</w:t>
-            </w:r>
-          </w:p>
-        </w:tc>
-      </w:tr>
-      <w:tr>
-        <w:tc>
-          <w:tcPr>
-            <w:tcW w:w="2694" w:type="dxa"/>
-            <w:tcBorders>
-              <w:top w:val="single" w:sz="4" w:space="0" w:color="auto"/>
-              <w:left w:val="nil"/>
-              <w:bottom w:val="single" w:sz="4" w:space="0" w:color="auto"/>
-              <w:right w:val="nil"/>
-            </w:tcBorders>
-            <w:hideMark/>
-          </w:tcPr>
-          <w:p>
-            <w:pPr>
-              <w:rPr>
-                <w:rFonts w:cstheme="minorHAnsi"/>
-              </w:rPr>
-            </w:pPr>
-            <w:r>
-              <w:rPr>
-                <w:rFonts w:cstheme="minorHAnsi"/>
-              </w:rPr>
-              <w:t>How they paid this amount</w:t>
-            </w:r>
-          </w:p>
-        </w:tc>
-        <w:tc>
-          <w:tcPr>
-            <w:tcW w:w="6322" w:type="dxa"/>
-            <w:tcBorders>
-              <w:top w:val="single" w:sz="4" w:space="0" w:color="auto"/>
-              <w:left w:val="nil"/>
-              <w:bottom w:val="single" w:sz="4" w:space="0" w:color="auto"/>
-              <w:right w:val="nil"/>
-            </w:tcBorders>
-            <w:hideMark/>
-          </w:tcPr>
-          <w:p>
-            <w:pPr>
+            </w:pPr>
+            <w:r>
               <w:rPr>
                 <w:rStyle w:val="normaltextrun"/>
                 <w:rFonts w:ascii="Segoe UI" w:hAnsi="Segoe UI" w:cs="Segoe UI"/>
@@ -3861,7 +3381,9 @@
                 <w:szCs w:val="21"/>
                 <w:shd w:val="clear" w:color="auto" w:fill="FFFFFF"/>
               </w:rPr>
-            </w:pPr>
+              <w:t>&lt;&lt;</w:t>
+            </w:r>
+            <w:proofErr w:type="spellStart"/>
             <w:r>
               <w:rPr>
                 <w:rStyle w:val="normaltextrun"/>
@@ -3871,9 +3393,8 @@
                 <w:szCs w:val="21"/>
                 <w:shd w:val="clear" w:color="auto" w:fill="FFFFFF"/>
               </w:rPr>
-              <w:t>&lt;&lt;</w:t>
-            </w:r>
-            <w:proofErr w:type="spellStart"/>
+              <w:t>commonDetails.</w:t>
+            </w:r>
             <w:r>
               <w:rPr>
                 <w:rStyle w:val="normaltextrun"/>
@@ -3883,8 +3404,9 @@
                 <w:szCs w:val="21"/>
                 <w:shd w:val="clear" w:color="auto" w:fill="FFFFFF"/>
               </w:rPr>
-              <w:t>commonDetails.</w:t>
-            </w:r>
+              <w:t>paymentHow</w:t>
+            </w:r>
+            <w:proofErr w:type="spellEnd"/>
             <w:r>
               <w:rPr>
                 <w:rStyle w:val="normaltextrun"/>
@@ -3894,10 +3416,49 @@
                 <w:szCs w:val="21"/>
                 <w:shd w:val="clear" w:color="auto" w:fill="FFFFFF"/>
               </w:rPr>
-              <w:t>paymentHow</w:t>
-            </w:r>
-            <w:proofErr w:type="spellEnd"/>
-            <w:r>
+              <w:t>&gt;&gt;</w:t>
+            </w:r>
+          </w:p>
+        </w:tc>
+      </w:tr>
+      <w:tr>
+        <w:tc>
+          <w:tcPr>
+            <w:tcW w:w="2694" w:type="dxa"/>
+            <w:tcBorders>
+              <w:top w:val="single" w:sz="4" w:space="0" w:color="auto"/>
+              <w:left w:val="nil"/>
+              <w:bottom w:val="single" w:sz="4" w:space="0" w:color="auto"/>
+              <w:right w:val="nil"/>
+            </w:tcBorders>
+            <w:hideMark/>
+          </w:tcPr>
+          <w:p>
+            <w:pPr>
+              <w:rPr>
+                <w:rFonts w:cstheme="minorHAnsi"/>
+              </w:rPr>
+            </w:pPr>
+            <w:r>
+              <w:rPr>
+                <w:rFonts w:cstheme="minorHAnsi"/>
+              </w:rPr>
+              <w:t>&lt;&lt;er_&gt;&gt;</w:t>
+            </w:r>
+          </w:p>
+        </w:tc>
+        <w:tc>
+          <w:tcPr>
+            <w:tcW w:w="6322" w:type="dxa"/>
+            <w:tcBorders>
+              <w:top w:val="single" w:sz="4" w:space="0" w:color="auto"/>
+              <w:left w:val="nil"/>
+              <w:bottom w:val="single" w:sz="4" w:space="0" w:color="auto"/>
+              <w:right w:val="nil"/>
+            </w:tcBorders>
+          </w:tcPr>
+          <w:p>
+            <w:pPr>
               <w:rPr>
                 <w:rStyle w:val="normaltextrun"/>
                 <w:rFonts w:ascii="Segoe UI" w:hAnsi="Segoe UI" w:cs="Segoe UI"/>
@@ -3906,8 +3467,7 @@
                 <w:szCs w:val="21"/>
                 <w:shd w:val="clear" w:color="auto" w:fill="FFFFFF"/>
               </w:rPr>
-              <w:t>&gt;&gt;</w:t>
-            </w:r>
+            </w:pPr>
           </w:p>
         </w:tc>
       </w:tr>
@@ -3933,7 +3493,7 @@
               <w:rPr>
                 <w:rFonts w:cstheme="minorHAnsi"/>
               </w:rPr>
-              <w:t>&lt;&lt;er_&gt;&gt;</w:t>
+              <w:t xml:space="preserve">Timeline of what happened </w:t>
             </w:r>
           </w:p>
         </w:tc>
@@ -3983,7 +3543,33 @@
               <w:rPr>
                 <w:rFonts w:cstheme="minorHAnsi"/>
               </w:rPr>
-              <w:t xml:space="preserve">Timeline of what happened </w:t>
+              <w:t>&lt;&lt;</w:t>
+            </w:r>
+            <w:proofErr w:type="spellStart"/>
+            <w:r>
+              <w:rPr>
+                <w:rFonts w:cstheme="minorHAnsi"/>
+              </w:rPr>
+              <w:t>rr_</w:t>
+            </w:r>
+            <w:r>
+              <w:rPr>
+                <w:rFonts w:cstheme="minorHAnsi"/>
+              </w:rPr>
+              <w:t>commonDetails.</w:t>
+            </w:r>
+            <w:r>
+              <w:rPr>
+                <w:rFonts w:cstheme="minorHAnsi"/>
+              </w:rPr>
+              <w:t>timelineEventList</w:t>
+            </w:r>
+            <w:proofErr w:type="spellEnd"/>
+            <w:r>
+              <w:rPr>
+                <w:rFonts w:cstheme="minorHAnsi"/>
+              </w:rPr>
+              <w:t>&gt;&gt;</w:t>
             </w:r>
           </w:p>
         </w:tc>
@@ -4033,93 +3619,9 @@
               <w:rPr>
                 <w:rFonts w:cstheme="minorHAnsi"/>
               </w:rPr>
-              <w:t>&lt;&lt;</w:t>
-            </w:r>
-            <w:proofErr w:type="spellStart"/>
-            <w:r>
-              <w:rPr>
-                <w:rFonts w:cstheme="minorHAnsi"/>
-              </w:rPr>
-              <w:t>rr_</w:t>
-            </w:r>
-            <w:r>
-              <w:rPr>
-                <w:rFonts w:cstheme="minorHAnsi"/>
-              </w:rPr>
-              <w:t>commonDetails.</w:t>
-            </w:r>
-            <w:r>
-              <w:rPr>
-                <w:rFonts w:cstheme="minorHAnsi"/>
-              </w:rPr>
-              <w:t>timelineEventList</w:t>
-            </w:r>
-            <w:proofErr w:type="spellEnd"/>
-            <w:r>
-              <w:rPr>
-                <w:rFonts w:cstheme="minorHAnsi"/>
-              </w:rPr>
-              <w:t>&gt;&gt;</w:t>
-            </w:r>
-          </w:p>
-        </w:tc>
-        <w:tc>
-          <w:tcPr>
-            <w:tcW w:w="6322" w:type="dxa"/>
-            <w:tcBorders>
-              <w:top w:val="single" w:sz="4" w:space="0" w:color="auto"/>
-              <w:left w:val="nil"/>
-              <w:bottom w:val="single" w:sz="4" w:space="0" w:color="auto"/>
-              <w:right w:val="nil"/>
-            </w:tcBorders>
-          </w:tcPr>
-          <w:p>
-            <w:pPr>
-              <w:rPr>
-                <w:rStyle w:val="normaltextrun"/>
-                <w:rFonts w:ascii="Segoe UI" w:hAnsi="Segoe UI" w:cs="Segoe UI"/>
-                <w:color w:val="000000"/>
-                <w:sz w:val="21"/>
-                <w:szCs w:val="21"/>
-                <w:shd w:val="clear" w:color="auto" w:fill="FFFFFF"/>
-              </w:rPr>
-            </w:pPr>
-          </w:p>
-        </w:tc>
-      </w:tr>
-      <w:tr>
-        <w:tc>
-          <w:tcPr>
-            <w:tcW w:w="2694" w:type="dxa"/>
-            <w:tcBorders>
-              <w:top w:val="single" w:sz="4" w:space="0" w:color="auto"/>
-              <w:left w:val="nil"/>
-              <w:bottom w:val="single" w:sz="4" w:space="0" w:color="auto"/>
-              <w:right w:val="nil"/>
-            </w:tcBorders>
-            <w:hideMark/>
-          </w:tcPr>
-          <w:p>
-            <w:pPr>
-              <w:rPr>
-                <w:rFonts w:cstheme="minorHAnsi"/>
-              </w:rPr>
-            </w:pPr>
-            <w:r>
-              <w:rPr>
-                <w:rFonts w:cstheme="minorHAnsi"/>
-              </w:rPr>
-              <w:t>&lt;</w:t>
-            </w:r>
-            <w:proofErr w:type="gramStart"/>
-            <w:r>
-              <w:rPr>
-                <w:rFonts w:cstheme="minorHAnsi"/>
-              </w:rPr>
-              <w:t>&lt;{</w:t>
-            </w:r>
-            <w:proofErr w:type="spellStart"/>
-            <w:proofErr w:type="gramEnd"/>
+              <w:t>&lt;&lt;{</w:t>
+            </w:r>
+            <w:proofErr w:type="spellStart"/>
             <w:r>
               <w:rPr>
                 <w:rFonts w:cstheme="minorHAnsi"/>
@@ -4860,17 +4362,9 @@
         <w:rPr>
           <w:rFonts w:cstheme="minorHAnsi"/>
         </w:rPr>
-        <w:t>&lt;&lt;cs</w:t>
-      </w:r>
-      <w:proofErr w:type="gramStart"/>
-      <w:r>
-        <w:rPr>
-          <w:rFonts w:cstheme="minorHAnsi"/>
-        </w:rPr>
-        <w:t>_{</w:t>
+        <w:t>&lt;&lt;cs_{</w:t>
       </w:r>
       <w:proofErr w:type="spellStart"/>
-      <w:proofErr w:type="gramEnd"/>
       <w:r>
         <w:rPr>
           <w:rFonts w:cstheme="minorHAnsi"/>
@@ -5004,20 +4498,9 @@
                 <w:color w:val="000000"/>
                 <w:shd w:val="clear" w:color="auto" w:fill="FFFFFF"/>
               </w:rPr>
-              <w:t>&lt;&lt;cs</w:t>
-            </w:r>
-            <w:proofErr w:type="gramStart"/>
-            <w:r>
-              <w:rPr>
-                <w:rStyle w:val="eop"/>
-                <w:rFonts w:ascii="Arial" w:hAnsi="Arial" w:cs="Arial"/>
-                <w:color w:val="000000"/>
-                <w:shd w:val="clear" w:color="auto" w:fill="FFFFFF"/>
-              </w:rPr>
-              <w:t>_{</w:t>
-            </w:r>
-            <w:proofErr w:type="spellStart"/>
-            <w:proofErr w:type="gramEnd"/>
+              <w:t>&lt;&lt;cs_{</w:t>
+            </w:r>
+            <w:proofErr w:type="spellStart"/>
             <w:r>
               <w:rPr>
                 <w:rStyle w:val="eop"/>
@@ -5185,18 +4668,10 @@
         <w:rPr>
           <w:rFonts w:cstheme="minorHAnsi"/>
         </w:rPr>
-        <w:t>&lt;&lt;cs</w:t>
-      </w:r>
-      <w:proofErr w:type="gramStart"/>
-      <w:r>
-        <w:rPr>
-          <w:rFonts w:cstheme="minorHAnsi"/>
-        </w:rPr>
-        <w:t>_{</w:t>
+        <w:t>&lt;&lt;cs_{</w:t>
       </w:r>
       <w:bookmarkStart w:id="0" w:name="_Hlk145428897"/>
       <w:proofErr w:type="spellStart"/>
-      <w:proofErr w:type="gramEnd"/>
       <w:r>
         <w:rPr>
           <w:rFonts w:cstheme="minorHAnsi"/>
@@ -5350,7 +4825,6 @@
               <w:t>cr</w:t>
             </w:r>
             <w:proofErr w:type="spellEnd"/>
-            <w:proofErr w:type="gramStart"/>
             <w:r>
               <w:rPr>
                 <w:rFonts w:cstheme="minorHAnsi"/>
@@ -5358,7 +4832,6 @@
               <w:t>_{</w:t>
             </w:r>
             <w:proofErr w:type="spellStart"/>
-            <w:proofErr w:type="gramEnd"/>
             <w:r>
               <w:rPr>
                 <w:rFonts w:cstheme="minorHAnsi"/>
@@ -5543,9 +5016,9 @@
                 <w:color w:val="000000"/>
                 <w:shd w:val="clear" w:color="auto" w:fill="FFFFFF"/>
               </w:rPr>
-              <w:t>&lt;</w:t>
-            </w:r>
-            <w:proofErr w:type="gramStart"/>
+              <w:t>&lt;&lt;{</w:t>
+            </w:r>
+            <w:proofErr w:type="spellStart"/>
             <w:r>
               <w:rPr>
                 <w:rStyle w:val="eop"/>
@@ -5553,10 +5026,9 @@
                 <w:color w:val="000000"/>
                 <w:shd w:val="clear" w:color="auto" w:fill="FFFFFF"/>
               </w:rPr>
-              <w:t>&lt;{</w:t>
-            </w:r>
-            <w:proofErr w:type="spellStart"/>
-            <w:proofErr w:type="gramEnd"/>
+              <w:t>dateFormat</w:t>
+            </w:r>
+            <w:proofErr w:type="spellEnd"/>
             <w:r>
               <w:rPr>
                 <w:rStyle w:val="eop"/>
@@ -5564,6 +5036,302 @@
                 <w:color w:val="000000"/>
                 <w:shd w:val="clear" w:color="auto" w:fill="FFFFFF"/>
               </w:rPr>
+              <w:t>(</w:t>
+            </w:r>
+            <w:proofErr w:type="spellStart"/>
+            <w:r>
+              <w:rPr>
+                <w:rStyle w:val="eop"/>
+                <w:rFonts w:ascii="Arial" w:hAnsi="Arial" w:cs="Arial"/>
+                <w:color w:val="000000"/>
+                <w:shd w:val="clear" w:color="auto" w:fill="FFFFFF"/>
+              </w:rPr>
+              <w:t>commonDetails.</w:t>
+            </w:r>
+            <w:r>
+              <w:rPr>
+                <w:rStyle w:val="eop"/>
+                <w:rFonts w:ascii="Arial" w:hAnsi="Arial" w:cs="Arial"/>
+                <w:color w:val="000000"/>
+                <w:shd w:val="clear" w:color="auto" w:fill="FFFFFF"/>
+              </w:rPr>
+              <w:t>payBy</w:t>
+            </w:r>
+            <w:proofErr w:type="spellEnd"/>
+            <w:r>
+              <w:rPr>
+                <w:rStyle w:val="eop"/>
+                <w:rFonts w:ascii="Arial" w:hAnsi="Arial" w:cs="Arial"/>
+                <w:color w:val="000000"/>
+                <w:shd w:val="clear" w:color="auto" w:fill="FFFFFF"/>
+              </w:rPr>
+              <w:t xml:space="preserve">, ‘dd MMMM </w:t>
+            </w:r>
+            <w:proofErr w:type="spellStart"/>
+            <w:r>
+              <w:rPr>
+                <w:rStyle w:val="eop"/>
+                <w:rFonts w:ascii="Arial" w:hAnsi="Arial" w:cs="Arial"/>
+                <w:color w:val="000000"/>
+                <w:shd w:val="clear" w:color="auto" w:fill="FFFFFF"/>
+              </w:rPr>
+              <w:t>yyyy</w:t>
+            </w:r>
+            <w:proofErr w:type="spellEnd"/>
+            <w:r>
+              <w:rPr>
+                <w:rStyle w:val="eop"/>
+                <w:rFonts w:ascii="Arial" w:hAnsi="Arial" w:cs="Arial"/>
+                <w:color w:val="000000"/>
+                <w:shd w:val="clear" w:color="auto" w:fill="FFFFFF"/>
+              </w:rPr>
+              <w:t>’, 'dd-MM-</w:t>
+            </w:r>
+            <w:proofErr w:type="spellStart"/>
+            <w:r>
+              <w:rPr>
+                <w:rStyle w:val="eop"/>
+                <w:rFonts w:ascii="Arial" w:hAnsi="Arial" w:cs="Arial"/>
+                <w:color w:val="000000"/>
+                <w:shd w:val="clear" w:color="auto" w:fill="FFFFFF"/>
+              </w:rPr>
+              <w:t>yyyy</w:t>
+            </w:r>
+            <w:proofErr w:type="spellEnd"/>
+            <w:r>
+              <w:rPr>
+                <w:rStyle w:val="eop"/>
+                <w:rFonts w:ascii="Arial" w:hAnsi="Arial" w:cs="Arial"/>
+                <w:color w:val="000000"/>
+                <w:shd w:val="clear" w:color="auto" w:fill="FFFFFF"/>
+              </w:rPr>
+              <w:t>')}&gt;&gt;</w:t>
+            </w:r>
+          </w:p>
+        </w:tc>
+      </w:tr>
+      <w:tr>
+        <w:tc>
+          <w:tcPr>
+            <w:tcW w:w="2552" w:type="dxa"/>
+            <w:tcBorders>
+              <w:top w:val="single" w:sz="4" w:space="0" w:color="auto"/>
+              <w:left w:val="nil"/>
+              <w:bottom w:val="single" w:sz="4" w:space="0" w:color="auto"/>
+              <w:right w:val="nil"/>
+            </w:tcBorders>
+            <w:hideMark/>
+          </w:tcPr>
+          <w:p>
+            <w:pPr>
+              <w:rPr>
+                <w:rFonts w:cstheme="minorHAnsi"/>
+              </w:rPr>
+            </w:pPr>
+            <w:r>
+              <w:rPr>
+                <w:rFonts w:cstheme="minorHAnsi"/>
+              </w:rPr>
+              <w:t>&lt;&lt;er_&gt;&gt;</w:t>
+            </w:r>
+          </w:p>
+        </w:tc>
+        <w:tc>
+          <w:tcPr>
+            <w:tcW w:w="6474" w:type="dxa"/>
+            <w:tcBorders>
+              <w:top w:val="single" w:sz="4" w:space="0" w:color="auto"/>
+              <w:left w:val="nil"/>
+              <w:bottom w:val="single" w:sz="4" w:space="0" w:color="auto"/>
+              <w:right w:val="nil"/>
+            </w:tcBorders>
+          </w:tcPr>
+          <w:p>
+            <w:pPr>
+              <w:rPr>
+                <w:rStyle w:val="eop"/>
+                <w:rFonts w:ascii="Arial" w:hAnsi="Arial" w:cs="Arial"/>
+                <w:color w:val="000000"/>
+                <w:shd w:val="clear" w:color="auto" w:fill="FFFFFF"/>
+              </w:rPr>
+            </w:pPr>
+          </w:p>
+        </w:tc>
+      </w:tr>
+      <w:tr>
+        <w:tc>
+          <w:tcPr>
+            <w:tcW w:w="2552" w:type="dxa"/>
+            <w:tcBorders>
+              <w:top w:val="single" w:sz="4" w:space="0" w:color="auto"/>
+              <w:left w:val="nil"/>
+              <w:bottom w:val="single" w:sz="4" w:space="0" w:color="auto"/>
+              <w:right w:val="nil"/>
+            </w:tcBorders>
+            <w:hideMark/>
+          </w:tcPr>
+          <w:p>
+            <w:pPr>
+              <w:rPr>
+                <w:rFonts w:cstheme="minorHAnsi"/>
+              </w:rPr>
+            </w:pPr>
+            <w:r>
+              <w:rPr>
+                <w:rFonts w:cstheme="minorHAnsi"/>
+              </w:rPr>
+              <w:t>&lt;&lt;</w:t>
+            </w:r>
+            <w:proofErr w:type="spellStart"/>
+            <w:r>
+              <w:rPr>
+                <w:rFonts w:cstheme="minorHAnsi"/>
+              </w:rPr>
+              <w:t>cr</w:t>
+            </w:r>
+            <w:proofErr w:type="spellEnd"/>
+            <w:r>
+              <w:rPr>
+                <w:rFonts w:cstheme="minorHAnsi"/>
+              </w:rPr>
+              <w:t>_{</w:t>
+            </w:r>
+            <w:proofErr w:type="spellStart"/>
+            <w:r>
+              <w:rPr>
+                <w:rFonts w:cstheme="minorHAnsi"/>
+              </w:rPr>
+              <w:t>commonDetails.</w:t>
+            </w:r>
+            <w:r>
+              <w:rPr>
+                <w:rFonts w:cstheme="minorHAnsi"/>
+              </w:rPr>
+              <w:t>howToPay</w:t>
+            </w:r>
+            <w:proofErr w:type="spellEnd"/>
+            <w:r>
+              <w:rPr>
+                <w:rFonts w:cstheme="minorHAnsi"/>
+              </w:rPr>
+              <w:t>== ‘BY_SET_DATE’}&gt;&gt;</w:t>
+            </w:r>
+          </w:p>
+        </w:tc>
+        <w:tc>
+          <w:tcPr>
+            <w:tcW w:w="6474" w:type="dxa"/>
+            <w:tcBorders>
+              <w:top w:val="single" w:sz="4" w:space="0" w:color="auto"/>
+              <w:left w:val="nil"/>
+              <w:bottom w:val="single" w:sz="4" w:space="0" w:color="auto"/>
+              <w:right w:val="nil"/>
+            </w:tcBorders>
+          </w:tcPr>
+          <w:p>
+            <w:pPr>
+              <w:rPr>
+                <w:rStyle w:val="eop"/>
+                <w:rFonts w:ascii="Arial" w:hAnsi="Arial" w:cs="Arial"/>
+                <w:color w:val="000000"/>
+                <w:shd w:val="clear" w:color="auto" w:fill="FFFFFF"/>
+              </w:rPr>
+            </w:pPr>
+          </w:p>
+        </w:tc>
+      </w:tr>
+      <w:tr>
+        <w:tc>
+          <w:tcPr>
+            <w:tcW w:w="2552" w:type="dxa"/>
+            <w:tcBorders>
+              <w:top w:val="single" w:sz="4" w:space="0" w:color="auto"/>
+              <w:left w:val="nil"/>
+              <w:bottom w:val="single" w:sz="4" w:space="0" w:color="auto"/>
+              <w:right w:val="nil"/>
+            </w:tcBorders>
+            <w:hideMark/>
+          </w:tcPr>
+          <w:p>
+            <w:pPr>
+              <w:rPr>
+                <w:rFonts w:cstheme="minorHAnsi"/>
+              </w:rPr>
+            </w:pPr>
+            <w:r>
+              <w:rPr>
+                <w:rFonts w:cstheme="minorHAnsi"/>
+              </w:rPr>
+              <w:t>Final payment of</w:t>
+            </w:r>
+          </w:p>
+        </w:tc>
+        <w:tc>
+          <w:tcPr>
+            <w:tcW w:w="6474" w:type="dxa"/>
+            <w:tcBorders>
+              <w:top w:val="single" w:sz="4" w:space="0" w:color="auto"/>
+              <w:left w:val="nil"/>
+              <w:bottom w:val="single" w:sz="4" w:space="0" w:color="auto"/>
+              <w:right w:val="nil"/>
+            </w:tcBorders>
+            <w:hideMark/>
+          </w:tcPr>
+          <w:p>
+            <w:pPr>
+              <w:rPr>
+                <w:rStyle w:val="eop"/>
+                <w:rFonts w:ascii="Arial" w:hAnsi="Arial" w:cs="Arial"/>
+                <w:color w:val="000000"/>
+                <w:shd w:val="clear" w:color="auto" w:fill="FFFFFF"/>
+              </w:rPr>
+            </w:pPr>
+            <w:r>
+              <w:rPr>
+                <w:rStyle w:val="eop"/>
+                <w:rFonts w:ascii="Arial" w:hAnsi="Arial" w:cs="Arial"/>
+                <w:color w:val="000000"/>
+                <w:shd w:val="clear" w:color="auto" w:fill="FFFFFF"/>
+              </w:rPr>
+              <w:t>£&lt;&lt;</w:t>
+            </w:r>
+            <w:proofErr w:type="spellStart"/>
+            <w:r>
+              <w:rPr>
+                <w:rStyle w:val="eop"/>
+                <w:rFonts w:ascii="Arial" w:hAnsi="Arial" w:cs="Arial"/>
+                <w:color w:val="000000"/>
+                <w:shd w:val="clear" w:color="auto" w:fill="FFFFFF"/>
+              </w:rPr>
+              <w:t>commonDetails.</w:t>
+            </w:r>
+            <w:r>
+              <w:rPr>
+                <w:rStyle w:val="eop"/>
+                <w:rFonts w:ascii="Arial" w:hAnsi="Arial" w:cs="Arial"/>
+                <w:color w:val="000000"/>
+                <w:shd w:val="clear" w:color="auto" w:fill="FFFFFF"/>
+              </w:rPr>
+              <w:t>amountToPay</w:t>
+            </w:r>
+            <w:proofErr w:type="spellEnd"/>
+            <w:r>
+              <w:rPr>
+                <w:rStyle w:val="eop"/>
+                <w:rFonts w:ascii="Arial" w:hAnsi="Arial" w:cs="Arial"/>
+                <w:color w:val="000000"/>
+                <w:shd w:val="clear" w:color="auto" w:fill="FFFFFF"/>
+              </w:rPr>
+              <w:t>&gt;&gt; no later than &lt;&lt;{</w:t>
+            </w:r>
+            <w:proofErr w:type="spellStart"/>
+            <w:r>
+              <w:rPr>
+                <w:rStyle w:val="eop"/>
+                <w:rFonts w:ascii="Arial" w:hAnsi="Arial" w:cs="Arial"/>
+                <w:color w:val="000000"/>
+                <w:shd w:val="clear" w:color="auto" w:fill="FFFFFF"/>
+              </w:rPr>
               <w:t>dateFormat</w:t>
             </w:r>
             <w:proofErr w:type="spellEnd"/>
@@ -5670,6 +5438,93 @@
               <w:rPr>
                 <w:rFonts w:cstheme="minorHAnsi"/>
               </w:rPr>
+              <w:t>Reason defendant cannot pay full amount immediately</w:t>
+            </w:r>
+          </w:p>
+        </w:tc>
+        <w:tc>
+          <w:tcPr>
+            <w:tcW w:w="6474" w:type="dxa"/>
+            <w:tcBorders>
+              <w:top w:val="single" w:sz="4" w:space="0" w:color="auto"/>
+              <w:left w:val="nil"/>
+              <w:bottom w:val="single" w:sz="4" w:space="0" w:color="auto"/>
+              <w:right w:val="nil"/>
+            </w:tcBorders>
+            <w:hideMark/>
+          </w:tcPr>
+          <w:p>
+            <w:pPr>
+              <w:rPr>
+                <w:rStyle w:val="eop"/>
+                <w:rFonts w:ascii="Arial" w:hAnsi="Arial" w:cs="Arial"/>
+                <w:color w:val="000000"/>
+                <w:shd w:val="clear" w:color="auto" w:fill="FFFFFF"/>
+              </w:rPr>
+            </w:pPr>
+            <w:r>
+              <w:rPr>
+                <w:rStyle w:val="eop"/>
+                <w:rFonts w:ascii="Arial" w:hAnsi="Arial" w:cs="Arial"/>
+                <w:color w:val="000000"/>
+                <w:shd w:val="clear" w:color="auto" w:fill="FFFFFF"/>
+              </w:rPr>
+              <w:t>&lt;&lt;</w:t>
+            </w:r>
+            <w:proofErr w:type="spellStart"/>
+            <w:r>
+              <w:rPr>
+                <w:rStyle w:val="eop"/>
+                <w:rFonts w:ascii="Arial" w:hAnsi="Arial" w:cs="Arial"/>
+                <w:color w:val="000000"/>
+                <w:shd w:val="clear" w:color="auto" w:fill="FFFFFF"/>
+              </w:rPr>
+              <w:t>commonDetails.</w:t>
+            </w:r>
+            <w:r>
+              <w:rPr>
+                <w:rStyle w:val="eop"/>
+                <w:rFonts w:ascii="Arial" w:hAnsi="Arial" w:cs="Arial"/>
+                <w:color w:val="000000"/>
+                <w:shd w:val="clear" w:color="auto" w:fill="FFFFFF"/>
+              </w:rPr>
+              <w:t>whyNotPayImmediately</w:t>
+            </w:r>
+            <w:proofErr w:type="spellEnd"/>
+            <w:r>
+              <w:rPr>
+                <w:rStyle w:val="eop"/>
+                <w:rFonts w:ascii="Arial" w:hAnsi="Arial" w:cs="Arial"/>
+                <w:color w:val="000000"/>
+                <w:shd w:val="clear" w:color="auto" w:fill="FFFFFF"/>
+              </w:rPr>
+              <w:t>&gt;&gt;</w:t>
+            </w:r>
+          </w:p>
+        </w:tc>
+      </w:tr>
+      <w:tr>
+        <w:tc>
+          <w:tcPr>
+            <w:tcW w:w="2552" w:type="dxa"/>
+            <w:tcBorders>
+              <w:top w:val="single" w:sz="4" w:space="0" w:color="auto"/>
+              <w:left w:val="nil"/>
+              <w:bottom w:val="single" w:sz="4" w:space="0" w:color="auto"/>
+              <w:right w:val="nil"/>
+            </w:tcBorders>
+            <w:hideMark/>
+          </w:tcPr>
+          <w:p>
+            <w:pPr>
+              <w:rPr>
+                <w:rFonts w:cstheme="minorHAnsi"/>
+              </w:rPr>
+            </w:pPr>
+            <w:r>
+              <w:rPr>
+                <w:rFonts w:cstheme="minorHAnsi"/>
+              </w:rPr>
               <w:t>&lt;&lt;er_&gt;&gt;</w:t>
             </w:r>
           </w:p>
@@ -5728,7 +5583,6 @@
               <w:t>cr</w:t>
             </w:r>
             <w:proofErr w:type="spellEnd"/>
-            <w:proofErr w:type="gramStart"/>
             <w:r>
               <w:rPr>
                 <w:rFonts w:cstheme="minorHAnsi"/>
@@ -5736,7 +5590,6 @@
               <w:t>_{</w:t>
             </w:r>
             <w:proofErr w:type="spellStart"/>
-            <w:proofErr w:type="gramEnd"/>
             <w:r>
               <w:rPr>
                 <w:rFonts w:cstheme="minorHAnsi"/>
@@ -5754,7 +5607,7 @@
               <w:rPr>
                 <w:rFonts w:cstheme="minorHAnsi"/>
               </w:rPr>
-              <w:t>== ‘BY_SET_DATE’}&gt;&gt;</w:t>
+              <w:t>== ‘SUGGESTION_OF_REPAYMENT_PLAN’}&gt;&gt;</w:t>
             </w:r>
           </w:p>
         </w:tc>
@@ -5802,7 +5655,7 @@
               <w:rPr>
                 <w:rFonts w:cstheme="minorHAnsi"/>
               </w:rPr>
-              <w:t>Final payment of</w:t>
+              <w:t>First payment by</w:t>
             </w:r>
           </w:p>
         </w:tc>
@@ -5833,6 +5686,144 @@
                 <w:color w:val="000000"/>
                 <w:shd w:val="clear" w:color="auto" w:fill="FFFFFF"/>
               </w:rPr>
+              <w:t>&lt;&lt;{</w:t>
+            </w:r>
+            <w:proofErr w:type="spellStart"/>
+            <w:r>
+              <w:rPr>
+                <w:rStyle w:val="eop"/>
+                <w:rFonts w:ascii="Arial" w:hAnsi="Arial" w:cs="Arial"/>
+                <w:color w:val="000000"/>
+                <w:shd w:val="clear" w:color="auto" w:fill="FFFFFF"/>
+              </w:rPr>
+              <w:t>dateFormat</w:t>
+            </w:r>
+            <w:proofErr w:type="spellEnd"/>
+            <w:r>
+              <w:rPr>
+                <w:rStyle w:val="eop"/>
+                <w:rFonts w:ascii="Arial" w:hAnsi="Arial" w:cs="Arial"/>
+                <w:color w:val="000000"/>
+                <w:shd w:val="clear" w:color="auto" w:fill="FFFFFF"/>
+              </w:rPr>
+              <w:t>(</w:t>
+            </w:r>
+            <w:proofErr w:type="spellStart"/>
+            <w:r>
+              <w:rPr>
+                <w:rStyle w:val="eop"/>
+                <w:rFonts w:ascii="Arial" w:hAnsi="Arial" w:cs="Arial"/>
+                <w:color w:val="000000"/>
+                <w:shd w:val="clear" w:color="auto" w:fill="FFFFFF"/>
+              </w:rPr>
+              <w:t>commonDetails.repaymentPlan.firstRepaymentDate</w:t>
+            </w:r>
+            <w:proofErr w:type="spellEnd"/>
+            <w:r>
+              <w:rPr>
+                <w:rStyle w:val="eop"/>
+                <w:rFonts w:ascii="Arial" w:hAnsi="Arial" w:cs="Arial"/>
+                <w:color w:val="000000"/>
+                <w:shd w:val="clear" w:color="auto" w:fill="FFFFFF"/>
+              </w:rPr>
+              <w:t xml:space="preserve">, ‘dd MMMM </w:t>
+            </w:r>
+            <w:proofErr w:type="spellStart"/>
+            <w:r>
+              <w:rPr>
+                <w:rStyle w:val="eop"/>
+                <w:rFonts w:ascii="Arial" w:hAnsi="Arial" w:cs="Arial"/>
+                <w:color w:val="000000"/>
+                <w:shd w:val="clear" w:color="auto" w:fill="FFFFFF"/>
+              </w:rPr>
+              <w:t>yyyy</w:t>
+            </w:r>
+            <w:proofErr w:type="spellEnd"/>
+            <w:r>
+              <w:rPr>
+                <w:rStyle w:val="eop"/>
+                <w:rFonts w:ascii="Arial" w:hAnsi="Arial" w:cs="Arial"/>
+                <w:color w:val="000000"/>
+                <w:shd w:val="clear" w:color="auto" w:fill="FFFFFF"/>
+              </w:rPr>
+              <w:t>’, '</w:t>
+            </w:r>
+            <w:proofErr w:type="spellStart"/>
+            <w:r>
+              <w:rPr>
+                <w:rStyle w:val="eop"/>
+                <w:rFonts w:ascii="Arial" w:hAnsi="Arial" w:cs="Arial"/>
+                <w:color w:val="000000"/>
+                <w:shd w:val="clear" w:color="auto" w:fill="FFFFFF"/>
+              </w:rPr>
+              <w:t>yyyy</w:t>
+            </w:r>
+            <w:proofErr w:type="spellEnd"/>
+            <w:r>
+              <w:rPr>
+                <w:rStyle w:val="eop"/>
+                <w:rFonts w:ascii="Arial" w:hAnsi="Arial" w:cs="Arial"/>
+                <w:color w:val="000000"/>
+                <w:shd w:val="clear" w:color="auto" w:fill="FFFFFF"/>
+              </w:rPr>
+              <w:t>-MM-dd')}&gt;&gt;</w:t>
+            </w:r>
+          </w:p>
+        </w:tc>
+      </w:tr>
+      <w:tr>
+        <w:tc>
+          <w:tcPr>
+            <w:tcW w:w="2552" w:type="dxa"/>
+            <w:tcBorders>
+              <w:top w:val="single" w:sz="4" w:space="0" w:color="auto"/>
+              <w:left w:val="nil"/>
+              <w:bottom w:val="single" w:sz="4" w:space="0" w:color="auto"/>
+              <w:right w:val="nil"/>
+            </w:tcBorders>
+            <w:hideMark/>
+          </w:tcPr>
+          <w:p>
+            <w:pPr>
+              <w:rPr>
+                <w:rFonts w:cstheme="minorHAnsi"/>
+              </w:rPr>
+            </w:pPr>
+            <w:r>
+              <w:rPr>
+                <w:rFonts w:cstheme="minorHAnsi"/>
+              </w:rPr>
+              <w:t>Regular payments of</w:t>
+            </w:r>
+          </w:p>
+        </w:tc>
+        <w:tc>
+          <w:tcPr>
+            <w:tcW w:w="6474" w:type="dxa"/>
+            <w:tcBorders>
+              <w:top w:val="single" w:sz="4" w:space="0" w:color="auto"/>
+              <w:left w:val="nil"/>
+              <w:bottom w:val="single" w:sz="4" w:space="0" w:color="auto"/>
+              <w:right w:val="nil"/>
+            </w:tcBorders>
+            <w:hideMark/>
+          </w:tcPr>
+          <w:p>
+            <w:pPr>
+              <w:rPr>
+                <w:rStyle w:val="eop"/>
+                <w:rFonts w:ascii="Arial" w:hAnsi="Arial" w:cs="Arial"/>
+                <w:color w:val="000000"/>
+                <w:shd w:val="clear" w:color="auto" w:fill="FFFFFF"/>
+              </w:rPr>
+            </w:pPr>
+            <w:r>
+              <w:rPr>
+                <w:rStyle w:val="eop"/>
+                <w:rFonts w:ascii="Arial" w:hAnsi="Arial" w:cs="Arial"/>
+                <w:color w:val="000000"/>
+                <w:shd w:val="clear" w:color="auto" w:fill="FFFFFF"/>
+              </w:rPr>
               <w:t>£&lt;&lt;</w:t>
             </w:r>
             <w:proofErr w:type="spellStart"/>
@@ -5843,6 +5834,84 @@
                 <w:color w:val="000000"/>
                 <w:shd w:val="clear" w:color="auto" w:fill="FFFFFF"/>
               </w:rPr>
+              <w:t>commonDetails.repaymentPlan.paymentAmount</w:t>
+            </w:r>
+            <w:proofErr w:type="spellEnd"/>
+            <w:r>
+              <w:rPr>
+                <w:rStyle w:val="eop"/>
+                <w:rFonts w:ascii="Arial" w:hAnsi="Arial" w:cs="Arial"/>
+                <w:color w:val="000000"/>
+                <w:shd w:val="clear" w:color="auto" w:fill="FFFFFF"/>
+              </w:rPr>
+              <w:t>&gt;&gt;</w:t>
+            </w:r>
+          </w:p>
+        </w:tc>
+      </w:tr>
+      <w:tr>
+        <w:tc>
+          <w:tcPr>
+            <w:tcW w:w="2552" w:type="dxa"/>
+            <w:tcBorders>
+              <w:top w:val="single" w:sz="4" w:space="0" w:color="auto"/>
+              <w:left w:val="nil"/>
+              <w:bottom w:val="single" w:sz="4" w:space="0" w:color="auto"/>
+              <w:right w:val="nil"/>
+            </w:tcBorders>
+            <w:hideMark/>
+          </w:tcPr>
+          <w:p>
+            <w:pPr>
+              <w:rPr>
+                <w:rFonts w:cstheme="minorHAnsi"/>
+              </w:rPr>
+            </w:pPr>
+            <w:r>
+              <w:rPr>
+                <w:rFonts w:cstheme="minorHAnsi"/>
+              </w:rPr>
+              <w:t>Frequency of payments</w:t>
+            </w:r>
+          </w:p>
+        </w:tc>
+        <w:tc>
+          <w:tcPr>
+            <w:tcW w:w="6474" w:type="dxa"/>
+            <w:tcBorders>
+              <w:top w:val="single" w:sz="4" w:space="0" w:color="auto"/>
+              <w:left w:val="nil"/>
+              <w:bottom w:val="single" w:sz="4" w:space="0" w:color="auto"/>
+              <w:right w:val="nil"/>
+            </w:tcBorders>
+            <w:hideMark/>
+          </w:tcPr>
+          <w:p>
+            <w:pPr>
+              <w:rPr>
+                <w:rStyle w:val="eop"/>
+                <w:rFonts w:ascii="Arial" w:hAnsi="Arial" w:cs="Arial"/>
+                <w:color w:val="000000"/>
+                <w:shd w:val="clear" w:color="auto" w:fill="FFFFFF"/>
+              </w:rPr>
+            </w:pPr>
+            <w:r>
+              <w:rPr>
+                <w:rStyle w:val="eop"/>
+                <w:rFonts w:ascii="Arial" w:hAnsi="Arial" w:cs="Arial"/>
+                <w:color w:val="000000"/>
+                <w:shd w:val="clear" w:color="auto" w:fill="FFFFFF"/>
+              </w:rPr>
+              <w:t>&lt;&lt;</w:t>
+            </w:r>
+            <w:proofErr w:type="spellStart"/>
+            <w:r>
+              <w:rPr>
+                <w:rStyle w:val="eop"/>
+                <w:rFonts w:ascii="Arial" w:hAnsi="Arial" w:cs="Arial"/>
+                <w:color w:val="000000"/>
+                <w:shd w:val="clear" w:color="auto" w:fill="FFFFFF"/>
+              </w:rPr>
               <w:t>commonDetails.</w:t>
             </w:r>
             <w:r>
@@ -5852,7 +5921,7 @@
                 <w:color w:val="000000"/>
                 <w:shd w:val="clear" w:color="auto" w:fill="FFFFFF"/>
               </w:rPr>
-              <w:t>amountToPay</w:t>
+              <w:t>repaymentPlan.paymentFrequencyDisplay</w:t>
             </w:r>
             <w:proofErr w:type="spellEnd"/>
             <w:r>
@@ -5862,20 +5931,57 @@
                 <w:color w:val="000000"/>
                 <w:shd w:val="clear" w:color="auto" w:fill="FFFFFF"/>
               </w:rPr>
-              <w:t>&gt;&gt; no later than &lt;</w:t>
-            </w:r>
-            <w:proofErr w:type="gramStart"/>
-            <w:r>
+              <w:t>&gt;&gt;</w:t>
+            </w:r>
+          </w:p>
+        </w:tc>
+      </w:tr>
+      <w:tr>
+        <w:tc>
+          <w:tcPr>
+            <w:tcW w:w="2552" w:type="dxa"/>
+            <w:tcBorders>
+              <w:top w:val="single" w:sz="4" w:space="0" w:color="auto"/>
+              <w:left w:val="nil"/>
+              <w:bottom w:val="single" w:sz="4" w:space="0" w:color="auto"/>
+              <w:right w:val="nil"/>
+            </w:tcBorders>
+            <w:hideMark/>
+          </w:tcPr>
+          <w:p>
+            <w:pPr>
+              <w:rPr>
+                <w:rFonts w:cstheme="minorHAnsi"/>
+              </w:rPr>
+            </w:pPr>
+            <w:r>
+              <w:rPr>
+                <w:rFonts w:cstheme="minorHAnsi"/>
+              </w:rPr>
+              <w:t>Final payment by</w:t>
+            </w:r>
+          </w:p>
+        </w:tc>
+        <w:tc>
+          <w:tcPr>
+            <w:tcW w:w="6474" w:type="dxa"/>
+            <w:tcBorders>
+              <w:top w:val="single" w:sz="4" w:space="0" w:color="auto"/>
+              <w:left w:val="nil"/>
+              <w:bottom w:val="single" w:sz="4" w:space="0" w:color="auto"/>
+              <w:right w:val="nil"/>
+            </w:tcBorders>
+            <w:hideMark/>
+          </w:tcPr>
+          <w:p>
+            <w:pPr>
               <w:rPr>
                 <w:rStyle w:val="eop"/>
                 <w:rFonts w:ascii="Arial" w:hAnsi="Arial" w:cs="Arial"/>
                 <w:color w:val="000000"/>
                 <w:shd w:val="clear" w:color="auto" w:fill="FFFFFF"/>
               </w:rPr>
-              <w:t>&lt;{</w:t>
-            </w:r>
-            <w:proofErr w:type="spellStart"/>
-            <w:proofErr w:type="gramEnd"/>
+            </w:pPr>
             <w:r>
               <w:rPr>
                 <w:rStyle w:val="eop"/>
@@ -5883,694 +5989,9 @@
                 <w:color w:val="000000"/>
                 <w:shd w:val="clear" w:color="auto" w:fill="FFFFFF"/>
               </w:rPr>
-              <w:t>dateFormat</w:t>
-            </w:r>
-            <w:proofErr w:type="spellEnd"/>
-            <w:r>
-              <w:rPr>
-                <w:rStyle w:val="eop"/>
-                <w:rFonts w:ascii="Arial" w:hAnsi="Arial" w:cs="Arial"/>
-                <w:color w:val="000000"/>
-                <w:shd w:val="clear" w:color="auto" w:fill="FFFFFF"/>
-              </w:rPr>
-              <w:t>(</w:t>
-            </w:r>
-            <w:proofErr w:type="spellStart"/>
-            <w:r>
-              <w:rPr>
-                <w:rStyle w:val="eop"/>
-                <w:rFonts w:ascii="Arial" w:hAnsi="Arial" w:cs="Arial"/>
-                <w:color w:val="000000"/>
-                <w:shd w:val="clear" w:color="auto" w:fill="FFFFFF"/>
-              </w:rPr>
-              <w:t>commonDetails.</w:t>
-            </w:r>
-            <w:r>
-              <w:rPr>
-                <w:rStyle w:val="eop"/>
-                <w:rFonts w:ascii="Arial" w:hAnsi="Arial" w:cs="Arial"/>
-                <w:color w:val="000000"/>
-                <w:shd w:val="clear" w:color="auto" w:fill="FFFFFF"/>
-              </w:rPr>
-              <w:t>payBy</w:t>
-            </w:r>
-            <w:proofErr w:type="spellEnd"/>
-            <w:r>
-              <w:rPr>
-                <w:rStyle w:val="eop"/>
-                <w:rFonts w:ascii="Arial" w:hAnsi="Arial" w:cs="Arial"/>
-                <w:color w:val="000000"/>
-                <w:shd w:val="clear" w:color="auto" w:fill="FFFFFF"/>
-              </w:rPr>
-              <w:t xml:space="preserve">, ‘dd MMMM </w:t>
-            </w:r>
-            <w:proofErr w:type="spellStart"/>
-            <w:r>
-              <w:rPr>
-                <w:rStyle w:val="eop"/>
-                <w:rFonts w:ascii="Arial" w:hAnsi="Arial" w:cs="Arial"/>
-                <w:color w:val="000000"/>
-                <w:shd w:val="clear" w:color="auto" w:fill="FFFFFF"/>
-              </w:rPr>
-              <w:t>yyyy</w:t>
-            </w:r>
-            <w:proofErr w:type="spellEnd"/>
-            <w:r>
-              <w:rPr>
-                <w:rStyle w:val="eop"/>
-                <w:rFonts w:ascii="Arial" w:hAnsi="Arial" w:cs="Arial"/>
-                <w:color w:val="000000"/>
-                <w:shd w:val="clear" w:color="auto" w:fill="FFFFFF"/>
-              </w:rPr>
-              <w:t>’, 'dd-MM-</w:t>
-            </w:r>
-            <w:proofErr w:type="spellStart"/>
-            <w:r>
-              <w:rPr>
-                <w:rStyle w:val="eop"/>
-                <w:rFonts w:ascii="Arial" w:hAnsi="Arial" w:cs="Arial"/>
-                <w:color w:val="000000"/>
-                <w:shd w:val="clear" w:color="auto" w:fill="FFFFFF"/>
-              </w:rPr>
-              <w:t>yyyy</w:t>
-            </w:r>
-            <w:proofErr w:type="spellEnd"/>
-            <w:r>
-              <w:rPr>
-                <w:rStyle w:val="eop"/>
-                <w:rFonts w:ascii="Arial" w:hAnsi="Arial" w:cs="Arial"/>
-                <w:color w:val="000000"/>
-                <w:shd w:val="clear" w:color="auto" w:fill="FFFFFF"/>
-              </w:rPr>
-              <w:t>')}&gt;&gt;</w:t>
-            </w:r>
-          </w:p>
-        </w:tc>
-      </w:tr>
-      <w:tr>
-        <w:tc>
-          <w:tcPr>
-            <w:tcW w:w="2552" w:type="dxa"/>
-            <w:tcBorders>
-              <w:top w:val="single" w:sz="4" w:space="0" w:color="auto"/>
-              <w:left w:val="nil"/>
-              <w:bottom w:val="single" w:sz="4" w:space="0" w:color="auto"/>
-              <w:right w:val="nil"/>
-            </w:tcBorders>
-            <w:hideMark/>
-          </w:tcPr>
-          <w:p>
-            <w:pPr>
-              <w:rPr>
-                <w:rFonts w:cstheme="minorHAnsi"/>
-              </w:rPr>
-            </w:pPr>
-            <w:r>
-              <w:rPr>
-                <w:rFonts w:cstheme="minorHAnsi"/>
-              </w:rPr>
-              <w:t>Reason defendant cannot pay full amount immediately</w:t>
-            </w:r>
-          </w:p>
-        </w:tc>
-        <w:tc>
-          <w:tcPr>
-            <w:tcW w:w="6474" w:type="dxa"/>
-            <w:tcBorders>
-              <w:top w:val="single" w:sz="4" w:space="0" w:color="auto"/>
-              <w:left w:val="nil"/>
-              <w:bottom w:val="single" w:sz="4" w:space="0" w:color="auto"/>
-              <w:right w:val="nil"/>
-            </w:tcBorders>
-            <w:hideMark/>
-          </w:tcPr>
-          <w:p>
-            <w:pPr>
-              <w:rPr>
-                <w:rStyle w:val="eop"/>
-                <w:rFonts w:ascii="Arial" w:hAnsi="Arial" w:cs="Arial"/>
-                <w:color w:val="000000"/>
-                <w:shd w:val="clear" w:color="auto" w:fill="FFFFFF"/>
-              </w:rPr>
-            </w:pPr>
-            <w:r>
-              <w:rPr>
-                <w:rStyle w:val="eop"/>
-                <w:rFonts w:ascii="Arial" w:hAnsi="Arial" w:cs="Arial"/>
-                <w:color w:val="000000"/>
-                <w:shd w:val="clear" w:color="auto" w:fill="FFFFFF"/>
-              </w:rPr>
-              <w:t>&lt;&lt;</w:t>
-            </w:r>
-            <w:proofErr w:type="spellStart"/>
-            <w:r>
-              <w:rPr>
-                <w:rStyle w:val="eop"/>
-                <w:rFonts w:ascii="Arial" w:hAnsi="Arial" w:cs="Arial"/>
-                <w:color w:val="000000"/>
-                <w:shd w:val="clear" w:color="auto" w:fill="FFFFFF"/>
-              </w:rPr>
-              <w:t>commonDetails.</w:t>
-            </w:r>
-            <w:r>
-              <w:rPr>
-                <w:rStyle w:val="eop"/>
-                <w:rFonts w:ascii="Arial" w:hAnsi="Arial" w:cs="Arial"/>
-                <w:color w:val="000000"/>
-                <w:shd w:val="clear" w:color="auto" w:fill="FFFFFF"/>
-              </w:rPr>
-              <w:t>whyNotPayImmediately</w:t>
-            </w:r>
-            <w:proofErr w:type="spellEnd"/>
-            <w:r>
-              <w:rPr>
-                <w:rStyle w:val="eop"/>
-                <w:rFonts w:ascii="Arial" w:hAnsi="Arial" w:cs="Arial"/>
-                <w:color w:val="000000"/>
-                <w:shd w:val="clear" w:color="auto" w:fill="FFFFFF"/>
-              </w:rPr>
-              <w:t>&gt;&gt;</w:t>
-            </w:r>
-          </w:p>
-        </w:tc>
-      </w:tr>
-      <w:tr>
-        <w:tc>
-          <w:tcPr>
-            <w:tcW w:w="2552" w:type="dxa"/>
-            <w:tcBorders>
-              <w:top w:val="single" w:sz="4" w:space="0" w:color="auto"/>
-              <w:left w:val="nil"/>
-              <w:bottom w:val="single" w:sz="4" w:space="0" w:color="auto"/>
-              <w:right w:val="nil"/>
-            </w:tcBorders>
-            <w:hideMark/>
-          </w:tcPr>
-          <w:p>
-            <w:pPr>
-              <w:rPr>
-                <w:rFonts w:cstheme="minorHAnsi"/>
-              </w:rPr>
-            </w:pPr>
-            <w:r>
-              <w:rPr>
-                <w:rFonts w:cstheme="minorHAnsi"/>
-              </w:rPr>
-              <w:t>&lt;&lt;er_&gt;&gt;</w:t>
-            </w:r>
-          </w:p>
-        </w:tc>
-        <w:tc>
-          <w:tcPr>
-            <w:tcW w:w="6474" w:type="dxa"/>
-            <w:tcBorders>
-              <w:top w:val="single" w:sz="4" w:space="0" w:color="auto"/>
-              <w:left w:val="nil"/>
-              <w:bottom w:val="single" w:sz="4" w:space="0" w:color="auto"/>
-              <w:right w:val="nil"/>
-            </w:tcBorders>
-          </w:tcPr>
-          <w:p>
-            <w:pPr>
-              <w:rPr>
-                <w:rStyle w:val="eop"/>
-                <w:rFonts w:ascii="Arial" w:hAnsi="Arial" w:cs="Arial"/>
-                <w:color w:val="000000"/>
-                <w:shd w:val="clear" w:color="auto" w:fill="FFFFFF"/>
-              </w:rPr>
-            </w:pPr>
-          </w:p>
-        </w:tc>
-      </w:tr>
-      <w:tr>
-        <w:tc>
-          <w:tcPr>
-            <w:tcW w:w="2552" w:type="dxa"/>
-            <w:tcBorders>
-              <w:top w:val="single" w:sz="4" w:space="0" w:color="auto"/>
-              <w:left w:val="nil"/>
-              <w:bottom w:val="single" w:sz="4" w:space="0" w:color="auto"/>
-              <w:right w:val="nil"/>
-            </w:tcBorders>
-            <w:hideMark/>
-          </w:tcPr>
-          <w:p>
-            <w:pPr>
-              <w:rPr>
-                <w:rFonts w:cstheme="minorHAnsi"/>
-              </w:rPr>
-            </w:pPr>
-            <w:r>
-              <w:rPr>
-                <w:rFonts w:cstheme="minorHAnsi"/>
-              </w:rPr>
-              <w:t>&lt;&lt;</w:t>
-            </w:r>
-            <w:proofErr w:type="spellStart"/>
-            <w:r>
-              <w:rPr>
-                <w:rFonts w:cstheme="minorHAnsi"/>
-              </w:rPr>
-              <w:t>cr</w:t>
-            </w:r>
-            <w:proofErr w:type="spellEnd"/>
-            <w:proofErr w:type="gramStart"/>
-            <w:r>
-              <w:rPr>
-                <w:rFonts w:cstheme="minorHAnsi"/>
-              </w:rPr>
-              <w:t>_{</w:t>
-            </w:r>
-            <w:proofErr w:type="spellStart"/>
-            <w:proofErr w:type="gramEnd"/>
-            <w:r>
-              <w:rPr>
-                <w:rFonts w:cstheme="minorHAnsi"/>
-              </w:rPr>
-              <w:t>commonDetails.</w:t>
-            </w:r>
-            <w:r>
-              <w:rPr>
-                <w:rFonts w:cstheme="minorHAnsi"/>
-              </w:rPr>
-              <w:t>howToPay</w:t>
-            </w:r>
-            <w:proofErr w:type="spellEnd"/>
-            <w:r>
-              <w:rPr>
-                <w:rFonts w:cstheme="minorHAnsi"/>
-              </w:rPr>
-              <w:t>== ‘SUGGESTION_OF_REPAYMENT_PLAN’}&gt;&gt;</w:t>
-            </w:r>
-          </w:p>
-        </w:tc>
-        <w:tc>
-          <w:tcPr>
-            <w:tcW w:w="6474" w:type="dxa"/>
-            <w:tcBorders>
-              <w:top w:val="single" w:sz="4" w:space="0" w:color="auto"/>
-              <w:left w:val="nil"/>
-              <w:bottom w:val="single" w:sz="4" w:space="0" w:color="auto"/>
-              <w:right w:val="nil"/>
-            </w:tcBorders>
-          </w:tcPr>
-          <w:p>
-            <w:pPr>
-              <w:rPr>
-                <w:rStyle w:val="eop"/>
-                <w:rFonts w:ascii="Arial" w:hAnsi="Arial" w:cs="Arial"/>
-                <w:color w:val="000000"/>
-                <w:shd w:val="clear" w:color="auto" w:fill="FFFFFF"/>
-              </w:rPr>
-            </w:pPr>
-          </w:p>
-        </w:tc>
-      </w:tr>
-      <w:tr>
-        <w:tc>
-          <w:tcPr>
-            <w:tcW w:w="2552" w:type="dxa"/>
-            <w:tcBorders>
-              <w:top w:val="single" w:sz="4" w:space="0" w:color="auto"/>
-              <w:left w:val="nil"/>
-              <w:bottom w:val="single" w:sz="4" w:space="0" w:color="auto"/>
-              <w:right w:val="nil"/>
-            </w:tcBorders>
-            <w:hideMark/>
-          </w:tcPr>
-          <w:p>
-            <w:pPr>
-              <w:rPr>
-                <w:rFonts w:cstheme="minorHAnsi"/>
-              </w:rPr>
-            </w:pPr>
-            <w:r>
-              <w:rPr>
-                <w:rFonts w:cstheme="minorHAnsi"/>
-              </w:rPr>
-              <w:t>First payment by</w:t>
-            </w:r>
-          </w:p>
-        </w:tc>
-        <w:tc>
-          <w:tcPr>
-            <w:tcW w:w="6474" w:type="dxa"/>
-            <w:tcBorders>
-              <w:top w:val="single" w:sz="4" w:space="0" w:color="auto"/>
-              <w:left w:val="nil"/>
-              <w:bottom w:val="single" w:sz="4" w:space="0" w:color="auto"/>
-              <w:right w:val="nil"/>
-            </w:tcBorders>
-            <w:hideMark/>
-          </w:tcPr>
-          <w:p>
-            <w:pPr>
-              <w:rPr>
-                <w:rStyle w:val="eop"/>
-                <w:rFonts w:ascii="Arial" w:hAnsi="Arial" w:cs="Arial"/>
-                <w:color w:val="000000"/>
-                <w:shd w:val="clear" w:color="auto" w:fill="FFFFFF"/>
-              </w:rPr>
-            </w:pPr>
-            <w:r>
-              <w:rPr>
-                <w:rStyle w:val="eop"/>
-                <w:rFonts w:ascii="Arial" w:hAnsi="Arial" w:cs="Arial"/>
-                <w:color w:val="000000"/>
-                <w:shd w:val="clear" w:color="auto" w:fill="FFFFFF"/>
-              </w:rPr>
-              <w:t>&lt;</w:t>
-            </w:r>
-            <w:proofErr w:type="gramStart"/>
-            <w:r>
-              <w:rPr>
-                <w:rStyle w:val="eop"/>
-                <w:rFonts w:ascii="Arial" w:hAnsi="Arial" w:cs="Arial"/>
-                <w:color w:val="000000"/>
-                <w:shd w:val="clear" w:color="auto" w:fill="FFFFFF"/>
-              </w:rPr>
-              <w:t>&lt;{</w:t>
-            </w:r>
-            <w:proofErr w:type="spellStart"/>
-            <w:proofErr w:type="gramEnd"/>
-            <w:r>
-              <w:rPr>
-                <w:rStyle w:val="eop"/>
-                <w:rFonts w:ascii="Arial" w:hAnsi="Arial" w:cs="Arial"/>
-                <w:color w:val="000000"/>
-                <w:shd w:val="clear" w:color="auto" w:fill="FFFFFF"/>
-              </w:rPr>
-              <w:t>dateFormat</w:t>
-            </w:r>
-            <w:proofErr w:type="spellEnd"/>
-            <w:r>
-              <w:rPr>
-                <w:rStyle w:val="eop"/>
-                <w:rFonts w:ascii="Arial" w:hAnsi="Arial" w:cs="Arial"/>
-                <w:color w:val="000000"/>
-                <w:shd w:val="clear" w:color="auto" w:fill="FFFFFF"/>
-              </w:rPr>
-              <w:t>(</w:t>
-            </w:r>
-            <w:proofErr w:type="spellStart"/>
-            <w:r>
-              <w:rPr>
-                <w:rStyle w:val="eop"/>
-                <w:rFonts w:ascii="Arial" w:hAnsi="Arial" w:cs="Arial"/>
-                <w:color w:val="000000"/>
-                <w:shd w:val="clear" w:color="auto" w:fill="FFFFFF"/>
-              </w:rPr>
-              <w:t>commonDetails.repaymentPlan.firstRepaymentDate</w:t>
-            </w:r>
-            <w:proofErr w:type="spellEnd"/>
-            <w:r>
-              <w:rPr>
-                <w:rStyle w:val="eop"/>
-                <w:rFonts w:ascii="Arial" w:hAnsi="Arial" w:cs="Arial"/>
-                <w:color w:val="000000"/>
-                <w:shd w:val="clear" w:color="auto" w:fill="FFFFFF"/>
-              </w:rPr>
-              <w:t xml:space="preserve">, ‘dd MMMM </w:t>
-            </w:r>
-            <w:proofErr w:type="spellStart"/>
-            <w:r>
-              <w:rPr>
-                <w:rStyle w:val="eop"/>
-                <w:rFonts w:ascii="Arial" w:hAnsi="Arial" w:cs="Arial"/>
-                <w:color w:val="000000"/>
-                <w:shd w:val="clear" w:color="auto" w:fill="FFFFFF"/>
-              </w:rPr>
-              <w:t>yyyy</w:t>
-            </w:r>
-            <w:proofErr w:type="spellEnd"/>
-            <w:r>
-              <w:rPr>
-                <w:rStyle w:val="eop"/>
-                <w:rFonts w:ascii="Arial" w:hAnsi="Arial" w:cs="Arial"/>
-                <w:color w:val="000000"/>
-                <w:shd w:val="clear" w:color="auto" w:fill="FFFFFF"/>
-              </w:rPr>
-              <w:t>’, '</w:t>
-            </w:r>
-            <w:proofErr w:type="spellStart"/>
-            <w:r>
-              <w:rPr>
-                <w:rStyle w:val="eop"/>
-                <w:rFonts w:ascii="Arial" w:hAnsi="Arial" w:cs="Arial"/>
-                <w:color w:val="000000"/>
-                <w:shd w:val="clear" w:color="auto" w:fill="FFFFFF"/>
-              </w:rPr>
-              <w:t>yyyy</w:t>
-            </w:r>
-            <w:proofErr w:type="spellEnd"/>
-            <w:r>
-              <w:rPr>
-                <w:rStyle w:val="eop"/>
-                <w:rFonts w:ascii="Arial" w:hAnsi="Arial" w:cs="Arial"/>
-                <w:color w:val="000000"/>
-                <w:shd w:val="clear" w:color="auto" w:fill="FFFFFF"/>
-              </w:rPr>
-              <w:t>-MM-dd')}&gt;&gt;</w:t>
-            </w:r>
-          </w:p>
-        </w:tc>
-      </w:tr>
-      <w:tr>
-        <w:tc>
-          <w:tcPr>
-            <w:tcW w:w="2552" w:type="dxa"/>
-            <w:tcBorders>
-              <w:top w:val="single" w:sz="4" w:space="0" w:color="auto"/>
-              <w:left w:val="nil"/>
-              <w:bottom w:val="single" w:sz="4" w:space="0" w:color="auto"/>
-              <w:right w:val="nil"/>
-            </w:tcBorders>
-            <w:hideMark/>
-          </w:tcPr>
-          <w:p>
-            <w:pPr>
-              <w:rPr>
-                <w:rFonts w:cstheme="minorHAnsi"/>
-              </w:rPr>
-            </w:pPr>
-            <w:r>
-              <w:rPr>
-                <w:rFonts w:cstheme="minorHAnsi"/>
-              </w:rPr>
-              <w:t>Regular payments of</w:t>
-            </w:r>
-          </w:p>
-        </w:tc>
-        <w:tc>
-          <w:tcPr>
-            <w:tcW w:w="6474" w:type="dxa"/>
-            <w:tcBorders>
-              <w:top w:val="single" w:sz="4" w:space="0" w:color="auto"/>
-              <w:left w:val="nil"/>
-              <w:bottom w:val="single" w:sz="4" w:space="0" w:color="auto"/>
-              <w:right w:val="nil"/>
-            </w:tcBorders>
-            <w:hideMark/>
-          </w:tcPr>
-          <w:p>
-            <w:pPr>
-              <w:rPr>
-                <w:rStyle w:val="eop"/>
-                <w:rFonts w:ascii="Arial" w:hAnsi="Arial" w:cs="Arial"/>
-                <w:color w:val="000000"/>
-                <w:shd w:val="clear" w:color="auto" w:fill="FFFFFF"/>
-              </w:rPr>
-            </w:pPr>
-            <w:proofErr w:type="gramStart"/>
-            <w:r>
-              <w:rPr>
-                <w:rStyle w:val="eop"/>
-                <w:rFonts w:ascii="Arial" w:hAnsi="Arial" w:cs="Arial"/>
-                <w:color w:val="000000"/>
-                <w:shd w:val="clear" w:color="auto" w:fill="FFFFFF"/>
-              </w:rPr>
-              <w:t>£&lt;&lt;</w:t>
-            </w:r>
-            <w:proofErr w:type="spellStart"/>
-            <w:r>
-              <w:rPr>
-                <w:rStyle w:val="eop"/>
-                <w:rFonts w:ascii="Arial" w:hAnsi="Arial" w:cs="Arial"/>
-                <w:color w:val="000000"/>
-                <w:shd w:val="clear" w:color="auto" w:fill="FFFFFF"/>
-              </w:rPr>
-              <w:t>commonDetails.repaymentPlan.paymentAmount</w:t>
-            </w:r>
-            <w:proofErr w:type="spellEnd"/>
-            <w:proofErr w:type="gramEnd"/>
-            <w:r>
-              <w:rPr>
-                <w:rStyle w:val="eop"/>
-                <w:rFonts w:ascii="Arial" w:hAnsi="Arial" w:cs="Arial"/>
-                <w:color w:val="000000"/>
-                <w:shd w:val="clear" w:color="auto" w:fill="FFFFFF"/>
-              </w:rPr>
-              <w:t>&gt;&gt;</w:t>
-            </w:r>
-          </w:p>
-        </w:tc>
-      </w:tr>
-      <w:tr>
-        <w:tc>
-          <w:tcPr>
-            <w:tcW w:w="2552" w:type="dxa"/>
-            <w:tcBorders>
-              <w:top w:val="single" w:sz="4" w:space="0" w:color="auto"/>
-              <w:left w:val="nil"/>
-              <w:bottom w:val="single" w:sz="4" w:space="0" w:color="auto"/>
-              <w:right w:val="nil"/>
-            </w:tcBorders>
-            <w:hideMark/>
-          </w:tcPr>
-          <w:p>
-            <w:pPr>
-              <w:rPr>
-                <w:rFonts w:cstheme="minorHAnsi"/>
-              </w:rPr>
-            </w:pPr>
-            <w:r>
-              <w:rPr>
-                <w:rFonts w:cstheme="minorHAnsi"/>
-              </w:rPr>
-              <w:t>Frequency of payments</w:t>
-            </w:r>
-          </w:p>
-        </w:tc>
-        <w:tc>
-          <w:tcPr>
-            <w:tcW w:w="6474" w:type="dxa"/>
-            <w:tcBorders>
-              <w:top w:val="single" w:sz="4" w:space="0" w:color="auto"/>
-              <w:left w:val="nil"/>
-              <w:bottom w:val="single" w:sz="4" w:space="0" w:color="auto"/>
-              <w:right w:val="nil"/>
-            </w:tcBorders>
-            <w:hideMark/>
-          </w:tcPr>
-          <w:p>
-            <w:pPr>
-              <w:rPr>
-                <w:rStyle w:val="eop"/>
-                <w:rFonts w:ascii="Arial" w:hAnsi="Arial" w:cs="Arial"/>
-                <w:color w:val="000000"/>
-                <w:shd w:val="clear" w:color="auto" w:fill="FFFFFF"/>
-              </w:rPr>
-            </w:pPr>
-            <w:proofErr w:type="gramStart"/>
-            <w:r>
-              <w:rPr>
-                <w:rStyle w:val="eop"/>
-                <w:rFonts w:ascii="Arial" w:hAnsi="Arial" w:cs="Arial"/>
-                <w:color w:val="000000"/>
-                <w:shd w:val="clear" w:color="auto" w:fill="FFFFFF"/>
-              </w:rPr>
-              <w:t>&lt;&lt;</w:t>
-            </w:r>
-            <w:proofErr w:type="spellStart"/>
-            <w:r>
-              <w:rPr>
-                <w:rStyle w:val="eop"/>
-                <w:rFonts w:ascii="Arial" w:hAnsi="Arial" w:cs="Arial"/>
-                <w:color w:val="000000"/>
-                <w:shd w:val="clear" w:color="auto" w:fill="FFFFFF"/>
-              </w:rPr>
-              <w:t>commonDetails.</w:t>
-            </w:r>
-            <w:r>
-              <w:rPr>
-                <w:rStyle w:val="eop"/>
-                <w:rFonts w:ascii="Arial" w:hAnsi="Arial" w:cs="Arial"/>
-                <w:color w:val="000000"/>
-                <w:shd w:val="clear" w:color="auto" w:fill="FFFFFF"/>
-              </w:rPr>
-              <w:t>repaymentPlan.paymentFrequencyDisplay</w:t>
-            </w:r>
-            <w:proofErr w:type="spellEnd"/>
-            <w:proofErr w:type="gramEnd"/>
-            <w:r>
-              <w:rPr>
-                <w:rStyle w:val="eop"/>
-                <w:rFonts w:ascii="Arial" w:hAnsi="Arial" w:cs="Arial"/>
-                <w:color w:val="000000"/>
-                <w:shd w:val="clear" w:color="auto" w:fill="FFFFFF"/>
-              </w:rPr>
-              <w:t>&gt;&gt;</w:t>
-            </w:r>
-          </w:p>
-        </w:tc>
-      </w:tr>
-      <w:tr>
-        <w:tc>
-          <w:tcPr>
-            <w:tcW w:w="2552" w:type="dxa"/>
-            <w:tcBorders>
-              <w:top w:val="single" w:sz="4" w:space="0" w:color="auto"/>
-              <w:left w:val="nil"/>
-              <w:bottom w:val="single" w:sz="4" w:space="0" w:color="auto"/>
-              <w:right w:val="nil"/>
-            </w:tcBorders>
-            <w:hideMark/>
-          </w:tcPr>
-          <w:p>
-            <w:pPr>
-              <w:rPr>
-                <w:rFonts w:cstheme="minorHAnsi"/>
-              </w:rPr>
-            </w:pPr>
-            <w:r>
-              <w:rPr>
-                <w:rFonts w:cstheme="minorHAnsi"/>
-              </w:rPr>
-              <w:t>Final payment by</w:t>
-            </w:r>
-          </w:p>
-        </w:tc>
-        <w:tc>
-          <w:tcPr>
-            <w:tcW w:w="6474" w:type="dxa"/>
-            <w:tcBorders>
-              <w:top w:val="single" w:sz="4" w:space="0" w:color="auto"/>
-              <w:left w:val="nil"/>
-              <w:bottom w:val="single" w:sz="4" w:space="0" w:color="auto"/>
-              <w:right w:val="nil"/>
-            </w:tcBorders>
-            <w:hideMark/>
-          </w:tcPr>
-          <w:p>
-            <w:pPr>
-              <w:rPr>
-                <w:rStyle w:val="eop"/>
-                <w:rFonts w:ascii="Arial" w:hAnsi="Arial" w:cs="Arial"/>
-                <w:color w:val="000000"/>
-                <w:shd w:val="clear" w:color="auto" w:fill="FFFFFF"/>
-              </w:rPr>
-            </w:pPr>
-            <w:r>
-              <w:rPr>
-                <w:rStyle w:val="eop"/>
-                <w:rFonts w:ascii="Arial" w:hAnsi="Arial" w:cs="Arial"/>
-                <w:color w:val="000000"/>
-                <w:shd w:val="clear" w:color="auto" w:fill="FFFFFF"/>
-              </w:rPr>
-              <w:t>&lt;</w:t>
-            </w:r>
-            <w:proofErr w:type="gramStart"/>
-            <w:r>
-              <w:rPr>
-                <w:rStyle w:val="eop"/>
-                <w:rFonts w:ascii="Arial" w:hAnsi="Arial" w:cs="Arial"/>
-                <w:color w:val="000000"/>
-                <w:shd w:val="clear" w:color="auto" w:fill="FFFFFF"/>
-              </w:rPr>
-              <w:t>&lt;{</w:t>
-            </w:r>
-            <w:proofErr w:type="spellStart"/>
-            <w:proofErr w:type="gramEnd"/>
+              <w:t>&lt;&lt;{</w:t>
+            </w:r>
+            <w:proofErr w:type="spellStart"/>
             <w:r>
               <w:rPr>
                 <w:rStyle w:val="eop"/>
@@ -6805,23 +6226,21 @@
         <w:rPr>
           <w:rFonts w:cstheme="minorHAnsi"/>
         </w:rPr>
-        <w:t>&lt;&lt;cs</w:t>
+        <w:t>&lt;&lt;cs_{ defendant1.isIndividual &amp;&amp; (</w:t>
       </w:r>
-      <w:proofErr w:type="gramStart"/>
+      <w:proofErr w:type="spellStart"/>
       <w:r>
         <w:rPr>
           <w:rFonts w:cstheme="minorHAnsi"/>
         </w:rPr>
-        <w:t>_{ defendant1.isIndividual</w:t>
+        <w:t>commonDetails</w:t>
       </w:r>
-      <w:proofErr w:type="gramEnd"/>
       <w:r>
         <w:rPr>
           <w:rFonts w:cstheme="minorHAnsi"/>
         </w:rPr>
-        <w:t xml:space="preserve"> &amp;&amp; (</w:t>
+        <w:t>.</w:t>
       </w:r>
-      <w:proofErr w:type="spellStart"/>
       <w:r>
         <w:rPr>
           <w:rFonts w:cstheme="minorHAnsi"/>
@@ -6833,6 +6252,12 @@
         <w:rPr>
           <w:rFonts w:cstheme="minorHAnsi"/>
         </w:rPr>
+        <w:t xml:space="preserve"> </w:t>
+      </w:r>
+      <w:r>
+        <w:rPr>
+          <w:rFonts w:cstheme="minorHAnsi"/>
+        </w:rPr>
         <w:t xml:space="preserve">== ‘BY_SET_DATE’ || </w:t>
       </w:r>
       <w:proofErr w:type="spellStart"/>
@@ -6840,9 +6265,27 @@
         <w:rPr>
           <w:rFonts w:cstheme="minorHAnsi"/>
         </w:rPr>
+        <w:t>commonDetails</w:t>
+      </w:r>
+      <w:r>
+        <w:rPr>
+          <w:rFonts w:cstheme="minorHAnsi"/>
+        </w:rPr>
+        <w:t>.</w:t>
+      </w:r>
+      <w:r>
+        <w:rPr>
+          <w:rFonts w:cstheme="minorHAnsi"/>
+        </w:rPr>
         <w:t>howToPay</w:t>
       </w:r>
       <w:proofErr w:type="spellEnd"/>
+      <w:r>
+        <w:rPr>
+          <w:rFonts w:cstheme="minorHAnsi"/>
+        </w:rPr>
+        <w:t xml:space="preserve"> </w:t>
+      </w:r>
       <w:r>
         <w:rPr>
           <w:rFonts w:cstheme="minorHAnsi"/>
@@ -7139,19 +6582,11 @@
                 <w:highlight w:val="yellow"/>
               </w:rPr>
             </w:pPr>
-            <w:proofErr w:type="gramStart"/>
-            <w:r>
-              <w:rPr>
-                <w:rFonts w:cstheme="minorHAnsi"/>
-              </w:rPr>
-              <w:t>&lt;&lt;partnerAndDependent.howManyChildrenByAgeGroup.numberOfUnderEleven</w:t>
-            </w:r>
-            <w:proofErr w:type="gramEnd"/>
-            <w:r>
-              <w:rPr>
-                <w:rFonts w:cstheme="minorHAnsi"/>
-              </w:rPr>
-              <w:t>&gt;&gt;</w:t>
+            <w:r>
+              <w:rPr>
+                <w:rFonts w:cstheme="minorHAnsi"/>
+              </w:rPr>
+              <w:t>&lt;&lt;partnerAndDependent.howManyChildrenByAgeGroup.numberOfUnderEleven&gt;&gt;</w:t>
             </w:r>
           </w:p>
         </w:tc>
@@ -7200,19 +6635,11 @@
                 <w:highlight w:val="yellow"/>
               </w:rPr>
             </w:pPr>
-            <w:proofErr w:type="gramStart"/>
-            <w:r>
-              <w:rPr>
-                <w:rFonts w:cstheme="minorHAnsi"/>
-              </w:rPr>
-              <w:t>&lt;&lt;partnerAndDependent.howManyChildrenByAgeGroup.numberOfElevenToFifteen</w:t>
-            </w:r>
-            <w:proofErr w:type="gramEnd"/>
-            <w:r>
-              <w:rPr>
-                <w:rFonts w:cstheme="minorHAnsi"/>
-              </w:rPr>
-              <w:t>&gt;&gt;</w:t>
+            <w:r>
+              <w:rPr>
+                <w:rFonts w:cstheme="minorHAnsi"/>
+              </w:rPr>
+              <w:t>&lt;&lt;partnerAndDependent.howManyChildrenByAgeGroup.numberOfElevenToFifteen&gt;&gt;</w:t>
             </w:r>
           </w:p>
         </w:tc>
@@ -7262,19 +6689,11 @@
                 <w:highlight w:val="yellow"/>
               </w:rPr>
             </w:pPr>
-            <w:proofErr w:type="gramStart"/>
-            <w:r>
-              <w:rPr>
-                <w:rFonts w:cstheme="minorHAnsi"/>
-              </w:rPr>
-              <w:t>&lt;&lt;partnerAndDependent.howManyChildrenByAgeGroup.numberOfSixteenToNineteen</w:t>
-            </w:r>
-            <w:proofErr w:type="gramEnd"/>
-            <w:r>
-              <w:rPr>
-                <w:rFonts w:cstheme="minorHAnsi"/>
-              </w:rPr>
-              <w:t>&gt;&gt;</w:t>
+            <w:r>
+              <w:rPr>
+                <w:rFonts w:cstheme="minorHAnsi"/>
+              </w:rPr>
+              <w:t>&lt;&lt;partnerAndDependent.howManyChildrenByAgeGroup.numberOfSixteenToNineteen&gt;&gt;</w:t>
             </w:r>
           </w:p>
         </w:tc>
@@ -7927,7 +7346,6 @@
               <w:t>&lt;&lt;cs_{</w:t>
             </w:r>
             <w:proofErr w:type="spellStart"/>
-            <w:proofErr w:type="gramStart"/>
             <w:r>
               <w:rPr>
                 <w:rFonts w:cstheme="minorHAnsi"/>
@@ -7939,14 +7357,7 @@
               <w:rPr>
                 <w:rFonts w:cstheme="minorHAnsi"/>
               </w:rPr>
-              <w:t>[</w:t>
-            </w:r>
-            <w:proofErr w:type="gramEnd"/>
-            <w:r>
-              <w:rPr>
-                <w:rFonts w:cstheme="minorHAnsi"/>
-              </w:rPr>
-              <w:t>0].</w:t>
+              <w:t>[0].</w:t>
             </w:r>
             <w:proofErr w:type="spellStart"/>
             <w:r>
@@ -8000,14 +7411,7 @@
               <w:rPr>
                 <w:rFonts w:cstheme="minorHAnsi"/>
               </w:rPr>
-              <w:t>&lt;&lt;else</w:t>
-            </w:r>
-            <w:proofErr w:type="gramStart"/>
-            <w:r>
-              <w:rPr>
-                <w:rFonts w:cstheme="minorHAnsi"/>
-              </w:rPr>
-              <w:t xml:space="preserve">_{ </w:t>
+              <w:t xml:space="preserve">&lt;&lt;else_{ </w:t>
             </w:r>
             <w:proofErr w:type="spellStart"/>
             <w:r>
@@ -8017,7 +7421,6 @@
               <w:t>employerDetails</w:t>
             </w:r>
             <w:proofErr w:type="spellEnd"/>
-            <w:proofErr w:type="gramEnd"/>
             <w:r>
               <w:rPr>
                 <w:rFonts w:cstheme="minorHAnsi"/>
@@ -8062,17 +7465,9 @@
               <w:rPr>
                 <w:rFonts w:cstheme="minorHAnsi"/>
               </w:rPr>
-              <w:t>&lt;&lt;else</w:t>
-            </w:r>
-            <w:proofErr w:type="gramStart"/>
-            <w:r>
-              <w:rPr>
-                <w:rFonts w:cstheme="minorHAnsi"/>
-              </w:rPr>
-              <w:t>_{</w:t>
-            </w:r>
-            <w:proofErr w:type="spellStart"/>
-            <w:proofErr w:type="gramEnd"/>
+              <w:t>&lt;&lt;else_{</w:t>
+            </w:r>
+            <w:proofErr w:type="spellStart"/>
             <w:r>
               <w:rPr>
                 <w:rFonts w:cstheme="minorHAnsi"/>
@@ -8209,7 +7604,6 @@
               <w:t>_{</w:t>
             </w:r>
             <w:proofErr w:type="spellStart"/>
-            <w:proofErr w:type="gramStart"/>
             <w:r>
               <w:rPr>
                 <w:rFonts w:cstheme="minorHAnsi"/>
@@ -8223,15 +7617,7 @@
                 <w:rFonts w:cstheme="minorHAnsi"/>
                 <w:lang w:val="es-ES"/>
               </w:rPr>
-              <w:t>[</w:t>
-            </w:r>
-            <w:proofErr w:type="gramEnd"/>
-            <w:r>
-              <w:rPr>
-                <w:rFonts w:cstheme="minorHAnsi"/>
-                <w:lang w:val="es-ES"/>
-              </w:rPr>
-              <w:t>0].</w:t>
+              <w:t>[0].</w:t>
             </w:r>
             <w:proofErr w:type="spellStart"/>
             <w:r>
@@ -8672,7 +8058,6 @@
               <w:t>cr</w:t>
             </w:r>
             <w:proofErr w:type="spellEnd"/>
-            <w:proofErr w:type="gramStart"/>
             <w:r>
               <w:rPr>
                 <w:rFonts w:cstheme="minorHAnsi"/>
@@ -8680,7 +8065,6 @@
               <w:t>_{</w:t>
             </w:r>
             <w:proofErr w:type="spellStart"/>
-            <w:proofErr w:type="gramEnd"/>
             <w:r>
               <w:rPr>
                 <w:rFonts w:cstheme="minorHAnsi"/>
@@ -10131,7 +9515,6 @@
               <w:t>&lt;&lt;cs_{</w:t>
             </w:r>
             <w:proofErr w:type="spellStart"/>
-            <w:proofErr w:type="gramStart"/>
             <w:r>
               <w:rPr>
                 <w:rFonts w:cstheme="minorHAnsi"/>
@@ -10143,14 +9526,7 @@
               <w:rPr>
                 <w:rFonts w:cstheme="minorHAnsi"/>
               </w:rPr>
-              <w:t>[</w:t>
-            </w:r>
-            <w:proofErr w:type="gramEnd"/>
-            <w:r>
-              <w:rPr>
-                <w:rFonts w:cstheme="minorHAnsi"/>
-              </w:rPr>
-              <w:t>0].</w:t>
+              <w:t>[0].</w:t>
             </w:r>
             <w:proofErr w:type="spellStart"/>
             <w:r>
@@ -10385,7 +9761,6 @@
               <w:t>_{</w:t>
             </w:r>
             <w:proofErr w:type="spellStart"/>
-            <w:proofErr w:type="gramStart"/>
             <w:r>
               <w:rPr>
                 <w:rFonts w:cstheme="minorHAnsi"/>
@@ -10397,14 +9772,7 @@
               <w:rPr>
                 <w:rFonts w:cstheme="minorHAnsi"/>
               </w:rPr>
-              <w:t>!=</w:t>
-            </w:r>
-            <w:proofErr w:type="gramEnd"/>
-            <w:r>
-              <w:rPr>
-                <w:rFonts w:cstheme="minorHAnsi"/>
-              </w:rPr>
-              <w:t>null}&gt;&gt;</w:t>
+              <w:t>!=null}&gt;&gt;</w:t>
             </w:r>
           </w:p>
         </w:tc>
@@ -10689,14 +10057,7 @@
         <w:rPr>
           <w:rFonts w:cstheme="minorHAnsi"/>
         </w:rPr>
-        <w:t>[0</w:t>
-      </w:r>
-      <w:proofErr w:type="gramStart"/>
-      <w:r>
-        <w:rPr>
-          <w:rFonts w:cstheme="minorHAnsi"/>
-        </w:rPr>
-        <w:t>].</w:t>
+        <w:t>[0].</w:t>
       </w:r>
       <w:proofErr w:type="spellStart"/>
       <w:r>
@@ -10706,7 +10067,6 @@
         <w:t>claimNumberText</w:t>
       </w:r>
       <w:proofErr w:type="spellEnd"/>
-      <w:proofErr w:type="gramEnd"/>
       <w:r>
         <w:rPr>
           <w:rFonts w:cstheme="minorHAnsi"/>
@@ -11214,18 +10574,9 @@
                 <w:rStyle w:val="normaltextrun"/>
                 <w:color w:val="000000"/>
               </w:rPr>
-              <w:t>&lt;</w:t>
-            </w:r>
-            <w:proofErr w:type="gramStart"/>
-            <w:r>
-              <w:rPr>
-                <w:rStyle w:val="normaltextrun"/>
-                <w:color w:val="000000"/>
-              </w:rPr>
-              <w:t>&lt;{</w:t>
-            </w:r>
-            <w:proofErr w:type="spellStart"/>
-            <w:proofErr w:type="gramEnd"/>
+              <w:t>&lt;&lt;{</w:t>
+            </w:r>
+            <w:proofErr w:type="spellStart"/>
             <w:r>
               <w:rPr>
                 <w:rStyle w:val="normaltextrun"/>
@@ -11325,7 +10676,7 @@
 </file>
 
 <file path=word/endnotes.xml><?xml version="1.0" encoding="utf-8"?>
-<w:endnotes xmlns:wpc="http://schemas.microsoft.com/office/word/2010/wordprocessingCanvas" xmlns:cx="http://schemas.microsoft.com/office/drawing/2014/chartex" xmlns:cx1="http://schemas.microsoft.com/office/drawing/2015/9/8/chartex" xmlns:cx2="http://schemas.microsoft.com/office/drawing/2015/10/21/chartex" xmlns:cx3="http://schemas.microsoft.com/office/drawing/2016/5/9/chartex" xmlns:cx4="http://schemas.microsoft.com/office/drawing/2016/5/10/chartex" xmlns:cx5="http://schemas.microsoft.com/office/drawing/2016/5/11/chartex" xmlns:cx6="http://schemas.microsoft.com/office/drawing/2016/5/12/chartex" xmlns:cx7="http://schemas.microsoft.com/office/drawing/2016/5/13/chartex" xmlns:cx8="http://schemas.microsoft.com/office/drawing/2016/5/14/chartex" xmlns:mc="http://schemas.openxmlformats.org/markup-compatibility/2006" xmlns:aink="http://schemas.microsoft.com/office/drawing/2016/ink" xmlns:am3d="http://schemas.microsoft.com/office/drawing/2017/model3d" xmlns:o="urn:schemas-microsoft-com:office:office" xmlns:oel="http://schemas.microsoft.com/office/2019/extlst" xmlns:r="http://schemas.openxmlformats.org/officeDocument/2006/relationships" xmlns:m="http://schemas.openxmlformats.org/officeDocument/2006/math" xmlns:v="urn:schemas-microsoft-com:vml" xmlns:wp14="http://schemas.microsoft.com/office/word/2010/wordprocessingDrawing" xmlns:wp="http://schemas.openxmlformats.org/drawingml/2006/wordprocessingDrawing" xmlns:w10="urn:schemas-microsoft-com:office:word" xmlns:w="http://schemas.openxmlformats.org/wordprocessingml/2006/main" xmlns:w14="http://schemas.microsoft.com/office/word/2010/wordml" xmlns:w15="http://schemas.microsoft.com/office/word/2012/wordml" xmlns:w16cex="http://schemas.microsoft.com/office/word/2018/wordml/cex" xmlns:w16cid="http://schemas.microsoft.com/office/word/2016/wordml/cid" xmlns:w16="http://schemas.microsoft.com/office/word/2018/wordml" xmlns:w16sdtdh="http://schemas.microsoft.com/office/word/2020/wordml/sdtdatahash" xmlns:w16se="http://schemas.microsoft.com/office/word/2015/wordml/symex" xmlns:wpg="http://schemas.microsoft.com/office/word/2010/wordprocessingGroup" xmlns:wpi="http://schemas.microsoft.com/office/word/2010/wordprocessingInk" xmlns:wne="http://schemas.microsoft.com/office/word/2006/wordml" xmlns:wps="http://schemas.microsoft.com/office/word/2010/wordprocessingShape" mc:Ignorable="w14 w15 w16se w16cid w16 w16cex w16sdtdh wp14">
+<w:endnotes xmlns:wpc="http://schemas.microsoft.com/office/word/2010/wordprocessingCanvas" xmlns:cx="http://schemas.microsoft.com/office/drawing/2014/chartex" xmlns:cx1="http://schemas.microsoft.com/office/drawing/2015/9/8/chartex" xmlns:cx2="http://schemas.microsoft.com/office/drawing/2015/10/21/chartex" xmlns:cx3="http://schemas.microsoft.com/office/drawing/2016/5/9/chartex" xmlns:cx4="http://schemas.microsoft.com/office/drawing/2016/5/10/chartex" xmlns:cx5="http://schemas.microsoft.com/office/drawing/2016/5/11/chartex" xmlns:cx6="http://schemas.microsoft.com/office/drawing/2016/5/12/chartex" xmlns:cx7="http://schemas.microsoft.com/office/drawing/2016/5/13/chartex" xmlns:cx8="http://schemas.microsoft.com/office/drawing/2016/5/14/chartex" xmlns:mc="http://schemas.openxmlformats.org/markup-compatibility/2006" xmlns:aink="http://schemas.microsoft.com/office/drawing/2016/ink" xmlns:am3d="http://schemas.microsoft.com/office/drawing/2017/model3d" xmlns:o="urn:schemas-microsoft-com:office:office" xmlns:r="http://schemas.openxmlformats.org/officeDocument/2006/relationships" xmlns:m="http://schemas.openxmlformats.org/officeDocument/2006/math" xmlns:v="urn:schemas-microsoft-com:vml" xmlns:wp14="http://schemas.microsoft.com/office/word/2010/wordprocessingDrawing" xmlns:wp="http://schemas.openxmlformats.org/drawingml/2006/wordprocessingDrawing" xmlns:w10="urn:schemas-microsoft-com:office:word" xmlns:w="http://schemas.openxmlformats.org/wordprocessingml/2006/main" xmlns:w14="http://schemas.microsoft.com/office/word/2010/wordml" xmlns:w15="http://schemas.microsoft.com/office/word/2012/wordml" xmlns:w16cex="http://schemas.microsoft.com/office/word/2018/wordml/cex" xmlns:w16cid="http://schemas.microsoft.com/office/word/2016/wordml/cid" xmlns:w16="http://schemas.microsoft.com/office/word/2018/wordml" xmlns:w16se="http://schemas.microsoft.com/office/word/2015/wordml/symex" xmlns:wpg="http://schemas.microsoft.com/office/word/2010/wordprocessingGroup" xmlns:wpi="http://schemas.microsoft.com/office/word/2010/wordprocessingInk" xmlns:wne="http://schemas.microsoft.com/office/word/2006/wordml" xmlns:wps="http://schemas.microsoft.com/office/word/2010/wordprocessingShape" mc:Ignorable="w14 w15 w16se w16cid w16 w16cex wp14">
   <w:endnote w:type="separator" w:id="-1">
     <w:p>
       <w:r>
@@ -11344,7 +10695,7 @@
 </file>
 
 <file path=word/footer1.xml><?xml version="1.0" encoding="utf-8"?>
-<w:ftr xmlns:wpc="http://schemas.microsoft.com/office/word/2010/wordprocessingCanvas" xmlns:cx="http://schemas.microsoft.com/office/drawing/2014/chartex" xmlns:cx1="http://schemas.microsoft.com/office/drawing/2015/9/8/chartex" xmlns:cx2="http://schemas.microsoft.com/office/drawing/2015/10/21/chartex" xmlns:cx3="http://schemas.microsoft.com/office/drawing/2016/5/9/chartex" xmlns:cx4="http://schemas.microsoft.com/office/drawing/2016/5/10/chartex" xmlns:cx5="http://schemas.microsoft.com/office/drawing/2016/5/11/chartex" xmlns:cx6="http://schemas.microsoft.com/office/drawing/2016/5/12/chartex" xmlns:cx7="http://schemas.microsoft.com/office/drawing/2016/5/13/chartex" xmlns:cx8="http://schemas.microsoft.com/office/drawing/2016/5/14/chartex" xmlns:mc="http://schemas.openxmlformats.org/markup-compatibility/2006" xmlns:aink="http://schemas.microsoft.com/office/drawing/2016/ink" xmlns:am3d="http://schemas.microsoft.com/office/drawing/2017/model3d" xmlns:o="urn:schemas-microsoft-com:office:office" xmlns:oel="http://schemas.microsoft.com/office/2019/extlst" xmlns:r="http://schemas.openxmlformats.org/officeDocument/2006/relationships" xmlns:m="http://schemas.openxmlformats.org/officeDocument/2006/math" xmlns:v="urn:schemas-microsoft-com:vml" xmlns:wp14="http://schemas.microsoft.com/office/word/2010/wordprocessingDrawing" xmlns:wp="http://schemas.openxmlformats.org/drawingml/2006/wordprocessingDrawing" xmlns:w10="urn:schemas-microsoft-com:office:word" xmlns:w="http://schemas.openxmlformats.org/wordprocessingml/2006/main" xmlns:w14="http://schemas.microsoft.com/office/word/2010/wordml" xmlns:w15="http://schemas.microsoft.com/office/word/2012/wordml" xmlns:w16cex="http://schemas.microsoft.com/office/word/2018/wordml/cex" xmlns:w16cid="http://schemas.microsoft.com/office/word/2016/wordml/cid" xmlns:w16="http://schemas.microsoft.com/office/word/2018/wordml" xmlns:w16sdtdh="http://schemas.microsoft.com/office/word/2020/wordml/sdtdatahash" xmlns:w16se="http://schemas.microsoft.com/office/word/2015/wordml/symex" xmlns:wpg="http://schemas.microsoft.com/office/word/2010/wordprocessingGroup" xmlns:wpi="http://schemas.microsoft.com/office/word/2010/wordprocessingInk" xmlns:wne="http://schemas.microsoft.com/office/word/2006/wordml" xmlns:wps="http://schemas.microsoft.com/office/word/2010/wordprocessingShape" mc:Ignorable="w14 w15 w16se w16cid w16 w16cex w16sdtdh wp14">
+<w:ftr xmlns:wpc="http://schemas.microsoft.com/office/word/2010/wordprocessingCanvas" xmlns:cx="http://schemas.microsoft.com/office/drawing/2014/chartex" xmlns:cx1="http://schemas.microsoft.com/office/drawing/2015/9/8/chartex" xmlns:cx2="http://schemas.microsoft.com/office/drawing/2015/10/21/chartex" xmlns:cx3="http://schemas.microsoft.com/office/drawing/2016/5/9/chartex" xmlns:cx4="http://schemas.microsoft.com/office/drawing/2016/5/10/chartex" xmlns:cx5="http://schemas.microsoft.com/office/drawing/2016/5/11/chartex" xmlns:cx6="http://schemas.microsoft.com/office/drawing/2016/5/12/chartex" xmlns:cx7="http://schemas.microsoft.com/office/drawing/2016/5/13/chartex" xmlns:cx8="http://schemas.microsoft.com/office/drawing/2016/5/14/chartex" xmlns:mc="http://schemas.openxmlformats.org/markup-compatibility/2006" xmlns:aink="http://schemas.microsoft.com/office/drawing/2016/ink" xmlns:am3d="http://schemas.microsoft.com/office/drawing/2017/model3d" xmlns:o="urn:schemas-microsoft-com:office:office" xmlns:r="http://schemas.openxmlformats.org/officeDocument/2006/relationships" xmlns:m="http://schemas.openxmlformats.org/officeDocument/2006/math" xmlns:v="urn:schemas-microsoft-com:vml" xmlns:wp14="http://schemas.microsoft.com/office/word/2010/wordprocessingDrawing" xmlns:wp="http://schemas.openxmlformats.org/drawingml/2006/wordprocessingDrawing" xmlns:w10="urn:schemas-microsoft-com:office:word" xmlns:w="http://schemas.openxmlformats.org/wordprocessingml/2006/main" xmlns:w14="http://schemas.microsoft.com/office/word/2010/wordml" xmlns:w15="http://schemas.microsoft.com/office/word/2012/wordml" xmlns:w16cex="http://schemas.microsoft.com/office/word/2018/wordml/cex" xmlns:w16cid="http://schemas.microsoft.com/office/word/2016/wordml/cid" xmlns:w16="http://schemas.microsoft.com/office/word/2018/wordml" xmlns:w16se="http://schemas.microsoft.com/office/word/2015/wordml/symex" xmlns:wpg="http://schemas.microsoft.com/office/word/2010/wordprocessingGroup" xmlns:wpi="http://schemas.microsoft.com/office/word/2010/wordprocessingInk" xmlns:wne="http://schemas.microsoft.com/office/word/2006/wordml" xmlns:wps="http://schemas.microsoft.com/office/word/2010/wordprocessingShape" mc:Ignorable="w14 w15 w16se w16cid w16 w16cex wp14">
   <w:p>
     <w:pPr>
       <w:pStyle w:val="Footer"/>
@@ -11354,7 +10705,7 @@
 </file>
 
 <file path=word/footer2.xml><?xml version="1.0" encoding="utf-8"?>
-<w:ftr xmlns:wpc="http://schemas.microsoft.com/office/word/2010/wordprocessingCanvas" xmlns:cx="http://schemas.microsoft.com/office/drawing/2014/chartex" xmlns:cx1="http://schemas.microsoft.com/office/drawing/2015/9/8/chartex" xmlns:cx2="http://schemas.microsoft.com/office/drawing/2015/10/21/chartex" xmlns:cx3="http://schemas.microsoft.com/office/drawing/2016/5/9/chartex" xmlns:cx4="http://schemas.microsoft.com/office/drawing/2016/5/10/chartex" xmlns:cx5="http://schemas.microsoft.com/office/drawing/2016/5/11/chartex" xmlns:cx6="http://schemas.microsoft.com/office/drawing/2016/5/12/chartex" xmlns:cx7="http://schemas.microsoft.com/office/drawing/2016/5/13/chartex" xmlns:cx8="http://schemas.microsoft.com/office/drawing/2016/5/14/chartex" xmlns:mc="http://schemas.openxmlformats.org/markup-compatibility/2006" xmlns:aink="http://schemas.microsoft.com/office/drawing/2016/ink" xmlns:am3d="http://schemas.microsoft.com/office/drawing/2017/model3d" xmlns:o="urn:schemas-microsoft-com:office:office" xmlns:oel="http://schemas.microsoft.com/office/2019/extlst" xmlns:r="http://schemas.openxmlformats.org/officeDocument/2006/relationships" xmlns:m="http://schemas.openxmlformats.org/officeDocument/2006/math" xmlns:v="urn:schemas-microsoft-com:vml" xmlns:wp14="http://schemas.microsoft.com/office/word/2010/wordprocessingDrawing" xmlns:wp="http://schemas.openxmlformats.org/drawingml/2006/wordprocessingDrawing" xmlns:w10="urn:schemas-microsoft-com:office:word" xmlns:w="http://schemas.openxmlformats.org/wordprocessingml/2006/main" xmlns:w14="http://schemas.microsoft.com/office/word/2010/wordml" xmlns:w15="http://schemas.microsoft.com/office/word/2012/wordml" xmlns:w16cex="http://schemas.microsoft.com/office/word/2018/wordml/cex" xmlns:w16cid="http://schemas.microsoft.com/office/word/2016/wordml/cid" xmlns:w16="http://schemas.microsoft.com/office/word/2018/wordml" xmlns:w16sdtdh="http://schemas.microsoft.com/office/word/2020/wordml/sdtdatahash" xmlns:w16se="http://schemas.microsoft.com/office/word/2015/wordml/symex" xmlns:wpg="http://schemas.microsoft.com/office/word/2010/wordprocessingGroup" xmlns:wpi="http://schemas.microsoft.com/office/word/2010/wordprocessingInk" xmlns:wne="http://schemas.microsoft.com/office/word/2006/wordml" xmlns:wps="http://schemas.microsoft.com/office/word/2010/wordprocessingShape" mc:Ignorable="w14 w15 w16se w16cid w16 w16cex w16sdtdh wp14">
+<w:ftr xmlns:wpc="http://schemas.microsoft.com/office/word/2010/wordprocessingCanvas" xmlns:cx="http://schemas.microsoft.com/office/drawing/2014/chartex" xmlns:cx1="http://schemas.microsoft.com/office/drawing/2015/9/8/chartex" xmlns:cx2="http://schemas.microsoft.com/office/drawing/2015/10/21/chartex" xmlns:cx3="http://schemas.microsoft.com/office/drawing/2016/5/9/chartex" xmlns:cx4="http://schemas.microsoft.com/office/drawing/2016/5/10/chartex" xmlns:cx5="http://schemas.microsoft.com/office/drawing/2016/5/11/chartex" xmlns:cx6="http://schemas.microsoft.com/office/drawing/2016/5/12/chartex" xmlns:cx7="http://schemas.microsoft.com/office/drawing/2016/5/13/chartex" xmlns:cx8="http://schemas.microsoft.com/office/drawing/2016/5/14/chartex" xmlns:mc="http://schemas.openxmlformats.org/markup-compatibility/2006" xmlns:aink="http://schemas.microsoft.com/office/drawing/2016/ink" xmlns:am3d="http://schemas.microsoft.com/office/drawing/2017/model3d" xmlns:o="urn:schemas-microsoft-com:office:office" xmlns:r="http://schemas.openxmlformats.org/officeDocument/2006/relationships" xmlns:m="http://schemas.openxmlformats.org/officeDocument/2006/math" xmlns:v="urn:schemas-microsoft-com:vml" xmlns:wp14="http://schemas.microsoft.com/office/word/2010/wordprocessingDrawing" xmlns:wp="http://schemas.openxmlformats.org/drawingml/2006/wordprocessingDrawing" xmlns:w10="urn:schemas-microsoft-com:office:word" xmlns:w="http://schemas.openxmlformats.org/wordprocessingml/2006/main" xmlns:w14="http://schemas.microsoft.com/office/word/2010/wordml" xmlns:w15="http://schemas.microsoft.com/office/word/2012/wordml" xmlns:w16cex="http://schemas.microsoft.com/office/word/2018/wordml/cex" xmlns:w16cid="http://schemas.microsoft.com/office/word/2016/wordml/cid" xmlns:w16="http://schemas.microsoft.com/office/word/2018/wordml" xmlns:w16se="http://schemas.microsoft.com/office/word/2015/wordml/symex" xmlns:wpg="http://schemas.microsoft.com/office/word/2010/wordprocessingGroup" xmlns:wpi="http://schemas.microsoft.com/office/word/2010/wordprocessingInk" xmlns:wne="http://schemas.microsoft.com/office/word/2006/wordml" xmlns:wps="http://schemas.microsoft.com/office/word/2010/wordprocessingShape" mc:Ignorable="w14 w15 w16se w16cid w16 w16cex wp14">
   <w:p>
     <w:pPr>
       <w:pStyle w:val="Footer"/>
@@ -11364,7 +10715,7 @@
 </file>
 
 <file path=word/footnotes.xml><?xml version="1.0" encoding="utf-8"?>
-<w:footnotes xmlns:wpc="http://schemas.microsoft.com/office/word/2010/wordprocessingCanvas" xmlns:cx="http://schemas.microsoft.com/office/drawing/2014/chartex" xmlns:cx1="http://schemas.microsoft.com/office/drawing/2015/9/8/chartex" xmlns:cx2="http://schemas.microsoft.com/office/drawing/2015/10/21/chartex" xmlns:cx3="http://schemas.microsoft.com/office/drawing/2016/5/9/chartex" xmlns:cx4="http://schemas.microsoft.com/office/drawing/2016/5/10/chartex" xmlns:cx5="http://schemas.microsoft.com/office/drawing/2016/5/11/chartex" xmlns:cx6="http://schemas.microsoft.com/office/drawing/2016/5/12/chartex" xmlns:cx7="http://schemas.microsoft.com/office/drawing/2016/5/13/chartex" xmlns:cx8="http://schemas.microsoft.com/office/drawing/2016/5/14/chartex" xmlns:mc="http://schemas.openxmlformats.org/markup-compatibility/2006" xmlns:aink="http://schemas.microsoft.com/office/drawing/2016/ink" xmlns:am3d="http://schemas.microsoft.com/office/drawing/2017/model3d" xmlns:o="urn:schemas-microsoft-com:office:office" xmlns:oel="http://schemas.microsoft.com/office/2019/extlst" xmlns:r="http://schemas.openxmlformats.org/officeDocument/2006/relationships" xmlns:m="http://schemas.openxmlformats.org/officeDocument/2006/math" xmlns:v="urn:schemas-microsoft-com:vml" xmlns:wp14="http://schemas.microsoft.com/office/word/2010/wordprocessingDrawing" xmlns:wp="http://schemas.openxmlformats.org/drawingml/2006/wordprocessingDrawing" xmlns:w10="urn:schemas-microsoft-com:office:word" xmlns:w="http://schemas.openxmlformats.org/wordprocessingml/2006/main" xmlns:w14="http://schemas.microsoft.com/office/word/2010/wordml" xmlns:w15="http://schemas.microsoft.com/office/word/2012/wordml" xmlns:w16cex="http://schemas.microsoft.com/office/word/2018/wordml/cex" xmlns:w16cid="http://schemas.microsoft.com/office/word/2016/wordml/cid" xmlns:w16="http://schemas.microsoft.com/office/word/2018/wordml" xmlns:w16sdtdh="http://schemas.microsoft.com/office/word/2020/wordml/sdtdatahash" xmlns:w16se="http://schemas.microsoft.com/office/word/2015/wordml/symex" xmlns:wpg="http://schemas.microsoft.com/office/word/2010/wordprocessingGroup" xmlns:wpi="http://schemas.microsoft.com/office/word/2010/wordprocessingInk" xmlns:wne="http://schemas.microsoft.com/office/word/2006/wordml" xmlns:wps="http://schemas.microsoft.com/office/word/2010/wordprocessingShape" mc:Ignorable="w14 w15 w16se w16cid w16 w16cex w16sdtdh wp14">
+<w:footnotes xmlns:wpc="http://schemas.microsoft.com/office/word/2010/wordprocessingCanvas" xmlns:cx="http://schemas.microsoft.com/office/drawing/2014/chartex" xmlns:cx1="http://schemas.microsoft.com/office/drawing/2015/9/8/chartex" xmlns:cx2="http://schemas.microsoft.com/office/drawing/2015/10/21/chartex" xmlns:cx3="http://schemas.microsoft.com/office/drawing/2016/5/9/chartex" xmlns:cx4="http://schemas.microsoft.com/office/drawing/2016/5/10/chartex" xmlns:cx5="http://schemas.microsoft.com/office/drawing/2016/5/11/chartex" xmlns:cx6="http://schemas.microsoft.com/office/drawing/2016/5/12/chartex" xmlns:cx7="http://schemas.microsoft.com/office/drawing/2016/5/13/chartex" xmlns:cx8="http://schemas.microsoft.com/office/drawing/2016/5/14/chartex" xmlns:mc="http://schemas.openxmlformats.org/markup-compatibility/2006" xmlns:aink="http://schemas.microsoft.com/office/drawing/2016/ink" xmlns:am3d="http://schemas.microsoft.com/office/drawing/2017/model3d" xmlns:o="urn:schemas-microsoft-com:office:office" xmlns:r="http://schemas.openxmlformats.org/officeDocument/2006/relationships" xmlns:m="http://schemas.openxmlformats.org/officeDocument/2006/math" xmlns:v="urn:schemas-microsoft-com:vml" xmlns:wp14="http://schemas.microsoft.com/office/word/2010/wordprocessingDrawing" xmlns:wp="http://schemas.openxmlformats.org/drawingml/2006/wordprocessingDrawing" xmlns:w10="urn:schemas-microsoft-com:office:word" xmlns:w="http://schemas.openxmlformats.org/wordprocessingml/2006/main" xmlns:w14="http://schemas.microsoft.com/office/word/2010/wordml" xmlns:w15="http://schemas.microsoft.com/office/word/2012/wordml" xmlns:w16cex="http://schemas.microsoft.com/office/word/2018/wordml/cex" xmlns:w16cid="http://schemas.microsoft.com/office/word/2016/wordml/cid" xmlns:w16="http://schemas.microsoft.com/office/word/2018/wordml" xmlns:w16se="http://schemas.microsoft.com/office/word/2015/wordml/symex" xmlns:wpg="http://schemas.microsoft.com/office/word/2010/wordprocessingGroup" xmlns:wpi="http://schemas.microsoft.com/office/word/2010/wordprocessingInk" xmlns:wne="http://schemas.microsoft.com/office/word/2006/wordml" xmlns:wps="http://schemas.microsoft.com/office/word/2010/wordprocessingShape" mc:Ignorable="w14 w15 w16se w16cid w16 w16cex wp14">
   <w:footnote w:type="separator" w:id="-1">
     <w:p>
       <w:r>
@@ -11383,7 +10734,7 @@
 </file>
 
 <file path=word/numbering.xml><?xml version="1.0" encoding="utf-8"?>
-<w:numbering xmlns:wpc="http://schemas.microsoft.com/office/word/2010/wordprocessingCanvas" xmlns:cx="http://schemas.microsoft.com/office/drawing/2014/chartex" xmlns:cx1="http://schemas.microsoft.com/office/drawing/2015/9/8/chartex" xmlns:cx2="http://schemas.microsoft.com/office/drawing/2015/10/21/chartex" xmlns:cx3="http://schemas.microsoft.com/office/drawing/2016/5/9/chartex" xmlns:cx4="http://schemas.microsoft.com/office/drawing/2016/5/10/chartex" xmlns:cx5="http://schemas.microsoft.com/office/drawing/2016/5/11/chartex" xmlns:cx6="http://schemas.microsoft.com/office/drawing/2016/5/12/chartex" xmlns:cx7="http://schemas.microsoft.com/office/drawing/2016/5/13/chartex" xmlns:cx8="http://schemas.microsoft.com/office/drawing/2016/5/14/chartex" xmlns:mc="http://schemas.openxmlformats.org/markup-compatibility/2006" xmlns:aink="http://schemas.microsoft.com/office/drawing/2016/ink" xmlns:am3d="http://schemas.microsoft.com/office/drawing/2017/model3d" xmlns:o="urn:schemas-microsoft-com:office:office" xmlns:oel="http://schemas.microsoft.com/office/2019/extlst" xmlns:r="http://schemas.openxmlformats.org/officeDocument/2006/relationships" xmlns:m="http://schemas.openxmlformats.org/officeDocument/2006/math" xmlns:v="urn:schemas-microsoft-com:vml" xmlns:wp14="http://schemas.microsoft.com/office/word/2010/wordprocessingDrawing" xmlns:wp="http://schemas.openxmlformats.org/drawingml/2006/wordprocessingDrawing" xmlns:w10="urn:schemas-microsoft-com:office:word" xmlns:w="http://schemas.openxmlformats.org/wordprocessingml/2006/main" xmlns:w14="http://schemas.microsoft.com/office/word/2010/wordml" xmlns:w15="http://schemas.microsoft.com/office/word/2012/wordml" xmlns:w16cex="http://schemas.microsoft.com/office/word/2018/wordml/cex" xmlns:w16cid="http://schemas.microsoft.com/office/word/2016/wordml/cid" xmlns:w16="http://schemas.microsoft.com/office/word/2018/wordml" xmlns:w16sdtdh="http://schemas.microsoft.com/office/word/2020/wordml/sdtdatahash" xmlns:w16se="http://schemas.microsoft.com/office/word/2015/wordml/symex" xmlns:wpg="http://schemas.microsoft.com/office/word/2010/wordprocessingGroup" xmlns:wpi="http://schemas.microsoft.com/office/word/2010/wordprocessingInk" xmlns:wne="http://schemas.microsoft.com/office/word/2006/wordml" xmlns:wps="http://schemas.microsoft.com/office/word/2010/wordprocessingShape" mc:Ignorable="w14 w15 w16se w16cid w16 w16cex w16sdtdh wp14">
+<w:numbering xmlns:wpc="http://schemas.microsoft.com/office/word/2010/wordprocessingCanvas" xmlns:cx="http://schemas.microsoft.com/office/drawing/2014/chartex" xmlns:cx1="http://schemas.microsoft.com/office/drawing/2015/9/8/chartex" xmlns:cx2="http://schemas.microsoft.com/office/drawing/2015/10/21/chartex" xmlns:cx3="http://schemas.microsoft.com/office/drawing/2016/5/9/chartex" xmlns:cx4="http://schemas.microsoft.com/office/drawing/2016/5/10/chartex" xmlns:cx5="http://schemas.microsoft.com/office/drawing/2016/5/11/chartex" xmlns:cx6="http://schemas.microsoft.com/office/drawing/2016/5/12/chartex" xmlns:cx7="http://schemas.microsoft.com/office/drawing/2016/5/13/chartex" xmlns:cx8="http://schemas.microsoft.com/office/drawing/2016/5/14/chartex" xmlns:mc="http://schemas.openxmlformats.org/markup-compatibility/2006" xmlns:aink="http://schemas.microsoft.com/office/drawing/2016/ink" xmlns:am3d="http://schemas.microsoft.com/office/drawing/2017/model3d" xmlns:o="urn:schemas-microsoft-com:office:office" xmlns:r="http://schemas.openxmlformats.org/officeDocument/2006/relationships" xmlns:m="http://schemas.openxmlformats.org/officeDocument/2006/math" xmlns:v="urn:schemas-microsoft-com:vml" xmlns:wp14="http://schemas.microsoft.com/office/word/2010/wordprocessingDrawing" xmlns:wp="http://schemas.openxmlformats.org/drawingml/2006/wordprocessingDrawing" xmlns:w10="urn:schemas-microsoft-com:office:word" xmlns:w="http://schemas.openxmlformats.org/wordprocessingml/2006/main" xmlns:w14="http://schemas.microsoft.com/office/word/2010/wordml" xmlns:w15="http://schemas.microsoft.com/office/word/2012/wordml" xmlns:w16cex="http://schemas.microsoft.com/office/word/2018/wordml/cex" xmlns:w16cid="http://schemas.microsoft.com/office/word/2016/wordml/cid" xmlns:w16="http://schemas.microsoft.com/office/word/2018/wordml" xmlns:w16se="http://schemas.microsoft.com/office/word/2015/wordml/symex" xmlns:wpg="http://schemas.microsoft.com/office/word/2010/wordprocessingGroup" xmlns:wpi="http://schemas.microsoft.com/office/word/2010/wordprocessingInk" xmlns:wne="http://schemas.microsoft.com/office/word/2006/wordml" xmlns:wps="http://schemas.microsoft.com/office/word/2010/wordprocessingShape" mc:Ignorable="w14 w15 w16se w16cid w16 w16cex wp14">
   <w:abstractNum w:abstractNumId="0" w15:restartNumberingAfterBreak="0">
     <w:nsid w:val="36D2628A"/>
     <w:multiLevelType w:val="hybridMultilevel"/>
@@ -11470,7 +10821,7 @@
       </w:pPr>
     </w:lvl>
   </w:abstractNum>
-  <w:num w:numId="1" w16cid:durableId="1316295561">
+  <w:num w:numId="1">
     <w:abstractNumId w:val="0"/>
     <w:lvlOverride w:ilvl="0">
       <w:startOverride w:val="1"/>
@@ -11504,7 +10855,7 @@
 </file>
 
 <file path=word/styles.xml><?xml version="1.0" encoding="utf-8"?>
-<w:styles xmlns:mc="http://schemas.openxmlformats.org/markup-compatibility/2006" xmlns:r="http://schemas.openxmlformats.org/officeDocument/2006/relationships" xmlns:w="http://schemas.openxmlformats.org/wordprocessingml/2006/main" xmlns:w14="http://schemas.microsoft.com/office/word/2010/wordml" xmlns:w15="http://schemas.microsoft.com/office/word/2012/wordml" xmlns:w16cex="http://schemas.microsoft.com/office/word/2018/wordml/cex" xmlns:w16cid="http://schemas.microsoft.com/office/word/2016/wordml/cid" xmlns:w16="http://schemas.microsoft.com/office/word/2018/wordml" xmlns:w16sdtdh="http://schemas.microsoft.com/office/word/2020/wordml/sdtdatahash" xmlns:w16se="http://schemas.microsoft.com/office/word/2015/wordml/symex" mc:Ignorable="w14 w15 w16se w16cid w16 w16cex w16sdtdh">
+<w:styles xmlns:mc="http://schemas.openxmlformats.org/markup-compatibility/2006" xmlns:r="http://schemas.openxmlformats.org/officeDocument/2006/relationships" xmlns:w="http://schemas.openxmlformats.org/wordprocessingml/2006/main" xmlns:w14="http://schemas.microsoft.com/office/word/2010/wordml" xmlns:w15="http://schemas.microsoft.com/office/word/2012/wordml" xmlns:w16cex="http://schemas.microsoft.com/office/word/2018/wordml/cex" xmlns:w16cid="http://schemas.microsoft.com/office/word/2016/wordml/cid" xmlns:w16="http://schemas.microsoft.com/office/word/2018/wordml" xmlns:w16se="http://schemas.microsoft.com/office/word/2015/wordml/symex" mc:Ignorable="w14 w15 w16se w16cid w16 w16cex">
   <w:docDefaults>
     <w:rPrDefault>
       <w:rPr>

</xml_diff>

<commit_message>
CIV-11874 Defendant response document (#3713)
* CIV-11874 Update Document

* CIV-11874 Update CVE

---------

Co-authored-by: Pablo Ortiz <pablo.gutierrez@version1.com>
</commit_message>
<xml_diff>
--- a/docker/docmosis/templates/CV-SPC-CLM-ENG-01065-LIP.docx
+++ b/docker/docmosis/templates/CV-SPC-CLM-ENG-01065-LIP.docx
@@ -1,6 +1,6 @@
 
 <file path=word/document.xml><?xml version="1.0" encoding="utf-8"?>
-<w:document xmlns:wpc="http://schemas.microsoft.com/office/word/2010/wordprocessingCanvas" xmlns:cx="http://schemas.microsoft.com/office/drawing/2014/chartex" xmlns:cx1="http://schemas.microsoft.com/office/drawing/2015/9/8/chartex" xmlns:cx2="http://schemas.microsoft.com/office/drawing/2015/10/21/chartex" xmlns:cx3="http://schemas.microsoft.com/office/drawing/2016/5/9/chartex" xmlns:cx4="http://schemas.microsoft.com/office/drawing/2016/5/10/chartex" xmlns:cx5="http://schemas.microsoft.com/office/drawing/2016/5/11/chartex" xmlns:cx6="http://schemas.microsoft.com/office/drawing/2016/5/12/chartex" xmlns:cx7="http://schemas.microsoft.com/office/drawing/2016/5/13/chartex" xmlns:cx8="http://schemas.microsoft.com/office/drawing/2016/5/14/chartex" xmlns:mc="http://schemas.openxmlformats.org/markup-compatibility/2006" xmlns:aink="http://schemas.microsoft.com/office/drawing/2016/ink" xmlns:am3d="http://schemas.microsoft.com/office/drawing/2017/model3d" xmlns:o="urn:schemas-microsoft-com:office:office" xmlns:r="http://schemas.openxmlformats.org/officeDocument/2006/relationships" xmlns:m="http://schemas.openxmlformats.org/officeDocument/2006/math" xmlns:v="urn:schemas-microsoft-com:vml" xmlns:wp14="http://schemas.microsoft.com/office/word/2010/wordprocessingDrawing" xmlns:wp="http://schemas.openxmlformats.org/drawingml/2006/wordprocessingDrawing" xmlns:w10="urn:schemas-microsoft-com:office:word" xmlns:w="http://schemas.openxmlformats.org/wordprocessingml/2006/main" xmlns:w14="http://schemas.microsoft.com/office/word/2010/wordml" xmlns:w15="http://schemas.microsoft.com/office/word/2012/wordml" xmlns:w16cex="http://schemas.microsoft.com/office/word/2018/wordml/cex" xmlns:w16cid="http://schemas.microsoft.com/office/word/2016/wordml/cid" xmlns:w16="http://schemas.microsoft.com/office/word/2018/wordml" xmlns:w16se="http://schemas.microsoft.com/office/word/2015/wordml/symex" xmlns:wpg="http://schemas.microsoft.com/office/word/2010/wordprocessingGroup" xmlns:wpi="http://schemas.microsoft.com/office/word/2010/wordprocessingInk" xmlns:wne="http://schemas.microsoft.com/office/word/2006/wordml" xmlns:wps="http://schemas.microsoft.com/office/word/2010/wordprocessingShape" mc:Ignorable="w14 w15 w16se w16cid w16 w16cex wp14">
+<w:document xmlns:wpc="http://schemas.microsoft.com/office/word/2010/wordprocessingCanvas" xmlns:cx="http://schemas.microsoft.com/office/drawing/2014/chartex" xmlns:cx1="http://schemas.microsoft.com/office/drawing/2015/9/8/chartex" xmlns:cx2="http://schemas.microsoft.com/office/drawing/2015/10/21/chartex" xmlns:cx3="http://schemas.microsoft.com/office/drawing/2016/5/9/chartex" xmlns:cx4="http://schemas.microsoft.com/office/drawing/2016/5/10/chartex" xmlns:cx5="http://schemas.microsoft.com/office/drawing/2016/5/11/chartex" xmlns:cx6="http://schemas.microsoft.com/office/drawing/2016/5/12/chartex" xmlns:cx7="http://schemas.microsoft.com/office/drawing/2016/5/13/chartex" xmlns:cx8="http://schemas.microsoft.com/office/drawing/2016/5/14/chartex" xmlns:mc="http://schemas.openxmlformats.org/markup-compatibility/2006" xmlns:aink="http://schemas.microsoft.com/office/drawing/2016/ink" xmlns:am3d="http://schemas.microsoft.com/office/drawing/2017/model3d" xmlns:o="urn:schemas-microsoft-com:office:office" xmlns:oel="http://schemas.microsoft.com/office/2019/extlst" xmlns:r="http://schemas.openxmlformats.org/officeDocument/2006/relationships" xmlns:m="http://schemas.openxmlformats.org/officeDocument/2006/math" xmlns:v="urn:schemas-microsoft-com:vml" xmlns:wp14="http://schemas.microsoft.com/office/word/2010/wordprocessingDrawing" xmlns:wp="http://schemas.openxmlformats.org/drawingml/2006/wordprocessingDrawing" xmlns:w10="urn:schemas-microsoft-com:office:word" xmlns:w="http://schemas.openxmlformats.org/wordprocessingml/2006/main" xmlns:w14="http://schemas.microsoft.com/office/word/2010/wordml" xmlns:w15="http://schemas.microsoft.com/office/word/2012/wordml" xmlns:w16cex="http://schemas.microsoft.com/office/word/2018/wordml/cex" xmlns:w16cid="http://schemas.microsoft.com/office/word/2016/wordml/cid" xmlns:w16="http://schemas.microsoft.com/office/word/2018/wordml" xmlns:w16sdtdh="http://schemas.microsoft.com/office/word/2020/wordml/sdtdatahash" xmlns:w16se="http://schemas.microsoft.com/office/word/2015/wordml/symex" xmlns:wpg="http://schemas.microsoft.com/office/word/2010/wordprocessingGroup" xmlns:wpi="http://schemas.microsoft.com/office/word/2010/wordprocessingInk" xmlns:wne="http://schemas.microsoft.com/office/word/2006/wordml" xmlns:wps="http://schemas.microsoft.com/office/word/2010/wordprocessingShape" mc:Ignorable="w14 w15 w16se w16cid w16 w16cex w16sdtdh wp14">
   <w:body>
     <w:tbl>
       <w:tblPr>
@@ -408,9 +408,20 @@
                 <w:sz w:val="20"/>
                 <w:szCs w:val="20"/>
               </w:rPr>
-              <w:t>Received: &lt;&lt;{</w:t>
+              <w:t>Received: &lt;</w:t>
+            </w:r>
+            <w:proofErr w:type="gramStart"/>
+            <w:r>
+              <w:rPr>
+                <w:rFonts w:ascii="GDSTransportWebsite" w:eastAsia="Times New Roman" w:hAnsi="GDSTransportWebsite" w:cs="Times New Roman"/>
+                <w:color w:val="60686D"/>
+                <w:sz w:val="20"/>
+                <w:szCs w:val="20"/>
+              </w:rPr>
+              <w:t>&lt;{</w:t>
             </w:r>
             <w:proofErr w:type="spellStart"/>
+            <w:proofErr w:type="gramEnd"/>
             <w:r>
               <w:rPr>
                 <w:rFonts w:ascii="GDSTransportWebsite" w:eastAsia="Times New Roman" w:hAnsi="GDSTransportWebsite" w:cs="Times New Roman"/>
@@ -557,7 +568,21 @@
               <w:rPr>
                 <w:rFonts w:cstheme="minorHAnsi"/>
               </w:rPr>
-              <w:t>&lt;&lt;cs_{defendant1.isIndividual }&gt;&gt;</w:t>
+              <w:t>&lt;&lt;cs</w:t>
+            </w:r>
+            <w:proofErr w:type="gramStart"/>
+            <w:r>
+              <w:rPr>
+                <w:rFonts w:cstheme="minorHAnsi"/>
+              </w:rPr>
+              <w:t>_{</w:t>
+            </w:r>
+            <w:proofErr w:type="gramEnd"/>
+            <w:r>
+              <w:rPr>
+                <w:rFonts w:cstheme="minorHAnsi"/>
+              </w:rPr>
+              <w:t>defendant1.isIndividual }&gt;&gt;</w:t>
             </w:r>
           </w:p>
           <w:p>
@@ -691,12 +716,25 @@
           </w:tcPr>
           <w:p>
             <w:r>
-              <w:t>&lt;&lt;cs_{defendant1.primaryAddress.AddressLine1 != null}&gt;&gt;</w:t>
-            </w:r>
-          </w:p>
-          <w:p>
-            <w:r>
-              <w:t>&lt;&lt;defendant1.primaryAddress.AddressLine1&gt;&gt;</w:t>
+              <w:t>&lt;&lt;cs</w:t>
+            </w:r>
+            <w:proofErr w:type="gramStart"/>
+            <w:r>
+              <w:t>_{</w:t>
+            </w:r>
+            <w:proofErr w:type="gramEnd"/>
+            <w:r>
+              <w:t>defendant1.primaryAddress.AddressLine1 != null}&gt;&gt;</w:t>
+            </w:r>
+          </w:p>
+          <w:p>
+            <w:proofErr w:type="gramStart"/>
+            <w:r>
+              <w:t>&lt;&lt;defendant1.primaryAddress.AddressLine</w:t>
+            </w:r>
+            <w:proofErr w:type="gramEnd"/>
+            <w:r>
+              <w:t>1&gt;&gt;</w:t>
             </w:r>
           </w:p>
           <w:p>
@@ -706,12 +744,25 @@
           </w:p>
           <w:p>
             <w:r>
-              <w:t>&lt;&lt;cs_{defendant1.primaryAddress.AddressLine2 != null}&gt;&gt;</w:t>
-            </w:r>
-          </w:p>
-          <w:p>
-            <w:r>
-              <w:t>&lt;&lt;defendant1.primaryAddress.AddressLine2&gt;&gt;</w:t>
+              <w:t>&lt;&lt;cs</w:t>
+            </w:r>
+            <w:proofErr w:type="gramStart"/>
+            <w:r>
+              <w:t>_{</w:t>
+            </w:r>
+            <w:proofErr w:type="gramEnd"/>
+            <w:r>
+              <w:t>defendant1.primaryAddress.AddressLine2 != null}&gt;&gt;</w:t>
+            </w:r>
+          </w:p>
+          <w:p>
+            <w:proofErr w:type="gramStart"/>
+            <w:r>
+              <w:t>&lt;&lt;defendant1.primaryAddress.AddressLine</w:t>
+            </w:r>
+            <w:proofErr w:type="gramEnd"/>
+            <w:r>
+              <w:t>2&gt;&gt;</w:t>
             </w:r>
           </w:p>
           <w:p>
@@ -721,12 +772,25 @@
           </w:p>
           <w:p>
             <w:r>
-              <w:t>&lt;&lt;cs_{defendant1.primaryAddress.AddressLine3 != null}&gt;&gt;</w:t>
-            </w:r>
-          </w:p>
-          <w:p>
-            <w:r>
-              <w:t>&lt;&lt;defendant1.primaryAddress.AddressLine3&gt;&gt;</w:t>
+              <w:t>&lt;&lt;cs</w:t>
+            </w:r>
+            <w:proofErr w:type="gramStart"/>
+            <w:r>
+              <w:t>_{</w:t>
+            </w:r>
+            <w:proofErr w:type="gramEnd"/>
+            <w:r>
+              <w:t>defendant1.primaryAddress.AddressLine3 != null}&gt;&gt;</w:t>
+            </w:r>
+          </w:p>
+          <w:p>
+            <w:proofErr w:type="gramStart"/>
+            <w:r>
+              <w:t>&lt;&lt;defendant1.primaryAddress.AddressLine</w:t>
+            </w:r>
+            <w:proofErr w:type="gramEnd"/>
+            <w:r>
+              <w:t>3&gt;&gt;</w:t>
             </w:r>
           </w:p>
           <w:p>
@@ -736,12 +800,25 @@
           </w:p>
           <w:p>
             <w:r>
-              <w:t>&lt;&lt;cs_{defendant1.primaryAddress.PostTown!= null}&gt;&gt;</w:t>
-            </w:r>
-          </w:p>
-          <w:p>
-            <w:r>
-              <w:t>&lt;&lt;defendant1.primaryAddress.PostTown &gt;&gt;</w:t>
+              <w:t>&lt;&lt;cs</w:t>
+            </w:r>
+            <w:proofErr w:type="gramStart"/>
+            <w:r>
+              <w:t>_{</w:t>
+            </w:r>
+            <w:proofErr w:type="gramEnd"/>
+            <w:r>
+              <w:t>defendant1.primaryAddress.PostTown!= null}&gt;&gt;</w:t>
+            </w:r>
+          </w:p>
+          <w:p>
+            <w:proofErr w:type="gramStart"/>
+            <w:r>
+              <w:t>&lt;&lt;defendant1.primaryAddress.PostTown</w:t>
+            </w:r>
+            <w:proofErr w:type="gramEnd"/>
+            <w:r>
+              <w:t xml:space="preserve"> &gt;&gt;</w:t>
             </w:r>
           </w:p>
           <w:p>
@@ -751,12 +828,25 @@
           </w:p>
           <w:p>
             <w:r>
-              <w:t>&lt;&lt;cs_{defendant1.primaryAddress.County!= null}&gt;&gt;</w:t>
-            </w:r>
-          </w:p>
-          <w:p>
-            <w:r>
-              <w:t>&lt;&lt;defendant1.primaryAddress.County&gt;&gt;</w:t>
+              <w:t>&lt;&lt;cs</w:t>
+            </w:r>
+            <w:proofErr w:type="gramStart"/>
+            <w:r>
+              <w:t>_{</w:t>
+            </w:r>
+            <w:proofErr w:type="gramEnd"/>
+            <w:r>
+              <w:t>defendant1.primaryAddress.County!= null}&gt;&gt;</w:t>
+            </w:r>
+          </w:p>
+          <w:p>
+            <w:proofErr w:type="gramStart"/>
+            <w:r>
+              <w:t>&lt;&lt;defendant1.primaryAddress.County</w:t>
+            </w:r>
+            <w:proofErr w:type="gramEnd"/>
+            <w:r>
+              <w:t>&gt;&gt;</w:t>
             </w:r>
           </w:p>
           <w:p>
@@ -766,12 +856,25 @@
           </w:p>
           <w:p>
             <w:r>
-              <w:t>&lt;&lt;cs_{defendant1.primaryAddress.Country!= null}&gt;&gt;</w:t>
-            </w:r>
-          </w:p>
-          <w:p>
-            <w:r>
-              <w:t>&lt;&lt;defendant1.primaryAddress.Country&gt;&gt;</w:t>
+              <w:t>&lt;&lt;cs</w:t>
+            </w:r>
+            <w:proofErr w:type="gramStart"/>
+            <w:r>
+              <w:t>_{</w:t>
+            </w:r>
+            <w:proofErr w:type="gramEnd"/>
+            <w:r>
+              <w:t>defendant1.primaryAddress.Country!= null}&gt;&gt;</w:t>
+            </w:r>
+          </w:p>
+          <w:p>
+            <w:proofErr w:type="gramStart"/>
+            <w:r>
+              <w:t>&lt;&lt;defendant1.primaryAddress.Country</w:t>
+            </w:r>
+            <w:proofErr w:type="gramEnd"/>
+            <w:r>
+              <w:t>&gt;&gt;</w:t>
             </w:r>
           </w:p>
           <w:p>
@@ -781,12 +884,25 @@
           </w:p>
           <w:p>
             <w:r>
-              <w:t>&lt;&lt;cs_{defendant1.primaryAddress.PostCode!= null}&gt;&gt;</w:t>
-            </w:r>
-          </w:p>
-          <w:p>
-            <w:r>
-              <w:t>&lt;&lt;defendant1.primaryAddress.PostCode&gt;&gt;</w:t>
+              <w:t>&lt;&lt;cs</w:t>
+            </w:r>
+            <w:proofErr w:type="gramStart"/>
+            <w:r>
+              <w:t>_{</w:t>
+            </w:r>
+            <w:proofErr w:type="gramEnd"/>
+            <w:r>
+              <w:t>defendant1.primaryAddress.PostCode!= null}&gt;&gt;</w:t>
+            </w:r>
+          </w:p>
+          <w:p>
+            <w:proofErr w:type="gramStart"/>
+            <w:r>
+              <w:t>&lt;&lt;defendant1.primaryAddress.PostCode</w:t>
+            </w:r>
+            <w:proofErr w:type="gramEnd"/>
+            <w:r>
+              <w:t>&gt;&gt;</w:t>
             </w:r>
           </w:p>
           <w:p>
@@ -833,11 +949,19 @@
               <w:t>cr</w:t>
             </w:r>
             <w:proofErr w:type="spellEnd"/>
-            <w:r>
-              <w:rPr>
-                <w:rFonts w:cstheme="minorHAnsi"/>
-              </w:rPr>
-              <w:t>_{defendant1.correspondenceAddress.AddressLine1 != null}&gt;&gt;</w:t>
+            <w:proofErr w:type="gramStart"/>
+            <w:r>
+              <w:rPr>
+                <w:rFonts w:cstheme="minorHAnsi"/>
+              </w:rPr>
+              <w:t>_{</w:t>
+            </w:r>
+            <w:proofErr w:type="gramEnd"/>
+            <w:r>
+              <w:rPr>
+                <w:rFonts w:cstheme="minorHAnsi"/>
+              </w:rPr>
+              <w:t>defendant1.correspondenceAddress.AddressLine1 != null}&gt;&gt;</w:t>
             </w:r>
           </w:p>
         </w:tc>
@@ -908,7 +1032,15 @@
           </w:tcPr>
           <w:p>
             <w:r>
-              <w:t>&lt;&lt;cs_{defendant1</w:t>
+              <w:t>&lt;&lt;cs</w:t>
+            </w:r>
+            <w:proofErr w:type="gramStart"/>
+            <w:r>
+              <w:t>_{</w:t>
+            </w:r>
+            <w:proofErr w:type="gramEnd"/>
+            <w:r>
+              <w:t>defendant1</w:t>
             </w:r>
             <w:r>
               <w:rPr>
@@ -921,6 +1053,7 @@
             </w:r>
           </w:p>
           <w:p>
+            <w:proofErr w:type="gramStart"/>
             <w:r>
               <w:t>&lt;&lt;defendant1.</w:t>
             </w:r>
@@ -931,7 +1064,11 @@
               <w:t>correspondenceAddress</w:t>
             </w:r>
             <w:r>
-              <w:t>.AddressLine1&gt;&gt;</w:t>
+              <w:t>.AddressLine</w:t>
+            </w:r>
+            <w:proofErr w:type="gramEnd"/>
+            <w:r>
+              <w:t>1&gt;&gt;</w:t>
             </w:r>
           </w:p>
           <w:p>
@@ -941,7 +1078,15 @@
           </w:p>
           <w:p>
             <w:r>
-              <w:t>&lt;&lt;cs_{defendant1.</w:t>
+              <w:t>&lt;&lt;cs</w:t>
+            </w:r>
+            <w:proofErr w:type="gramStart"/>
+            <w:r>
+              <w:t>_{</w:t>
+            </w:r>
+            <w:proofErr w:type="gramEnd"/>
+            <w:r>
+              <w:t>defendant1.</w:t>
             </w:r>
             <w:r>
               <w:rPr>
@@ -954,6 +1099,7 @@
             </w:r>
           </w:p>
           <w:p>
+            <w:proofErr w:type="gramStart"/>
             <w:r>
               <w:t>&lt;&lt;defendant1.</w:t>
             </w:r>
@@ -964,7 +1110,11 @@
               <w:t>correspondenceAddress</w:t>
             </w:r>
             <w:r>
-              <w:t>.AddressLine2&gt;&gt;</w:t>
+              <w:t>.AddressLine</w:t>
+            </w:r>
+            <w:proofErr w:type="gramEnd"/>
+            <w:r>
+              <w:t>2&gt;&gt;</w:t>
             </w:r>
           </w:p>
           <w:p>
@@ -974,7 +1124,15 @@
           </w:p>
           <w:p>
             <w:r>
-              <w:t>&lt;&lt;cs_{defendant1.</w:t>
+              <w:t>&lt;&lt;cs</w:t>
+            </w:r>
+            <w:proofErr w:type="gramStart"/>
+            <w:r>
+              <w:t>_{</w:t>
+            </w:r>
+            <w:proofErr w:type="gramEnd"/>
+            <w:r>
+              <w:t>defendant1.</w:t>
             </w:r>
             <w:r>
               <w:rPr>
@@ -987,6 +1145,7 @@
             </w:r>
           </w:p>
           <w:p>
+            <w:proofErr w:type="gramStart"/>
             <w:r>
               <w:t>&lt;&lt;defendant1.</w:t>
             </w:r>
@@ -997,7 +1156,11 @@
               <w:t>correspondenceAddress</w:t>
             </w:r>
             <w:r>
-              <w:t>.AddressLine3&gt;&gt;</w:t>
+              <w:t>.AddressLine</w:t>
+            </w:r>
+            <w:proofErr w:type="gramEnd"/>
+            <w:r>
+              <w:t>3&gt;&gt;</w:t>
             </w:r>
           </w:p>
           <w:p>
@@ -1007,7 +1170,15 @@
           </w:p>
           <w:p>
             <w:r>
-              <w:t>&lt;&lt;cs_{defendant1.</w:t>
+              <w:t>&lt;&lt;cs</w:t>
+            </w:r>
+            <w:proofErr w:type="gramStart"/>
+            <w:r>
+              <w:t>_{</w:t>
+            </w:r>
+            <w:proofErr w:type="gramEnd"/>
+            <w:r>
+              <w:t>defendant1.</w:t>
             </w:r>
             <w:r>
               <w:rPr>
@@ -1020,6 +1191,7 @@
             </w:r>
           </w:p>
           <w:p>
+            <w:proofErr w:type="gramStart"/>
             <w:r>
               <w:t>&lt;&lt;defendant1.</w:t>
             </w:r>
@@ -1030,7 +1202,11 @@
               <w:t>correspondenceAddress</w:t>
             </w:r>
             <w:r>
-              <w:t>.PostTown &gt;&gt;</w:t>
+              <w:t>.PostTown</w:t>
+            </w:r>
+            <w:proofErr w:type="gramEnd"/>
+            <w:r>
+              <w:t xml:space="preserve"> &gt;&gt;</w:t>
             </w:r>
           </w:p>
           <w:p>
@@ -1040,7 +1216,15 @@
           </w:p>
           <w:p>
             <w:r>
-              <w:t>&lt;&lt;cs_{defendant1.</w:t>
+              <w:t>&lt;&lt;cs</w:t>
+            </w:r>
+            <w:proofErr w:type="gramStart"/>
+            <w:r>
+              <w:t>_{</w:t>
+            </w:r>
+            <w:proofErr w:type="gramEnd"/>
+            <w:r>
+              <w:t>defendant1.</w:t>
             </w:r>
             <w:r>
               <w:rPr>
@@ -1053,6 +1237,7 @@
             </w:r>
           </w:p>
           <w:p>
+            <w:proofErr w:type="gramStart"/>
             <w:r>
               <w:lastRenderedPageBreak/>
               <w:t>&lt;&lt;defendant1.</w:t>
@@ -1064,7 +1249,11 @@
               <w:t>correspondenceAddress</w:t>
             </w:r>
             <w:r>
-              <w:t>.County&gt;&gt;</w:t>
+              <w:t>.County</w:t>
+            </w:r>
+            <w:proofErr w:type="gramEnd"/>
+            <w:r>
+              <w:t>&gt;&gt;</w:t>
             </w:r>
           </w:p>
           <w:p>
@@ -1074,7 +1263,15 @@
           </w:p>
           <w:p>
             <w:r>
-              <w:t>&lt;&lt;cs_{defendant1.</w:t>
+              <w:t>&lt;&lt;cs</w:t>
+            </w:r>
+            <w:proofErr w:type="gramStart"/>
+            <w:r>
+              <w:t>_{</w:t>
+            </w:r>
+            <w:proofErr w:type="gramEnd"/>
+            <w:r>
+              <w:t>defendant1.</w:t>
             </w:r>
             <w:r>
               <w:rPr>
@@ -1087,6 +1284,7 @@
             </w:r>
           </w:p>
           <w:p>
+            <w:proofErr w:type="gramStart"/>
             <w:r>
               <w:t>&lt;&lt;defendant1.</w:t>
             </w:r>
@@ -1097,7 +1295,11 @@
               <w:t>correspondenceAddress</w:t>
             </w:r>
             <w:r>
-              <w:t>.Country&gt;&gt;</w:t>
+              <w:t>.Country</w:t>
+            </w:r>
+            <w:proofErr w:type="gramEnd"/>
+            <w:r>
+              <w:t>&gt;&gt;</w:t>
             </w:r>
           </w:p>
           <w:p>
@@ -1107,7 +1309,15 @@
           </w:p>
           <w:p>
             <w:r>
-              <w:t>&lt;&lt;cs_{defendant1.</w:t>
+              <w:t>&lt;&lt;cs</w:t>
+            </w:r>
+            <w:proofErr w:type="gramStart"/>
+            <w:r>
+              <w:t>_{</w:t>
+            </w:r>
+            <w:proofErr w:type="gramEnd"/>
+            <w:r>
+              <w:t>defendant1.</w:t>
             </w:r>
             <w:r>
               <w:rPr>
@@ -1120,6 +1330,7 @@
             </w:r>
           </w:p>
           <w:p>
+            <w:proofErr w:type="gramStart"/>
             <w:r>
               <w:t>&lt;&lt;defendant1.</w:t>
             </w:r>
@@ -1130,7 +1341,11 @@
               <w:t>correspondenceAddress</w:t>
             </w:r>
             <w:r>
-              <w:t>.PostCode&gt;&gt;</w:t>
+              <w:t>.PostCode</w:t>
+            </w:r>
+            <w:proofErr w:type="gramEnd"/>
+            <w:r>
+              <w:t>&gt;&gt;</w:t>
             </w:r>
           </w:p>
           <w:p>
@@ -1241,11 +1456,19 @@
               <w:t>cr</w:t>
             </w:r>
             <w:proofErr w:type="spellEnd"/>
-            <w:r>
-              <w:rPr>
-                <w:rFonts w:cstheme="minorHAnsi"/>
-              </w:rPr>
-              <w:t>_{defendant1.individual}&gt;&gt;</w:t>
+            <w:proofErr w:type="gramStart"/>
+            <w:r>
+              <w:rPr>
+                <w:rFonts w:cstheme="minorHAnsi"/>
+              </w:rPr>
+              <w:t>_{</w:t>
+            </w:r>
+            <w:proofErr w:type="gramEnd"/>
+            <w:r>
+              <w:rPr>
+                <w:rFonts w:cstheme="minorHAnsi"/>
+              </w:rPr>
+              <w:t>defendant1.individual}&gt;&gt;</w:t>
             </w:r>
           </w:p>
         </w:tc>
@@ -1324,12 +1547,24 @@
                 <w:sz w:val="21"/>
                 <w:szCs w:val="21"/>
               </w:rPr>
-              <w:t>&lt;&lt;</w:t>
+              <w:t>&lt;</w:t>
+            </w:r>
+            <w:proofErr w:type="gramStart"/>
+            <w:r>
+              <w:rPr>
+                <w:rStyle w:val="normaltextrun"/>
+                <w:rFonts w:ascii="Segoe UI" w:hAnsi="Segoe UI" w:cs="Segoe UI"/>
+                <w:color w:val="000000"/>
+                <w:sz w:val="21"/>
+                <w:szCs w:val="21"/>
+              </w:rPr>
+              <w:t>&lt;</w:t>
             </w:r>
             <w:r>
               <w:t>{</w:t>
             </w:r>
             <w:proofErr w:type="spellStart"/>
+            <w:proofErr w:type="gramEnd"/>
             <w:r>
               <w:rPr>
                 <w:rStyle w:val="normaltextrun"/>
@@ -1651,11 +1886,19 @@
               <w:t>cr</w:t>
             </w:r>
             <w:proofErr w:type="spellEnd"/>
-            <w:r>
-              <w:rPr>
-                <w:rFonts w:cstheme="minorHAnsi"/>
-              </w:rPr>
-              <w:t>_{defendant2.name != null}&gt;&gt;</w:t>
+            <w:proofErr w:type="gramStart"/>
+            <w:r>
+              <w:rPr>
+                <w:rFonts w:cstheme="minorHAnsi"/>
+              </w:rPr>
+              <w:t>_{</w:t>
+            </w:r>
+            <w:proofErr w:type="gramEnd"/>
+            <w:r>
+              <w:rPr>
+                <w:rFonts w:cstheme="minorHAnsi"/>
+              </w:rPr>
+              <w:t>defendant2.name != null}&gt;&gt;</w:t>
             </w:r>
           </w:p>
         </w:tc>
@@ -1704,7 +1947,21 @@
               <w:rPr>
                 <w:rFonts w:cstheme="minorHAnsi"/>
               </w:rPr>
-              <w:t>&lt;&lt;cs_{defendant2.individual}&gt;&gt;</w:t>
+              <w:t>&lt;&lt;cs</w:t>
+            </w:r>
+            <w:proofErr w:type="gramStart"/>
+            <w:r>
+              <w:rPr>
+                <w:rFonts w:cstheme="minorHAnsi"/>
+              </w:rPr>
+              <w:t>_{</w:t>
+            </w:r>
+            <w:proofErr w:type="gramEnd"/>
+            <w:r>
+              <w:rPr>
+                <w:rFonts w:cstheme="minorHAnsi"/>
+              </w:rPr>
+              <w:t>defendant2.individual}&gt;&gt;</w:t>
             </w:r>
           </w:p>
           <w:p>
@@ -1838,12 +2095,25 @@
           </w:tcPr>
           <w:p>
             <w:r>
-              <w:t>&lt;&lt;cs_{defendant2.primaryAddress.AddressLine1 != null}&gt;&gt;</w:t>
-            </w:r>
-          </w:p>
-          <w:p>
-            <w:r>
-              <w:t>&lt;&lt;defendant2.primaryAddress.AddressLine1&gt;&gt;</w:t>
+              <w:t>&lt;&lt;cs</w:t>
+            </w:r>
+            <w:proofErr w:type="gramStart"/>
+            <w:r>
+              <w:t>_{</w:t>
+            </w:r>
+            <w:proofErr w:type="gramEnd"/>
+            <w:r>
+              <w:t>defendant2.primaryAddress.AddressLine1 != null}&gt;&gt;</w:t>
+            </w:r>
+          </w:p>
+          <w:p>
+            <w:proofErr w:type="gramStart"/>
+            <w:r>
+              <w:t>&lt;&lt;defendant2.primaryAddress.AddressLine</w:t>
+            </w:r>
+            <w:proofErr w:type="gramEnd"/>
+            <w:r>
+              <w:t>1&gt;&gt;</w:t>
             </w:r>
           </w:p>
           <w:p>
@@ -1853,12 +2123,25 @@
           </w:p>
           <w:p>
             <w:r>
-              <w:t>&lt;&lt;cs_{defendant2.primaryAddress.AddressLine2 != null}&gt;&gt;</w:t>
-            </w:r>
-          </w:p>
-          <w:p>
-            <w:r>
-              <w:t>&lt;&lt;defendant2.primaryAddress.AddressLine2&gt;&gt;</w:t>
+              <w:t>&lt;&lt;cs</w:t>
+            </w:r>
+            <w:proofErr w:type="gramStart"/>
+            <w:r>
+              <w:t>_{</w:t>
+            </w:r>
+            <w:proofErr w:type="gramEnd"/>
+            <w:r>
+              <w:t>defendant2.primaryAddress.AddressLine2 != null}&gt;&gt;</w:t>
+            </w:r>
+          </w:p>
+          <w:p>
+            <w:proofErr w:type="gramStart"/>
+            <w:r>
+              <w:t>&lt;&lt;defendant2.primaryAddress.AddressLine</w:t>
+            </w:r>
+            <w:proofErr w:type="gramEnd"/>
+            <w:r>
+              <w:t>2&gt;&gt;</w:t>
             </w:r>
           </w:p>
           <w:p>
@@ -1868,12 +2151,25 @@
           </w:p>
           <w:p>
             <w:r>
-              <w:t>&lt;&lt;cs_{defendant2.primaryAddress.AddressLine3 != null}&gt;&gt;</w:t>
-            </w:r>
-          </w:p>
-          <w:p>
-            <w:r>
-              <w:t>&lt;&lt;defendant2.primaryAddress.AddressLine3&gt;&gt;</w:t>
+              <w:t>&lt;&lt;cs</w:t>
+            </w:r>
+            <w:proofErr w:type="gramStart"/>
+            <w:r>
+              <w:t>_{</w:t>
+            </w:r>
+            <w:proofErr w:type="gramEnd"/>
+            <w:r>
+              <w:t>defendant2.primaryAddress.AddressLine3 != null}&gt;&gt;</w:t>
+            </w:r>
+          </w:p>
+          <w:p>
+            <w:proofErr w:type="gramStart"/>
+            <w:r>
+              <w:t>&lt;&lt;defendant2.primaryAddress.AddressLine</w:t>
+            </w:r>
+            <w:proofErr w:type="gramEnd"/>
+            <w:r>
+              <w:t>3&gt;&gt;</w:t>
             </w:r>
           </w:p>
           <w:p>
@@ -1883,12 +2179,25 @@
           </w:p>
           <w:p>
             <w:r>
-              <w:t>&lt;&lt;cs_{defendant2.primaryAddress.PostTown!= null}&gt;&gt;</w:t>
-            </w:r>
-          </w:p>
-          <w:p>
-            <w:r>
-              <w:t>&lt;&lt;defendant2.primaryAddress.PostTown &gt;&gt;</w:t>
+              <w:t>&lt;&lt;cs</w:t>
+            </w:r>
+            <w:proofErr w:type="gramStart"/>
+            <w:r>
+              <w:t>_{</w:t>
+            </w:r>
+            <w:proofErr w:type="gramEnd"/>
+            <w:r>
+              <w:t>defendant2.primaryAddress.PostTown!= null}&gt;&gt;</w:t>
+            </w:r>
+          </w:p>
+          <w:p>
+            <w:proofErr w:type="gramStart"/>
+            <w:r>
+              <w:t>&lt;&lt;defendant2.primaryAddress.PostTown</w:t>
+            </w:r>
+            <w:proofErr w:type="gramEnd"/>
+            <w:r>
+              <w:t xml:space="preserve"> &gt;&gt;</w:t>
             </w:r>
           </w:p>
           <w:p>
@@ -1898,12 +2207,25 @@
           </w:p>
           <w:p>
             <w:r>
-              <w:t>&lt;&lt;cs_{defendant2.primaryAddress.County!= null}&gt;&gt;</w:t>
-            </w:r>
-          </w:p>
-          <w:p>
-            <w:r>
-              <w:t>&lt;&lt;defendant2.primaryAddress.County&gt;&gt;</w:t>
+              <w:t>&lt;&lt;cs</w:t>
+            </w:r>
+            <w:proofErr w:type="gramStart"/>
+            <w:r>
+              <w:t>_{</w:t>
+            </w:r>
+            <w:proofErr w:type="gramEnd"/>
+            <w:r>
+              <w:t>defendant2.primaryAddress.County!= null}&gt;&gt;</w:t>
+            </w:r>
+          </w:p>
+          <w:p>
+            <w:proofErr w:type="gramStart"/>
+            <w:r>
+              <w:t>&lt;&lt;defendant2.primaryAddress.County</w:t>
+            </w:r>
+            <w:proofErr w:type="gramEnd"/>
+            <w:r>
+              <w:t>&gt;&gt;</w:t>
             </w:r>
           </w:p>
           <w:p>
@@ -1913,12 +2235,25 @@
           </w:p>
           <w:p>
             <w:r>
-              <w:t>&lt;&lt;cs_{defendant2.primaryAddress.Country!= null}&gt;&gt;</w:t>
-            </w:r>
-          </w:p>
-          <w:p>
-            <w:r>
-              <w:t>&lt;&lt;defendant2.primaryAddress.Country&gt;&gt;</w:t>
+              <w:t>&lt;&lt;cs</w:t>
+            </w:r>
+            <w:proofErr w:type="gramStart"/>
+            <w:r>
+              <w:t>_{</w:t>
+            </w:r>
+            <w:proofErr w:type="gramEnd"/>
+            <w:r>
+              <w:t>defendant2.primaryAddress.Country!= null}&gt;&gt;</w:t>
+            </w:r>
+          </w:p>
+          <w:p>
+            <w:proofErr w:type="gramStart"/>
+            <w:r>
+              <w:t>&lt;&lt;defendant2.primaryAddress.Country</w:t>
+            </w:r>
+            <w:proofErr w:type="gramEnd"/>
+            <w:r>
+              <w:t>&gt;&gt;</w:t>
             </w:r>
           </w:p>
           <w:p>
@@ -1928,12 +2263,25 @@
           </w:p>
           <w:p>
             <w:r>
-              <w:t>&lt;&lt;cs_{defendant2.primaryAddress.PostCode!= null}&gt;&gt;</w:t>
-            </w:r>
-          </w:p>
-          <w:p>
-            <w:r>
-              <w:t>&lt;&lt;defendant2.primaryAddress.PostCode&gt;&gt;</w:t>
+              <w:t>&lt;&lt;cs</w:t>
+            </w:r>
+            <w:proofErr w:type="gramStart"/>
+            <w:r>
+              <w:t>_{</w:t>
+            </w:r>
+            <w:proofErr w:type="gramEnd"/>
+            <w:r>
+              <w:t>defendant2.primaryAddress.PostCode!= null}&gt;&gt;</w:t>
+            </w:r>
+          </w:p>
+          <w:p>
+            <w:proofErr w:type="gramStart"/>
+            <w:r>
+              <w:t>&lt;&lt;defendant2.primaryAddress.PostCode</w:t>
+            </w:r>
+            <w:proofErr w:type="gramEnd"/>
+            <w:r>
+              <w:t>&gt;&gt;</w:t>
             </w:r>
           </w:p>
           <w:p>
@@ -1984,7 +2332,21 @@
               <w:rPr>
                 <w:rFonts w:cstheme="minorHAnsi"/>
               </w:rPr>
-              <w:t>_{defendant2.correspondenceAddress!=null}&gt;&gt;</w:t>
+              <w:t>_{</w:t>
+            </w:r>
+            <w:proofErr w:type="gramStart"/>
+            <w:r>
+              <w:rPr>
+                <w:rFonts w:cstheme="minorHAnsi"/>
+              </w:rPr>
+              <w:t>defendant2.correspondenceAddress!=</w:t>
+            </w:r>
+            <w:proofErr w:type="gramEnd"/>
+            <w:r>
+              <w:rPr>
+                <w:rFonts w:cstheme="minorHAnsi"/>
+              </w:rPr>
+              <w:t>null}&gt;&gt;</w:t>
             </w:r>
           </w:p>
         </w:tc>
@@ -2040,7 +2402,15 @@
           </w:tcPr>
           <w:p>
             <w:r>
-              <w:t>&lt;&lt;cs_{defendant2.</w:t>
+              <w:t>&lt;&lt;cs</w:t>
+            </w:r>
+            <w:proofErr w:type="gramStart"/>
+            <w:r>
+              <w:t>_{</w:t>
+            </w:r>
+            <w:proofErr w:type="gramEnd"/>
+            <w:r>
+              <w:t>defendant2.</w:t>
             </w:r>
             <w:r>
               <w:rPr>
@@ -2053,6 +2423,7 @@
             </w:r>
           </w:p>
           <w:p>
+            <w:proofErr w:type="gramStart"/>
             <w:r>
               <w:t>&lt;&lt;defendant2.</w:t>
             </w:r>
@@ -2063,7 +2434,11 @@
               <w:t>correspondenceAddress</w:t>
             </w:r>
             <w:r>
-              <w:t>.AddressLine1&gt;&gt;</w:t>
+              <w:t>.AddressLine</w:t>
+            </w:r>
+            <w:proofErr w:type="gramEnd"/>
+            <w:r>
+              <w:t>1&gt;&gt;</w:t>
             </w:r>
           </w:p>
           <w:p>
@@ -2073,7 +2448,15 @@
           </w:p>
           <w:p>
             <w:r>
-              <w:t>&lt;&lt;cs_{defendant2.</w:t>
+              <w:t>&lt;&lt;cs</w:t>
+            </w:r>
+            <w:proofErr w:type="gramStart"/>
+            <w:r>
+              <w:t>_{</w:t>
+            </w:r>
+            <w:proofErr w:type="gramEnd"/>
+            <w:r>
+              <w:t>defendant2.</w:t>
             </w:r>
             <w:r>
               <w:rPr>
@@ -2086,6 +2469,7 @@
             </w:r>
           </w:p>
           <w:p>
+            <w:proofErr w:type="gramStart"/>
             <w:r>
               <w:t>&lt;&lt;defendant2.</w:t>
             </w:r>
@@ -2096,7 +2480,11 @@
               <w:t>correspondenceAddress</w:t>
             </w:r>
             <w:r>
-              <w:t>.AddressLine2&gt;&gt;</w:t>
+              <w:t>.AddressLine</w:t>
+            </w:r>
+            <w:proofErr w:type="gramEnd"/>
+            <w:r>
+              <w:t>2&gt;&gt;</w:t>
             </w:r>
           </w:p>
           <w:p>
@@ -2106,7 +2494,15 @@
           </w:p>
           <w:p>
             <w:r>
-              <w:t>&lt;&lt;cs_{defendant2.</w:t>
+              <w:t>&lt;&lt;cs</w:t>
+            </w:r>
+            <w:proofErr w:type="gramStart"/>
+            <w:r>
+              <w:t>_{</w:t>
+            </w:r>
+            <w:proofErr w:type="gramEnd"/>
+            <w:r>
+              <w:t>defendant2.</w:t>
             </w:r>
             <w:r>
               <w:rPr>
@@ -2119,6 +2515,7 @@
             </w:r>
           </w:p>
           <w:p>
+            <w:proofErr w:type="gramStart"/>
             <w:r>
               <w:t>&lt;&lt;defendant2.</w:t>
             </w:r>
@@ -2129,7 +2526,11 @@
               <w:t>correspondenceAddress</w:t>
             </w:r>
             <w:r>
-              <w:t>.AddressLine3&gt;&gt;</w:t>
+              <w:t>.AddressLine</w:t>
+            </w:r>
+            <w:proofErr w:type="gramEnd"/>
+            <w:r>
+              <w:t>3&gt;&gt;</w:t>
             </w:r>
           </w:p>
           <w:p>
@@ -2139,7 +2540,15 @@
           </w:p>
           <w:p>
             <w:r>
-              <w:t>&lt;&lt;cs_{defendant2.</w:t>
+              <w:t>&lt;&lt;cs</w:t>
+            </w:r>
+            <w:proofErr w:type="gramStart"/>
+            <w:r>
+              <w:t>_{</w:t>
+            </w:r>
+            <w:proofErr w:type="gramEnd"/>
+            <w:r>
+              <w:t>defendant2.</w:t>
             </w:r>
             <w:r>
               <w:rPr>
@@ -2152,6 +2561,7 @@
             </w:r>
           </w:p>
           <w:p>
+            <w:proofErr w:type="gramStart"/>
             <w:r>
               <w:lastRenderedPageBreak/>
               <w:t>&lt;&lt;defendant2.</w:t>
@@ -2163,7 +2573,11 @@
               <w:t>correspondenceAddress</w:t>
             </w:r>
             <w:r>
-              <w:t>.PostTown &gt;&gt;</w:t>
+              <w:t>.PostTown</w:t>
+            </w:r>
+            <w:proofErr w:type="gramEnd"/>
+            <w:r>
+              <w:t xml:space="preserve"> &gt;&gt;</w:t>
             </w:r>
           </w:p>
           <w:p>
@@ -2173,7 +2587,15 @@
           </w:p>
           <w:p>
             <w:r>
-              <w:t>&lt;&lt;cs_{defendant2.</w:t>
+              <w:t>&lt;&lt;cs</w:t>
+            </w:r>
+            <w:proofErr w:type="gramStart"/>
+            <w:r>
+              <w:t>_{</w:t>
+            </w:r>
+            <w:proofErr w:type="gramEnd"/>
+            <w:r>
+              <w:t>defendant2.</w:t>
             </w:r>
             <w:r>
               <w:rPr>
@@ -2186,6 +2608,7 @@
             </w:r>
           </w:p>
           <w:p>
+            <w:proofErr w:type="gramStart"/>
             <w:r>
               <w:t>&lt;&lt;defendant2.</w:t>
             </w:r>
@@ -2196,7 +2619,11 @@
               <w:t>correspondenceAddress</w:t>
             </w:r>
             <w:r>
-              <w:t>.County&gt;&gt;</w:t>
+              <w:t>.County</w:t>
+            </w:r>
+            <w:proofErr w:type="gramEnd"/>
+            <w:r>
+              <w:t>&gt;&gt;</w:t>
             </w:r>
           </w:p>
           <w:p>
@@ -2206,7 +2633,15 @@
           </w:p>
           <w:p>
             <w:r>
-              <w:t>&lt;&lt;cs_{defendant2.</w:t>
+              <w:t>&lt;&lt;cs</w:t>
+            </w:r>
+            <w:proofErr w:type="gramStart"/>
+            <w:r>
+              <w:t>_{</w:t>
+            </w:r>
+            <w:proofErr w:type="gramEnd"/>
+            <w:r>
+              <w:t>defendant2.</w:t>
             </w:r>
             <w:r>
               <w:rPr>
@@ -2219,6 +2654,7 @@
             </w:r>
           </w:p>
           <w:p>
+            <w:proofErr w:type="gramStart"/>
             <w:r>
               <w:t>&lt;&lt;defendant2.</w:t>
             </w:r>
@@ -2229,7 +2665,11 @@
               <w:t>correspondenceAddress</w:t>
             </w:r>
             <w:r>
-              <w:t>.Country&gt;&gt;</w:t>
+              <w:t>.Country</w:t>
+            </w:r>
+            <w:proofErr w:type="gramEnd"/>
+            <w:r>
+              <w:t>&gt;&gt;</w:t>
             </w:r>
           </w:p>
           <w:p>
@@ -2239,7 +2679,15 @@
           </w:p>
           <w:p>
             <w:r>
-              <w:t>&lt;&lt;cs_{defendant2.</w:t>
+              <w:t>&lt;&lt;cs</w:t>
+            </w:r>
+            <w:proofErr w:type="gramStart"/>
+            <w:r>
+              <w:t>_{</w:t>
+            </w:r>
+            <w:proofErr w:type="gramEnd"/>
+            <w:r>
+              <w:t>defendant2.</w:t>
             </w:r>
             <w:r>
               <w:rPr>
@@ -2252,6 +2700,7 @@
             </w:r>
           </w:p>
           <w:p>
+            <w:proofErr w:type="gramStart"/>
             <w:r>
               <w:t>&lt;&lt;defendant2.</w:t>
             </w:r>
@@ -2262,7 +2711,11 @@
               <w:t>correspondenceAddress</w:t>
             </w:r>
             <w:r>
-              <w:t>.PostCode&gt;&gt;</w:t>
+              <w:t>.PostCode</w:t>
+            </w:r>
+            <w:proofErr w:type="gramEnd"/>
+            <w:r>
+              <w:t>&gt;&gt;</w:t>
             </w:r>
           </w:p>
           <w:p>
@@ -2358,11 +2811,19 @@
               <w:t>cr</w:t>
             </w:r>
             <w:proofErr w:type="spellEnd"/>
-            <w:r>
-              <w:rPr>
-                <w:rFonts w:cstheme="minorHAnsi"/>
-              </w:rPr>
-              <w:t>_{defendant2.individual}&gt;&gt;</w:t>
+            <w:proofErr w:type="gramStart"/>
+            <w:r>
+              <w:rPr>
+                <w:rFonts w:cstheme="minorHAnsi"/>
+              </w:rPr>
+              <w:t>_{</w:t>
+            </w:r>
+            <w:proofErr w:type="gramEnd"/>
+            <w:r>
+              <w:rPr>
+                <w:rFonts w:cstheme="minorHAnsi"/>
+              </w:rPr>
+              <w:t>defendant2.individual}&gt;&gt;</w:t>
             </w:r>
           </w:p>
         </w:tc>
@@ -2441,9 +2902,21 @@
                 <w:sz w:val="21"/>
                 <w:szCs w:val="21"/>
               </w:rPr>
-              <w:t>&lt;&lt;{</w:t>
+              <w:t>&lt;</w:t>
+            </w:r>
+            <w:proofErr w:type="gramStart"/>
+            <w:r>
+              <w:rPr>
+                <w:rStyle w:val="normaltextrun"/>
+                <w:rFonts w:ascii="Segoe UI" w:hAnsi="Segoe UI" w:cs="Segoe UI"/>
+                <w:color w:val="000000"/>
+                <w:sz w:val="21"/>
+                <w:szCs w:val="21"/>
+              </w:rPr>
+              <w:t>&lt;{</w:t>
             </w:r>
             <w:proofErr w:type="spellStart"/>
+            <w:proofErr w:type="gramEnd"/>
             <w:r>
               <w:rPr>
                 <w:rStyle w:val="normaltextrun"/>
@@ -2787,7 +3260,7 @@
       <w:tr>
         <w:tc>
           <w:tcPr>
-            <w:tcW w:w="2694" w:type="dxa"/>
+            <w:tcW w:w="3672" w:type="dxa"/>
             <w:tcBorders>
               <w:top w:val="single" w:sz="4" w:space="0" w:color="auto"/>
               <w:left w:val="nil"/>
@@ -2812,7 +3285,7 @@
         </w:tc>
         <w:tc>
           <w:tcPr>
-            <w:tcW w:w="6322" w:type="dxa"/>
+            <w:tcW w:w="5354" w:type="dxa"/>
             <w:tcBorders>
               <w:top w:val="single" w:sz="4" w:space="0" w:color="auto"/>
               <w:left w:val="nil"/>
@@ -2880,7 +3353,7 @@
       <w:tr>
         <w:tc>
           <w:tcPr>
-            <w:tcW w:w="2694" w:type="dxa"/>
+            <w:tcW w:w="3672" w:type="dxa"/>
             <w:tcBorders>
               <w:top w:val="single" w:sz="4" w:space="0" w:color="auto"/>
               <w:left w:val="nil"/>
@@ -2909,6 +3382,7 @@
               <w:t>cr</w:t>
             </w:r>
             <w:proofErr w:type="spellEnd"/>
+            <w:proofErr w:type="gramStart"/>
             <w:r>
               <w:rPr>
                 <w:rFonts w:cstheme="minorHAnsi"/>
@@ -2916,6 +3390,7 @@
               <w:t>_{</w:t>
             </w:r>
             <w:proofErr w:type="spellStart"/>
+            <w:proofErr w:type="gramEnd"/>
             <w:r>
               <w:rPr>
                 <w:rFonts w:cstheme="minorHAnsi"/>
@@ -2959,7 +3434,7 @@
         </w:tc>
         <w:tc>
           <w:tcPr>
-            <w:tcW w:w="6322" w:type="dxa"/>
+            <w:tcW w:w="5354" w:type="dxa"/>
             <w:tcBorders>
               <w:top w:val="single" w:sz="4" w:space="0" w:color="auto"/>
               <w:left w:val="nil"/>
@@ -2984,7 +3459,7 @@
       <w:tr>
         <w:tc>
           <w:tcPr>
-            <w:tcW w:w="2694" w:type="dxa"/>
+            <w:tcW w:w="3672" w:type="dxa"/>
             <w:tcBorders>
               <w:top w:val="single" w:sz="4" w:space="0" w:color="auto"/>
               <w:left w:val="nil"/>
@@ -3013,6 +3488,7 @@
               <w:t>cr</w:t>
             </w:r>
             <w:proofErr w:type="spellEnd"/>
+            <w:proofErr w:type="gramStart"/>
             <w:r>
               <w:rPr>
                 <w:rFonts w:cstheme="minorHAnsi"/>
@@ -3020,6 +3496,7 @@
               <w:t>_{</w:t>
             </w:r>
             <w:proofErr w:type="spellStart"/>
+            <w:proofErr w:type="gramEnd"/>
             <w:r>
               <w:rPr>
                 <w:rFonts w:cstheme="minorHAnsi"/>
@@ -3043,7 +3520,7 @@
         </w:tc>
         <w:tc>
           <w:tcPr>
-            <w:tcW w:w="6322" w:type="dxa"/>
+            <w:tcW w:w="5354" w:type="dxa"/>
             <w:tcBorders>
               <w:top w:val="single" w:sz="4" w:space="0" w:color="auto"/>
               <w:left w:val="nil"/>
@@ -3068,7 +3545,7 @@
       <w:tr>
         <w:tc>
           <w:tcPr>
-            <w:tcW w:w="2694" w:type="dxa"/>
+            <w:tcW w:w="3672" w:type="dxa"/>
             <w:tcBorders>
               <w:top w:val="single" w:sz="4" w:space="0" w:color="auto"/>
               <w:left w:val="nil"/>
@@ -3093,7 +3570,7 @@
         </w:tc>
         <w:tc>
           <w:tcPr>
-            <w:tcW w:w="6322" w:type="dxa"/>
+            <w:tcW w:w="5354" w:type="dxa"/>
             <w:tcBorders>
               <w:top w:val="single" w:sz="4" w:space="0" w:color="auto"/>
               <w:left w:val="nil"/>
@@ -3157,7 +3634,7 @@
       <w:tr>
         <w:tc>
           <w:tcPr>
-            <w:tcW w:w="2694" w:type="dxa"/>
+            <w:tcW w:w="3672" w:type="dxa"/>
             <w:tcBorders>
               <w:top w:val="single" w:sz="4" w:space="0" w:color="auto"/>
               <w:left w:val="nil"/>
@@ -3182,7 +3659,7 @@
         </w:tc>
         <w:tc>
           <w:tcPr>
-            <w:tcW w:w="6322" w:type="dxa"/>
+            <w:tcW w:w="5354" w:type="dxa"/>
             <w:tcBorders>
               <w:top w:val="single" w:sz="4" w:space="0" w:color="auto"/>
               <w:left w:val="nil"/>
@@ -3211,9 +3688,22 @@
                 <w:szCs w:val="21"/>
                 <w:shd w:val="clear" w:color="auto" w:fill="FFFFFF"/>
               </w:rPr>
-              <w:t>&lt;&lt;{</w:t>
+              <w:t>&lt;</w:t>
+            </w:r>
+            <w:proofErr w:type="gramStart"/>
+            <w:r>
+              <w:rPr>
+                <w:rStyle w:val="normaltextrun"/>
+                <w:rFonts w:ascii="Segoe UI" w:hAnsi="Segoe UI" w:cs="Segoe UI"/>
+                <w:color w:val="000000"/>
+                <w:sz w:val="21"/>
+                <w:szCs w:val="21"/>
+                <w:shd w:val="clear" w:color="auto" w:fill="FFFFFF"/>
+              </w:rPr>
+              <w:t>&lt;{</w:t>
             </w:r>
             <w:proofErr w:type="spellStart"/>
+            <w:proofErr w:type="gramEnd"/>
             <w:r>
               <w:rPr>
                 <w:rStyle w:val="normaltextrun"/>
@@ -3327,7 +3817,7 @@
       <w:tr>
         <w:tc>
           <w:tcPr>
-            <w:tcW w:w="2694" w:type="dxa"/>
+            <w:tcW w:w="3672" w:type="dxa"/>
             <w:tcBorders>
               <w:top w:val="single" w:sz="4" w:space="0" w:color="auto"/>
               <w:left w:val="nil"/>
@@ -3352,7 +3842,7 @@
         </w:tc>
         <w:tc>
           <w:tcPr>
-            <w:tcW w:w="6322" w:type="dxa"/>
+            <w:tcW w:w="5354" w:type="dxa"/>
             <w:tcBorders>
               <w:top w:val="single" w:sz="4" w:space="0" w:color="auto"/>
               <w:left w:val="nil"/>
@@ -3424,7 +3914,7 @@
       <w:tr>
         <w:tc>
           <w:tcPr>
-            <w:tcW w:w="2694" w:type="dxa"/>
+            <w:tcW w:w="3672" w:type="dxa"/>
             <w:tcBorders>
               <w:top w:val="single" w:sz="4" w:space="0" w:color="auto"/>
               <w:left w:val="nil"/>
@@ -3449,7 +3939,7 @@
         </w:tc>
         <w:tc>
           <w:tcPr>
-            <w:tcW w:w="6322" w:type="dxa"/>
+            <w:tcW w:w="5354" w:type="dxa"/>
             <w:tcBorders>
               <w:top w:val="single" w:sz="4" w:space="0" w:color="auto"/>
               <w:left w:val="nil"/>
@@ -3474,32 +3964,73 @@
       <w:tr>
         <w:tc>
           <w:tcPr>
-            <w:tcW w:w="2694" w:type="dxa"/>
-            <w:tcBorders>
-              <w:top w:val="single" w:sz="4" w:space="0" w:color="auto"/>
-              <w:left w:val="nil"/>
-              <w:bottom w:val="single" w:sz="4" w:space="0" w:color="auto"/>
-              <w:right w:val="nil"/>
-            </w:tcBorders>
-            <w:hideMark/>
-          </w:tcPr>
-          <w:p>
-            <w:pPr>
-              <w:rPr>
-                <w:rFonts w:cstheme="minorHAnsi"/>
-              </w:rPr>
-            </w:pPr>
-            <w:r>
-              <w:rPr>
-                <w:rFonts w:cstheme="minorHAnsi"/>
-              </w:rPr>
-              <w:t xml:space="preserve">Timeline of what happened </w:t>
-            </w:r>
-          </w:p>
-        </w:tc>
-        <w:tc>
-          <w:tcPr>
-            <w:tcW w:w="6322" w:type="dxa"/>
+            <w:tcW w:w="3672" w:type="dxa"/>
+            <w:tcBorders>
+              <w:top w:val="single" w:sz="4" w:space="0" w:color="auto"/>
+              <w:left w:val="nil"/>
+              <w:bottom w:val="single" w:sz="4" w:space="0" w:color="auto"/>
+              <w:right w:val="nil"/>
+            </w:tcBorders>
+          </w:tcPr>
+          <w:p>
+            <w:pPr>
+              <w:rPr>
+                <w:rFonts w:cstheme="minorHAnsi"/>
+              </w:rPr>
+            </w:pPr>
+            <w:r>
+              <w:rPr>
+                <w:rFonts w:cstheme="minorHAnsi"/>
+              </w:rPr>
+              <w:t>&lt;&lt;</w:t>
+            </w:r>
+            <w:proofErr w:type="spellStart"/>
+            <w:r>
+              <w:rPr>
+                <w:rFonts w:cstheme="minorHAnsi"/>
+              </w:rPr>
+              <w:t>cr</w:t>
+            </w:r>
+            <w:proofErr w:type="spellEnd"/>
+            <w:proofErr w:type="gramStart"/>
+            <w:r>
+              <w:rPr>
+                <w:rFonts w:cstheme="minorHAnsi"/>
+              </w:rPr>
+              <w:t>_{</w:t>
+            </w:r>
+            <w:proofErr w:type="spellStart"/>
+            <w:proofErr w:type="gramEnd"/>
+            <w:r>
+              <w:rPr>
+                <w:rFonts w:cstheme="minorHAnsi"/>
+              </w:rPr>
+              <w:t>commonDetails.</w:t>
+            </w:r>
+            <w:r>
+              <w:rPr>
+                <w:rFonts w:cstheme="minorHAnsi"/>
+              </w:rPr>
+              <w:t>whyReject</w:t>
+            </w:r>
+            <w:proofErr w:type="spellEnd"/>
+            <w:r>
+              <w:rPr>
+                <w:rFonts w:cstheme="minorHAnsi"/>
+              </w:rPr>
+              <w:t>!</w:t>
+            </w:r>
+            <w:r>
+              <w:rPr>
+                <w:rFonts w:cstheme="minorHAnsi"/>
+              </w:rPr>
+              <w:t>= ‘DISPUTE’}&gt;&gt;</w:t>
+            </w:r>
+          </w:p>
+        </w:tc>
+        <w:tc>
+          <w:tcPr>
+            <w:tcW w:w="5354" w:type="dxa"/>
             <w:tcBorders>
               <w:top w:val="single" w:sz="4" w:space="0" w:color="auto"/>
               <w:left w:val="nil"/>
@@ -3524,58 +4055,31 @@
       <w:tr>
         <w:tc>
           <w:tcPr>
-            <w:tcW w:w="2694" w:type="dxa"/>
-            <w:tcBorders>
-              <w:top w:val="single" w:sz="4" w:space="0" w:color="auto"/>
-              <w:left w:val="nil"/>
-              <w:bottom w:val="single" w:sz="4" w:space="0" w:color="auto"/>
-              <w:right w:val="nil"/>
-            </w:tcBorders>
-            <w:hideMark/>
-          </w:tcPr>
-          <w:p>
-            <w:pPr>
-              <w:rPr>
-                <w:rFonts w:cstheme="minorHAnsi"/>
-              </w:rPr>
-            </w:pPr>
-            <w:r>
-              <w:rPr>
-                <w:rFonts w:cstheme="minorHAnsi"/>
-              </w:rPr>
-              <w:t>&lt;&lt;</w:t>
-            </w:r>
-            <w:proofErr w:type="spellStart"/>
-            <w:r>
-              <w:rPr>
-                <w:rFonts w:cstheme="minorHAnsi"/>
-              </w:rPr>
-              <w:t>rr_</w:t>
-            </w:r>
-            <w:r>
-              <w:rPr>
-                <w:rFonts w:cstheme="minorHAnsi"/>
-              </w:rPr>
-              <w:t>commonDetails.</w:t>
-            </w:r>
-            <w:r>
-              <w:rPr>
-                <w:rFonts w:cstheme="minorHAnsi"/>
-              </w:rPr>
-              <w:t>timelineEventList</w:t>
-            </w:r>
-            <w:proofErr w:type="spellEnd"/>
-            <w:r>
-              <w:rPr>
-                <w:rFonts w:cstheme="minorHAnsi"/>
-              </w:rPr>
-              <w:t>&gt;&gt;</w:t>
-            </w:r>
-          </w:p>
-        </w:tc>
-        <w:tc>
-          <w:tcPr>
-            <w:tcW w:w="6322" w:type="dxa"/>
+            <w:tcW w:w="3672" w:type="dxa"/>
+            <w:tcBorders>
+              <w:top w:val="single" w:sz="4" w:space="0" w:color="auto"/>
+              <w:left w:val="nil"/>
+              <w:bottom w:val="single" w:sz="4" w:space="0" w:color="auto"/>
+              <w:right w:val="nil"/>
+            </w:tcBorders>
+          </w:tcPr>
+          <w:p>
+            <w:pPr>
+              <w:rPr>
+                <w:rFonts w:cstheme="minorHAnsi"/>
+              </w:rPr>
+            </w:pPr>
+            <w:r>
+              <w:rPr>
+                <w:rFonts w:cstheme="minorHAnsi"/>
+              </w:rPr>
+              <w:t>Why they disagreed with the amount claimed</w:t>
+            </w:r>
+          </w:p>
+        </w:tc>
+        <w:tc>
+          <w:tcPr>
+            <w:tcW w:w="5354" w:type="dxa"/>
             <w:tcBorders>
               <w:top w:val="single" w:sz="4" w:space="0" w:color="auto"/>
               <w:left w:val="nil"/>
@@ -3594,34 +4098,492 @@
                 <w:shd w:val="clear" w:color="auto" w:fill="FFFFFF"/>
               </w:rPr>
             </w:pPr>
+            <w:r>
+              <w:rPr>
+                <w:rStyle w:val="normaltextrun"/>
+                <w:rFonts w:ascii="Segoe UI" w:hAnsi="Segoe UI" w:cs="Segoe UI"/>
+                <w:color w:val="000000"/>
+                <w:sz w:val="21"/>
+                <w:szCs w:val="21"/>
+                <w:shd w:val="clear" w:color="auto" w:fill="FFFFFF"/>
+              </w:rPr>
+              <w:t>&lt;&lt;</w:t>
+            </w:r>
+            <w:proofErr w:type="spellStart"/>
+            <w:r>
+              <w:rPr>
+                <w:rStyle w:val="normaltextrun"/>
+                <w:rFonts w:ascii="Segoe UI" w:hAnsi="Segoe UI" w:cs="Segoe UI"/>
+                <w:color w:val="000000"/>
+                <w:sz w:val="21"/>
+                <w:szCs w:val="21"/>
+                <w:shd w:val="clear" w:color="auto" w:fill="FFFFFF"/>
+              </w:rPr>
+              <w:t>commonDetails.</w:t>
+            </w:r>
+            <w:r>
+              <w:rPr>
+                <w:rStyle w:val="normaltextrun"/>
+                <w:rFonts w:ascii="Segoe UI" w:hAnsi="Segoe UI" w:cs="Segoe UI"/>
+                <w:color w:val="000000"/>
+                <w:sz w:val="21"/>
+                <w:szCs w:val="21"/>
+                <w:shd w:val="clear" w:color="auto" w:fill="FFFFFF"/>
+              </w:rPr>
+              <w:t>freeTextWhyReject</w:t>
+            </w:r>
+            <w:proofErr w:type="spellEnd"/>
+            <w:r>
+              <w:rPr>
+                <w:rStyle w:val="normaltextrun"/>
+                <w:rFonts w:ascii="Segoe UI" w:hAnsi="Segoe UI" w:cs="Segoe UI"/>
+                <w:color w:val="000000"/>
+                <w:sz w:val="21"/>
+                <w:szCs w:val="21"/>
+                <w:shd w:val="clear" w:color="auto" w:fill="FFFFFF"/>
+              </w:rPr>
+              <w:t>&gt;&gt;</w:t>
+            </w:r>
           </w:p>
         </w:tc>
       </w:tr>
       <w:tr>
         <w:tc>
           <w:tcPr>
-            <w:tcW w:w="2694" w:type="dxa"/>
-            <w:tcBorders>
-              <w:top w:val="single" w:sz="4" w:space="0" w:color="auto"/>
-              <w:left w:val="nil"/>
-              <w:bottom w:val="single" w:sz="4" w:space="0" w:color="auto"/>
-              <w:right w:val="nil"/>
-            </w:tcBorders>
-            <w:hideMark/>
-          </w:tcPr>
-          <w:p>
-            <w:pPr>
-              <w:rPr>
-                <w:rFonts w:cstheme="minorHAnsi"/>
-              </w:rPr>
-            </w:pPr>
-            <w:r>
-              <w:rPr>
-                <w:rFonts w:cstheme="minorHAnsi"/>
-              </w:rPr>
-              <w:t>&lt;&lt;{</w:t>
+            <w:tcW w:w="3672" w:type="dxa"/>
+            <w:tcBorders>
+              <w:top w:val="single" w:sz="4" w:space="0" w:color="auto"/>
+              <w:left w:val="nil"/>
+              <w:bottom w:val="single" w:sz="4" w:space="0" w:color="auto"/>
+              <w:right w:val="nil"/>
+            </w:tcBorders>
+          </w:tcPr>
+          <w:p>
+            <w:pPr>
+              <w:rPr>
+                <w:rFonts w:cstheme="minorHAnsi"/>
+              </w:rPr>
+            </w:pPr>
+            <w:r>
+              <w:rPr>
+                <w:rFonts w:cstheme="minorHAnsi"/>
+              </w:rPr>
+              <w:t>&lt;&lt;er_&gt;&gt;</w:t>
+            </w:r>
+          </w:p>
+        </w:tc>
+        <w:tc>
+          <w:tcPr>
+            <w:tcW w:w="5354" w:type="dxa"/>
+            <w:tcBorders>
+              <w:top w:val="single" w:sz="4" w:space="0" w:color="auto"/>
+              <w:left w:val="nil"/>
+              <w:bottom w:val="single" w:sz="4" w:space="0" w:color="auto"/>
+              <w:right w:val="nil"/>
+            </w:tcBorders>
+          </w:tcPr>
+          <w:p>
+            <w:pPr>
+              <w:rPr>
+                <w:rStyle w:val="normaltextrun"/>
+                <w:rFonts w:ascii="Segoe UI" w:hAnsi="Segoe UI" w:cs="Segoe UI"/>
+                <w:color w:val="000000"/>
+                <w:sz w:val="21"/>
+                <w:szCs w:val="21"/>
+                <w:shd w:val="clear" w:color="auto" w:fill="FFFFFF"/>
+              </w:rPr>
+            </w:pPr>
+          </w:p>
+        </w:tc>
+      </w:tr>
+      <w:tr>
+        <w:tc>
+          <w:tcPr>
+            <w:tcW w:w="3672" w:type="dxa"/>
+            <w:tcBorders>
+              <w:top w:val="single" w:sz="4" w:space="0" w:color="auto"/>
+              <w:left w:val="nil"/>
+              <w:bottom w:val="single" w:sz="4" w:space="0" w:color="auto"/>
+              <w:right w:val="nil"/>
+            </w:tcBorders>
+          </w:tcPr>
+          <w:p>
+            <w:pPr>
+              <w:rPr>
+                <w:rFonts w:cstheme="minorHAnsi"/>
+              </w:rPr>
+            </w:pPr>
+            <w:r>
+              <w:rPr>
+                <w:rFonts w:cstheme="minorHAnsi"/>
+              </w:rPr>
+              <w:t>&lt;&lt;</w:t>
             </w:r>
             <w:proofErr w:type="spellStart"/>
+            <w:r>
+              <w:rPr>
+                <w:rFonts w:cstheme="minorHAnsi"/>
+              </w:rPr>
+              <w:t>cr</w:t>
+            </w:r>
+            <w:proofErr w:type="spellEnd"/>
+            <w:proofErr w:type="gramStart"/>
+            <w:r>
+              <w:rPr>
+                <w:rFonts w:cstheme="minorHAnsi"/>
+              </w:rPr>
+              <w:t>_{</w:t>
+            </w:r>
+            <w:proofErr w:type="spellStart"/>
+            <w:proofErr w:type="gramEnd"/>
+            <w:r>
+              <w:rPr>
+                <w:rFonts w:cstheme="minorHAnsi"/>
+              </w:rPr>
+              <w:t>commonDetails.</w:t>
+            </w:r>
+            <w:r>
+              <w:rPr>
+                <w:rFonts w:cstheme="minorHAnsi"/>
+              </w:rPr>
+              <w:t>whyReject</w:t>
+            </w:r>
+            <w:proofErr w:type="spellEnd"/>
+            <w:r>
+              <w:rPr>
+                <w:rFonts w:cstheme="minorHAnsi"/>
+              </w:rPr>
+              <w:t>== ‘DISPUTE’}&gt;&gt;</w:t>
+            </w:r>
+          </w:p>
+        </w:tc>
+        <w:tc>
+          <w:tcPr>
+            <w:tcW w:w="5354" w:type="dxa"/>
+            <w:tcBorders>
+              <w:top w:val="single" w:sz="4" w:space="0" w:color="auto"/>
+              <w:left w:val="nil"/>
+              <w:bottom w:val="single" w:sz="4" w:space="0" w:color="auto"/>
+              <w:right w:val="nil"/>
+            </w:tcBorders>
+          </w:tcPr>
+          <w:p>
+            <w:pPr>
+              <w:rPr>
+                <w:rStyle w:val="normaltextrun"/>
+                <w:rFonts w:ascii="Segoe UI" w:hAnsi="Segoe UI" w:cs="Segoe UI"/>
+                <w:color w:val="000000"/>
+                <w:sz w:val="21"/>
+                <w:szCs w:val="21"/>
+                <w:shd w:val="clear" w:color="auto" w:fill="FFFFFF"/>
+              </w:rPr>
+            </w:pPr>
+          </w:p>
+        </w:tc>
+      </w:tr>
+      <w:tr>
+        <w:tc>
+          <w:tcPr>
+            <w:tcW w:w="3672" w:type="dxa"/>
+            <w:tcBorders>
+              <w:top w:val="single" w:sz="4" w:space="0" w:color="auto"/>
+              <w:left w:val="nil"/>
+              <w:bottom w:val="single" w:sz="4" w:space="0" w:color="auto"/>
+              <w:right w:val="nil"/>
+            </w:tcBorders>
+          </w:tcPr>
+          <w:p>
+            <w:pPr>
+              <w:rPr>
+                <w:rFonts w:cstheme="minorHAnsi"/>
+              </w:rPr>
+            </w:pPr>
+            <w:r>
+              <w:rPr>
+                <w:rFonts w:cstheme="minorHAnsi"/>
+              </w:rPr>
+              <w:t>Why they disputed the claim</w:t>
+            </w:r>
+          </w:p>
+        </w:tc>
+        <w:tc>
+          <w:tcPr>
+            <w:tcW w:w="5354" w:type="dxa"/>
+            <w:tcBorders>
+              <w:top w:val="single" w:sz="4" w:space="0" w:color="auto"/>
+              <w:left w:val="nil"/>
+              <w:bottom w:val="single" w:sz="4" w:space="0" w:color="auto"/>
+              <w:right w:val="nil"/>
+            </w:tcBorders>
+          </w:tcPr>
+          <w:p>
+            <w:pPr>
+              <w:rPr>
+                <w:rStyle w:val="normaltextrun"/>
+                <w:rFonts w:ascii="Segoe UI" w:hAnsi="Segoe UI" w:cs="Segoe UI"/>
+                <w:color w:val="000000"/>
+                <w:sz w:val="21"/>
+                <w:szCs w:val="21"/>
+                <w:shd w:val="clear" w:color="auto" w:fill="FFFFFF"/>
+              </w:rPr>
+            </w:pPr>
+            <w:r>
+              <w:rPr>
+                <w:rStyle w:val="normaltextrun"/>
+                <w:rFonts w:ascii="Segoe UI" w:hAnsi="Segoe UI" w:cs="Segoe UI"/>
+                <w:color w:val="000000"/>
+                <w:sz w:val="21"/>
+                <w:szCs w:val="21"/>
+                <w:shd w:val="clear" w:color="auto" w:fill="FFFFFF"/>
+              </w:rPr>
+              <w:t>&lt;&lt;</w:t>
+            </w:r>
+            <w:proofErr w:type="spellStart"/>
+            <w:r>
+              <w:rPr>
+                <w:rStyle w:val="normaltextrun"/>
+                <w:rFonts w:ascii="Segoe UI" w:hAnsi="Segoe UI" w:cs="Segoe UI"/>
+                <w:color w:val="000000"/>
+                <w:sz w:val="21"/>
+                <w:szCs w:val="21"/>
+                <w:shd w:val="clear" w:color="auto" w:fill="FFFFFF"/>
+              </w:rPr>
+              <w:t>commonDetails.</w:t>
+            </w:r>
+            <w:r>
+              <w:rPr>
+                <w:rStyle w:val="normaltextrun"/>
+                <w:rFonts w:ascii="Segoe UI" w:hAnsi="Segoe UI" w:cs="Segoe UI"/>
+                <w:color w:val="000000"/>
+                <w:sz w:val="21"/>
+                <w:szCs w:val="21"/>
+                <w:shd w:val="clear" w:color="auto" w:fill="FFFFFF"/>
+              </w:rPr>
+              <w:t>freeTextWhyReject</w:t>
+            </w:r>
+            <w:proofErr w:type="spellEnd"/>
+            <w:r>
+              <w:rPr>
+                <w:rStyle w:val="normaltextrun"/>
+                <w:rFonts w:ascii="Segoe UI" w:hAnsi="Segoe UI" w:cs="Segoe UI"/>
+                <w:color w:val="000000"/>
+                <w:sz w:val="21"/>
+                <w:szCs w:val="21"/>
+                <w:shd w:val="clear" w:color="auto" w:fill="FFFFFF"/>
+              </w:rPr>
+              <w:t>&gt;&gt;</w:t>
+            </w:r>
+          </w:p>
+        </w:tc>
+      </w:tr>
+      <w:tr>
+        <w:tc>
+          <w:tcPr>
+            <w:tcW w:w="3672" w:type="dxa"/>
+            <w:tcBorders>
+              <w:top w:val="single" w:sz="4" w:space="0" w:color="auto"/>
+              <w:left w:val="nil"/>
+              <w:bottom w:val="single" w:sz="4" w:space="0" w:color="auto"/>
+              <w:right w:val="nil"/>
+            </w:tcBorders>
+          </w:tcPr>
+          <w:p>
+            <w:pPr>
+              <w:rPr>
+                <w:rFonts w:cstheme="minorHAnsi"/>
+              </w:rPr>
+            </w:pPr>
+            <w:r>
+              <w:rPr>
+                <w:rFonts w:cstheme="minorHAnsi"/>
+              </w:rPr>
+              <w:t>&lt;&lt;er_&gt;&gt;</w:t>
+            </w:r>
+          </w:p>
+        </w:tc>
+        <w:tc>
+          <w:tcPr>
+            <w:tcW w:w="5354" w:type="dxa"/>
+            <w:tcBorders>
+              <w:top w:val="single" w:sz="4" w:space="0" w:color="auto"/>
+              <w:left w:val="nil"/>
+              <w:bottom w:val="single" w:sz="4" w:space="0" w:color="auto"/>
+              <w:right w:val="nil"/>
+            </w:tcBorders>
+          </w:tcPr>
+          <w:p>
+            <w:pPr>
+              <w:rPr>
+                <w:rStyle w:val="normaltextrun"/>
+                <w:rFonts w:ascii="Segoe UI" w:hAnsi="Segoe UI" w:cs="Segoe UI"/>
+                <w:color w:val="000000"/>
+                <w:sz w:val="21"/>
+                <w:szCs w:val="21"/>
+                <w:shd w:val="clear" w:color="auto" w:fill="FFFFFF"/>
+              </w:rPr>
+            </w:pPr>
+          </w:p>
+        </w:tc>
+      </w:tr>
+      <w:tr>
+        <w:tc>
+          <w:tcPr>
+            <w:tcW w:w="3672" w:type="dxa"/>
+            <w:tcBorders>
+              <w:top w:val="single" w:sz="4" w:space="0" w:color="auto"/>
+              <w:left w:val="nil"/>
+              <w:bottom w:val="single" w:sz="4" w:space="0" w:color="auto"/>
+              <w:right w:val="nil"/>
+            </w:tcBorders>
+            <w:hideMark/>
+          </w:tcPr>
+          <w:p>
+            <w:pPr>
+              <w:rPr>
+                <w:rFonts w:cstheme="minorHAnsi"/>
+              </w:rPr>
+            </w:pPr>
+            <w:r>
+              <w:rPr>
+                <w:rFonts w:cstheme="minorHAnsi"/>
+              </w:rPr>
+              <w:t xml:space="preserve">Timeline of what happened </w:t>
+            </w:r>
+          </w:p>
+        </w:tc>
+        <w:tc>
+          <w:tcPr>
+            <w:tcW w:w="5354" w:type="dxa"/>
+            <w:tcBorders>
+              <w:top w:val="single" w:sz="4" w:space="0" w:color="auto"/>
+              <w:left w:val="nil"/>
+              <w:bottom w:val="single" w:sz="4" w:space="0" w:color="auto"/>
+              <w:right w:val="nil"/>
+            </w:tcBorders>
+          </w:tcPr>
+          <w:p>
+            <w:pPr>
+              <w:rPr>
+                <w:rStyle w:val="normaltextrun"/>
+                <w:rFonts w:ascii="Segoe UI" w:hAnsi="Segoe UI" w:cs="Segoe UI"/>
+                <w:color w:val="000000"/>
+                <w:sz w:val="21"/>
+                <w:szCs w:val="21"/>
+                <w:shd w:val="clear" w:color="auto" w:fill="FFFFFF"/>
+              </w:rPr>
+            </w:pPr>
+          </w:p>
+        </w:tc>
+      </w:tr>
+      <w:tr>
+        <w:tc>
+          <w:tcPr>
+            <w:tcW w:w="3672" w:type="dxa"/>
+            <w:tcBorders>
+              <w:top w:val="single" w:sz="4" w:space="0" w:color="auto"/>
+              <w:left w:val="nil"/>
+              <w:bottom w:val="single" w:sz="4" w:space="0" w:color="auto"/>
+              <w:right w:val="nil"/>
+            </w:tcBorders>
+            <w:hideMark/>
+          </w:tcPr>
+          <w:p>
+            <w:pPr>
+              <w:rPr>
+                <w:rFonts w:cstheme="minorHAnsi"/>
+              </w:rPr>
+            </w:pPr>
+            <w:r>
+              <w:rPr>
+                <w:rFonts w:cstheme="minorHAnsi"/>
+              </w:rPr>
+              <w:t>&lt;&lt;</w:t>
+            </w:r>
+            <w:proofErr w:type="spellStart"/>
+            <w:r>
+              <w:rPr>
+                <w:rFonts w:cstheme="minorHAnsi"/>
+              </w:rPr>
+              <w:t>rr_</w:t>
+            </w:r>
+            <w:r>
+              <w:rPr>
+                <w:rFonts w:cstheme="minorHAnsi"/>
+              </w:rPr>
+              <w:t>commonDetails.</w:t>
+            </w:r>
+            <w:r>
+              <w:rPr>
+                <w:rFonts w:cstheme="minorHAnsi"/>
+              </w:rPr>
+              <w:t>timelineEventList</w:t>
+            </w:r>
+            <w:proofErr w:type="spellEnd"/>
+            <w:r>
+              <w:rPr>
+                <w:rFonts w:cstheme="minorHAnsi"/>
+              </w:rPr>
+              <w:t>&gt;&gt;</w:t>
+            </w:r>
+          </w:p>
+        </w:tc>
+        <w:tc>
+          <w:tcPr>
+            <w:tcW w:w="5354" w:type="dxa"/>
+            <w:tcBorders>
+              <w:top w:val="single" w:sz="4" w:space="0" w:color="auto"/>
+              <w:left w:val="nil"/>
+              <w:bottom w:val="single" w:sz="4" w:space="0" w:color="auto"/>
+              <w:right w:val="nil"/>
+            </w:tcBorders>
+          </w:tcPr>
+          <w:p>
+            <w:pPr>
+              <w:rPr>
+                <w:rStyle w:val="normaltextrun"/>
+                <w:rFonts w:ascii="Segoe UI" w:hAnsi="Segoe UI" w:cs="Segoe UI"/>
+                <w:color w:val="000000"/>
+                <w:sz w:val="21"/>
+                <w:szCs w:val="21"/>
+                <w:shd w:val="clear" w:color="auto" w:fill="FFFFFF"/>
+              </w:rPr>
+            </w:pPr>
+          </w:p>
+        </w:tc>
+      </w:tr>
+      <w:tr>
+        <w:tc>
+          <w:tcPr>
+            <w:tcW w:w="3672" w:type="dxa"/>
+            <w:tcBorders>
+              <w:top w:val="single" w:sz="4" w:space="0" w:color="auto"/>
+              <w:left w:val="nil"/>
+              <w:bottom w:val="single" w:sz="4" w:space="0" w:color="auto"/>
+              <w:right w:val="nil"/>
+            </w:tcBorders>
+            <w:hideMark/>
+          </w:tcPr>
+          <w:p>
+            <w:pPr>
+              <w:rPr>
+                <w:rFonts w:cstheme="minorHAnsi"/>
+              </w:rPr>
+            </w:pPr>
+            <w:r>
+              <w:rPr>
+                <w:rFonts w:cstheme="minorHAnsi"/>
+              </w:rPr>
+              <w:t>&lt;</w:t>
+            </w:r>
+            <w:proofErr w:type="gramStart"/>
+            <w:r>
+              <w:rPr>
+                <w:rFonts w:cstheme="minorHAnsi"/>
+              </w:rPr>
+              <w:t>&lt;{</w:t>
+            </w:r>
+            <w:proofErr w:type="spellStart"/>
+            <w:proofErr w:type="gramEnd"/>
             <w:r>
               <w:rPr>
                 <w:rFonts w:cstheme="minorHAnsi"/>
@@ -3694,7 +4656,7 @@
         </w:tc>
         <w:tc>
           <w:tcPr>
-            <w:tcW w:w="6322" w:type="dxa"/>
+            <w:tcW w:w="5354" w:type="dxa"/>
             <w:tcBorders>
               <w:top w:val="single" w:sz="4" w:space="0" w:color="auto"/>
               <w:left w:val="nil"/>
@@ -3731,7 +4693,7 @@
       <w:tr>
         <w:tc>
           <w:tcPr>
-            <w:tcW w:w="2694" w:type="dxa"/>
+            <w:tcW w:w="3672" w:type="dxa"/>
             <w:tcBorders>
               <w:top w:val="single" w:sz="4" w:space="0" w:color="auto"/>
               <w:left w:val="nil"/>
@@ -3782,7 +4744,7 @@
         </w:tc>
         <w:tc>
           <w:tcPr>
-            <w:tcW w:w="6322" w:type="dxa"/>
+            <w:tcW w:w="5354" w:type="dxa"/>
             <w:tcBorders>
               <w:top w:val="single" w:sz="4" w:space="0" w:color="auto"/>
               <w:left w:val="nil"/>
@@ -3807,7 +4769,7 @@
       <w:tr>
         <w:tc>
           <w:tcPr>
-            <w:tcW w:w="2694" w:type="dxa"/>
+            <w:tcW w:w="3672" w:type="dxa"/>
             <w:tcBorders>
               <w:top w:val="single" w:sz="4" w:space="0" w:color="auto"/>
               <w:left w:val="nil"/>
@@ -3832,7 +4794,7 @@
         </w:tc>
         <w:tc>
           <w:tcPr>
-            <w:tcW w:w="6322" w:type="dxa"/>
+            <w:tcW w:w="5354" w:type="dxa"/>
             <w:tcBorders>
               <w:top w:val="single" w:sz="4" w:space="0" w:color="auto"/>
               <w:left w:val="nil"/>
@@ -3874,9 +4836,8 @@
                 <w:sz w:val="21"/>
                 <w:szCs w:val="21"/>
                 <w:shd w:val="clear" w:color="auto" w:fill="FFFFFF"/>
-                <w:lang w:val="es-ES"/>
-              </w:rPr>
-              <w:t>timelineComments</w:t>
+              </w:rPr>
+              <w:t>commonDetails</w:t>
             </w:r>
             <w:proofErr w:type="spellEnd"/>
             <w:r>
@@ -3887,6 +4848,31 @@
                 <w:sz w:val="21"/>
                 <w:szCs w:val="21"/>
                 <w:shd w:val="clear" w:color="auto" w:fill="FFFFFF"/>
+              </w:rPr>
+              <w:t>.</w:t>
+            </w:r>
+            <w:proofErr w:type="spellStart"/>
+            <w:r>
+              <w:rPr>
+                <w:rStyle w:val="normaltextrun"/>
+                <w:rFonts w:ascii="Segoe UI" w:hAnsi="Segoe UI" w:cs="Segoe UI"/>
+                <w:color w:val="000000"/>
+                <w:sz w:val="21"/>
+                <w:szCs w:val="21"/>
+                <w:shd w:val="clear" w:color="auto" w:fill="FFFFFF"/>
+                <w:lang w:val="es-ES"/>
+              </w:rPr>
+              <w:t>timelineComments</w:t>
+            </w:r>
+            <w:proofErr w:type="spellEnd"/>
+            <w:r>
+              <w:rPr>
+                <w:rStyle w:val="normaltextrun"/>
+                <w:rFonts w:ascii="Segoe UI" w:hAnsi="Segoe UI" w:cs="Segoe UI"/>
+                <w:color w:val="000000"/>
+                <w:sz w:val="21"/>
+                <w:szCs w:val="21"/>
+                <w:shd w:val="clear" w:color="auto" w:fill="FFFFFF"/>
                 <w:lang w:val="es-ES"/>
               </w:rPr>
               <w:t>&gt;&gt;</w:t>
@@ -3897,7 +4883,7 @@
       <w:tr>
         <w:tc>
           <w:tcPr>
-            <w:tcW w:w="2694" w:type="dxa"/>
+            <w:tcW w:w="3672" w:type="dxa"/>
             <w:tcBorders>
               <w:top w:val="single" w:sz="4" w:space="0" w:color="auto"/>
               <w:left w:val="nil"/>
@@ -3922,7 +4908,7 @@
         </w:tc>
         <w:tc>
           <w:tcPr>
-            <w:tcW w:w="6322" w:type="dxa"/>
+            <w:tcW w:w="5354" w:type="dxa"/>
             <w:tcBorders>
               <w:top w:val="single" w:sz="4" w:space="0" w:color="auto"/>
               <w:left w:val="nil"/>
@@ -3948,7 +4934,7 @@
       <w:tr>
         <w:tc>
           <w:tcPr>
-            <w:tcW w:w="2694" w:type="dxa"/>
+            <w:tcW w:w="3672" w:type="dxa"/>
             <w:tcBorders>
               <w:top w:val="single" w:sz="4" w:space="0" w:color="auto"/>
               <w:left w:val="nil"/>
@@ -3999,7 +4985,7 @@
         </w:tc>
         <w:tc>
           <w:tcPr>
-            <w:tcW w:w="6322" w:type="dxa"/>
+            <w:tcW w:w="5354" w:type="dxa"/>
             <w:tcBorders>
               <w:top w:val="single" w:sz="4" w:space="0" w:color="auto"/>
               <w:left w:val="nil"/>
@@ -4025,7 +5011,7 @@
       <w:tr>
         <w:tc>
           <w:tcPr>
-            <w:tcW w:w="2694" w:type="dxa"/>
+            <w:tcW w:w="3672" w:type="dxa"/>
             <w:tcBorders>
               <w:top w:val="single" w:sz="4" w:space="0" w:color="auto"/>
               <w:left w:val="nil"/>
@@ -4064,7 +5050,7 @@
         </w:tc>
         <w:tc>
           <w:tcPr>
-            <w:tcW w:w="6322" w:type="dxa"/>
+            <w:tcW w:w="5354" w:type="dxa"/>
             <w:tcBorders>
               <w:top w:val="single" w:sz="4" w:space="0" w:color="auto"/>
               <w:left w:val="nil"/>
@@ -4129,25 +5115,26 @@
       <w:tr>
         <w:tc>
           <w:tcPr>
-            <w:tcW w:w="2694" w:type="dxa"/>
-            <w:tcBorders>
-              <w:top w:val="single" w:sz="4" w:space="0" w:color="auto"/>
-              <w:left w:val="nil"/>
-              <w:bottom w:val="single" w:sz="4" w:space="0" w:color="auto"/>
-              <w:right w:val="nil"/>
-            </w:tcBorders>
-            <w:hideMark/>
-          </w:tcPr>
-          <w:p>
-            <w:pPr>
-              <w:rPr>
-                <w:rFonts w:cstheme="minorHAnsi"/>
-              </w:rPr>
-            </w:pPr>
-            <w:r>
-              <w:rPr>
-                <w:rFonts w:cstheme="minorHAnsi"/>
-              </w:rPr>
+            <w:tcW w:w="3672" w:type="dxa"/>
+            <w:tcBorders>
+              <w:top w:val="single" w:sz="4" w:space="0" w:color="auto"/>
+              <w:left w:val="nil"/>
+              <w:bottom w:val="single" w:sz="4" w:space="0" w:color="auto"/>
+              <w:right w:val="nil"/>
+            </w:tcBorders>
+            <w:hideMark/>
+          </w:tcPr>
+          <w:p>
+            <w:pPr>
+              <w:rPr>
+                <w:rFonts w:cstheme="minorHAnsi"/>
+              </w:rPr>
+            </w:pPr>
+            <w:r>
+              <w:rPr>
+                <w:rFonts w:cstheme="minorHAnsi"/>
+              </w:rPr>
+              <w:lastRenderedPageBreak/>
               <w:t>&lt;&lt;</w:t>
             </w:r>
             <w:proofErr w:type="spellStart"/>
@@ -4180,7 +5167,7 @@
         </w:tc>
         <w:tc>
           <w:tcPr>
-            <w:tcW w:w="6322" w:type="dxa"/>
+            <w:tcW w:w="5354" w:type="dxa"/>
             <w:tcBorders>
               <w:top w:val="single" w:sz="4" w:space="0" w:color="auto"/>
               <w:left w:val="nil"/>
@@ -4206,7 +5193,7 @@
       <w:tr>
         <w:tc>
           <w:tcPr>
-            <w:tcW w:w="2694" w:type="dxa"/>
+            <w:tcW w:w="3672" w:type="dxa"/>
             <w:tcBorders>
               <w:top w:val="single" w:sz="4" w:space="0" w:color="auto"/>
               <w:left w:val="nil"/>
@@ -4231,7 +5218,7 @@
         </w:tc>
         <w:tc>
           <w:tcPr>
-            <w:tcW w:w="6322" w:type="dxa"/>
+            <w:tcW w:w="5354" w:type="dxa"/>
             <w:tcBorders>
               <w:top w:val="single" w:sz="4" w:space="0" w:color="auto"/>
               <w:left w:val="nil"/>
@@ -4273,9 +5260,8 @@
                 <w:sz w:val="21"/>
                 <w:szCs w:val="21"/>
                 <w:shd w:val="clear" w:color="auto" w:fill="FFFFFF"/>
-                <w:lang w:val="es-ES"/>
-              </w:rPr>
-              <w:t>evidenceComments</w:t>
+              </w:rPr>
+              <w:t>commonDetails</w:t>
             </w:r>
             <w:proofErr w:type="spellEnd"/>
             <w:r>
@@ -4286,6 +5272,31 @@
                 <w:sz w:val="21"/>
                 <w:szCs w:val="21"/>
                 <w:shd w:val="clear" w:color="auto" w:fill="FFFFFF"/>
+              </w:rPr>
+              <w:t>.</w:t>
+            </w:r>
+            <w:proofErr w:type="spellStart"/>
+            <w:r>
+              <w:rPr>
+                <w:rStyle w:val="normaltextrun"/>
+                <w:rFonts w:ascii="Segoe UI" w:hAnsi="Segoe UI" w:cs="Segoe UI"/>
+                <w:color w:val="000000"/>
+                <w:sz w:val="21"/>
+                <w:szCs w:val="21"/>
+                <w:shd w:val="clear" w:color="auto" w:fill="FFFFFF"/>
+                <w:lang w:val="es-ES"/>
+              </w:rPr>
+              <w:t>evidenceComments</w:t>
+            </w:r>
+            <w:proofErr w:type="spellEnd"/>
+            <w:r>
+              <w:rPr>
+                <w:rStyle w:val="normaltextrun"/>
+                <w:rFonts w:ascii="Segoe UI" w:hAnsi="Segoe UI" w:cs="Segoe UI"/>
+                <w:color w:val="000000"/>
+                <w:sz w:val="21"/>
+                <w:szCs w:val="21"/>
+                <w:shd w:val="clear" w:color="auto" w:fill="FFFFFF"/>
                 <w:lang w:val="es-ES"/>
               </w:rPr>
               <w:t>&gt;&gt;</w:t>
@@ -4296,7 +5307,7 @@
       <w:tr>
         <w:tc>
           <w:tcPr>
-            <w:tcW w:w="2694" w:type="dxa"/>
+            <w:tcW w:w="3672" w:type="dxa"/>
             <w:tcBorders>
               <w:top w:val="single" w:sz="4" w:space="0" w:color="auto"/>
               <w:left w:val="nil"/>
@@ -4321,7 +5332,7 @@
         </w:tc>
         <w:tc>
           <w:tcPr>
-            <w:tcW w:w="6322" w:type="dxa"/>
+            <w:tcW w:w="5354" w:type="dxa"/>
             <w:tcBorders>
               <w:top w:val="single" w:sz="4" w:space="0" w:color="auto"/>
               <w:left w:val="nil"/>
@@ -4362,9 +5373,17 @@
         <w:rPr>
           <w:rFonts w:cstheme="minorHAnsi"/>
         </w:rPr>
-        <w:t>&lt;&lt;cs_{</w:t>
+        <w:t>&lt;&lt;cs</w:t>
+      </w:r>
+      <w:proofErr w:type="gramStart"/>
+      <w:r>
+        <w:rPr>
+          <w:rFonts w:cstheme="minorHAnsi"/>
+        </w:rPr>
+        <w:t>_{</w:t>
       </w:r>
       <w:proofErr w:type="spellStart"/>
+      <w:proofErr w:type="gramEnd"/>
       <w:r>
         <w:rPr>
           <w:rFonts w:cstheme="minorHAnsi"/>
@@ -4441,9 +5460,9 @@
         <w:tblLook w:val="04A0" w:firstRow="1" w:lastRow="0" w:firstColumn="1" w:lastColumn="0" w:noHBand="0" w:noVBand="1"/>
       </w:tblPr>
       <w:tblGrid>
-        <w:gridCol w:w="2662"/>
+        <w:gridCol w:w="2660"/>
         <w:gridCol w:w="3429"/>
-        <w:gridCol w:w="2935"/>
+        <w:gridCol w:w="2937"/>
       </w:tblGrid>
       <w:tr>
         <w:tc>
@@ -4498,9 +5517,9 @@
                 <w:color w:val="000000"/>
                 <w:shd w:val="clear" w:color="auto" w:fill="FFFFFF"/>
               </w:rPr>
-              <w:t>&lt;&lt;cs_{</w:t>
-            </w:r>
-            <w:proofErr w:type="spellStart"/>
+              <w:t>&lt;&lt;cs</w:t>
+            </w:r>
+            <w:proofErr w:type="gramStart"/>
             <w:r>
               <w:rPr>
                 <w:rStyle w:val="eop"/>
@@ -4508,8 +5527,10 @@
                 <w:color w:val="000000"/>
                 <w:shd w:val="clear" w:color="auto" w:fill="FFFFFF"/>
               </w:rPr>
-              <w:t>commonDetails.</w:t>
-            </w:r>
+              <w:t>_{</w:t>
+            </w:r>
+            <w:proofErr w:type="spellStart"/>
+            <w:proofErr w:type="gramEnd"/>
             <w:r>
               <w:rPr>
                 <w:rStyle w:val="eop"/>
@@ -4517,9 +5538,8 @@
                 <w:color w:val="000000"/>
                 <w:shd w:val="clear" w:color="auto" w:fill="FFFFFF"/>
               </w:rPr>
-              <w:t>mediation</w:t>
-            </w:r>
-            <w:proofErr w:type="spellEnd"/>
+              <w:t>commonDetails.</w:t>
+            </w:r>
             <w:r>
               <w:rPr>
                 <w:rStyle w:val="eop"/>
@@ -4527,26 +5547,35 @@
                 <w:color w:val="000000"/>
                 <w:shd w:val="clear" w:color="auto" w:fill="FFFFFF"/>
               </w:rPr>
-              <w:t>}&gt;&gt;</w:t>
-            </w:r>
-          </w:p>
-          <w:p>
-            <w:pPr>
+              <w:t>mediation</w:t>
+            </w:r>
+            <w:proofErr w:type="spellEnd"/>
+            <w:r>
               <w:rPr>
                 <w:rStyle w:val="eop"/>
                 <w:rFonts w:ascii="Arial" w:hAnsi="Arial" w:cs="Arial"/>
                 <w:color w:val="000000"/>
                 <w:shd w:val="clear" w:color="auto" w:fill="FFFFFF"/>
               </w:rPr>
-            </w:pPr>
-            <w:r>
+              <w:t>}&gt;&gt;</w:t>
+            </w:r>
+          </w:p>
+          <w:p>
+            <w:pPr>
               <w:rPr>
                 <w:rStyle w:val="eop"/>
                 <w:rFonts w:ascii="Arial" w:hAnsi="Arial" w:cs="Arial"/>
                 <w:color w:val="000000"/>
                 <w:shd w:val="clear" w:color="auto" w:fill="FFFFFF"/>
               </w:rPr>
-              <w:lastRenderedPageBreak/>
+            </w:pPr>
+            <w:r>
+              <w:rPr>
+                <w:rStyle w:val="eop"/>
+                <w:rFonts w:ascii="Arial" w:hAnsi="Arial" w:cs="Arial"/>
+                <w:color w:val="000000"/>
+                <w:shd w:val="clear" w:color="auto" w:fill="FFFFFF"/>
+              </w:rPr>
               <w:t>Yes</w:t>
             </w:r>
           </w:p>
@@ -4668,10 +5697,18 @@
         <w:rPr>
           <w:rFonts w:cstheme="minorHAnsi"/>
         </w:rPr>
-        <w:t>&lt;&lt;cs_{</w:t>
+        <w:t>&lt;&lt;cs</w:t>
+      </w:r>
+      <w:proofErr w:type="gramStart"/>
+      <w:r>
+        <w:rPr>
+          <w:rFonts w:cstheme="minorHAnsi"/>
+        </w:rPr>
+        <w:t>_{</w:t>
       </w:r>
       <w:bookmarkStart w:id="0" w:name="_Hlk145428897"/>
       <w:proofErr w:type="spellStart"/>
+      <w:proofErr w:type="gramEnd"/>
       <w:r>
         <w:rPr>
           <w:rFonts w:cstheme="minorHAnsi"/>
@@ -4825,6 +5862,7 @@
               <w:t>cr</w:t>
             </w:r>
             <w:proofErr w:type="spellEnd"/>
+            <w:proofErr w:type="gramStart"/>
             <w:r>
               <w:rPr>
                 <w:rFonts w:cstheme="minorHAnsi"/>
@@ -4832,6 +5870,7 @@
               <w:t>_{</w:t>
             </w:r>
             <w:proofErr w:type="spellStart"/>
+            <w:proofErr w:type="gramEnd"/>
             <w:r>
               <w:rPr>
                 <w:rFonts w:cstheme="minorHAnsi"/>
@@ -5016,9 +6055,9 @@
                 <w:color w:val="000000"/>
                 <w:shd w:val="clear" w:color="auto" w:fill="FFFFFF"/>
               </w:rPr>
-              <w:t>&lt;&lt;{</w:t>
-            </w:r>
-            <w:proofErr w:type="spellStart"/>
+              <w:t>&lt;</w:t>
+            </w:r>
+            <w:proofErr w:type="gramStart"/>
             <w:r>
               <w:rPr>
                 <w:rStyle w:val="eop"/>
@@ -5026,9 +6065,10 @@
                 <w:color w:val="000000"/>
                 <w:shd w:val="clear" w:color="auto" w:fill="FFFFFF"/>
               </w:rPr>
-              <w:t>dateFormat</w:t>
-            </w:r>
-            <w:proofErr w:type="spellEnd"/>
+              <w:t>&lt;{</w:t>
+            </w:r>
+            <w:proofErr w:type="spellStart"/>
+            <w:proofErr w:type="gramEnd"/>
             <w:r>
               <w:rPr>
                 <w:rStyle w:val="eop"/>
@@ -5036,9 +6076,9 @@
                 <w:color w:val="000000"/>
                 <w:shd w:val="clear" w:color="auto" w:fill="FFFFFF"/>
               </w:rPr>
-              <w:t>(</w:t>
-            </w:r>
-            <w:proofErr w:type="spellStart"/>
+              <w:t>dateFormat</w:t>
+            </w:r>
+            <w:proofErr w:type="spellEnd"/>
             <w:r>
               <w:rPr>
                 <w:rStyle w:val="eop"/>
@@ -5046,8 +6086,9 @@
                 <w:color w:val="000000"/>
                 <w:shd w:val="clear" w:color="auto" w:fill="FFFFFF"/>
               </w:rPr>
-              <w:t>commonDetails.</w:t>
-            </w:r>
+              <w:t>(</w:t>
+            </w:r>
+            <w:proofErr w:type="spellStart"/>
             <w:r>
               <w:rPr>
                 <w:rStyle w:val="eop"/>
@@ -5055,9 +6096,8 @@
                 <w:color w:val="000000"/>
                 <w:shd w:val="clear" w:color="auto" w:fill="FFFFFF"/>
               </w:rPr>
-              <w:t>payBy</w:t>
-            </w:r>
-            <w:proofErr w:type="spellEnd"/>
+              <w:t>commonDetails.</w:t>
+            </w:r>
             <w:r>
               <w:rPr>
                 <w:rStyle w:val="eop"/>
@@ -5065,9 +6105,9 @@
                 <w:color w:val="000000"/>
                 <w:shd w:val="clear" w:color="auto" w:fill="FFFFFF"/>
               </w:rPr>
-              <w:t xml:space="preserve">, ‘dd MMMM </w:t>
-            </w:r>
-            <w:proofErr w:type="spellStart"/>
+              <w:t>payBy</w:t>
+            </w:r>
+            <w:proofErr w:type="spellEnd"/>
             <w:r>
               <w:rPr>
                 <w:rStyle w:val="eop"/>
@@ -5075,9 +6115,9 @@
                 <w:color w:val="000000"/>
                 <w:shd w:val="clear" w:color="auto" w:fill="FFFFFF"/>
               </w:rPr>
-              <w:t>yyyy</w:t>
-            </w:r>
-            <w:proofErr w:type="spellEnd"/>
+              <w:t xml:space="preserve">, ‘dd MMMM </w:t>
+            </w:r>
+            <w:proofErr w:type="spellStart"/>
             <w:r>
               <w:rPr>
                 <w:rStyle w:val="eop"/>
@@ -5085,9 +6125,9 @@
                 <w:color w:val="000000"/>
                 <w:shd w:val="clear" w:color="auto" w:fill="FFFFFF"/>
               </w:rPr>
-              <w:t>’, 'dd-MM-</w:t>
-            </w:r>
-            <w:proofErr w:type="spellStart"/>
+              <w:t>yyyy</w:t>
+            </w:r>
+            <w:proofErr w:type="spellEnd"/>
             <w:r>
               <w:rPr>
                 <w:rStyle w:val="eop"/>
@@ -5095,9 +6135,9 @@
                 <w:color w:val="000000"/>
                 <w:shd w:val="clear" w:color="auto" w:fill="FFFFFF"/>
               </w:rPr>
-              <w:t>yyyy</w:t>
-            </w:r>
-            <w:proofErr w:type="spellEnd"/>
+              <w:t>’, 'dd-MM-</w:t>
+            </w:r>
+            <w:proofErr w:type="spellStart"/>
             <w:r>
               <w:rPr>
                 <w:rStyle w:val="eop"/>
@@ -5105,6 +6145,16 @@
                 <w:color w:val="000000"/>
                 <w:shd w:val="clear" w:color="auto" w:fill="FFFFFF"/>
               </w:rPr>
+              <w:t>yyyy</w:t>
+            </w:r>
+            <w:proofErr w:type="spellEnd"/>
+            <w:r>
+              <w:rPr>
+                <w:rStyle w:val="eop"/>
+                <w:rFonts w:ascii="Arial" w:hAnsi="Arial" w:cs="Arial"/>
+                <w:color w:val="000000"/>
+                <w:shd w:val="clear" w:color="auto" w:fill="FFFFFF"/>
+              </w:rPr>
               <w:t>')}&gt;&gt;</w:t>
             </w:r>
           </w:p>
@@ -5190,6 +6240,7 @@
               <w:t>cr</w:t>
             </w:r>
             <w:proofErr w:type="spellEnd"/>
+            <w:proofErr w:type="gramStart"/>
             <w:r>
               <w:rPr>
                 <w:rFonts w:cstheme="minorHAnsi"/>
@@ -5197,6 +6248,7 @@
               <w:t>_{</w:t>
             </w:r>
             <w:proofErr w:type="spellStart"/>
+            <w:proofErr w:type="gramEnd"/>
             <w:r>
               <w:rPr>
                 <w:rFonts w:cstheme="minorHAnsi"/>
@@ -5322,9 +6374,9 @@
                 <w:color w:val="000000"/>
                 <w:shd w:val="clear" w:color="auto" w:fill="FFFFFF"/>
               </w:rPr>
-              <w:t>&gt;&gt; no later than &lt;&lt;{</w:t>
-            </w:r>
-            <w:proofErr w:type="spellStart"/>
+              <w:t>&gt;&gt; no later than &lt;</w:t>
+            </w:r>
+            <w:proofErr w:type="gramStart"/>
             <w:r>
               <w:rPr>
                 <w:rStyle w:val="eop"/>
@@ -5332,9 +6384,10 @@
                 <w:color w:val="000000"/>
                 <w:shd w:val="clear" w:color="auto" w:fill="FFFFFF"/>
               </w:rPr>
-              <w:t>dateFormat</w:t>
-            </w:r>
-            <w:proofErr w:type="spellEnd"/>
+              <w:t>&lt;{</w:t>
+            </w:r>
+            <w:proofErr w:type="spellStart"/>
+            <w:proofErr w:type="gramEnd"/>
             <w:r>
               <w:rPr>
                 <w:rStyle w:val="eop"/>
@@ -5342,9 +6395,9 @@
                 <w:color w:val="000000"/>
                 <w:shd w:val="clear" w:color="auto" w:fill="FFFFFF"/>
               </w:rPr>
-              <w:t>(</w:t>
-            </w:r>
-            <w:proofErr w:type="spellStart"/>
+              <w:t>dateFormat</w:t>
+            </w:r>
+            <w:proofErr w:type="spellEnd"/>
             <w:r>
               <w:rPr>
                 <w:rStyle w:val="eop"/>
@@ -5352,8 +6405,9 @@
                 <w:color w:val="000000"/>
                 <w:shd w:val="clear" w:color="auto" w:fill="FFFFFF"/>
               </w:rPr>
-              <w:t>commonDetails.</w:t>
-            </w:r>
+              <w:t>(</w:t>
+            </w:r>
+            <w:proofErr w:type="spellStart"/>
             <w:r>
               <w:rPr>
                 <w:rStyle w:val="eop"/>
@@ -5361,9 +6415,8 @@
                 <w:color w:val="000000"/>
                 <w:shd w:val="clear" w:color="auto" w:fill="FFFFFF"/>
               </w:rPr>
-              <w:t>payBy</w:t>
-            </w:r>
-            <w:proofErr w:type="spellEnd"/>
+              <w:t>commonDetails.</w:t>
+            </w:r>
             <w:r>
               <w:rPr>
                 <w:rStyle w:val="eop"/>
@@ -5371,9 +6424,9 @@
                 <w:color w:val="000000"/>
                 <w:shd w:val="clear" w:color="auto" w:fill="FFFFFF"/>
               </w:rPr>
-              <w:t xml:space="preserve">, ‘dd MMMM </w:t>
-            </w:r>
-            <w:proofErr w:type="spellStart"/>
+              <w:t>payBy</w:t>
+            </w:r>
+            <w:proofErr w:type="spellEnd"/>
             <w:r>
               <w:rPr>
                 <w:rStyle w:val="eop"/>
@@ -5381,9 +6434,9 @@
                 <w:color w:val="000000"/>
                 <w:shd w:val="clear" w:color="auto" w:fill="FFFFFF"/>
               </w:rPr>
-              <w:t>yyyy</w:t>
-            </w:r>
-            <w:proofErr w:type="spellEnd"/>
+              <w:t xml:space="preserve">, ‘dd MMMM </w:t>
+            </w:r>
+            <w:proofErr w:type="spellStart"/>
             <w:r>
               <w:rPr>
                 <w:rStyle w:val="eop"/>
@@ -5391,9 +6444,9 @@
                 <w:color w:val="000000"/>
                 <w:shd w:val="clear" w:color="auto" w:fill="FFFFFF"/>
               </w:rPr>
-              <w:t>’, 'dd-MM-</w:t>
-            </w:r>
-            <w:proofErr w:type="spellStart"/>
+              <w:t>yyyy</w:t>
+            </w:r>
+            <w:proofErr w:type="spellEnd"/>
             <w:r>
               <w:rPr>
                 <w:rStyle w:val="eop"/>
@@ -5401,9 +6454,9 @@
                 <w:color w:val="000000"/>
                 <w:shd w:val="clear" w:color="auto" w:fill="FFFFFF"/>
               </w:rPr>
-              <w:t>yyyy</w:t>
-            </w:r>
-            <w:proofErr w:type="spellEnd"/>
+              <w:t>’, 'dd-MM-</w:t>
+            </w:r>
+            <w:proofErr w:type="spellStart"/>
             <w:r>
               <w:rPr>
                 <w:rStyle w:val="eop"/>
@@ -5411,6 +6464,16 @@
                 <w:color w:val="000000"/>
                 <w:shd w:val="clear" w:color="auto" w:fill="FFFFFF"/>
               </w:rPr>
+              <w:t>yyyy</w:t>
+            </w:r>
+            <w:proofErr w:type="spellEnd"/>
+            <w:r>
+              <w:rPr>
+                <w:rStyle w:val="eop"/>
+                <w:rFonts w:ascii="Arial" w:hAnsi="Arial" w:cs="Arial"/>
+                <w:color w:val="000000"/>
+                <w:shd w:val="clear" w:color="auto" w:fill="FFFFFF"/>
+              </w:rPr>
               <w:t>')}&gt;&gt;</w:t>
             </w:r>
           </w:p>
@@ -5583,6 +6646,7 @@
               <w:t>cr</w:t>
             </w:r>
             <w:proofErr w:type="spellEnd"/>
+            <w:proofErr w:type="gramStart"/>
             <w:r>
               <w:rPr>
                 <w:rFonts w:cstheme="minorHAnsi"/>
@@ -5590,6 +6654,7 @@
               <w:t>_{</w:t>
             </w:r>
             <w:proofErr w:type="spellStart"/>
+            <w:proofErr w:type="gramEnd"/>
             <w:r>
               <w:rPr>
                 <w:rFonts w:cstheme="minorHAnsi"/>
@@ -5686,9 +6751,9 @@
                 <w:color w:val="000000"/>
                 <w:shd w:val="clear" w:color="auto" w:fill="FFFFFF"/>
               </w:rPr>
-              <w:t>&lt;&lt;{</w:t>
-            </w:r>
-            <w:proofErr w:type="spellStart"/>
+              <w:t>&lt;</w:t>
+            </w:r>
+            <w:proofErr w:type="gramStart"/>
             <w:r>
               <w:rPr>
                 <w:rStyle w:val="eop"/>
@@ -5696,9 +6761,10 @@
                 <w:color w:val="000000"/>
                 <w:shd w:val="clear" w:color="auto" w:fill="FFFFFF"/>
               </w:rPr>
-              <w:t>dateFormat</w:t>
-            </w:r>
-            <w:proofErr w:type="spellEnd"/>
+              <w:t>&lt;{</w:t>
+            </w:r>
+            <w:proofErr w:type="spellStart"/>
+            <w:proofErr w:type="gramEnd"/>
             <w:r>
               <w:rPr>
                 <w:rStyle w:val="eop"/>
@@ -5706,9 +6772,9 @@
                 <w:color w:val="000000"/>
                 <w:shd w:val="clear" w:color="auto" w:fill="FFFFFF"/>
               </w:rPr>
-              <w:t>(</w:t>
-            </w:r>
-            <w:proofErr w:type="spellStart"/>
+              <w:t>dateFormat</w:t>
+            </w:r>
+            <w:proofErr w:type="spellEnd"/>
             <w:r>
               <w:rPr>
                 <w:rStyle w:val="eop"/>
@@ -5716,9 +6782,9 @@
                 <w:color w:val="000000"/>
                 <w:shd w:val="clear" w:color="auto" w:fill="FFFFFF"/>
               </w:rPr>
-              <w:t>commonDetails.repaymentPlan.firstRepaymentDate</w:t>
-            </w:r>
-            <w:proofErr w:type="spellEnd"/>
+              <w:t>(</w:t>
+            </w:r>
+            <w:proofErr w:type="spellStart"/>
             <w:r>
               <w:rPr>
                 <w:rStyle w:val="eop"/>
@@ -5726,9 +6792,9 @@
                 <w:color w:val="000000"/>
                 <w:shd w:val="clear" w:color="auto" w:fill="FFFFFF"/>
               </w:rPr>
-              <w:t xml:space="preserve">, ‘dd MMMM </w:t>
-            </w:r>
-            <w:proofErr w:type="spellStart"/>
+              <w:t>commonDetails.repaymentPlan.firstRepaymentDate</w:t>
+            </w:r>
+            <w:proofErr w:type="spellEnd"/>
             <w:r>
               <w:rPr>
                 <w:rStyle w:val="eop"/>
@@ -5736,9 +6802,9 @@
                 <w:color w:val="000000"/>
                 <w:shd w:val="clear" w:color="auto" w:fill="FFFFFF"/>
               </w:rPr>
-              <w:t>yyyy</w:t>
-            </w:r>
-            <w:proofErr w:type="spellEnd"/>
+              <w:t xml:space="preserve">, ‘dd MMMM </w:t>
+            </w:r>
+            <w:proofErr w:type="spellStart"/>
             <w:r>
               <w:rPr>
                 <w:rStyle w:val="eop"/>
@@ -5746,9 +6812,9 @@
                 <w:color w:val="000000"/>
                 <w:shd w:val="clear" w:color="auto" w:fill="FFFFFF"/>
               </w:rPr>
-              <w:t>’, '</w:t>
-            </w:r>
-            <w:proofErr w:type="spellStart"/>
+              <w:t>yyyy</w:t>
+            </w:r>
+            <w:proofErr w:type="spellEnd"/>
             <w:r>
               <w:rPr>
                 <w:rStyle w:val="eop"/>
@@ -5756,9 +6822,9 @@
                 <w:color w:val="000000"/>
                 <w:shd w:val="clear" w:color="auto" w:fill="FFFFFF"/>
               </w:rPr>
-              <w:t>yyyy</w:t>
-            </w:r>
-            <w:proofErr w:type="spellEnd"/>
+              <w:t>’, '</w:t>
+            </w:r>
+            <w:proofErr w:type="spellStart"/>
             <w:r>
               <w:rPr>
                 <w:rStyle w:val="eop"/>
@@ -5766,6 +6832,16 @@
                 <w:color w:val="000000"/>
                 <w:shd w:val="clear" w:color="auto" w:fill="FFFFFF"/>
               </w:rPr>
+              <w:t>yyyy</w:t>
+            </w:r>
+            <w:proofErr w:type="spellEnd"/>
+            <w:r>
+              <w:rPr>
+                <w:rStyle w:val="eop"/>
+                <w:rFonts w:ascii="Arial" w:hAnsi="Arial" w:cs="Arial"/>
+                <w:color w:val="000000"/>
+                <w:shd w:val="clear" w:color="auto" w:fill="FFFFFF"/>
+              </w:rPr>
               <w:t>-MM-dd')}&gt;&gt;</w:t>
             </w:r>
           </w:p>
@@ -5817,6 +6893,7 @@
                 <w:shd w:val="clear" w:color="auto" w:fill="FFFFFF"/>
               </w:rPr>
             </w:pPr>
+            <w:proofErr w:type="gramStart"/>
             <w:r>
               <w:rPr>
                 <w:rStyle w:val="eop"/>
@@ -5837,6 +6914,7 @@
               <w:t>commonDetails.repaymentPlan.paymentAmount</w:t>
             </w:r>
             <w:proofErr w:type="spellEnd"/>
+            <w:proofErr w:type="gramEnd"/>
             <w:r>
               <w:rPr>
                 <w:rStyle w:val="eop"/>
@@ -5895,6 +6973,7 @@
                 <w:shd w:val="clear" w:color="auto" w:fill="FFFFFF"/>
               </w:rPr>
             </w:pPr>
+            <w:proofErr w:type="gramStart"/>
             <w:r>
               <w:rPr>
                 <w:rStyle w:val="eop"/>
@@ -5924,6 +7003,7 @@
               <w:t>repaymentPlan.paymentFrequencyDisplay</w:t>
             </w:r>
             <w:proofErr w:type="spellEnd"/>
+            <w:proofErr w:type="gramEnd"/>
             <w:r>
               <w:rPr>
                 <w:rStyle w:val="eop"/>
@@ -5989,9 +7069,20 @@
                 <w:color w:val="000000"/>
                 <w:shd w:val="clear" w:color="auto" w:fill="FFFFFF"/>
               </w:rPr>
-              <w:t>&lt;&lt;{</w:t>
+              <w:t>&lt;</w:t>
+            </w:r>
+            <w:proofErr w:type="gramStart"/>
+            <w:r>
+              <w:rPr>
+                <w:rStyle w:val="eop"/>
+                <w:rFonts w:ascii="Arial" w:hAnsi="Arial" w:cs="Arial"/>
+                <w:color w:val="000000"/>
+                <w:shd w:val="clear" w:color="auto" w:fill="FFFFFF"/>
+              </w:rPr>
+              <w:t>&lt;{</w:t>
             </w:r>
             <w:proofErr w:type="spellStart"/>
+            <w:proofErr w:type="gramEnd"/>
             <w:r>
               <w:rPr>
                 <w:rStyle w:val="eop"/>
@@ -6226,7 +7317,21 @@
         <w:rPr>
           <w:rFonts w:cstheme="minorHAnsi"/>
         </w:rPr>
-        <w:t>&lt;&lt;cs_{ defendant1.isIndividual &amp;&amp; (</w:t>
+        <w:t>&lt;&lt;cs</w:t>
+      </w:r>
+      <w:proofErr w:type="gramStart"/>
+      <w:r>
+        <w:rPr>
+          <w:rFonts w:cstheme="minorHAnsi"/>
+        </w:rPr>
+        <w:t>_{ defendant1.isIndividual</w:t>
+      </w:r>
+      <w:proofErr w:type="gramEnd"/>
+      <w:r>
+        <w:rPr>
+          <w:rFonts w:cstheme="minorHAnsi"/>
+        </w:rPr>
+        <w:t xml:space="preserve"> &amp;&amp; (</w:t>
       </w:r>
       <w:proofErr w:type="spellStart"/>
       <w:r>
@@ -6582,11 +7687,19 @@
                 <w:highlight w:val="yellow"/>
               </w:rPr>
             </w:pPr>
-            <w:r>
-              <w:rPr>
-                <w:rFonts w:cstheme="minorHAnsi"/>
-              </w:rPr>
-              <w:t>&lt;&lt;partnerAndDependent.howManyChildrenByAgeGroup.numberOfUnderEleven&gt;&gt;</w:t>
+            <w:proofErr w:type="gramStart"/>
+            <w:r>
+              <w:rPr>
+                <w:rFonts w:cstheme="minorHAnsi"/>
+              </w:rPr>
+              <w:t>&lt;&lt;partnerAndDependent.howManyChildrenByAgeGroup.numberOfUnderEleven</w:t>
+            </w:r>
+            <w:proofErr w:type="gramEnd"/>
+            <w:r>
+              <w:rPr>
+                <w:rFonts w:cstheme="minorHAnsi"/>
+              </w:rPr>
+              <w:t>&gt;&gt;</w:t>
             </w:r>
           </w:p>
         </w:tc>
@@ -6635,11 +7748,19 @@
                 <w:highlight w:val="yellow"/>
               </w:rPr>
             </w:pPr>
-            <w:r>
-              <w:rPr>
-                <w:rFonts w:cstheme="minorHAnsi"/>
-              </w:rPr>
-              <w:t>&lt;&lt;partnerAndDependent.howManyChildrenByAgeGroup.numberOfElevenToFifteen&gt;&gt;</w:t>
+            <w:proofErr w:type="gramStart"/>
+            <w:r>
+              <w:rPr>
+                <w:rFonts w:cstheme="minorHAnsi"/>
+              </w:rPr>
+              <w:t>&lt;&lt;partnerAndDependent.howManyChildrenByAgeGroup.numberOfElevenToFifteen</w:t>
+            </w:r>
+            <w:proofErr w:type="gramEnd"/>
+            <w:r>
+              <w:rPr>
+                <w:rFonts w:cstheme="minorHAnsi"/>
+              </w:rPr>
+              <w:t>&gt;&gt;</w:t>
             </w:r>
           </w:p>
         </w:tc>
@@ -6666,7 +7787,6 @@
               <w:rPr>
                 <w:rFonts w:cstheme="minorHAnsi"/>
               </w:rPr>
-              <w:lastRenderedPageBreak/>
               <w:t>Between 16 and 19</w:t>
             </w:r>
           </w:p>
@@ -6689,11 +7809,19 @@
                 <w:highlight w:val="yellow"/>
               </w:rPr>
             </w:pPr>
-            <w:r>
-              <w:rPr>
-                <w:rFonts w:cstheme="minorHAnsi"/>
-              </w:rPr>
-              <w:t>&lt;&lt;partnerAndDependent.howManyChildrenByAgeGroup.numberOfSixteenToNineteen&gt;&gt;</w:t>
+            <w:proofErr w:type="gramStart"/>
+            <w:r>
+              <w:rPr>
+                <w:rFonts w:cstheme="minorHAnsi"/>
+              </w:rPr>
+              <w:t>&lt;&lt;partnerAndDependent.howManyChildrenByAgeGroup.numberOfSixteenToNineteen</w:t>
+            </w:r>
+            <w:proofErr w:type="gramEnd"/>
+            <w:r>
+              <w:rPr>
+                <w:rFonts w:cstheme="minorHAnsi"/>
+              </w:rPr>
+              <w:t>&gt;&gt;</w:t>
             </w:r>
           </w:p>
         </w:tc>
@@ -7346,6 +8474,7 @@
               <w:t>&lt;&lt;cs_{</w:t>
             </w:r>
             <w:proofErr w:type="spellStart"/>
+            <w:proofErr w:type="gramStart"/>
             <w:r>
               <w:rPr>
                 <w:rFonts w:cstheme="minorHAnsi"/>
@@ -7357,6 +8486,89 @@
               <w:rPr>
                 <w:rFonts w:cstheme="minorHAnsi"/>
               </w:rPr>
+              <w:t>[</w:t>
+            </w:r>
+            <w:proofErr w:type="gramEnd"/>
+            <w:r>
+              <w:rPr>
+                <w:rFonts w:cstheme="minorHAnsi"/>
+              </w:rPr>
+              <w:t>0].</w:t>
+            </w:r>
+            <w:proofErr w:type="spellStart"/>
+            <w:r>
+              <w:rPr>
+                <w:rFonts w:cstheme="minorHAnsi"/>
+              </w:rPr>
+              <w:t>employerName</w:t>
+            </w:r>
+            <w:proofErr w:type="spellEnd"/>
+            <w:r>
+              <w:rPr>
+                <w:rFonts w:cstheme="minorHAnsi"/>
+              </w:rPr>
+              <w:t xml:space="preserve">!=null &amp;&amp; </w:t>
+            </w:r>
+            <w:proofErr w:type="spellStart"/>
+            <w:r>
+              <w:rPr>
+                <w:rFonts w:cstheme="minorHAnsi"/>
+              </w:rPr>
+              <w:t>selfEmployment.jobTitle</w:t>
+            </w:r>
+            <w:proofErr w:type="spellEnd"/>
+            <w:r>
+              <w:rPr>
+                <w:rFonts w:cstheme="minorHAnsi"/>
+              </w:rPr>
+              <w:t xml:space="preserve"> != null }&gt;&gt;</w:t>
+            </w:r>
+          </w:p>
+          <w:p>
+            <w:pPr>
+              <w:rPr>
+                <w:rFonts w:cstheme="minorHAnsi"/>
+              </w:rPr>
+            </w:pPr>
+            <w:r>
+              <w:rPr>
+                <w:rFonts w:cstheme="minorHAnsi"/>
+              </w:rPr>
+              <w:t>Employed/Self-employed</w:t>
+            </w:r>
+          </w:p>
+          <w:p>
+            <w:pPr>
+              <w:rPr>
+                <w:rFonts w:cstheme="minorHAnsi"/>
+              </w:rPr>
+            </w:pPr>
+            <w:r>
+              <w:rPr>
+                <w:rFonts w:cstheme="minorHAnsi"/>
+              </w:rPr>
+              <w:t>&lt;&lt;else</w:t>
+            </w:r>
+            <w:proofErr w:type="gramStart"/>
+            <w:r>
+              <w:rPr>
+                <w:rFonts w:cstheme="minorHAnsi"/>
+              </w:rPr>
+              <w:t xml:space="preserve">_{ </w:t>
+            </w:r>
+            <w:proofErr w:type="spellStart"/>
+            <w:r>
+              <w:rPr>
+                <w:rFonts w:cstheme="minorHAnsi"/>
+              </w:rPr>
+              <w:t>employerDetails</w:t>
+            </w:r>
+            <w:proofErr w:type="spellEnd"/>
+            <w:proofErr w:type="gramEnd"/>
+            <w:r>
+              <w:rPr>
+                <w:rFonts w:cstheme="minorHAnsi"/>
+              </w:rPr>
               <w:t>[0].</w:t>
             </w:r>
             <w:proofErr w:type="spellStart"/>
@@ -7371,103 +8583,43 @@
               <w:rPr>
                 <w:rFonts w:cstheme="minorHAnsi"/>
               </w:rPr>
-              <w:t xml:space="preserve">!=null &amp;&amp; </w:t>
+              <w:t>!=null}&gt;&gt;</w:t>
+            </w:r>
+          </w:p>
+          <w:p>
+            <w:pPr>
+              <w:rPr>
+                <w:rFonts w:cstheme="minorHAnsi"/>
+              </w:rPr>
+            </w:pPr>
+            <w:r>
+              <w:rPr>
+                <w:rFonts w:cstheme="minorHAnsi"/>
+              </w:rPr>
+              <w:t>Employed</w:t>
+            </w:r>
+          </w:p>
+          <w:p>
+            <w:pPr>
+              <w:rPr>
+                <w:rFonts w:cstheme="minorHAnsi"/>
+              </w:rPr>
+            </w:pPr>
+            <w:r>
+              <w:rPr>
+                <w:rFonts w:cstheme="minorHAnsi"/>
+              </w:rPr>
+              <w:t>&lt;&lt;else</w:t>
+            </w:r>
+            <w:proofErr w:type="gramStart"/>
+            <w:r>
+              <w:rPr>
+                <w:rFonts w:cstheme="minorHAnsi"/>
+              </w:rPr>
+              <w:t>_{</w:t>
             </w:r>
             <w:proofErr w:type="spellStart"/>
-            <w:r>
-              <w:rPr>
-                <w:rFonts w:cstheme="minorHAnsi"/>
-              </w:rPr>
-              <w:t>selfEmployment.jobTitle</w:t>
-            </w:r>
-            <w:proofErr w:type="spellEnd"/>
-            <w:r>
-              <w:rPr>
-                <w:rFonts w:cstheme="minorHAnsi"/>
-              </w:rPr>
-              <w:t xml:space="preserve"> != null }&gt;&gt;</w:t>
-            </w:r>
-          </w:p>
-          <w:p>
-            <w:pPr>
-              <w:rPr>
-                <w:rFonts w:cstheme="minorHAnsi"/>
-              </w:rPr>
-            </w:pPr>
-            <w:r>
-              <w:rPr>
-                <w:rFonts w:cstheme="minorHAnsi"/>
-              </w:rPr>
-              <w:t>Employed/Self-employed</w:t>
-            </w:r>
-          </w:p>
-          <w:p>
-            <w:pPr>
-              <w:rPr>
-                <w:rFonts w:cstheme="minorHAnsi"/>
-              </w:rPr>
-            </w:pPr>
-            <w:r>
-              <w:rPr>
-                <w:rFonts w:cstheme="minorHAnsi"/>
-              </w:rPr>
-              <w:t xml:space="preserve">&lt;&lt;else_{ </w:t>
-            </w:r>
-            <w:proofErr w:type="spellStart"/>
-            <w:r>
-              <w:rPr>
-                <w:rFonts w:cstheme="minorHAnsi"/>
-              </w:rPr>
-              <w:t>employerDetails</w:t>
-            </w:r>
-            <w:proofErr w:type="spellEnd"/>
-            <w:r>
-              <w:rPr>
-                <w:rFonts w:cstheme="minorHAnsi"/>
-              </w:rPr>
-              <w:t>[0].</w:t>
-            </w:r>
-            <w:proofErr w:type="spellStart"/>
-            <w:r>
-              <w:rPr>
-                <w:rFonts w:cstheme="minorHAnsi"/>
-              </w:rPr>
-              <w:t>employerName</w:t>
-            </w:r>
-            <w:proofErr w:type="spellEnd"/>
-            <w:r>
-              <w:rPr>
-                <w:rFonts w:cstheme="minorHAnsi"/>
-              </w:rPr>
-              <w:t>!=null}&gt;&gt;</w:t>
-            </w:r>
-          </w:p>
-          <w:p>
-            <w:pPr>
-              <w:rPr>
-                <w:rFonts w:cstheme="minorHAnsi"/>
-              </w:rPr>
-            </w:pPr>
-            <w:r>
-              <w:rPr>
-                <w:rFonts w:cstheme="minorHAnsi"/>
-              </w:rPr>
-              <w:t>Employed</w:t>
-            </w:r>
-          </w:p>
-          <w:p>
-            <w:pPr>
-              <w:rPr>
-                <w:rFonts w:cstheme="minorHAnsi"/>
-              </w:rPr>
-            </w:pPr>
-            <w:r>
-              <w:rPr>
-                <w:rFonts w:cstheme="minorHAnsi"/>
-              </w:rPr>
-              <w:t>&lt;&lt;else_{</w:t>
-            </w:r>
-            <w:proofErr w:type="spellStart"/>
+            <w:proofErr w:type="gramEnd"/>
             <w:r>
               <w:rPr>
                 <w:rFonts w:cstheme="minorHAnsi"/>
@@ -7604,6 +8756,7 @@
               <w:t>_{</w:t>
             </w:r>
             <w:proofErr w:type="spellStart"/>
+            <w:proofErr w:type="gramStart"/>
             <w:r>
               <w:rPr>
                 <w:rFonts w:cstheme="minorHAnsi"/>
@@ -7617,7 +8770,15 @@
                 <w:rFonts w:cstheme="minorHAnsi"/>
                 <w:lang w:val="es-ES"/>
               </w:rPr>
-              <w:t>[0].</w:t>
+              <w:t>[</w:t>
+            </w:r>
+            <w:proofErr w:type="gramEnd"/>
+            <w:r>
+              <w:rPr>
+                <w:rFonts w:cstheme="minorHAnsi"/>
+                <w:lang w:val="es-ES"/>
+              </w:rPr>
+              <w:t>0].</w:t>
             </w:r>
             <w:proofErr w:type="spellStart"/>
             <w:r>
@@ -8058,6 +9219,7 @@
               <w:t>cr</w:t>
             </w:r>
             <w:proofErr w:type="spellEnd"/>
+            <w:proofErr w:type="gramStart"/>
             <w:r>
               <w:rPr>
                 <w:rFonts w:cstheme="minorHAnsi"/>
@@ -8065,6 +9227,7 @@
               <w:t>_{</w:t>
             </w:r>
             <w:proofErr w:type="spellStart"/>
+            <w:proofErr w:type="gramEnd"/>
             <w:r>
               <w:rPr>
                 <w:rFonts w:cstheme="minorHAnsi"/>
@@ -8573,6 +9736,7 @@
               <w:rPr>
                 <w:rFonts w:cstheme="minorHAnsi"/>
               </w:rPr>
+              <w:lastRenderedPageBreak/>
               <w:t>Bank and savings accounts</w:t>
             </w:r>
           </w:p>
@@ -9061,7 +10225,6 @@
               <w:rPr>
                 <w:rFonts w:cstheme="minorHAnsi"/>
               </w:rPr>
-              <w:lastRenderedPageBreak/>
               <w:t>&lt;&lt;type&gt;&gt;</w:t>
             </w:r>
           </w:p>
@@ -9515,6 +10678,7 @@
               <w:t>&lt;&lt;cs_{</w:t>
             </w:r>
             <w:proofErr w:type="spellStart"/>
+            <w:proofErr w:type="gramStart"/>
             <w:r>
               <w:rPr>
                 <w:rFonts w:cstheme="minorHAnsi"/>
@@ -9526,7 +10690,14 @@
               <w:rPr>
                 <w:rFonts w:cstheme="minorHAnsi"/>
               </w:rPr>
-              <w:t>[0].</w:t>
+              <w:t>[</w:t>
+            </w:r>
+            <w:proofErr w:type="gramEnd"/>
+            <w:r>
+              <w:rPr>
+                <w:rFonts w:cstheme="minorHAnsi"/>
+              </w:rPr>
+              <w:t>0].</w:t>
             </w:r>
             <w:proofErr w:type="spellStart"/>
             <w:r>
@@ -9761,6 +10932,7 @@
               <w:t>_{</w:t>
             </w:r>
             <w:proofErr w:type="spellStart"/>
+            <w:proofErr w:type="gramStart"/>
             <w:r>
               <w:rPr>
                 <w:rFonts w:cstheme="minorHAnsi"/>
@@ -9772,7 +10944,14 @@
               <w:rPr>
                 <w:rFonts w:cstheme="minorHAnsi"/>
               </w:rPr>
-              <w:t>!=null}&gt;&gt;</w:t>
+              <w:t>!=</w:t>
+            </w:r>
+            <w:proofErr w:type="gramEnd"/>
+            <w:r>
+              <w:rPr>
+                <w:rFonts w:cstheme="minorHAnsi"/>
+              </w:rPr>
+              <w:t>null}&gt;&gt;</w:t>
             </w:r>
           </w:p>
         </w:tc>
@@ -10057,7 +11236,14 @@
         <w:rPr>
           <w:rFonts w:cstheme="minorHAnsi"/>
         </w:rPr>
-        <w:t>[0].</w:t>
+        <w:t>[0</w:t>
+      </w:r>
+      <w:proofErr w:type="gramStart"/>
+      <w:r>
+        <w:rPr>
+          <w:rFonts w:cstheme="minorHAnsi"/>
+        </w:rPr>
+        <w:t>].</w:t>
       </w:r>
       <w:proofErr w:type="spellStart"/>
       <w:r>
@@ -10067,6 +11253,7 @@
         <w:t>claimNumberText</w:t>
       </w:r>
       <w:proofErr w:type="spellEnd"/>
+      <w:proofErr w:type="gramEnd"/>
       <w:r>
         <w:rPr>
           <w:rFonts w:cstheme="minorHAnsi"/>
@@ -10574,9 +11761,18 @@
                 <w:rStyle w:val="normaltextrun"/>
                 <w:color w:val="000000"/>
               </w:rPr>
-              <w:t>&lt;&lt;{</w:t>
+              <w:t>&lt;</w:t>
+            </w:r>
+            <w:proofErr w:type="gramStart"/>
+            <w:r>
+              <w:rPr>
+                <w:rStyle w:val="normaltextrun"/>
+                <w:color w:val="000000"/>
+              </w:rPr>
+              <w:t>&lt;{</w:t>
             </w:r>
             <w:proofErr w:type="spellStart"/>
+            <w:proofErr w:type="gramEnd"/>
             <w:r>
               <w:rPr>
                 <w:rStyle w:val="normaltextrun"/>
@@ -10676,7 +11872,7 @@
 </file>
 
 <file path=word/endnotes.xml><?xml version="1.0" encoding="utf-8"?>
-<w:endnotes xmlns:wpc="http://schemas.microsoft.com/office/word/2010/wordprocessingCanvas" xmlns:cx="http://schemas.microsoft.com/office/drawing/2014/chartex" xmlns:cx1="http://schemas.microsoft.com/office/drawing/2015/9/8/chartex" xmlns:cx2="http://schemas.microsoft.com/office/drawing/2015/10/21/chartex" xmlns:cx3="http://schemas.microsoft.com/office/drawing/2016/5/9/chartex" xmlns:cx4="http://schemas.microsoft.com/office/drawing/2016/5/10/chartex" xmlns:cx5="http://schemas.microsoft.com/office/drawing/2016/5/11/chartex" xmlns:cx6="http://schemas.microsoft.com/office/drawing/2016/5/12/chartex" xmlns:cx7="http://schemas.microsoft.com/office/drawing/2016/5/13/chartex" xmlns:cx8="http://schemas.microsoft.com/office/drawing/2016/5/14/chartex" xmlns:mc="http://schemas.openxmlformats.org/markup-compatibility/2006" xmlns:aink="http://schemas.microsoft.com/office/drawing/2016/ink" xmlns:am3d="http://schemas.microsoft.com/office/drawing/2017/model3d" xmlns:o="urn:schemas-microsoft-com:office:office" xmlns:r="http://schemas.openxmlformats.org/officeDocument/2006/relationships" xmlns:m="http://schemas.openxmlformats.org/officeDocument/2006/math" xmlns:v="urn:schemas-microsoft-com:vml" xmlns:wp14="http://schemas.microsoft.com/office/word/2010/wordprocessingDrawing" xmlns:wp="http://schemas.openxmlformats.org/drawingml/2006/wordprocessingDrawing" xmlns:w10="urn:schemas-microsoft-com:office:word" xmlns:w="http://schemas.openxmlformats.org/wordprocessingml/2006/main" xmlns:w14="http://schemas.microsoft.com/office/word/2010/wordml" xmlns:w15="http://schemas.microsoft.com/office/word/2012/wordml" xmlns:w16cex="http://schemas.microsoft.com/office/word/2018/wordml/cex" xmlns:w16cid="http://schemas.microsoft.com/office/word/2016/wordml/cid" xmlns:w16="http://schemas.microsoft.com/office/word/2018/wordml" xmlns:w16se="http://schemas.microsoft.com/office/word/2015/wordml/symex" xmlns:wpg="http://schemas.microsoft.com/office/word/2010/wordprocessingGroup" xmlns:wpi="http://schemas.microsoft.com/office/word/2010/wordprocessingInk" xmlns:wne="http://schemas.microsoft.com/office/word/2006/wordml" xmlns:wps="http://schemas.microsoft.com/office/word/2010/wordprocessingShape" mc:Ignorable="w14 w15 w16se w16cid w16 w16cex wp14">
+<w:endnotes xmlns:wpc="http://schemas.microsoft.com/office/word/2010/wordprocessingCanvas" xmlns:cx="http://schemas.microsoft.com/office/drawing/2014/chartex" xmlns:cx1="http://schemas.microsoft.com/office/drawing/2015/9/8/chartex" xmlns:cx2="http://schemas.microsoft.com/office/drawing/2015/10/21/chartex" xmlns:cx3="http://schemas.microsoft.com/office/drawing/2016/5/9/chartex" xmlns:cx4="http://schemas.microsoft.com/office/drawing/2016/5/10/chartex" xmlns:cx5="http://schemas.microsoft.com/office/drawing/2016/5/11/chartex" xmlns:cx6="http://schemas.microsoft.com/office/drawing/2016/5/12/chartex" xmlns:cx7="http://schemas.microsoft.com/office/drawing/2016/5/13/chartex" xmlns:cx8="http://schemas.microsoft.com/office/drawing/2016/5/14/chartex" xmlns:mc="http://schemas.openxmlformats.org/markup-compatibility/2006" xmlns:aink="http://schemas.microsoft.com/office/drawing/2016/ink" xmlns:am3d="http://schemas.microsoft.com/office/drawing/2017/model3d" xmlns:o="urn:schemas-microsoft-com:office:office" xmlns:oel="http://schemas.microsoft.com/office/2019/extlst" xmlns:r="http://schemas.openxmlformats.org/officeDocument/2006/relationships" xmlns:m="http://schemas.openxmlformats.org/officeDocument/2006/math" xmlns:v="urn:schemas-microsoft-com:vml" xmlns:wp14="http://schemas.microsoft.com/office/word/2010/wordprocessingDrawing" xmlns:wp="http://schemas.openxmlformats.org/drawingml/2006/wordprocessingDrawing" xmlns:w10="urn:schemas-microsoft-com:office:word" xmlns:w="http://schemas.openxmlformats.org/wordprocessingml/2006/main" xmlns:w14="http://schemas.microsoft.com/office/word/2010/wordml" xmlns:w15="http://schemas.microsoft.com/office/word/2012/wordml" xmlns:w16cex="http://schemas.microsoft.com/office/word/2018/wordml/cex" xmlns:w16cid="http://schemas.microsoft.com/office/word/2016/wordml/cid" xmlns:w16="http://schemas.microsoft.com/office/word/2018/wordml" xmlns:w16sdtdh="http://schemas.microsoft.com/office/word/2020/wordml/sdtdatahash" xmlns:w16se="http://schemas.microsoft.com/office/word/2015/wordml/symex" xmlns:wpg="http://schemas.microsoft.com/office/word/2010/wordprocessingGroup" xmlns:wpi="http://schemas.microsoft.com/office/word/2010/wordprocessingInk" xmlns:wne="http://schemas.microsoft.com/office/word/2006/wordml" xmlns:wps="http://schemas.microsoft.com/office/word/2010/wordprocessingShape" mc:Ignorable="w14 w15 w16se w16cid w16 w16cex w16sdtdh wp14">
   <w:endnote w:type="separator" w:id="-1">
     <w:p>
       <w:r>
@@ -10695,7 +11891,7 @@
 </file>
 
 <file path=word/footer1.xml><?xml version="1.0" encoding="utf-8"?>
-<w:ftr xmlns:wpc="http://schemas.microsoft.com/office/word/2010/wordprocessingCanvas" xmlns:cx="http://schemas.microsoft.com/office/drawing/2014/chartex" xmlns:cx1="http://schemas.microsoft.com/office/drawing/2015/9/8/chartex" xmlns:cx2="http://schemas.microsoft.com/office/drawing/2015/10/21/chartex" xmlns:cx3="http://schemas.microsoft.com/office/drawing/2016/5/9/chartex" xmlns:cx4="http://schemas.microsoft.com/office/drawing/2016/5/10/chartex" xmlns:cx5="http://schemas.microsoft.com/office/drawing/2016/5/11/chartex" xmlns:cx6="http://schemas.microsoft.com/office/drawing/2016/5/12/chartex" xmlns:cx7="http://schemas.microsoft.com/office/drawing/2016/5/13/chartex" xmlns:cx8="http://schemas.microsoft.com/office/drawing/2016/5/14/chartex" xmlns:mc="http://schemas.openxmlformats.org/markup-compatibility/2006" xmlns:aink="http://schemas.microsoft.com/office/drawing/2016/ink" xmlns:am3d="http://schemas.microsoft.com/office/drawing/2017/model3d" xmlns:o="urn:schemas-microsoft-com:office:office" xmlns:r="http://schemas.openxmlformats.org/officeDocument/2006/relationships" xmlns:m="http://schemas.openxmlformats.org/officeDocument/2006/math" xmlns:v="urn:schemas-microsoft-com:vml" xmlns:wp14="http://schemas.microsoft.com/office/word/2010/wordprocessingDrawing" xmlns:wp="http://schemas.openxmlformats.org/drawingml/2006/wordprocessingDrawing" xmlns:w10="urn:schemas-microsoft-com:office:word" xmlns:w="http://schemas.openxmlformats.org/wordprocessingml/2006/main" xmlns:w14="http://schemas.microsoft.com/office/word/2010/wordml" xmlns:w15="http://schemas.microsoft.com/office/word/2012/wordml" xmlns:w16cex="http://schemas.microsoft.com/office/word/2018/wordml/cex" xmlns:w16cid="http://schemas.microsoft.com/office/word/2016/wordml/cid" xmlns:w16="http://schemas.microsoft.com/office/word/2018/wordml" xmlns:w16se="http://schemas.microsoft.com/office/word/2015/wordml/symex" xmlns:wpg="http://schemas.microsoft.com/office/word/2010/wordprocessingGroup" xmlns:wpi="http://schemas.microsoft.com/office/word/2010/wordprocessingInk" xmlns:wne="http://schemas.microsoft.com/office/word/2006/wordml" xmlns:wps="http://schemas.microsoft.com/office/word/2010/wordprocessingShape" mc:Ignorable="w14 w15 w16se w16cid w16 w16cex wp14">
+<w:ftr xmlns:wpc="http://schemas.microsoft.com/office/word/2010/wordprocessingCanvas" xmlns:cx="http://schemas.microsoft.com/office/drawing/2014/chartex" xmlns:cx1="http://schemas.microsoft.com/office/drawing/2015/9/8/chartex" xmlns:cx2="http://schemas.microsoft.com/office/drawing/2015/10/21/chartex" xmlns:cx3="http://schemas.microsoft.com/office/drawing/2016/5/9/chartex" xmlns:cx4="http://schemas.microsoft.com/office/drawing/2016/5/10/chartex" xmlns:cx5="http://schemas.microsoft.com/office/drawing/2016/5/11/chartex" xmlns:cx6="http://schemas.microsoft.com/office/drawing/2016/5/12/chartex" xmlns:cx7="http://schemas.microsoft.com/office/drawing/2016/5/13/chartex" xmlns:cx8="http://schemas.microsoft.com/office/drawing/2016/5/14/chartex" xmlns:mc="http://schemas.openxmlformats.org/markup-compatibility/2006" xmlns:aink="http://schemas.microsoft.com/office/drawing/2016/ink" xmlns:am3d="http://schemas.microsoft.com/office/drawing/2017/model3d" xmlns:o="urn:schemas-microsoft-com:office:office" xmlns:oel="http://schemas.microsoft.com/office/2019/extlst" xmlns:r="http://schemas.openxmlformats.org/officeDocument/2006/relationships" xmlns:m="http://schemas.openxmlformats.org/officeDocument/2006/math" xmlns:v="urn:schemas-microsoft-com:vml" xmlns:wp14="http://schemas.microsoft.com/office/word/2010/wordprocessingDrawing" xmlns:wp="http://schemas.openxmlformats.org/drawingml/2006/wordprocessingDrawing" xmlns:w10="urn:schemas-microsoft-com:office:word" xmlns:w="http://schemas.openxmlformats.org/wordprocessingml/2006/main" xmlns:w14="http://schemas.microsoft.com/office/word/2010/wordml" xmlns:w15="http://schemas.microsoft.com/office/word/2012/wordml" xmlns:w16cex="http://schemas.microsoft.com/office/word/2018/wordml/cex" xmlns:w16cid="http://schemas.microsoft.com/office/word/2016/wordml/cid" xmlns:w16="http://schemas.microsoft.com/office/word/2018/wordml" xmlns:w16sdtdh="http://schemas.microsoft.com/office/word/2020/wordml/sdtdatahash" xmlns:w16se="http://schemas.microsoft.com/office/word/2015/wordml/symex" xmlns:wpg="http://schemas.microsoft.com/office/word/2010/wordprocessingGroup" xmlns:wpi="http://schemas.microsoft.com/office/word/2010/wordprocessingInk" xmlns:wne="http://schemas.microsoft.com/office/word/2006/wordml" xmlns:wps="http://schemas.microsoft.com/office/word/2010/wordprocessingShape" mc:Ignorable="w14 w15 w16se w16cid w16 w16cex w16sdtdh wp14">
   <w:p>
     <w:pPr>
       <w:pStyle w:val="Footer"/>
@@ -10705,7 +11901,7 @@
 </file>
 
 <file path=word/footer2.xml><?xml version="1.0" encoding="utf-8"?>
-<w:ftr xmlns:wpc="http://schemas.microsoft.com/office/word/2010/wordprocessingCanvas" xmlns:cx="http://schemas.microsoft.com/office/drawing/2014/chartex" xmlns:cx1="http://schemas.microsoft.com/office/drawing/2015/9/8/chartex" xmlns:cx2="http://schemas.microsoft.com/office/drawing/2015/10/21/chartex" xmlns:cx3="http://schemas.microsoft.com/office/drawing/2016/5/9/chartex" xmlns:cx4="http://schemas.microsoft.com/office/drawing/2016/5/10/chartex" xmlns:cx5="http://schemas.microsoft.com/office/drawing/2016/5/11/chartex" xmlns:cx6="http://schemas.microsoft.com/office/drawing/2016/5/12/chartex" xmlns:cx7="http://schemas.microsoft.com/office/drawing/2016/5/13/chartex" xmlns:cx8="http://schemas.microsoft.com/office/drawing/2016/5/14/chartex" xmlns:mc="http://schemas.openxmlformats.org/markup-compatibility/2006" xmlns:aink="http://schemas.microsoft.com/office/drawing/2016/ink" xmlns:am3d="http://schemas.microsoft.com/office/drawing/2017/model3d" xmlns:o="urn:schemas-microsoft-com:office:office" xmlns:r="http://schemas.openxmlformats.org/officeDocument/2006/relationships" xmlns:m="http://schemas.openxmlformats.org/officeDocument/2006/math" xmlns:v="urn:schemas-microsoft-com:vml" xmlns:wp14="http://schemas.microsoft.com/office/word/2010/wordprocessingDrawing" xmlns:wp="http://schemas.openxmlformats.org/drawingml/2006/wordprocessingDrawing" xmlns:w10="urn:schemas-microsoft-com:office:word" xmlns:w="http://schemas.openxmlformats.org/wordprocessingml/2006/main" xmlns:w14="http://schemas.microsoft.com/office/word/2010/wordml" xmlns:w15="http://schemas.microsoft.com/office/word/2012/wordml" xmlns:w16cex="http://schemas.microsoft.com/office/word/2018/wordml/cex" xmlns:w16cid="http://schemas.microsoft.com/office/word/2016/wordml/cid" xmlns:w16="http://schemas.microsoft.com/office/word/2018/wordml" xmlns:w16se="http://schemas.microsoft.com/office/word/2015/wordml/symex" xmlns:wpg="http://schemas.microsoft.com/office/word/2010/wordprocessingGroup" xmlns:wpi="http://schemas.microsoft.com/office/word/2010/wordprocessingInk" xmlns:wne="http://schemas.microsoft.com/office/word/2006/wordml" xmlns:wps="http://schemas.microsoft.com/office/word/2010/wordprocessingShape" mc:Ignorable="w14 w15 w16se w16cid w16 w16cex wp14">
+<w:ftr xmlns:wpc="http://schemas.microsoft.com/office/word/2010/wordprocessingCanvas" xmlns:cx="http://schemas.microsoft.com/office/drawing/2014/chartex" xmlns:cx1="http://schemas.microsoft.com/office/drawing/2015/9/8/chartex" xmlns:cx2="http://schemas.microsoft.com/office/drawing/2015/10/21/chartex" xmlns:cx3="http://schemas.microsoft.com/office/drawing/2016/5/9/chartex" xmlns:cx4="http://schemas.microsoft.com/office/drawing/2016/5/10/chartex" xmlns:cx5="http://schemas.microsoft.com/office/drawing/2016/5/11/chartex" xmlns:cx6="http://schemas.microsoft.com/office/drawing/2016/5/12/chartex" xmlns:cx7="http://schemas.microsoft.com/office/drawing/2016/5/13/chartex" xmlns:cx8="http://schemas.microsoft.com/office/drawing/2016/5/14/chartex" xmlns:mc="http://schemas.openxmlformats.org/markup-compatibility/2006" xmlns:aink="http://schemas.microsoft.com/office/drawing/2016/ink" xmlns:am3d="http://schemas.microsoft.com/office/drawing/2017/model3d" xmlns:o="urn:schemas-microsoft-com:office:office" xmlns:oel="http://schemas.microsoft.com/office/2019/extlst" xmlns:r="http://schemas.openxmlformats.org/officeDocument/2006/relationships" xmlns:m="http://schemas.openxmlformats.org/officeDocument/2006/math" xmlns:v="urn:schemas-microsoft-com:vml" xmlns:wp14="http://schemas.microsoft.com/office/word/2010/wordprocessingDrawing" xmlns:wp="http://schemas.openxmlformats.org/drawingml/2006/wordprocessingDrawing" xmlns:w10="urn:schemas-microsoft-com:office:word" xmlns:w="http://schemas.openxmlformats.org/wordprocessingml/2006/main" xmlns:w14="http://schemas.microsoft.com/office/word/2010/wordml" xmlns:w15="http://schemas.microsoft.com/office/word/2012/wordml" xmlns:w16cex="http://schemas.microsoft.com/office/word/2018/wordml/cex" xmlns:w16cid="http://schemas.microsoft.com/office/word/2016/wordml/cid" xmlns:w16="http://schemas.microsoft.com/office/word/2018/wordml" xmlns:w16sdtdh="http://schemas.microsoft.com/office/word/2020/wordml/sdtdatahash" xmlns:w16se="http://schemas.microsoft.com/office/word/2015/wordml/symex" xmlns:wpg="http://schemas.microsoft.com/office/word/2010/wordprocessingGroup" xmlns:wpi="http://schemas.microsoft.com/office/word/2010/wordprocessingInk" xmlns:wne="http://schemas.microsoft.com/office/word/2006/wordml" xmlns:wps="http://schemas.microsoft.com/office/word/2010/wordprocessingShape" mc:Ignorable="w14 w15 w16se w16cid w16 w16cex w16sdtdh wp14">
   <w:p>
     <w:pPr>
       <w:pStyle w:val="Footer"/>
@@ -10715,7 +11911,7 @@
 </file>
 
 <file path=word/footnotes.xml><?xml version="1.0" encoding="utf-8"?>
-<w:footnotes xmlns:wpc="http://schemas.microsoft.com/office/word/2010/wordprocessingCanvas" xmlns:cx="http://schemas.microsoft.com/office/drawing/2014/chartex" xmlns:cx1="http://schemas.microsoft.com/office/drawing/2015/9/8/chartex" xmlns:cx2="http://schemas.microsoft.com/office/drawing/2015/10/21/chartex" xmlns:cx3="http://schemas.microsoft.com/office/drawing/2016/5/9/chartex" xmlns:cx4="http://schemas.microsoft.com/office/drawing/2016/5/10/chartex" xmlns:cx5="http://schemas.microsoft.com/office/drawing/2016/5/11/chartex" xmlns:cx6="http://schemas.microsoft.com/office/drawing/2016/5/12/chartex" xmlns:cx7="http://schemas.microsoft.com/office/drawing/2016/5/13/chartex" xmlns:cx8="http://schemas.microsoft.com/office/drawing/2016/5/14/chartex" xmlns:mc="http://schemas.openxmlformats.org/markup-compatibility/2006" xmlns:aink="http://schemas.microsoft.com/office/drawing/2016/ink" xmlns:am3d="http://schemas.microsoft.com/office/drawing/2017/model3d" xmlns:o="urn:schemas-microsoft-com:office:office" xmlns:r="http://schemas.openxmlformats.org/officeDocument/2006/relationships" xmlns:m="http://schemas.openxmlformats.org/officeDocument/2006/math" xmlns:v="urn:schemas-microsoft-com:vml" xmlns:wp14="http://schemas.microsoft.com/office/word/2010/wordprocessingDrawing" xmlns:wp="http://schemas.openxmlformats.org/drawingml/2006/wordprocessingDrawing" xmlns:w10="urn:schemas-microsoft-com:office:word" xmlns:w="http://schemas.openxmlformats.org/wordprocessingml/2006/main" xmlns:w14="http://schemas.microsoft.com/office/word/2010/wordml" xmlns:w15="http://schemas.microsoft.com/office/word/2012/wordml" xmlns:w16cex="http://schemas.microsoft.com/office/word/2018/wordml/cex" xmlns:w16cid="http://schemas.microsoft.com/office/word/2016/wordml/cid" xmlns:w16="http://schemas.microsoft.com/office/word/2018/wordml" xmlns:w16se="http://schemas.microsoft.com/office/word/2015/wordml/symex" xmlns:wpg="http://schemas.microsoft.com/office/word/2010/wordprocessingGroup" xmlns:wpi="http://schemas.microsoft.com/office/word/2010/wordprocessingInk" xmlns:wne="http://schemas.microsoft.com/office/word/2006/wordml" xmlns:wps="http://schemas.microsoft.com/office/word/2010/wordprocessingShape" mc:Ignorable="w14 w15 w16se w16cid w16 w16cex wp14">
+<w:footnotes xmlns:wpc="http://schemas.microsoft.com/office/word/2010/wordprocessingCanvas" xmlns:cx="http://schemas.microsoft.com/office/drawing/2014/chartex" xmlns:cx1="http://schemas.microsoft.com/office/drawing/2015/9/8/chartex" xmlns:cx2="http://schemas.microsoft.com/office/drawing/2015/10/21/chartex" xmlns:cx3="http://schemas.microsoft.com/office/drawing/2016/5/9/chartex" xmlns:cx4="http://schemas.microsoft.com/office/drawing/2016/5/10/chartex" xmlns:cx5="http://schemas.microsoft.com/office/drawing/2016/5/11/chartex" xmlns:cx6="http://schemas.microsoft.com/office/drawing/2016/5/12/chartex" xmlns:cx7="http://schemas.microsoft.com/office/drawing/2016/5/13/chartex" xmlns:cx8="http://schemas.microsoft.com/office/drawing/2016/5/14/chartex" xmlns:mc="http://schemas.openxmlformats.org/markup-compatibility/2006" xmlns:aink="http://schemas.microsoft.com/office/drawing/2016/ink" xmlns:am3d="http://schemas.microsoft.com/office/drawing/2017/model3d" xmlns:o="urn:schemas-microsoft-com:office:office" xmlns:oel="http://schemas.microsoft.com/office/2019/extlst" xmlns:r="http://schemas.openxmlformats.org/officeDocument/2006/relationships" xmlns:m="http://schemas.openxmlformats.org/officeDocument/2006/math" xmlns:v="urn:schemas-microsoft-com:vml" xmlns:wp14="http://schemas.microsoft.com/office/word/2010/wordprocessingDrawing" xmlns:wp="http://schemas.openxmlformats.org/drawingml/2006/wordprocessingDrawing" xmlns:w10="urn:schemas-microsoft-com:office:word" xmlns:w="http://schemas.openxmlformats.org/wordprocessingml/2006/main" xmlns:w14="http://schemas.microsoft.com/office/word/2010/wordml" xmlns:w15="http://schemas.microsoft.com/office/word/2012/wordml" xmlns:w16cex="http://schemas.microsoft.com/office/word/2018/wordml/cex" xmlns:w16cid="http://schemas.microsoft.com/office/word/2016/wordml/cid" xmlns:w16="http://schemas.microsoft.com/office/word/2018/wordml" xmlns:w16sdtdh="http://schemas.microsoft.com/office/word/2020/wordml/sdtdatahash" xmlns:w16se="http://schemas.microsoft.com/office/word/2015/wordml/symex" xmlns:wpg="http://schemas.microsoft.com/office/word/2010/wordprocessingGroup" xmlns:wpi="http://schemas.microsoft.com/office/word/2010/wordprocessingInk" xmlns:wne="http://schemas.microsoft.com/office/word/2006/wordml" xmlns:wps="http://schemas.microsoft.com/office/word/2010/wordprocessingShape" mc:Ignorable="w14 w15 w16se w16cid w16 w16cex w16sdtdh wp14">
   <w:footnote w:type="separator" w:id="-1">
     <w:p>
       <w:r>
@@ -10734,7 +11930,7 @@
 </file>
 
 <file path=word/numbering.xml><?xml version="1.0" encoding="utf-8"?>
-<w:numbering xmlns:wpc="http://schemas.microsoft.com/office/word/2010/wordprocessingCanvas" xmlns:cx="http://schemas.microsoft.com/office/drawing/2014/chartex" xmlns:cx1="http://schemas.microsoft.com/office/drawing/2015/9/8/chartex" xmlns:cx2="http://schemas.microsoft.com/office/drawing/2015/10/21/chartex" xmlns:cx3="http://schemas.microsoft.com/office/drawing/2016/5/9/chartex" xmlns:cx4="http://schemas.microsoft.com/office/drawing/2016/5/10/chartex" xmlns:cx5="http://schemas.microsoft.com/office/drawing/2016/5/11/chartex" xmlns:cx6="http://schemas.microsoft.com/office/drawing/2016/5/12/chartex" xmlns:cx7="http://schemas.microsoft.com/office/drawing/2016/5/13/chartex" xmlns:cx8="http://schemas.microsoft.com/office/drawing/2016/5/14/chartex" xmlns:mc="http://schemas.openxmlformats.org/markup-compatibility/2006" xmlns:aink="http://schemas.microsoft.com/office/drawing/2016/ink" xmlns:am3d="http://schemas.microsoft.com/office/drawing/2017/model3d" xmlns:o="urn:schemas-microsoft-com:office:office" xmlns:r="http://schemas.openxmlformats.org/officeDocument/2006/relationships" xmlns:m="http://schemas.openxmlformats.org/officeDocument/2006/math" xmlns:v="urn:schemas-microsoft-com:vml" xmlns:wp14="http://schemas.microsoft.com/office/word/2010/wordprocessingDrawing" xmlns:wp="http://schemas.openxmlformats.org/drawingml/2006/wordprocessingDrawing" xmlns:w10="urn:schemas-microsoft-com:office:word" xmlns:w="http://schemas.openxmlformats.org/wordprocessingml/2006/main" xmlns:w14="http://schemas.microsoft.com/office/word/2010/wordml" xmlns:w15="http://schemas.microsoft.com/office/word/2012/wordml" xmlns:w16cex="http://schemas.microsoft.com/office/word/2018/wordml/cex" xmlns:w16cid="http://schemas.microsoft.com/office/word/2016/wordml/cid" xmlns:w16="http://schemas.microsoft.com/office/word/2018/wordml" xmlns:w16se="http://schemas.microsoft.com/office/word/2015/wordml/symex" xmlns:wpg="http://schemas.microsoft.com/office/word/2010/wordprocessingGroup" xmlns:wpi="http://schemas.microsoft.com/office/word/2010/wordprocessingInk" xmlns:wne="http://schemas.microsoft.com/office/word/2006/wordml" xmlns:wps="http://schemas.microsoft.com/office/word/2010/wordprocessingShape" mc:Ignorable="w14 w15 w16se w16cid w16 w16cex wp14">
+<w:numbering xmlns:wpc="http://schemas.microsoft.com/office/word/2010/wordprocessingCanvas" xmlns:cx="http://schemas.microsoft.com/office/drawing/2014/chartex" xmlns:cx1="http://schemas.microsoft.com/office/drawing/2015/9/8/chartex" xmlns:cx2="http://schemas.microsoft.com/office/drawing/2015/10/21/chartex" xmlns:cx3="http://schemas.microsoft.com/office/drawing/2016/5/9/chartex" xmlns:cx4="http://schemas.microsoft.com/office/drawing/2016/5/10/chartex" xmlns:cx5="http://schemas.microsoft.com/office/drawing/2016/5/11/chartex" xmlns:cx6="http://schemas.microsoft.com/office/drawing/2016/5/12/chartex" xmlns:cx7="http://schemas.microsoft.com/office/drawing/2016/5/13/chartex" xmlns:cx8="http://schemas.microsoft.com/office/drawing/2016/5/14/chartex" xmlns:mc="http://schemas.openxmlformats.org/markup-compatibility/2006" xmlns:aink="http://schemas.microsoft.com/office/drawing/2016/ink" xmlns:am3d="http://schemas.microsoft.com/office/drawing/2017/model3d" xmlns:o="urn:schemas-microsoft-com:office:office" xmlns:oel="http://schemas.microsoft.com/office/2019/extlst" xmlns:r="http://schemas.openxmlformats.org/officeDocument/2006/relationships" xmlns:m="http://schemas.openxmlformats.org/officeDocument/2006/math" xmlns:v="urn:schemas-microsoft-com:vml" xmlns:wp14="http://schemas.microsoft.com/office/word/2010/wordprocessingDrawing" xmlns:wp="http://schemas.openxmlformats.org/drawingml/2006/wordprocessingDrawing" xmlns:w10="urn:schemas-microsoft-com:office:word" xmlns:w="http://schemas.openxmlformats.org/wordprocessingml/2006/main" xmlns:w14="http://schemas.microsoft.com/office/word/2010/wordml" xmlns:w15="http://schemas.microsoft.com/office/word/2012/wordml" xmlns:w16cex="http://schemas.microsoft.com/office/word/2018/wordml/cex" xmlns:w16cid="http://schemas.microsoft.com/office/word/2016/wordml/cid" xmlns:w16="http://schemas.microsoft.com/office/word/2018/wordml" xmlns:w16sdtdh="http://schemas.microsoft.com/office/word/2020/wordml/sdtdatahash" xmlns:w16se="http://schemas.microsoft.com/office/word/2015/wordml/symex" xmlns:wpg="http://schemas.microsoft.com/office/word/2010/wordprocessingGroup" xmlns:wpi="http://schemas.microsoft.com/office/word/2010/wordprocessingInk" xmlns:wne="http://schemas.microsoft.com/office/word/2006/wordml" xmlns:wps="http://schemas.microsoft.com/office/word/2010/wordprocessingShape" mc:Ignorable="w14 w15 w16se w16cid w16 w16cex w16sdtdh wp14">
   <w:abstractNum w:abstractNumId="0" w15:restartNumberingAfterBreak="0">
     <w:nsid w:val="36D2628A"/>
     <w:multiLevelType w:val="hybridMultilevel"/>
@@ -10821,7 +12017,7 @@
       </w:pPr>
     </w:lvl>
   </w:abstractNum>
-  <w:num w:numId="1">
+  <w:num w:numId="1" w16cid:durableId="1195314217">
     <w:abstractNumId w:val="0"/>
     <w:lvlOverride w:ilvl="0">
       <w:startOverride w:val="1"/>
@@ -10855,7 +12051,7 @@
 </file>
 
 <file path=word/styles.xml><?xml version="1.0" encoding="utf-8"?>
-<w:styles xmlns:mc="http://schemas.openxmlformats.org/markup-compatibility/2006" xmlns:r="http://schemas.openxmlformats.org/officeDocument/2006/relationships" xmlns:w="http://schemas.openxmlformats.org/wordprocessingml/2006/main" xmlns:w14="http://schemas.microsoft.com/office/word/2010/wordml" xmlns:w15="http://schemas.microsoft.com/office/word/2012/wordml" xmlns:w16cex="http://schemas.microsoft.com/office/word/2018/wordml/cex" xmlns:w16cid="http://schemas.microsoft.com/office/word/2016/wordml/cid" xmlns:w16="http://schemas.microsoft.com/office/word/2018/wordml" xmlns:w16se="http://schemas.microsoft.com/office/word/2015/wordml/symex" mc:Ignorable="w14 w15 w16se w16cid w16 w16cex">
+<w:styles xmlns:mc="http://schemas.openxmlformats.org/markup-compatibility/2006" xmlns:r="http://schemas.openxmlformats.org/officeDocument/2006/relationships" xmlns:w="http://schemas.openxmlformats.org/wordprocessingml/2006/main" xmlns:w14="http://schemas.microsoft.com/office/word/2010/wordml" xmlns:w15="http://schemas.microsoft.com/office/word/2012/wordml" xmlns:w16cex="http://schemas.microsoft.com/office/word/2018/wordml/cex" xmlns:w16cid="http://schemas.microsoft.com/office/word/2016/wordml/cid" xmlns:w16="http://schemas.microsoft.com/office/word/2018/wordml" xmlns:w16sdtdh="http://schemas.microsoft.com/office/word/2020/wordml/sdtdatahash" xmlns:w16se="http://schemas.microsoft.com/office/word/2015/wordml/symex" mc:Ignorable="w14 w15 w16se w16cid w16 w16cex w16sdtdh">
   <w:docDefaults>
     <w:rPrDefault>
       <w:rPr>

</xml_diff>

<commit_message>
CIV-12094 CUI Defendant response when CARM enabled
Modified Mediation fields
</commit_message>
<xml_diff>
--- a/docker/docmosis/templates/CV-SPC-CLM-ENG-01065-LIP.docx
+++ b/docker/docmosis/templates/CV-SPC-CLM-ENG-01065-LIP.docx
@@ -4018,13 +4018,7 @@
               <w:rPr>
                 <w:rFonts w:cstheme="minorHAnsi"/>
               </w:rPr>
-              <w:t>!</w:t>
-            </w:r>
-            <w:r>
-              <w:rPr>
-                <w:rFonts w:cstheme="minorHAnsi"/>
-              </w:rPr>
-              <w:t>= ‘DISPUTE’}&gt;&gt;</w:t>
+              <w:t>!= ‘DISPUTE’}&gt;&gt;</w:t>
             </w:r>
           </w:p>
         </w:tc>
@@ -5360,6 +5354,8 @@
       <w:pPr>
         <w:rPr>
           <w:rFonts w:cstheme="minorHAnsi"/>
+          <w:b/>
+          <w:bCs/>
         </w:rPr>
       </w:pPr>
     </w:p>
@@ -5460,21 +5456,88 @@
         <w:tblLook w:val="04A0" w:firstRow="1" w:lastRow="0" w:firstColumn="1" w:lastColumn="0" w:noHBand="0" w:noVBand="1"/>
       </w:tblPr>
       <w:tblGrid>
-        <w:gridCol w:w="2660"/>
-        <w:gridCol w:w="3429"/>
-        <w:gridCol w:w="2937"/>
+        <w:gridCol w:w="4508"/>
+        <w:gridCol w:w="4508"/>
       </w:tblGrid>
       <w:tr>
         <w:tc>
           <w:tcPr>
-            <w:tcW w:w="2835" w:type="dxa"/>
-            <w:tcBorders>
-              <w:top w:val="single" w:sz="4" w:space="0" w:color="auto"/>
-              <w:left w:val="nil"/>
-              <w:bottom w:val="single" w:sz="4" w:space="0" w:color="auto"/>
-              <w:right w:val="nil"/>
-            </w:tcBorders>
-            <w:hideMark/>
+            <w:tcW w:w="4508" w:type="dxa"/>
+          </w:tcPr>
+          <w:p>
+            <w:pPr>
+              <w:rPr>
+                <w:rFonts w:cstheme="minorHAnsi"/>
+              </w:rPr>
+            </w:pPr>
+            <w:r>
+              <w:rPr>
+                <w:rFonts w:cstheme="minorHAnsi"/>
+              </w:rPr>
+              <w:t>&lt;&lt;</w:t>
+            </w:r>
+            <w:proofErr w:type="spellStart"/>
+            <w:r>
+              <w:rPr>
+                <w:rFonts w:cstheme="minorHAnsi"/>
+              </w:rPr>
+              <w:t>cr</w:t>
+            </w:r>
+            <w:proofErr w:type="spellEnd"/>
+            <w:r>
+              <w:rPr>
+                <w:rFonts w:cstheme="minorHAnsi"/>
+              </w:rPr>
+              <w:t>_{</w:t>
+            </w:r>
+            <w:proofErr w:type="spellStart"/>
+            <w:r>
+              <w:rPr>
+                <w:rFonts w:cstheme="minorHAnsi"/>
+              </w:rPr>
+              <w:t>checkCarmToggle</w:t>
+            </w:r>
+            <w:proofErr w:type="spellEnd"/>
+            <w:r>
+              <w:rPr>
+                <w:rFonts w:cstheme="minorHAnsi"/>
+              </w:rPr>
+              <w:t>==false</w:t>
+            </w:r>
+            <w:r>
+              <w:rPr>
+                <w:rFonts w:cstheme="minorHAnsi"/>
+              </w:rPr>
+              <w:t>}</w:t>
+            </w:r>
+            <w:r>
+              <w:rPr>
+                <w:rFonts w:cstheme="minorHAnsi"/>
+              </w:rPr>
+              <w:t>&gt;&gt;</w:t>
+            </w:r>
+          </w:p>
+        </w:tc>
+        <w:tc>
+          <w:tcPr>
+            <w:tcW w:w="4508" w:type="dxa"/>
+          </w:tcPr>
+          <w:p>
+            <w:pPr>
+              <w:rPr>
+                <w:rStyle w:val="eop"/>
+                <w:rFonts w:ascii="Arial" w:hAnsi="Arial" w:cs="Arial"/>
+                <w:color w:val="000000"/>
+                <w:shd w:val="clear" w:color="auto" w:fill="FFFFFF"/>
+              </w:rPr>
+            </w:pPr>
+          </w:p>
+        </w:tc>
+      </w:tr>
+      <w:tr>
+        <w:tc>
+          <w:tcPr>
+            <w:tcW w:w="4508" w:type="dxa"/>
           </w:tcPr>
           <w:p>
             <w:pPr>
@@ -5492,14 +5555,7 @@
         </w:tc>
         <w:tc>
           <w:tcPr>
-            <w:tcW w:w="2970" w:type="dxa"/>
-            <w:tcBorders>
-              <w:top w:val="single" w:sz="4" w:space="0" w:color="auto"/>
-              <w:left w:val="nil"/>
-              <w:bottom w:val="single" w:sz="4" w:space="0" w:color="auto"/>
-              <w:right w:val="nil"/>
-            </w:tcBorders>
-            <w:hideMark/>
+            <w:tcW w:w="4508" w:type="dxa"/>
           </w:tcPr>
           <w:p>
             <w:pPr>
@@ -5517,20 +5573,18 @@
                 <w:color w:val="000000"/>
                 <w:shd w:val="clear" w:color="auto" w:fill="FFFFFF"/>
               </w:rPr>
-              <w:t>&lt;&lt;cs</w:t>
-            </w:r>
-            <w:proofErr w:type="gramStart"/>
-            <w:r>
+              <w:t>&lt;&lt;cs_{mediation}&gt;&gt;</w:t>
+            </w:r>
+          </w:p>
+          <w:p>
+            <w:pPr>
               <w:rPr>
                 <w:rStyle w:val="eop"/>
                 <w:rFonts w:ascii="Arial" w:hAnsi="Arial" w:cs="Arial"/>
                 <w:color w:val="000000"/>
                 <w:shd w:val="clear" w:color="auto" w:fill="FFFFFF"/>
               </w:rPr>
-              <w:t>_{</w:t>
-            </w:r>
-            <w:proofErr w:type="spellStart"/>
-            <w:proofErr w:type="gramEnd"/>
+            </w:pPr>
             <w:r>
               <w:rPr>
                 <w:rStyle w:val="eop"/>
@@ -5538,18 +5592,18 @@
                 <w:color w:val="000000"/>
                 <w:shd w:val="clear" w:color="auto" w:fill="FFFFFF"/>
               </w:rPr>
-              <w:t>commonDetails.</w:t>
-            </w:r>
-            <w:r>
+              <w:t>Yes</w:t>
+            </w:r>
+          </w:p>
+          <w:p>
+            <w:pPr>
               <w:rPr>
                 <w:rStyle w:val="eop"/>
                 <w:rFonts w:ascii="Arial" w:hAnsi="Arial" w:cs="Arial"/>
                 <w:color w:val="000000"/>
                 <w:shd w:val="clear" w:color="auto" w:fill="FFFFFF"/>
               </w:rPr>
-              <w:t>mediation</w:t>
-            </w:r>
-            <w:proofErr w:type="spellEnd"/>
+            </w:pPr>
             <w:r>
               <w:rPr>
                 <w:rStyle w:val="eop"/>
@@ -5557,7 +5611,7 @@
                 <w:color w:val="000000"/>
                 <w:shd w:val="clear" w:color="auto" w:fill="FFFFFF"/>
               </w:rPr>
-              <w:t>}&gt;&gt;</w:t>
+              <w:t>&lt;&lt;else&gt;&gt;</w:t>
             </w:r>
           </w:p>
           <w:p>
@@ -5576,7 +5630,7 @@
                 <w:color w:val="000000"/>
                 <w:shd w:val="clear" w:color="auto" w:fill="FFFFFF"/>
               </w:rPr>
-              <w:t>Yes</w:t>
+              <w:t>No</w:t>
             </w:r>
           </w:p>
           <w:p>
@@ -5595,57 +5649,33 @@
                 <w:color w:val="000000"/>
                 <w:shd w:val="clear" w:color="auto" w:fill="FFFFFF"/>
               </w:rPr>
-              <w:t>&lt;&lt;else&gt;&gt;</w:t>
-            </w:r>
-          </w:p>
-          <w:p>
-            <w:pPr>
-              <w:rPr>
-                <w:rStyle w:val="eop"/>
-                <w:rFonts w:ascii="Arial" w:hAnsi="Arial" w:cs="Arial"/>
-                <w:color w:val="000000"/>
-                <w:shd w:val="clear" w:color="auto" w:fill="FFFFFF"/>
-              </w:rPr>
-            </w:pPr>
-            <w:r>
-              <w:rPr>
-                <w:rStyle w:val="eop"/>
-                <w:rFonts w:ascii="Arial" w:hAnsi="Arial" w:cs="Arial"/>
-                <w:color w:val="000000"/>
-                <w:shd w:val="clear" w:color="auto" w:fill="FFFFFF"/>
-              </w:rPr>
-              <w:t>No</w:t>
-            </w:r>
-          </w:p>
-          <w:p>
-            <w:pPr>
-              <w:rPr>
-                <w:rStyle w:val="eop"/>
-                <w:rFonts w:ascii="Arial" w:hAnsi="Arial" w:cs="Arial"/>
-                <w:color w:val="000000"/>
-                <w:shd w:val="clear" w:color="auto" w:fill="FFFFFF"/>
-              </w:rPr>
-            </w:pPr>
-            <w:r>
-              <w:rPr>
-                <w:rStyle w:val="eop"/>
-                <w:rFonts w:ascii="Arial" w:hAnsi="Arial" w:cs="Arial"/>
-                <w:color w:val="000000"/>
-                <w:shd w:val="clear" w:color="auto" w:fill="FFFFFF"/>
-              </w:rPr>
               <w:t>&lt;&lt;es_&gt;&gt;</w:t>
             </w:r>
           </w:p>
         </w:tc>
-        <w:tc>
-          <w:tcPr>
-            <w:tcW w:w="3221" w:type="dxa"/>
-            <w:tcBorders>
-              <w:top w:val="single" w:sz="4" w:space="0" w:color="auto"/>
-              <w:left w:val="nil"/>
-              <w:bottom w:val="single" w:sz="4" w:space="0" w:color="auto"/>
-              <w:right w:val="nil"/>
-            </w:tcBorders>
+      </w:tr>
+      <w:tr>
+        <w:tc>
+          <w:tcPr>
+            <w:tcW w:w="4508" w:type="dxa"/>
+          </w:tcPr>
+          <w:p>
+            <w:pPr>
+              <w:rPr>
+                <w:rFonts w:cstheme="minorHAnsi"/>
+              </w:rPr>
+            </w:pPr>
+            <w:r>
+              <w:rPr>
+                <w:rFonts w:cstheme="minorHAnsi"/>
+              </w:rPr>
+              <w:t>&lt;&lt;er_&gt;&gt;</w:t>
+            </w:r>
+          </w:p>
+        </w:tc>
+        <w:tc>
+          <w:tcPr>
+            <w:tcW w:w="4508" w:type="dxa"/>
           </w:tcPr>
           <w:p>
             <w:pPr>
@@ -5667,6 +5697,696 @@
         </w:rPr>
       </w:pPr>
     </w:p>
+    <w:tbl>
+      <w:tblPr>
+        <w:tblStyle w:val="TableGrid"/>
+        <w:tblW w:w="9072" w:type="dxa"/>
+        <w:tblBorders>
+          <w:left w:val="none" w:sz="0" w:space="0" w:color="auto"/>
+          <w:right w:val="none" w:sz="0" w:space="0" w:color="auto"/>
+          <w:insideV w:val="none" w:sz="0" w:space="0" w:color="auto"/>
+        </w:tblBorders>
+        <w:tblLook w:val="04A0" w:firstRow="1" w:lastRow="0" w:firstColumn="1" w:lastColumn="0" w:noHBand="0" w:noVBand="1"/>
+      </w:tblPr>
+      <w:tblGrid>
+        <w:gridCol w:w="9072"/>
+      </w:tblGrid>
+      <w:tr>
+        <w:tc>
+          <w:tcPr>
+            <w:tcW w:w="9072" w:type="dxa"/>
+            <w:tcBorders>
+              <w:top w:val="single" w:sz="4" w:space="0" w:color="auto"/>
+              <w:left w:val="nil"/>
+              <w:bottom w:val="single" w:sz="4" w:space="0" w:color="auto"/>
+              <w:right w:val="nil"/>
+            </w:tcBorders>
+          </w:tcPr>
+          <w:p>
+            <w:pPr>
+              <w:rPr>
+                <w:rFonts w:cstheme="minorHAnsi"/>
+              </w:rPr>
+            </w:pPr>
+            <w:r>
+              <w:rPr>
+                <w:rFonts w:cstheme="minorHAnsi"/>
+              </w:rPr>
+              <w:t>&lt;&lt;</w:t>
+            </w:r>
+            <w:proofErr w:type="spellStart"/>
+            <w:r>
+              <w:rPr>
+                <w:rFonts w:cstheme="minorHAnsi"/>
+              </w:rPr>
+              <w:t>cr</w:t>
+            </w:r>
+            <w:proofErr w:type="spellEnd"/>
+            <w:r>
+              <w:rPr>
+                <w:rFonts w:cstheme="minorHAnsi"/>
+              </w:rPr>
+              <w:t>_{</w:t>
+            </w:r>
+            <w:proofErr w:type="spellStart"/>
+            <w:r>
+              <w:rPr>
+                <w:rFonts w:cstheme="minorHAnsi"/>
+              </w:rPr>
+              <w:t>checkCarmToggle</w:t>
+            </w:r>
+            <w:proofErr w:type="spellEnd"/>
+            <w:r>
+              <w:rPr>
+                <w:rFonts w:cstheme="minorHAnsi"/>
+              </w:rPr>
+              <w:t>==</w:t>
+            </w:r>
+            <w:r>
+              <w:rPr>
+                <w:rFonts w:cstheme="minorHAnsi"/>
+              </w:rPr>
+              <w:t>true</w:t>
+            </w:r>
+            <w:r>
+              <w:rPr>
+                <w:rFonts w:cstheme="minorHAnsi"/>
+              </w:rPr>
+              <w:t>}&gt;&gt;</w:t>
+            </w:r>
+          </w:p>
+        </w:tc>
+      </w:tr>
+      <w:tr>
+        <w:tc>
+          <w:tcPr>
+            <w:tcW w:w="9072" w:type="dxa"/>
+            <w:tcBorders>
+              <w:top w:val="single" w:sz="4" w:space="0" w:color="auto"/>
+              <w:left w:val="nil"/>
+              <w:bottom w:val="single" w:sz="4" w:space="0" w:color="auto"/>
+              <w:right w:val="nil"/>
+            </w:tcBorders>
+          </w:tcPr>
+          <w:p>
+            <w:pPr>
+              <w:rPr>
+                <w:rStyle w:val="eop"/>
+                <w:rFonts w:cstheme="minorHAnsi"/>
+              </w:rPr>
+            </w:pPr>
+            <w:r>
+              <w:rPr>
+                <w:rFonts w:cstheme="minorHAnsi"/>
+              </w:rPr>
+              <w:t>&lt;&lt;</w:t>
+            </w:r>
+            <w:proofErr w:type="spellStart"/>
+            <w:r>
+              <w:rPr>
+                <w:rFonts w:cstheme="minorHAnsi"/>
+              </w:rPr>
+              <w:t>cr</w:t>
+            </w:r>
+            <w:proofErr w:type="spellEnd"/>
+            <w:proofErr w:type="gramStart"/>
+            <w:r>
+              <w:rPr>
+                <w:rFonts w:cstheme="minorHAnsi"/>
+              </w:rPr>
+              <w:t>_{</w:t>
+            </w:r>
+            <w:proofErr w:type="gramEnd"/>
+            <w:r>
+              <w:rPr>
+                <w:rFonts w:cstheme="minorHAnsi"/>
+              </w:rPr>
+              <w:t>defendant1.isIndividual = false}&gt;&gt;</w:t>
+            </w:r>
+          </w:p>
+        </w:tc>
+      </w:tr>
+      <w:tr>
+        <w:tc>
+          <w:tcPr>
+            <w:tcW w:w="9072" w:type="dxa"/>
+            <w:tcBorders>
+              <w:top w:val="single" w:sz="4" w:space="0" w:color="auto"/>
+              <w:left w:val="nil"/>
+              <w:bottom w:val="single" w:sz="4" w:space="0" w:color="auto"/>
+              <w:right w:val="nil"/>
+            </w:tcBorders>
+          </w:tcPr>
+          <w:p>
+            <w:pPr>
+              <w:rPr>
+                <w:rFonts w:ascii="Arial" w:hAnsi="Arial" w:cs="Arial"/>
+                <w:color w:val="000000"/>
+                <w:shd w:val="clear" w:color="auto" w:fill="FFFFFF"/>
+              </w:rPr>
+            </w:pPr>
+            <w:r>
+              <w:rPr>
+                <w:rStyle w:val="eop"/>
+                <w:rFonts w:ascii="Arial" w:hAnsi="Arial" w:cs="Arial"/>
+                <w:color w:val="000000"/>
+                <w:shd w:val="clear" w:color="auto" w:fill="FFFFFF"/>
+              </w:rPr>
+              <w:t xml:space="preserve">Contact Name                                               </w:t>
+            </w:r>
+            <w:r>
+              <w:rPr>
+                <w:rStyle w:val="eop"/>
+                <w:rFonts w:ascii="Arial" w:hAnsi="Arial" w:cs="Arial"/>
+                <w:color w:val="000000"/>
+                <w:shd w:val="clear" w:color="auto" w:fill="FFFFFF"/>
+              </w:rPr>
+              <w:t xml:space="preserve"> </w:t>
+            </w:r>
+            <w:r>
+              <w:rPr>
+                <w:rStyle w:val="eop"/>
+                <w:rFonts w:ascii="Arial" w:hAnsi="Arial" w:cs="Arial"/>
+                <w:color w:val="000000"/>
+                <w:shd w:val="clear" w:color="auto" w:fill="FFFFFF"/>
+              </w:rPr>
+              <w:t>&lt;&lt;</w:t>
+            </w:r>
+            <w:r>
+              <w:rPr>
+                <w:rStyle w:val="eop"/>
+                <w:rFonts w:ascii="Arial" w:hAnsi="Arial" w:cs="Arial"/>
+                <w:color w:val="000000"/>
+                <w:shd w:val="clear" w:color="auto" w:fill="FFFFFF"/>
+              </w:rPr>
+              <w:t>defendant</w:t>
+            </w:r>
+            <w:r>
+              <w:rPr>
+                <w:rStyle w:val="eop"/>
+                <w:rFonts w:ascii="Arial" w:hAnsi="Arial" w:cs="Arial"/>
+                <w:color w:val="000000"/>
+                <w:shd w:val="clear" w:color="auto" w:fill="FFFFFF"/>
+              </w:rPr>
+              <w:t>1</w:t>
+            </w:r>
+            <w:r>
+              <w:rPr>
+                <w:rStyle w:val="eop"/>
+                <w:rFonts w:ascii="Arial" w:hAnsi="Arial" w:cs="Arial"/>
+                <w:color w:val="000000"/>
+                <w:shd w:val="clear" w:color="auto" w:fill="FFFFFF"/>
+              </w:rPr>
+              <w:t>Mediation</w:t>
+            </w:r>
+            <w:r>
+              <w:rPr>
+                <w:rStyle w:val="eop"/>
+                <w:rFonts w:ascii="Arial" w:hAnsi="Arial" w:cs="Arial"/>
+                <w:color w:val="000000"/>
+                <w:shd w:val="clear" w:color="auto" w:fill="FFFFFF"/>
+              </w:rPr>
+              <w:t>CompanyName&gt;&gt;</w:t>
+            </w:r>
+          </w:p>
+        </w:tc>
+      </w:tr>
+      <w:tr>
+        <w:tc>
+          <w:tcPr>
+            <w:tcW w:w="9072" w:type="dxa"/>
+            <w:tcBorders>
+              <w:top w:val="single" w:sz="4" w:space="0" w:color="auto"/>
+              <w:left w:val="nil"/>
+              <w:bottom w:val="single" w:sz="4" w:space="0" w:color="auto"/>
+              <w:right w:val="nil"/>
+            </w:tcBorders>
+          </w:tcPr>
+          <w:p>
+            <w:pPr>
+              <w:rPr>
+                <w:rFonts w:cstheme="minorHAnsi"/>
+              </w:rPr>
+            </w:pPr>
+            <w:r>
+              <w:rPr>
+                <w:rFonts w:cstheme="minorHAnsi"/>
+              </w:rPr>
+              <w:t>&lt;</w:t>
+            </w:r>
+            <w:r>
+              <w:t>&lt;er_&gt;&gt;</w:t>
+            </w:r>
+          </w:p>
+        </w:tc>
+      </w:tr>
+      <w:tr>
+        <w:tc>
+          <w:tcPr>
+            <w:tcW w:w="9072" w:type="dxa"/>
+            <w:tcBorders>
+              <w:top w:val="single" w:sz="4" w:space="0" w:color="auto"/>
+              <w:left w:val="nil"/>
+              <w:bottom w:val="single" w:sz="4" w:space="0" w:color="auto"/>
+              <w:right w:val="nil"/>
+            </w:tcBorders>
+          </w:tcPr>
+          <w:p>
+            <w:pPr>
+              <w:rPr>
+                <w:rStyle w:val="eop"/>
+                <w:rFonts w:ascii="Arial" w:hAnsi="Arial" w:cs="Arial"/>
+                <w:color w:val="000000"/>
+                <w:shd w:val="clear" w:color="auto" w:fill="FFFFFF"/>
+              </w:rPr>
+            </w:pPr>
+            <w:r>
+              <w:rPr>
+                <w:rStyle w:val="eop"/>
+                <w:rFonts w:ascii="Arial" w:hAnsi="Arial" w:cs="Arial"/>
+                <w:color w:val="000000"/>
+                <w:shd w:val="clear" w:color="auto" w:fill="FFFFFF"/>
+              </w:rPr>
+              <w:t>Contact Number</w:t>
+            </w:r>
+            <w:r>
+              <w:rPr>
+                <w:rStyle w:val="eop"/>
+                <w:rFonts w:ascii="Arial" w:hAnsi="Arial" w:cs="Arial"/>
+                <w:color w:val="000000"/>
+                <w:shd w:val="clear" w:color="auto" w:fill="FFFFFF"/>
+              </w:rPr>
+              <w:t xml:space="preserve">                                             &lt;&lt;defendant1MediationContactNumber&gt;&gt;</w:t>
+            </w:r>
+          </w:p>
+        </w:tc>
+      </w:tr>
+      <w:tr>
+        <w:tc>
+          <w:tcPr>
+            <w:tcW w:w="9072" w:type="dxa"/>
+            <w:tcBorders>
+              <w:top w:val="single" w:sz="4" w:space="0" w:color="auto"/>
+              <w:left w:val="nil"/>
+              <w:bottom w:val="single" w:sz="4" w:space="0" w:color="auto"/>
+              <w:right w:val="nil"/>
+            </w:tcBorders>
+          </w:tcPr>
+          <w:p>
+            <w:pPr>
+              <w:rPr>
+                <w:rStyle w:val="eop"/>
+                <w:rFonts w:ascii="Arial" w:hAnsi="Arial" w:cs="Arial"/>
+                <w:color w:val="000000"/>
+                <w:shd w:val="clear" w:color="auto" w:fill="FFFFFF"/>
+              </w:rPr>
+            </w:pPr>
+            <w:r>
+              <w:rPr>
+                <w:rStyle w:val="eop"/>
+                <w:rFonts w:ascii="Arial" w:hAnsi="Arial" w:cs="Arial"/>
+                <w:color w:val="000000"/>
+                <w:shd w:val="clear" w:color="auto" w:fill="FFFFFF"/>
+              </w:rPr>
+              <w:t>Contact Email</w:t>
+            </w:r>
+            <w:r>
+              <w:rPr>
+                <w:rStyle w:val="eop"/>
+                <w:rFonts w:ascii="Arial" w:hAnsi="Arial" w:cs="Arial"/>
+                <w:color w:val="000000"/>
+                <w:shd w:val="clear" w:color="auto" w:fill="FFFFFF"/>
+              </w:rPr>
+              <w:t xml:space="preserve">                                                 &lt;&lt;defendant1MediationEmail&gt;&gt;</w:t>
+            </w:r>
+          </w:p>
+        </w:tc>
+      </w:tr>
+      <w:tr>
+        <w:tc>
+          <w:tcPr>
+            <w:tcW w:w="9072" w:type="dxa"/>
+            <w:tcBorders>
+              <w:top w:val="single" w:sz="4" w:space="0" w:color="auto"/>
+              <w:left w:val="nil"/>
+              <w:bottom w:val="single" w:sz="4" w:space="0" w:color="auto"/>
+              <w:right w:val="nil"/>
+            </w:tcBorders>
+          </w:tcPr>
+          <w:p>
+            <w:pPr>
+              <w:rPr>
+                <w:rStyle w:val="eop"/>
+                <w:rFonts w:ascii="Arial" w:hAnsi="Arial" w:cs="Arial"/>
+                <w:color w:val="000000"/>
+                <w:shd w:val="clear" w:color="auto" w:fill="FFFFFF"/>
+              </w:rPr>
+            </w:pPr>
+            <w:r>
+              <w:rPr>
+                <w:rFonts w:cstheme="minorHAnsi"/>
+              </w:rPr>
+              <w:t>&lt;&lt;</w:t>
+            </w:r>
+            <w:proofErr w:type="spellStart"/>
+            <w:r>
+              <w:rPr>
+                <w:rFonts w:cstheme="minorHAnsi"/>
+              </w:rPr>
+              <w:t>cr</w:t>
+            </w:r>
+            <w:proofErr w:type="spellEnd"/>
+            <w:r>
+              <w:rPr>
+                <w:rFonts w:cstheme="minorHAnsi"/>
+              </w:rPr>
+              <w:t>_{defendant1MediationUnavailableDatesExists==</w:t>
+            </w:r>
+            <w:r>
+              <w:rPr>
+                <w:rFonts w:cstheme="minorHAnsi"/>
+              </w:rPr>
+              <w:t>false</w:t>
+            </w:r>
+            <w:r>
+              <w:rPr>
+                <w:rFonts w:cstheme="minorHAnsi"/>
+              </w:rPr>
+              <w:t>}&gt;&gt;</w:t>
+            </w:r>
+          </w:p>
+        </w:tc>
+      </w:tr>
+      <w:tr>
+        <w:tc>
+          <w:tcPr>
+            <w:tcW w:w="9072" w:type="dxa"/>
+            <w:tcBorders>
+              <w:top w:val="single" w:sz="4" w:space="0" w:color="auto"/>
+              <w:left w:val="nil"/>
+              <w:bottom w:val="single" w:sz="4" w:space="0" w:color="auto"/>
+              <w:right w:val="nil"/>
+            </w:tcBorders>
+          </w:tcPr>
+          <w:p>
+            <w:pPr>
+              <w:rPr>
+                <w:rStyle w:val="eop"/>
+                <w:rFonts w:ascii="Arial" w:hAnsi="Arial" w:cs="Arial"/>
+                <w:color w:val="000000"/>
+                <w:shd w:val="clear" w:color="auto" w:fill="FFFFFF"/>
+              </w:rPr>
+            </w:pPr>
+            <w:r>
+              <w:rPr>
+                <w:rStyle w:val="eop"/>
+                <w:rFonts w:ascii="Arial" w:hAnsi="Arial" w:cs="Arial"/>
+                <w:color w:val="000000"/>
+                <w:shd w:val="clear" w:color="auto" w:fill="FFFFFF"/>
+              </w:rPr>
+              <w:t xml:space="preserve">Are there any dates in </w:t>
+            </w:r>
+          </w:p>
+          <w:p>
+            <w:pPr>
+              <w:rPr>
+                <w:rStyle w:val="eop"/>
+                <w:rFonts w:ascii="Arial" w:hAnsi="Arial" w:cs="Arial"/>
+                <w:color w:val="000000"/>
+                <w:shd w:val="clear" w:color="auto" w:fill="FFFFFF"/>
+              </w:rPr>
+            </w:pPr>
+            <w:r>
+              <w:rPr>
+                <w:rStyle w:val="eop"/>
+                <w:rFonts w:ascii="Arial" w:hAnsi="Arial" w:cs="Arial"/>
+                <w:color w:val="000000"/>
+                <w:shd w:val="clear" w:color="auto" w:fill="FFFFFF"/>
+              </w:rPr>
+              <w:t xml:space="preserve">the next 3 months when you </w:t>
+            </w:r>
+            <w:r>
+              <w:rPr>
+                <w:rStyle w:val="eop"/>
+                <w:rFonts w:ascii="Arial" w:hAnsi="Arial" w:cs="Arial"/>
+                <w:color w:val="000000"/>
+                <w:shd w:val="clear" w:color="auto" w:fill="FFFFFF"/>
+              </w:rPr>
+              <w:t xml:space="preserve">                              No</w:t>
+            </w:r>
+          </w:p>
+          <w:p>
+            <w:pPr>
+              <w:rPr>
+                <w:rStyle w:val="eop"/>
+                <w:rFonts w:ascii="Arial" w:hAnsi="Arial" w:cs="Arial"/>
+                <w:color w:val="000000"/>
+                <w:shd w:val="clear" w:color="auto" w:fill="FFFFFF"/>
+              </w:rPr>
+            </w:pPr>
+            <w:r>
+              <w:rPr>
+                <w:rStyle w:val="eop"/>
+                <w:rFonts w:ascii="Arial" w:hAnsi="Arial" w:cs="Arial"/>
+                <w:color w:val="000000"/>
+                <w:shd w:val="clear" w:color="auto" w:fill="FFFFFF"/>
+              </w:rPr>
+              <w:t>cannot attend mediation?</w:t>
+            </w:r>
+          </w:p>
+        </w:tc>
+      </w:tr>
+      <w:tr>
+        <w:tc>
+          <w:tcPr>
+            <w:tcW w:w="9072" w:type="dxa"/>
+            <w:tcBorders>
+              <w:top w:val="single" w:sz="4" w:space="0" w:color="auto"/>
+              <w:left w:val="nil"/>
+              <w:bottom w:val="single" w:sz="4" w:space="0" w:color="auto"/>
+              <w:right w:val="nil"/>
+            </w:tcBorders>
+          </w:tcPr>
+          <w:p>
+            <w:pPr>
+              <w:rPr>
+                <w:rStyle w:val="eop"/>
+                <w:rFonts w:ascii="Arial" w:hAnsi="Arial" w:cs="Arial"/>
+                <w:color w:val="000000"/>
+                <w:shd w:val="clear" w:color="auto" w:fill="FFFFFF"/>
+              </w:rPr>
+            </w:pPr>
+            <w:r>
+              <w:rPr>
+                <w:rFonts w:cstheme="minorHAnsi"/>
+              </w:rPr>
+              <w:t>&lt;</w:t>
+            </w:r>
+            <w:r>
+              <w:t>&lt;er_&gt;&gt;</w:t>
+            </w:r>
+          </w:p>
+        </w:tc>
+      </w:tr>
+      <w:tr>
+        <w:tc>
+          <w:tcPr>
+            <w:tcW w:w="9072" w:type="dxa"/>
+            <w:tcBorders>
+              <w:top w:val="single" w:sz="4" w:space="0" w:color="auto"/>
+              <w:left w:val="nil"/>
+              <w:bottom w:val="single" w:sz="4" w:space="0" w:color="auto"/>
+              <w:right w:val="nil"/>
+            </w:tcBorders>
+          </w:tcPr>
+          <w:p>
+            <w:r>
+              <w:t>&lt;&lt;</w:t>
+            </w:r>
+            <w:proofErr w:type="spellStart"/>
+            <w:r>
+              <w:t>cr</w:t>
+            </w:r>
+            <w:proofErr w:type="spellEnd"/>
+            <w:r>
+              <w:t>_</w:t>
+            </w:r>
+            <w:r>
+              <w:t>{defendant1MediationUnavailableDatesExists==</w:t>
+            </w:r>
+            <w:r>
+              <w:t>true</w:t>
+            </w:r>
+            <w:r>
+              <w:t>}&gt;&gt;</w:t>
+            </w:r>
+          </w:p>
+        </w:tc>
+      </w:tr>
+      <w:tr>
+        <w:tc>
+          <w:tcPr>
+            <w:tcW w:w="9072" w:type="dxa"/>
+            <w:tcBorders>
+              <w:top w:val="single" w:sz="4" w:space="0" w:color="auto"/>
+              <w:left w:val="nil"/>
+              <w:bottom w:val="single" w:sz="4" w:space="0" w:color="auto"/>
+              <w:right w:val="nil"/>
+            </w:tcBorders>
+          </w:tcPr>
+          <w:p>
+            <w:pPr>
+              <w:rPr>
+                <w:rStyle w:val="eop"/>
+                <w:rFonts w:ascii="Arial" w:hAnsi="Arial" w:cs="Arial"/>
+                <w:color w:val="000000"/>
+                <w:shd w:val="clear" w:color="auto" w:fill="FFFFFF"/>
+              </w:rPr>
+            </w:pPr>
+            <w:r>
+              <w:rPr>
+                <w:rStyle w:val="eop"/>
+                <w:rFonts w:ascii="Arial" w:hAnsi="Arial" w:cs="Arial"/>
+                <w:color w:val="000000"/>
+                <w:shd w:val="clear" w:color="auto" w:fill="FFFFFF"/>
+              </w:rPr>
+              <w:t>Dates Unavailable</w:t>
+            </w:r>
+            <w:r>
+              <w:rPr>
+                <w:rStyle w:val="eop"/>
+                <w:rFonts w:ascii="Arial" w:hAnsi="Arial" w:cs="Arial"/>
+                <w:color w:val="000000"/>
+                <w:shd w:val="clear" w:color="auto" w:fill="FFFFFF"/>
+              </w:rPr>
+              <w:t xml:space="preserve"> </w:t>
+            </w:r>
+          </w:p>
+        </w:tc>
+      </w:tr>
+      <w:tr>
+        <w:tc>
+          <w:tcPr>
+            <w:tcW w:w="9072" w:type="dxa"/>
+            <w:tcBorders>
+              <w:top w:val="single" w:sz="4" w:space="0" w:color="auto"/>
+              <w:left w:val="nil"/>
+              <w:bottom w:val="single" w:sz="4" w:space="0" w:color="auto"/>
+              <w:right w:val="nil"/>
+            </w:tcBorders>
+          </w:tcPr>
+          <w:p>
+            <w:pPr>
+              <w:rPr>
+                <w:rStyle w:val="eop"/>
+                <w:rFonts w:ascii="Arial" w:hAnsi="Arial" w:cs="Arial"/>
+                <w:color w:val="000000"/>
+                <w:shd w:val="clear" w:color="auto" w:fill="FFFFFF"/>
+              </w:rPr>
+            </w:pPr>
+            <w:r>
+              <w:rPr>
+                <w:rStyle w:val="eop"/>
+                <w:rFonts w:ascii="Arial" w:hAnsi="Arial" w:cs="Arial"/>
+                <w:color w:val="000000"/>
+                <w:shd w:val="clear" w:color="auto" w:fill="FFFFFF"/>
+              </w:rPr>
+              <w:t>From                                                                 &lt;&lt;defendant1UnavailableDateFromForMediation&gt;&gt;</w:t>
+            </w:r>
+          </w:p>
+        </w:tc>
+      </w:tr>
+      <w:tr>
+        <w:tc>
+          <w:tcPr>
+            <w:tcW w:w="9072" w:type="dxa"/>
+            <w:tcBorders>
+              <w:top w:val="single" w:sz="4" w:space="0" w:color="auto"/>
+              <w:left w:val="nil"/>
+              <w:bottom w:val="single" w:sz="4" w:space="0" w:color="auto"/>
+              <w:right w:val="nil"/>
+            </w:tcBorders>
+          </w:tcPr>
+          <w:p>
+            <w:pPr>
+              <w:rPr>
+                <w:rStyle w:val="eop"/>
+                <w:rFonts w:ascii="Arial" w:hAnsi="Arial" w:cs="Arial"/>
+                <w:color w:val="000000"/>
+                <w:shd w:val="clear" w:color="auto" w:fill="FFFFFF"/>
+              </w:rPr>
+            </w:pPr>
+            <w:r>
+              <w:rPr>
+                <w:rStyle w:val="eop"/>
+                <w:rFonts w:ascii="Arial" w:hAnsi="Arial" w:cs="Arial"/>
+                <w:color w:val="000000"/>
+                <w:shd w:val="clear" w:color="auto" w:fill="FFFFFF"/>
+              </w:rPr>
+              <w:t>To                                                                     &lt;&lt;defendant1UnavailableDateToForMediation&gt;&gt;</w:t>
+            </w:r>
+          </w:p>
+        </w:tc>
+      </w:tr>
+      <w:tr>
+        <w:tc>
+          <w:tcPr>
+            <w:tcW w:w="9072" w:type="dxa"/>
+            <w:tcBorders>
+              <w:top w:val="single" w:sz="4" w:space="0" w:color="auto"/>
+              <w:left w:val="nil"/>
+              <w:bottom w:val="single" w:sz="4" w:space="0" w:color="auto"/>
+              <w:right w:val="nil"/>
+            </w:tcBorders>
+          </w:tcPr>
+          <w:p>
+            <w:pPr>
+              <w:rPr>
+                <w:rStyle w:val="eop"/>
+                <w:rFonts w:ascii="Arial" w:hAnsi="Arial" w:cs="Arial"/>
+                <w:color w:val="000000"/>
+                <w:shd w:val="clear" w:color="auto" w:fill="FFFFFF"/>
+              </w:rPr>
+            </w:pPr>
+            <w:r>
+              <w:rPr>
+                <w:rFonts w:cstheme="minorHAnsi"/>
+              </w:rPr>
+              <w:t>&lt;</w:t>
+            </w:r>
+            <w:r>
+              <w:t>&lt;er_&gt;&gt;</w:t>
+            </w:r>
+          </w:p>
+        </w:tc>
+      </w:tr>
+      <w:tr>
+        <w:tc>
+          <w:tcPr>
+            <w:tcW w:w="9072" w:type="dxa"/>
+            <w:tcBorders>
+              <w:top w:val="single" w:sz="4" w:space="0" w:color="auto"/>
+              <w:left w:val="nil"/>
+              <w:bottom w:val="single" w:sz="4" w:space="0" w:color="auto"/>
+              <w:right w:val="nil"/>
+            </w:tcBorders>
+          </w:tcPr>
+          <w:p>
+            <w:pPr>
+              <w:rPr>
+                <w:rFonts w:cstheme="minorHAnsi"/>
+              </w:rPr>
+            </w:pPr>
+            <w:r>
+              <w:rPr>
+                <w:rFonts w:cstheme="minorHAnsi"/>
+              </w:rPr>
+              <w:t>&lt;&lt;er_&gt;&gt;</w:t>
+            </w:r>
+          </w:p>
+        </w:tc>
+      </w:tr>
+    </w:tbl>
     <w:p>
       <w:pPr>
         <w:rPr>
@@ -6636,6 +7356,7 @@
               <w:rPr>
                 <w:rFonts w:cstheme="minorHAnsi"/>
               </w:rPr>
+              <w:lastRenderedPageBreak/>
               <w:t>&lt;&lt;</w:t>
             </w:r>
             <w:proofErr w:type="spellStart"/>
@@ -8737,6 +9458,7 @@
                 <w:rFonts w:cstheme="minorHAnsi"/>
                 <w:lang w:val="es-ES"/>
               </w:rPr>
+              <w:lastRenderedPageBreak/>
               <w:t>&lt;&lt;</w:t>
             </w:r>
             <w:proofErr w:type="spellStart"/>
@@ -9736,7 +10458,6 @@
               <w:rPr>
                 <w:rFonts w:cstheme="minorHAnsi"/>
               </w:rPr>
-              <w:lastRenderedPageBreak/>
               <w:t>Bank and savings accounts</w:t>
             </w:r>
           </w:p>
@@ -11593,6 +12314,7 @@
               <w:rPr>
                 <w:rFonts w:cstheme="minorHAnsi"/>
               </w:rPr>
+              <w:lastRenderedPageBreak/>
               <w:t>&lt;&lt;er_&gt;&gt;</w:t>
             </w:r>
           </w:p>

</xml_diff>

<commit_message>
CIV-12094 Updated template to modify the layout of Mediation section
</commit_message>
<xml_diff>
--- a/docker/docmosis/templates/CV-SPC-CLM-ENG-01065-LIP.docx
+++ b/docker/docmosis/templates/CV-SPC-CLM-ENG-01065-LIP.docx
@@ -5760,19 +5760,7 @@
               <w:rPr>
                 <w:rFonts w:cstheme="minorHAnsi"/>
               </w:rPr>
-              <w:t>==</w:t>
-            </w:r>
-            <w:r>
-              <w:rPr>
-                <w:rFonts w:cstheme="minorHAnsi"/>
-              </w:rPr>
-              <w:t>true</w:t>
-            </w:r>
-            <w:r>
-              <w:rPr>
-                <w:rFonts w:cstheme="minorHAnsi"/>
-              </w:rPr>
-              <w:t>}&gt;&gt;</w:t>
+              <w:t>==true}&gt;&gt;</w:t>
             </w:r>
           </w:p>
         </w:tc>
@@ -5789,12 +5777,6 @@
             </w:tcBorders>
           </w:tcPr>
           <w:p>
-            <w:pPr>
-              <w:rPr>
-                <w:rStyle w:val="eop"/>
-                <w:rFonts w:cstheme="minorHAnsi"/>
-              </w:rPr>
-            </w:pPr>
             <w:r>
               <w:rPr>
                 <w:rFonts w:cstheme="minorHAnsi"/>
@@ -5840,71 +5822,54 @@
           <w:p>
             <w:pPr>
               <w:rPr>
-                <w:rFonts w:ascii="Arial" w:hAnsi="Arial" w:cs="Arial"/>
-                <w:color w:val="000000"/>
-                <w:shd w:val="clear" w:color="auto" w:fill="FFFFFF"/>
-              </w:rPr>
-            </w:pPr>
-            <w:r>
-              <w:rPr>
-                <w:rStyle w:val="eop"/>
-                <w:rFonts w:ascii="Arial" w:hAnsi="Arial" w:cs="Arial"/>
-                <w:color w:val="000000"/>
-                <w:shd w:val="clear" w:color="auto" w:fill="FFFFFF"/>
+                <w:rFonts w:cstheme="minorHAnsi"/>
+              </w:rPr>
+            </w:pPr>
+            <w:r>
+              <w:rPr>
+                <w:rFonts w:cstheme="minorHAnsi"/>
               </w:rPr>
               <w:t xml:space="preserve">Contact Name                                               </w:t>
             </w:r>
             <w:r>
               <w:rPr>
-                <w:rStyle w:val="eop"/>
-                <w:rFonts w:ascii="Arial" w:hAnsi="Arial" w:cs="Arial"/>
-                <w:color w:val="000000"/>
-                <w:shd w:val="clear" w:color="auto" w:fill="FFFFFF"/>
+                <w:rFonts w:cstheme="minorHAnsi"/>
               </w:rPr>
               <w:t xml:space="preserve"> </w:t>
             </w:r>
             <w:r>
               <w:rPr>
-                <w:rStyle w:val="eop"/>
-                <w:rFonts w:ascii="Arial" w:hAnsi="Arial" w:cs="Arial"/>
-                <w:color w:val="000000"/>
-                <w:shd w:val="clear" w:color="auto" w:fill="FFFFFF"/>
+                <w:rFonts w:cstheme="minorHAnsi"/>
+              </w:rPr>
+              <w:t xml:space="preserve"> </w:t>
+            </w:r>
+            <w:r>
+              <w:rPr>
+                <w:rFonts w:cstheme="minorHAnsi"/>
               </w:rPr>
               <w:t>&lt;&lt;</w:t>
             </w:r>
             <w:r>
               <w:rPr>
-                <w:rStyle w:val="eop"/>
-                <w:rFonts w:ascii="Arial" w:hAnsi="Arial" w:cs="Arial"/>
-                <w:color w:val="000000"/>
-                <w:shd w:val="clear" w:color="auto" w:fill="FFFFFF"/>
+                <w:rFonts w:cstheme="minorHAnsi"/>
               </w:rPr>
               <w:t>defendant</w:t>
             </w:r>
             <w:r>
               <w:rPr>
-                <w:rStyle w:val="eop"/>
-                <w:rFonts w:ascii="Arial" w:hAnsi="Arial" w:cs="Arial"/>
-                <w:color w:val="000000"/>
-                <w:shd w:val="clear" w:color="auto" w:fill="FFFFFF"/>
+                <w:rFonts w:cstheme="minorHAnsi"/>
               </w:rPr>
               <w:t>1</w:t>
             </w:r>
             <w:r>
               <w:rPr>
-                <w:rStyle w:val="eop"/>
-                <w:rFonts w:ascii="Arial" w:hAnsi="Arial" w:cs="Arial"/>
-                <w:color w:val="000000"/>
-                <w:shd w:val="clear" w:color="auto" w:fill="FFFFFF"/>
+                <w:rFonts w:cstheme="minorHAnsi"/>
               </w:rPr>
               <w:t>Mediation</w:t>
             </w:r>
             <w:r>
               <w:rPr>
-                <w:rStyle w:val="eop"/>
-                <w:rFonts w:ascii="Arial" w:hAnsi="Arial" w:cs="Arial"/>
-                <w:color w:val="000000"/>
-                <w:shd w:val="clear" w:color="auto" w:fill="FFFFFF"/>
+                <w:rFonts w:cstheme="minorHAnsi"/>
               </w:rPr>
               <w:t>CompanyName&gt;&gt;</w:t>
             </w:r>
@@ -5935,6 +5900,9 @@
               <w:t>&lt;</w:t>
             </w:r>
             <w:r>
+              <w:rPr>
+                <w:rFonts w:cstheme="minorHAnsi"/>
+              </w:rPr>
               <w:t>&lt;er_&gt;&gt;</w:t>
             </w:r>
           </w:p>
@@ -5954,27 +5922,18 @@
           <w:p>
             <w:pPr>
               <w:rPr>
-                <w:rStyle w:val="eop"/>
-                <w:rFonts w:ascii="Arial" w:hAnsi="Arial" w:cs="Arial"/>
-                <w:color w:val="000000"/>
-                <w:shd w:val="clear" w:color="auto" w:fill="FFFFFF"/>
-              </w:rPr>
-            </w:pPr>
-            <w:r>
-              <w:rPr>
-                <w:rStyle w:val="eop"/>
-                <w:rFonts w:ascii="Arial" w:hAnsi="Arial" w:cs="Arial"/>
-                <w:color w:val="000000"/>
-                <w:shd w:val="clear" w:color="auto" w:fill="FFFFFF"/>
+                <w:rFonts w:cstheme="minorHAnsi"/>
+              </w:rPr>
+            </w:pPr>
+            <w:r>
+              <w:rPr>
+                <w:rFonts w:cstheme="minorHAnsi"/>
               </w:rPr>
               <w:t>Contact Number</w:t>
             </w:r>
             <w:r>
               <w:rPr>
-                <w:rStyle w:val="eop"/>
-                <w:rFonts w:ascii="Arial" w:hAnsi="Arial" w:cs="Arial"/>
-                <w:color w:val="000000"/>
-                <w:shd w:val="clear" w:color="auto" w:fill="FFFFFF"/>
+                <w:rFonts w:cstheme="minorHAnsi"/>
               </w:rPr>
               <w:t xml:space="preserve">                                             &lt;&lt;defendant1MediationContactNumber&gt;&gt;</w:t>
             </w:r>
@@ -5995,27 +5954,18 @@
           <w:p>
             <w:pPr>
               <w:rPr>
-                <w:rStyle w:val="eop"/>
-                <w:rFonts w:ascii="Arial" w:hAnsi="Arial" w:cs="Arial"/>
-                <w:color w:val="000000"/>
-                <w:shd w:val="clear" w:color="auto" w:fill="FFFFFF"/>
-              </w:rPr>
-            </w:pPr>
-            <w:r>
-              <w:rPr>
-                <w:rStyle w:val="eop"/>
-                <w:rFonts w:ascii="Arial" w:hAnsi="Arial" w:cs="Arial"/>
-                <w:color w:val="000000"/>
-                <w:shd w:val="clear" w:color="auto" w:fill="FFFFFF"/>
+                <w:rFonts w:cstheme="minorHAnsi"/>
+              </w:rPr>
+            </w:pPr>
+            <w:r>
+              <w:rPr>
+                <w:rFonts w:cstheme="minorHAnsi"/>
               </w:rPr>
               <w:t>Contact Email</w:t>
             </w:r>
             <w:r>
               <w:rPr>
-                <w:rStyle w:val="eop"/>
-                <w:rFonts w:ascii="Arial" w:hAnsi="Arial" w:cs="Arial"/>
-                <w:color w:val="000000"/>
-                <w:shd w:val="clear" w:color="auto" w:fill="FFFFFF"/>
+                <w:rFonts w:cstheme="minorHAnsi"/>
               </w:rPr>
               <w:t xml:space="preserve">                                                 &lt;&lt;defendant1MediationEmail&gt;&gt;</w:t>
             </w:r>
@@ -6036,10 +5986,7 @@
           <w:p>
             <w:pPr>
               <w:rPr>
-                <w:rStyle w:val="eop"/>
-                <w:rFonts w:ascii="Arial" w:hAnsi="Arial" w:cs="Arial"/>
-                <w:color w:val="000000"/>
-                <w:shd w:val="clear" w:color="auto" w:fill="FFFFFF"/>
+                <w:rFonts w:cstheme="minorHAnsi"/>
               </w:rPr>
             </w:pPr>
             <w:r>
@@ -6091,18 +6038,12 @@
           <w:p>
             <w:pPr>
               <w:rPr>
-                <w:rStyle w:val="eop"/>
-                <w:rFonts w:ascii="Arial" w:hAnsi="Arial" w:cs="Arial"/>
-                <w:color w:val="000000"/>
-                <w:shd w:val="clear" w:color="auto" w:fill="FFFFFF"/>
-              </w:rPr>
-            </w:pPr>
-            <w:r>
-              <w:rPr>
-                <w:rStyle w:val="eop"/>
-                <w:rFonts w:ascii="Arial" w:hAnsi="Arial" w:cs="Arial"/>
-                <w:color w:val="000000"/>
-                <w:shd w:val="clear" w:color="auto" w:fill="FFFFFF"/>
+                <w:rFonts w:cstheme="minorHAnsi"/>
+              </w:rPr>
+            </w:pPr>
+            <w:r>
+              <w:rPr>
+                <w:rFonts w:cstheme="minorHAnsi"/>
               </w:rPr>
               <w:t xml:space="preserve">Are there any dates in </w:t>
             </w:r>
@@ -6110,27 +6051,18 @@
           <w:p>
             <w:pPr>
               <w:rPr>
-                <w:rStyle w:val="eop"/>
-                <w:rFonts w:ascii="Arial" w:hAnsi="Arial" w:cs="Arial"/>
-                <w:color w:val="000000"/>
-                <w:shd w:val="clear" w:color="auto" w:fill="FFFFFF"/>
-              </w:rPr>
-            </w:pPr>
-            <w:r>
-              <w:rPr>
-                <w:rStyle w:val="eop"/>
-                <w:rFonts w:ascii="Arial" w:hAnsi="Arial" w:cs="Arial"/>
-                <w:color w:val="000000"/>
-                <w:shd w:val="clear" w:color="auto" w:fill="FFFFFF"/>
+                <w:rFonts w:cstheme="minorHAnsi"/>
+              </w:rPr>
+            </w:pPr>
+            <w:r>
+              <w:rPr>
+                <w:rFonts w:cstheme="minorHAnsi"/>
               </w:rPr>
               <w:t xml:space="preserve">the next 3 months when you </w:t>
             </w:r>
             <w:r>
               <w:rPr>
-                <w:rStyle w:val="eop"/>
-                <w:rFonts w:ascii="Arial" w:hAnsi="Arial" w:cs="Arial"/>
-                <w:color w:val="000000"/>
-                <w:shd w:val="clear" w:color="auto" w:fill="FFFFFF"/>
+                <w:rFonts w:cstheme="minorHAnsi"/>
               </w:rPr>
               <w:t xml:space="preserve">                              No</w:t>
             </w:r>
@@ -6138,18 +6070,12 @@
           <w:p>
             <w:pPr>
               <w:rPr>
-                <w:rStyle w:val="eop"/>
-                <w:rFonts w:ascii="Arial" w:hAnsi="Arial" w:cs="Arial"/>
-                <w:color w:val="000000"/>
-                <w:shd w:val="clear" w:color="auto" w:fill="FFFFFF"/>
-              </w:rPr>
-            </w:pPr>
-            <w:r>
-              <w:rPr>
-                <w:rStyle w:val="eop"/>
-                <w:rFonts w:ascii="Arial" w:hAnsi="Arial" w:cs="Arial"/>
-                <w:color w:val="000000"/>
-                <w:shd w:val="clear" w:color="auto" w:fill="FFFFFF"/>
+                <w:rFonts w:cstheme="minorHAnsi"/>
+              </w:rPr>
+            </w:pPr>
+            <w:r>
+              <w:rPr>
+                <w:rFonts w:cstheme="minorHAnsi"/>
               </w:rPr>
               <w:t>cannot attend mediation?</w:t>
             </w:r>
@@ -6170,10 +6096,7 @@
           <w:p>
             <w:pPr>
               <w:rPr>
-                <w:rStyle w:val="eop"/>
-                <w:rFonts w:ascii="Arial" w:hAnsi="Arial" w:cs="Arial"/>
-                <w:color w:val="000000"/>
-                <w:shd w:val="clear" w:color="auto" w:fill="FFFFFF"/>
+                <w:rFonts w:cstheme="minorHAnsi"/>
               </w:rPr>
             </w:pPr>
             <w:r>
@@ -6183,6 +6106,9 @@
               <w:t>&lt;</w:t>
             </w:r>
             <w:r>
+              <w:rPr>
+                <w:rFonts w:cstheme="minorHAnsi"/>
+              </w:rPr>
               <w:t>&lt;er_&gt;&gt;</w:t>
             </w:r>
           </w:p>
@@ -6200,24 +6126,47 @@
             </w:tcBorders>
           </w:tcPr>
           <w:p>
-            <w:r>
+            <w:pPr>
+              <w:rPr>
+                <w:rFonts w:cstheme="minorHAnsi"/>
+              </w:rPr>
+            </w:pPr>
+            <w:r>
+              <w:rPr>
+                <w:rFonts w:cstheme="minorHAnsi"/>
+              </w:rPr>
               <w:t>&lt;&lt;</w:t>
             </w:r>
             <w:proofErr w:type="spellStart"/>
             <w:r>
+              <w:rPr>
+                <w:rFonts w:cstheme="minorHAnsi"/>
+              </w:rPr>
               <w:t>cr</w:t>
             </w:r>
             <w:proofErr w:type="spellEnd"/>
             <w:r>
+              <w:rPr>
+                <w:rFonts w:cstheme="minorHAnsi"/>
+              </w:rPr>
               <w:t>_</w:t>
             </w:r>
             <w:r>
+              <w:rPr>
+                <w:rFonts w:cstheme="minorHAnsi"/>
+              </w:rPr>
               <w:t>{defendant1MediationUnavailableDatesExists==</w:t>
             </w:r>
             <w:r>
+              <w:rPr>
+                <w:rFonts w:cstheme="minorHAnsi"/>
+              </w:rPr>
               <w:t>true</w:t>
             </w:r>
             <w:r>
+              <w:rPr>
+                <w:rFonts w:cstheme="minorHAnsi"/>
+              </w:rPr>
               <w:t>}&gt;&gt;</w:t>
             </w:r>
           </w:p>
@@ -6237,27 +6186,18 @@
           <w:p>
             <w:pPr>
               <w:rPr>
-                <w:rStyle w:val="eop"/>
-                <w:rFonts w:ascii="Arial" w:hAnsi="Arial" w:cs="Arial"/>
-                <w:color w:val="000000"/>
-                <w:shd w:val="clear" w:color="auto" w:fill="FFFFFF"/>
-              </w:rPr>
-            </w:pPr>
-            <w:r>
-              <w:rPr>
-                <w:rStyle w:val="eop"/>
-                <w:rFonts w:ascii="Arial" w:hAnsi="Arial" w:cs="Arial"/>
-                <w:color w:val="000000"/>
-                <w:shd w:val="clear" w:color="auto" w:fill="FFFFFF"/>
+                <w:rFonts w:cstheme="minorHAnsi"/>
+              </w:rPr>
+            </w:pPr>
+            <w:r>
+              <w:rPr>
+                <w:rFonts w:cstheme="minorHAnsi"/>
               </w:rPr>
               <w:t>Dates Unavailable</w:t>
             </w:r>
             <w:r>
               <w:rPr>
-                <w:rStyle w:val="eop"/>
-                <w:rFonts w:ascii="Arial" w:hAnsi="Arial" w:cs="Arial"/>
-                <w:color w:val="000000"/>
-                <w:shd w:val="clear" w:color="auto" w:fill="FFFFFF"/>
+                <w:rFonts w:cstheme="minorHAnsi"/>
               </w:rPr>
               <w:t xml:space="preserve"> </w:t>
             </w:r>
@@ -6278,18 +6218,12 @@
           <w:p>
             <w:pPr>
               <w:rPr>
-                <w:rStyle w:val="eop"/>
-                <w:rFonts w:ascii="Arial" w:hAnsi="Arial" w:cs="Arial"/>
-                <w:color w:val="000000"/>
-                <w:shd w:val="clear" w:color="auto" w:fill="FFFFFF"/>
-              </w:rPr>
-            </w:pPr>
-            <w:r>
-              <w:rPr>
-                <w:rStyle w:val="eop"/>
-                <w:rFonts w:ascii="Arial" w:hAnsi="Arial" w:cs="Arial"/>
-                <w:color w:val="000000"/>
-                <w:shd w:val="clear" w:color="auto" w:fill="FFFFFF"/>
+                <w:rFonts w:cstheme="minorHAnsi"/>
+              </w:rPr>
+            </w:pPr>
+            <w:r>
+              <w:rPr>
+                <w:rFonts w:cstheme="minorHAnsi"/>
               </w:rPr>
               <w:t>From                                                                 &lt;&lt;defendant1UnavailableDateFromForMediation&gt;&gt;</w:t>
             </w:r>
@@ -6310,18 +6244,12 @@
           <w:p>
             <w:pPr>
               <w:rPr>
-                <w:rStyle w:val="eop"/>
-                <w:rFonts w:ascii="Arial" w:hAnsi="Arial" w:cs="Arial"/>
-                <w:color w:val="000000"/>
-                <w:shd w:val="clear" w:color="auto" w:fill="FFFFFF"/>
-              </w:rPr>
-            </w:pPr>
-            <w:r>
-              <w:rPr>
-                <w:rStyle w:val="eop"/>
-                <w:rFonts w:ascii="Arial" w:hAnsi="Arial" w:cs="Arial"/>
-                <w:color w:val="000000"/>
-                <w:shd w:val="clear" w:color="auto" w:fill="FFFFFF"/>
+                <w:rFonts w:cstheme="minorHAnsi"/>
+              </w:rPr>
+            </w:pPr>
+            <w:r>
+              <w:rPr>
+                <w:rFonts w:cstheme="minorHAnsi"/>
               </w:rPr>
               <w:t>To                                                                     &lt;&lt;defendant1UnavailableDateToForMediation&gt;&gt;</w:t>
             </w:r>
@@ -6342,10 +6270,7 @@
           <w:p>
             <w:pPr>
               <w:rPr>
-                <w:rStyle w:val="eop"/>
-                <w:rFonts w:ascii="Arial" w:hAnsi="Arial" w:cs="Arial"/>
-                <w:color w:val="000000"/>
-                <w:shd w:val="clear" w:color="auto" w:fill="FFFFFF"/>
+                <w:rFonts w:cstheme="minorHAnsi"/>
               </w:rPr>
             </w:pPr>
             <w:r>
@@ -6355,6 +6280,9 @@
               <w:t>&lt;</w:t>
             </w:r>
             <w:r>
+              <w:rPr>
+                <w:rFonts w:cstheme="minorHAnsi"/>
+              </w:rPr>
               <w:t>&lt;er_&gt;&gt;</w:t>
             </w:r>
           </w:p>

</xml_diff>

<commit_message>
CIV-12094 updated template with correct field name
</commit_message>
<xml_diff>
--- a/docker/docmosis/templates/CV-SPC-CLM-ENG-01065-LIP.docx
+++ b/docker/docmosis/templates/CV-SPC-CLM-ENG-01065-LIP.docx
@@ -4826,7 +4826,31 @@
               <w:rPr>
                 <w:rFonts w:cstheme="minorHAnsi"/>
               </w:rPr>
-              <w:t>def1FromDateUnavailableList&gt;&gt;</w:t>
+              <w:t>def</w:t>
+            </w:r>
+            <w:r>
+              <w:rPr>
+                <w:rFonts w:cstheme="minorHAnsi"/>
+              </w:rPr>
+              <w:t>endant</w:t>
+            </w:r>
+            <w:r>
+              <w:rPr>
+                <w:rFonts w:cstheme="minorHAnsi"/>
+              </w:rPr>
+              <w:t>1Unavailable</w:t>
+            </w:r>
+            <w:r>
+              <w:rPr>
+                <w:rFonts w:cstheme="minorHAnsi"/>
+              </w:rPr>
+              <w:t>Dates</w:t>
+            </w:r>
+            <w:r>
+              <w:rPr>
+                <w:rFonts w:cstheme="minorHAnsi"/>
+              </w:rPr>
+              <w:t>List&gt;&gt;</w:t>
             </w:r>
           </w:p>
         </w:tc>
@@ -4852,19 +4876,7 @@
               <w:rPr>
                 <w:rFonts w:cstheme="minorHAnsi"/>
               </w:rPr>
-              <w:t>&lt;&lt;cr_{value.toDate</w:t>
-            </w:r>
-            <w:r>
-              <w:rPr>
-                <w:rFonts w:cstheme="minorHAnsi"/>
-              </w:rPr>
-              <w:t>=</w:t>
-            </w:r>
-            <w:r>
-              <w:rPr>
-                <w:rFonts w:cstheme="minorHAnsi"/>
-              </w:rPr>
-              <w:t>=null}&gt;&gt;</w:t>
+              <w:t>&lt;&lt;cr_{value.toDate==null}&gt;&gt;</w:t>
             </w:r>
           </w:p>
         </w:tc>
@@ -5110,19 +5122,19 @@
               <w:rPr>
                 <w:rFonts w:cstheme="minorHAnsi"/>
               </w:rPr>
-              <w:t>&lt;&lt;</w:t>
-            </w:r>
-            <w:r>
-              <w:rPr>
-                <w:rFonts w:cstheme="minorHAnsi"/>
-              </w:rPr>
-              <w:t>e</w:t>
-            </w:r>
-            <w:r>
-              <w:rPr>
-                <w:rFonts w:cstheme="minorHAnsi"/>
-              </w:rPr>
-              <w:t>r_def1FromDateUnavailableList&gt;&gt;</w:t>
+              <w:t>&lt;&lt;er_</w:t>
+            </w:r>
+            <w:r>
+              <w:rPr>
+                <w:rFonts w:cstheme="minorHAnsi"/>
+              </w:rPr>
+              <w:t>defendant1UnavailableDatesList</w:t>
+            </w:r>
+            <w:r>
+              <w:rPr>
+                <w:rFonts w:cstheme="minorHAnsi"/>
+              </w:rPr>
+              <w:t>&gt;&gt;</w:t>
             </w:r>
           </w:p>
         </w:tc>

</xml_diff>

<commit_message>
CIV-13347 Updated docmosis templates with seal and coat of arms
</commit_message>
<xml_diff>
--- a/docker/docmosis/templates/CV-SPC-CLM-ENG-01065-LIP.docx
+++ b/docker/docmosis/templates/CV-SPC-CLM-ENG-01065-LIP.docx
@@ -38,10 +38,10 @@
                 <w:noProof/>
               </w:rPr>
               <w:drawing>
-                <wp:inline distT="0" distB="0" distL="0" distR="0" wp14:anchorId="5556A8F1" wp14:editId="56AB72E4">
-                  <wp:extent cx="1121410" cy="997585"/>
-                  <wp:effectExtent l="0" t="0" r="2540" b="0"/>
-                  <wp:docPr id="3" name="Picture 3" descr="page1image59464816"/>
+                <wp:inline distT="0" distB="0" distL="0" distR="0" wp14:anchorId="35B0EF0F" wp14:editId="5FCFE445">
+                  <wp:extent cx="1120140" cy="913765"/>
+                  <wp:effectExtent l="0" t="0" r="3810" b="635"/>
+                  <wp:docPr id="2129341389" name="Picture 1"/>
                   <wp:cNvGraphicFramePr>
                     <a:graphicFrameLocks xmlns:a="http://schemas.openxmlformats.org/drawingml/2006/main" noChangeAspect="1"/>
                   </wp:cNvGraphicFramePr>
@@ -49,13 +49,13 @@
                     <a:graphicData uri="http://schemas.openxmlformats.org/drawingml/2006/picture">
                       <pic:pic xmlns:pic="http://schemas.openxmlformats.org/drawingml/2006/picture">
                         <pic:nvPicPr>
-                          <pic:cNvPr id="0" name="Picture 4" descr="page1image59464816"/>
+                          <pic:cNvPr id="0" name="Picture 1"/>
                           <pic:cNvPicPr>
                             <a:picLocks noChangeAspect="1" noChangeArrowheads="1"/>
                           </pic:cNvPicPr>
                         </pic:nvPicPr>
                         <pic:blipFill>
-                          <a:blip r:embed="rId7" r:link="rId8">
+                          <a:blip r:embed="rId7">
                             <a:extLst>
                               <a:ext uri="{28A0092B-C50C-407E-A947-70E740481C1C}">
                                 <a14:useLocalDpi xmlns:a14="http://schemas.microsoft.com/office/drawing/2010/main" val="0"/>
@@ -70,7 +70,7 @@
                         <pic:spPr bwMode="auto">
                           <a:xfrm>
                             <a:off x="0" y="0"/>
-                            <a:ext cx="1121410" cy="997585"/>
+                            <a:ext cx="1120140" cy="913765"/>
                           </a:xfrm>
                           <a:prstGeom prst="rect">
                             <a:avLst/>
@@ -142,47 +142,38 @@
                 <w:noProof/>
               </w:rPr>
               <w:drawing>
-                <wp:inline distT="0" distB="0" distL="0" distR="0" wp14:anchorId="789C0DFF" wp14:editId="12FB8A4C">
-                  <wp:extent cx="809625" cy="809625"/>
-                  <wp:effectExtent l="0" t="0" r="9525" b="9525"/>
-                  <wp:docPr id="2" name="Picture 2" descr="page1image59464608"/>
-                  <wp:cNvGraphicFramePr>
-                    <a:graphicFrameLocks xmlns:a="http://schemas.openxmlformats.org/drawingml/2006/main" noChangeAspect="1"/>
-                  </wp:cNvGraphicFramePr>
+                <wp:inline distT="0" distB="0" distL="0" distR="0" wp14:anchorId="6EDFA7D1" wp14:editId="1535F723">
+                  <wp:extent cx="685800" cy="685800"/>
+                  <wp:effectExtent l="0" t="0" r="0" b="0"/>
+                  <wp:docPr id="16" name="Picture 1"/>
+                  <wp:cNvGraphicFramePr/>
                   <a:graphic xmlns:a="http://schemas.openxmlformats.org/drawingml/2006/main">
                     <a:graphicData uri="http://schemas.openxmlformats.org/drawingml/2006/picture">
                       <pic:pic xmlns:pic="http://schemas.openxmlformats.org/drawingml/2006/picture">
                         <pic:nvPicPr>
-                          <pic:cNvPr id="0" name="Picture 1" descr="page1image59464608"/>
-                          <pic:cNvPicPr>
-                            <a:picLocks noChangeAspect="1" noChangeArrowheads="1"/>
-                          </pic:cNvPicPr>
+                          <pic:cNvPr id="16" name="Picture 16"/>
+                          <pic:cNvPicPr/>
                         </pic:nvPicPr>
                         <pic:blipFill>
-                          <a:blip r:embed="rId9">
+                          <a:blip r:embed="rId8" cstate="print">
                             <a:extLst>
                               <a:ext uri="{28A0092B-C50C-407E-A947-70E740481C1C}">
                                 <a14:useLocalDpi xmlns:a14="http://schemas.microsoft.com/office/drawing/2010/main" val="0"/>
                               </a:ext>
                             </a:extLst>
                           </a:blip>
-                          <a:srcRect/>
                           <a:stretch>
                             <a:fillRect/>
                           </a:stretch>
                         </pic:blipFill>
-                        <pic:spPr bwMode="auto">
+                        <pic:spPr>
                           <a:xfrm>
                             <a:off x="0" y="0"/>
-                            <a:ext cx="809625" cy="809625"/>
+                            <a:ext cx="685800" cy="685800"/>
                           </a:xfrm>
                           <a:prstGeom prst="rect">
                             <a:avLst/>
                           </a:prstGeom>
-                          <a:noFill/>
-                          <a:ln>
-                            <a:noFill/>
-                          </a:ln>
                         </pic:spPr>
                       </pic:pic>
                     </a:graphicData>
@@ -908,21 +899,21 @@
           </w:p>
           <w:p>
             <w:r>
+              <w:t>&lt;&lt;defendant1.</w:t>
+            </w:r>
+            <w:r>
+              <w:rPr>
+                <w:rFonts w:cstheme="minorHAnsi"/>
+              </w:rPr>
+              <w:t>correspondenceAddress</w:t>
+            </w:r>
+            <w:r>
+              <w:t>.County&gt;&gt;</w:t>
+            </w:r>
+          </w:p>
+          <w:p>
+            <w:r>
               <w:lastRenderedPageBreak/>
-              <w:t>&lt;&lt;defendant1.</w:t>
-            </w:r>
-            <w:r>
-              <w:rPr>
-                <w:rFonts w:cstheme="minorHAnsi"/>
-              </w:rPr>
-              <w:t>correspondenceAddress</w:t>
-            </w:r>
-            <w:r>
-              <w:t>.County&gt;&gt;</w:t>
-            </w:r>
-          </w:p>
-          <w:p>
-            <w:r>
               <w:t>&lt;&lt;es_&gt;&gt;</w:t>
             </w:r>
           </w:p>
@@ -1909,21 +1900,21 @@
           </w:p>
           <w:p>
             <w:r>
+              <w:t>&lt;&lt;defendant2.</w:t>
+            </w:r>
+            <w:r>
+              <w:rPr>
+                <w:rFonts w:cstheme="minorHAnsi"/>
+              </w:rPr>
+              <w:t>correspondenceAddress</w:t>
+            </w:r>
+            <w:r>
+              <w:t>.PostTown &gt;&gt;</w:t>
+            </w:r>
+          </w:p>
+          <w:p>
+            <w:r>
               <w:lastRenderedPageBreak/>
-              <w:t>&lt;&lt;defendant2.</w:t>
-            </w:r>
-            <w:r>
-              <w:rPr>
-                <w:rFonts w:cstheme="minorHAnsi"/>
-              </w:rPr>
-              <w:t>correspondenceAddress</w:t>
-            </w:r>
-            <w:r>
-              <w:t>.PostTown &gt;&gt;</w:t>
-            </w:r>
-          </w:p>
-          <w:p>
-            <w:r>
               <w:t>&lt;&lt;es_&gt;&gt;</w:t>
             </w:r>
           </w:p>
@@ -3918,7 +3909,6 @@
               <w:rPr>
                 <w:rFonts w:cstheme="minorHAnsi"/>
               </w:rPr>
-              <w:lastRenderedPageBreak/>
               <w:t>&lt;&lt;er_</w:t>
             </w:r>
             <w:r>
@@ -3982,6 +3972,7 @@
               <w:rPr>
                 <w:rFonts w:cstheme="minorHAnsi"/>
               </w:rPr>
+              <w:lastRenderedPageBreak/>
               <w:t>Comments</w:t>
             </w:r>
           </w:p>
@@ -5556,7 +5547,6 @@
               <w:rPr>
                 <w:rFonts w:cstheme="minorHAnsi"/>
               </w:rPr>
-              <w:lastRenderedPageBreak/>
               <w:t>&lt;&lt;er_&gt;&gt;</w:t>
             </w:r>
           </w:p>
@@ -5605,6 +5595,7 @@
               <w:rPr>
                 <w:rFonts w:cstheme="minorHAnsi"/>
               </w:rPr>
+              <w:lastRenderedPageBreak/>
               <w:t>&lt;&lt;cr_{</w:t>
             </w:r>
             <w:r>
@@ -7337,20 +7328,20 @@
               <w:rPr>
                 <w:rFonts w:cstheme="minorHAnsi"/>
               </w:rPr>
+              <w:t>Employed/Self-employed</w:t>
+            </w:r>
+          </w:p>
+          <w:p>
+            <w:pPr>
+              <w:rPr>
+                <w:rFonts w:cstheme="minorHAnsi"/>
+              </w:rPr>
+            </w:pPr>
+            <w:r>
+              <w:rPr>
+                <w:rFonts w:cstheme="minorHAnsi"/>
+              </w:rPr>
               <w:lastRenderedPageBreak/>
-              <w:t>Employed/Self-employed</w:t>
-            </w:r>
-          </w:p>
-          <w:p>
-            <w:pPr>
-              <w:rPr>
-                <w:rFonts w:cstheme="minorHAnsi"/>
-              </w:rPr>
-            </w:pPr>
-            <w:r>
-              <w:rPr>
-                <w:rFonts w:cstheme="minorHAnsi"/>
-              </w:rPr>
               <w:t>&lt;&lt;else_{ employerDetails[0].employerName!=null}&gt;&gt;</w:t>
             </w:r>
           </w:p>
@@ -9475,7 +9466,6 @@
               <w:rPr>
                 <w:rFonts w:cstheme="minorHAnsi"/>
               </w:rPr>
-              <w:lastRenderedPageBreak/>
               <w:t>&lt;&lt;er_debtList&gt;&gt;</w:t>
             </w:r>
           </w:p>
@@ -9511,6 +9501,7 @@
         <w:rPr>
           <w:rFonts w:cstheme="minorHAnsi"/>
         </w:rPr>
+        <w:lastRenderedPageBreak/>
         <w:t>&lt;&lt;cs_{courtOrderDetails[0].claimNumberText!=null}&gt;&gt;</w:t>
       </w:r>
     </w:p>
@@ -9997,8 +9988,8 @@
     <w:p/>
     <w:p/>
     <w:sectPr>
-      <w:footerReference w:type="even" r:id="rId10"/>
-      <w:footerReference w:type="first" r:id="rId11"/>
+      <w:footerReference w:type="even" r:id="rId9"/>
+      <w:footerReference w:type="first" r:id="rId10"/>
       <w:pgSz w:w="11906" w:h="16838"/>
       <w:pgMar w:top="1440" w:right="1440" w:bottom="1440" w:left="1440" w:header="708" w:footer="708" w:gutter="0"/>
       <w:cols w:space="708"/>

</xml_diff>